<commit_message>
[VM:Jourdain.Augustin@9/15/2014 11:15:56 AM] P13506
git-tfs-id: [https://tfs.omnicloud.local/tfs/cco%20program/]$/eCoaching_V2;C13710
</commit_message>
<xml_diff>
--- a/Design/eCoaching_Submission_DDD.docx
+++ b/Design/eCoaching_Submission_DDD.docx
@@ -996,6 +996,9 @@
               <w:jc w:val="left"/>
             </w:pPr>
             <w:r>
+              <w:t>0</w:t>
+            </w:r>
+            <w:r>
               <w:t>9</w:t>
             </w:r>
             <w:r>
@@ -1054,6 +1057,11 @@
               <w:ind w:left="0"/>
               <w:jc w:val="left"/>
             </w:pPr>
+            <w:ins w:id="0" w:author="Augustin, Jourdain M" w:date="2014-09-12T18:40:00Z">
+              <w:r>
+                <w:t>09/12/2014</w:t>
+              </w:r>
+            </w:ins>
           </w:p>
         </w:tc>
         <w:tc>
@@ -1066,6 +1074,22 @@
               <w:ind w:left="0"/>
               <w:jc w:val="left"/>
             </w:pPr>
+            <w:ins w:id="1" w:author="Augustin, Jourdain M" w:date="2014-09-12T18:40:00Z">
+              <w:r>
+                <w:t xml:space="preserve">P13506: </w:t>
+              </w:r>
+              <w:r>
+                <w:t xml:space="preserve">Update to reflect ARC as any potential WACS* job code user </w:t>
+              </w:r>
+            </w:ins>
+            <w:ins w:id="2" w:author="Augustin, Jourdain M" w:date="2014-09-12T18:39:00Z">
+              <w:r>
+                <w:t xml:space="preserve">- </w:t>
+              </w:r>
+              <w:r>
+                <w:t>2.4.2 - page 6</w:t>
+              </w:r>
+            </w:ins>
           </w:p>
         </w:tc>
         <w:tc>
@@ -1078,6 +1102,16 @@
               <w:ind w:left="0"/>
               <w:jc w:val="left"/>
             </w:pPr>
+            <w:ins w:id="3" w:author="Augustin, Jourdain M" w:date="2014-09-12T18:40:00Z">
+              <w:r>
+                <w:t>Jourda</w:t>
+              </w:r>
+              <w:bookmarkStart w:id="4" w:name="_GoBack"/>
+              <w:bookmarkEnd w:id="4"/>
+              <w:r>
+                <w:t>in Augustin</w:t>
+              </w:r>
+            </w:ins>
           </w:p>
         </w:tc>
       </w:tr>
@@ -1200,8 +1234,6 @@
           <w:szCs w:val="22"/>
         </w:rPr>
       </w:pPr>
-      <w:bookmarkStart w:id="0" w:name="_GoBack"/>
-      <w:bookmarkEnd w:id="0"/>
       <w:r>
         <w:rPr>
           <w:rFonts w:cs="Arial"/>
@@ -1927,19 +1959,19 @@
       <w:r>
         <w:br w:type="page"/>
       </w:r>
-      <w:bookmarkStart w:id="1" w:name="_Toc184635826"/>
-      <w:bookmarkStart w:id="2" w:name="_Toc81713402"/>
-      <w:bookmarkStart w:id="3" w:name="_Toc398119441"/>
+      <w:bookmarkStart w:id="5" w:name="_Toc184635826"/>
+      <w:bookmarkStart w:id="6" w:name="_Toc398119441"/>
+      <w:bookmarkStart w:id="7" w:name="_Toc81713402"/>
       <w:r>
         <w:lastRenderedPageBreak/>
         <w:t>Design Criteria</w:t>
       </w:r>
-      <w:bookmarkEnd w:id="1"/>
-      <w:bookmarkEnd w:id="3"/>
+      <w:bookmarkEnd w:id="5"/>
+      <w:bookmarkEnd w:id="6"/>
       <w:r>
         <w:t xml:space="preserve"> </w:t>
       </w:r>
-      <w:bookmarkEnd w:id="2"/>
+      <w:bookmarkEnd w:id="7"/>
       <w:r>
         <w:t xml:space="preserve">       </w:t>
       </w:r>
@@ -1953,11 +1985,11 @@
       <w:pPr>
         <w:pStyle w:val="Heading2"/>
       </w:pPr>
-      <w:bookmarkStart w:id="4" w:name="_Toc398119442"/>
+      <w:bookmarkStart w:id="8" w:name="_Toc398119442"/>
       <w:r>
         <w:t>Location Grid</w:t>
       </w:r>
-      <w:bookmarkEnd w:id="4"/>
+      <w:bookmarkEnd w:id="8"/>
       <w:r>
         <w:t xml:space="preserve">  </w:t>
       </w:r>
@@ -3841,7 +3873,7 @@
       <w:pPr>
         <w:pStyle w:val="Heading1"/>
       </w:pPr>
-      <w:bookmarkStart w:id="5" w:name="_Toc398119443"/>
+      <w:bookmarkStart w:id="9" w:name="_Toc398119443"/>
       <w:r>
         <w:t>eC</w:t>
       </w:r>
@@ -3860,7 +3892,7 @@
       <w:r>
         <w:t>Application</w:t>
       </w:r>
-      <w:bookmarkEnd w:id="5"/>
+      <w:bookmarkEnd w:id="9"/>
     </w:p>
     <w:p>
       <w:pPr>
@@ -3870,7 +3902,7 @@
           <w:i w:val="0"/>
         </w:rPr>
       </w:pPr>
-      <w:bookmarkStart w:id="6" w:name="_Toc398119444"/>
+      <w:bookmarkStart w:id="10" w:name="_Toc398119444"/>
       <w:r>
         <w:rPr>
           <w:b w:val="0"/>
@@ -3878,7 +3910,7 @@
         </w:rPr>
         <w:t>Purpose</w:t>
       </w:r>
-      <w:bookmarkEnd w:id="6"/>
+      <w:bookmarkEnd w:id="10"/>
     </w:p>
     <w:p>
       <w:pPr>
@@ -3961,12 +3993,12 @@
           <w:i w:val="0"/>
         </w:rPr>
       </w:pPr>
-      <w:bookmarkStart w:id="7" w:name="_Toc184635844"/>
+      <w:bookmarkStart w:id="11" w:name="_Toc184635844"/>
       <w:r>
         <w:t xml:space="preserve"> </w:t>
       </w:r>
-      <w:bookmarkStart w:id="8" w:name="_Toc398119445"/>
-      <w:bookmarkEnd w:id="7"/>
+      <w:bookmarkStart w:id="12" w:name="_Toc398119445"/>
+      <w:bookmarkEnd w:id="11"/>
       <w:r>
         <w:rPr>
           <w:b w:val="0"/>
@@ -3974,7 +4006,7 @@
         </w:rPr>
         <w:t>Assumptions</w:t>
       </w:r>
-      <w:bookmarkEnd w:id="8"/>
+      <w:bookmarkEnd w:id="12"/>
     </w:p>
     <w:p>
       <w:pPr>
@@ -4225,7 +4257,7 @@
           <w:i w:val="0"/>
         </w:rPr>
       </w:pPr>
-      <w:bookmarkStart w:id="9" w:name="_Toc398119446"/>
+      <w:bookmarkStart w:id="13" w:name="_Toc398119446"/>
       <w:r>
         <w:rPr>
           <w:b w:val="0"/>
@@ -4233,7 +4265,7 @@
         </w:rPr>
         <w:t>User</w:t>
       </w:r>
-      <w:bookmarkEnd w:id="9"/>
+      <w:bookmarkEnd w:id="13"/>
     </w:p>
     <w:p>
       <w:pPr>
@@ -4382,7 +4414,7 @@
           <w:i w:val="0"/>
         </w:rPr>
       </w:pPr>
-      <w:bookmarkStart w:id="10" w:name="_Toc398119447"/>
+      <w:bookmarkStart w:id="14" w:name="_Toc398119447"/>
       <w:r>
         <w:rPr>
           <w:b w:val="0"/>
@@ -4390,13 +4422,13 @@
         </w:rPr>
         <w:t>Page Description</w:t>
       </w:r>
-      <w:bookmarkEnd w:id="10"/>
+      <w:bookmarkEnd w:id="14"/>
     </w:p>
     <w:p>
       <w:pPr>
         <w:pStyle w:val="Heading3"/>
       </w:pPr>
-      <w:bookmarkStart w:id="11" w:name="_Toc398119448"/>
+      <w:bookmarkStart w:id="15" w:name="_Toc398119448"/>
       <w:r>
         <w:t>“</w:t>
       </w:r>
@@ -4433,7 +4465,7 @@
       <w:r>
         <w:t>.asp – secure)</w:t>
       </w:r>
-      <w:bookmarkEnd w:id="11"/>
+      <w:bookmarkEnd w:id="15"/>
     </w:p>
     <w:p>
       <w:r>
@@ -5708,7 +5740,7 @@
       <w:pPr>
         <w:pStyle w:val="Heading3"/>
       </w:pPr>
-      <w:bookmarkStart w:id="12" w:name="_Toc398119449"/>
+      <w:bookmarkStart w:id="16" w:name="_Toc398119449"/>
       <w:r>
         <w:t>“</w:t>
       </w:r>
@@ -5748,7 +5780,7 @@
       <w:r>
         <w:t>.asp – secure)</w:t>
       </w:r>
-      <w:bookmarkEnd w:id="12"/>
+      <w:bookmarkEnd w:id="16"/>
     </w:p>
     <w:p>
       <w:r>
@@ -5775,6 +5807,7 @@
         </w:rPr>
         <w:t xml:space="preserve">if a user has been authenticated and/or authorized to access the </w:t>
       </w:r>
+      <w:proofErr w:type="spellStart"/>
       <w:r>
         <w:rPr>
           <w:rFonts w:ascii="Arial" w:hAnsi="Arial" w:cs="Arial"/>
@@ -5785,7 +5818,14 @@
         <w:rPr>
           <w:rFonts w:ascii="Arial" w:hAnsi="Arial" w:cs="Arial"/>
         </w:rPr>
-        <w:t xml:space="preserve">angent.local </w:t>
+        <w:t>angent.local</w:t>
+      </w:r>
+      <w:proofErr w:type="spellEnd"/>
+      <w:r>
+        <w:rPr>
+          <w:rFonts w:ascii="Arial" w:hAnsi="Arial" w:cs="Arial"/>
+        </w:rPr>
+        <w:t xml:space="preserve"> </w:t>
       </w:r>
       <w:r>
         <w:rPr>
@@ -5797,7 +5837,35 @@
         <w:rPr>
           <w:rFonts w:ascii="Arial" w:hAnsi="Arial" w:cs="Arial"/>
         </w:rPr>
-        <w:t xml:space="preserve"> (this includes ad.local users accessing servers on the vangent.local network)</w:t>
+        <w:t xml:space="preserve"> (this includes </w:t>
+      </w:r>
+      <w:proofErr w:type="spellStart"/>
+      <w:r>
+        <w:rPr>
+          <w:rFonts w:ascii="Arial" w:hAnsi="Arial" w:cs="Arial"/>
+        </w:rPr>
+        <w:t>ad.local</w:t>
+      </w:r>
+      <w:proofErr w:type="spellEnd"/>
+      <w:r>
+        <w:rPr>
+          <w:rFonts w:ascii="Arial" w:hAnsi="Arial" w:cs="Arial"/>
+        </w:rPr>
+        <w:t xml:space="preserve"> users accessing servers on the </w:t>
+      </w:r>
+      <w:proofErr w:type="spellStart"/>
+      <w:r>
+        <w:rPr>
+          <w:rFonts w:ascii="Arial" w:hAnsi="Arial" w:cs="Arial"/>
+        </w:rPr>
+        <w:t>vangent.local</w:t>
+      </w:r>
+      <w:proofErr w:type="spellEnd"/>
+      <w:r>
+        <w:rPr>
+          <w:rFonts w:ascii="Arial" w:hAnsi="Arial" w:cs="Arial"/>
+        </w:rPr>
+        <w:t xml:space="preserve"> network)</w:t>
       </w:r>
       <w:r>
         <w:rPr>
@@ -5815,7 +5883,14 @@
         <w:rPr>
           <w:rFonts w:ascii="Arial" w:hAnsi="Arial" w:cs="Arial"/>
         </w:rPr>
-        <w:t xml:space="preserve"> a record in the EC.</w:t>
+        <w:t xml:space="preserve"> a record in the </w:t>
+      </w:r>
+      <w:proofErr w:type="spellStart"/>
+      <w:r>
+        <w:rPr>
+          <w:rFonts w:ascii="Arial" w:hAnsi="Arial" w:cs="Arial"/>
+        </w:rPr>
+        <w:t>EC.</w:t>
       </w:r>
       <w:r>
         <w:rPr>
@@ -5823,6 +5898,7 @@
         </w:rPr>
         <w:t>Employee_Hierarchy</w:t>
       </w:r>
+      <w:proofErr w:type="spellEnd"/>
       <w:r>
         <w:rPr>
           <w:rFonts w:ascii="Arial" w:hAnsi="Arial" w:cs="Arial"/>
@@ -5847,6 +5923,7 @@
         </w:rPr>
         <w:t xml:space="preserve">who have CSR level job codes within the </w:t>
       </w:r>
+      <w:proofErr w:type="spellStart"/>
       <w:r>
         <w:rPr>
           <w:rFonts w:ascii="Arial" w:hAnsi="Arial" w:cs="Arial"/>
@@ -5859,24 +5936,69 @@
         </w:rPr>
         <w:t>Employee_Hierarchy</w:t>
       </w:r>
+      <w:proofErr w:type="spellEnd"/>
       <w:r>
         <w:rPr>
           <w:rFonts w:ascii="Arial" w:hAnsi="Arial" w:cs="Arial"/>
         </w:rPr>
-        <w:t xml:space="preserve"> table with values</w:t>
+        <w:t xml:space="preserve"> table </w:t>
       </w:r>
-      <w:r>
-        <w:rPr>
-          <w:rFonts w:ascii="Arial" w:hAnsi="Arial" w:cs="Arial"/>
-        </w:rPr>
-        <w:t xml:space="preserve"> (</w:t>
-      </w:r>
-      <w:r>
-        <w:rPr>
-          <w:rFonts w:ascii="Arial" w:hAnsi="Arial" w:cs="Arial"/>
-        </w:rPr>
-        <w:t>WACS01, WACS03</w:t>
-      </w:r>
+      <w:del w:id="17" w:author="Augustin, Jourdain M" w:date="2014-09-12T18:38:00Z">
+        <w:r>
+          <w:rPr>
+            <w:rFonts w:ascii="Arial" w:hAnsi="Arial" w:cs="Arial"/>
+          </w:rPr>
+          <w:delText>with values</w:delText>
+        </w:r>
+        <w:r>
+          <w:rPr>
+            <w:rFonts w:ascii="Arial" w:hAnsi="Arial" w:cs="Arial"/>
+          </w:rPr>
+          <w:delText xml:space="preserve"> (</w:delText>
+        </w:r>
+        <w:r>
+          <w:rPr>
+            <w:rFonts w:ascii="Arial" w:hAnsi="Arial" w:cs="Arial"/>
+          </w:rPr>
+          <w:delText>WACS01, WACS03</w:delText>
+        </w:r>
+        <w:r>
+          <w:rPr>
+            <w:rFonts w:ascii="Arial" w:hAnsi="Arial" w:cs="Arial"/>
+          </w:rPr>
+          <w:delText xml:space="preserve"> </w:delText>
+        </w:r>
+        <w:r>
+          <w:rPr>
+            <w:rFonts w:ascii="Arial" w:hAnsi="Arial" w:cs="Arial"/>
+          </w:rPr>
+          <w:delText>or</w:delText>
+        </w:r>
+        <w:r>
+          <w:rPr>
+            <w:rFonts w:ascii="Arial" w:hAnsi="Arial" w:cs="Arial"/>
+          </w:rPr>
+          <w:delText xml:space="preserve"> </w:delText>
+        </w:r>
+        <w:r>
+          <w:rPr>
+            <w:rFonts w:ascii="Arial" w:hAnsi="Arial" w:cs="Arial"/>
+          </w:rPr>
+          <w:delText>(</w:delText>
+        </w:r>
+        <w:r>
+          <w:rPr>
+            <w:rFonts w:ascii="Arial" w:hAnsi="Arial" w:cs="Arial"/>
+          </w:rPr>
+          <w:delText>WACS0</w:delText>
+        </w:r>
+        <w:r>
+          <w:rPr>
+            <w:rFonts w:ascii="Arial" w:hAnsi="Arial" w:cs="Arial"/>
+          </w:rPr>
+          <w:delText>2</w:delText>
+        </w:r>
+      </w:del>
       <w:r>
         <w:rPr>
           <w:rFonts w:ascii="Arial" w:hAnsi="Arial" w:cs="Arial"/>
@@ -5887,68 +6009,36 @@
         <w:rPr>
           <w:rFonts w:ascii="Arial" w:hAnsi="Arial" w:cs="Arial"/>
         </w:rPr>
-        <w:t>or</w:t>
-      </w:r>
-      <w:r>
-        <w:rPr>
-          <w:rFonts w:ascii="Arial" w:hAnsi="Arial" w:cs="Arial"/>
-        </w:rPr>
-        <w:t xml:space="preserve"> </w:t>
-      </w:r>
-      <w:r>
-        <w:rPr>
-          <w:rFonts w:ascii="Arial" w:hAnsi="Arial" w:cs="Arial"/>
-        </w:rPr>
-        <w:t>(</w:t>
-      </w:r>
-      <w:r>
-        <w:rPr>
-          <w:rFonts w:ascii="Arial" w:hAnsi="Arial" w:cs="Arial"/>
-        </w:rPr>
-        <w:t>WACS0</w:t>
-      </w:r>
-      <w:r>
-        <w:rPr>
-          <w:rFonts w:ascii="Arial" w:hAnsi="Arial" w:cs="Arial"/>
-        </w:rPr>
-        <w:t>2</w:t>
-      </w:r>
-      <w:r>
-        <w:rPr>
-          <w:rFonts w:ascii="Arial" w:hAnsi="Arial" w:cs="Arial"/>
-        </w:rPr>
-        <w:t xml:space="preserve"> </w:t>
-      </w:r>
-      <w:r>
-        <w:rPr>
-          <w:rFonts w:ascii="Arial" w:hAnsi="Arial" w:cs="Arial"/>
-        </w:rPr>
         <w:t xml:space="preserve">&amp; not in the table </w:t>
       </w:r>
+      <w:proofErr w:type="spellStart"/>
       <w:r>
         <w:rPr>
           <w:rFonts w:ascii="Arial" w:hAnsi="Arial" w:cs="Arial"/>
         </w:rPr>
         <w:t>Historical_Dashboard_ACL</w:t>
       </w:r>
+      <w:proofErr w:type="spellEnd"/>
       <w:r>
         <w:rPr>
           <w:rFonts w:ascii="Arial" w:hAnsi="Arial" w:cs="Arial"/>
         </w:rPr>
         <w:t xml:space="preserve"> with a role of “ARC”</w:t>
       </w:r>
-      <w:r>
-        <w:rPr>
-          <w:rFonts w:ascii="Arial" w:hAnsi="Arial" w:cs="Arial"/>
-        </w:rPr>
-        <w:t>)</w:t>
-      </w:r>
-      <w:r>
-        <w:rPr>
-          <w:rFonts w:ascii="Arial" w:hAnsi="Arial" w:cs="Arial"/>
-        </w:rPr>
-        <w:t>)</w:t>
-      </w:r>
+      <w:del w:id="18" w:author="Augustin, Jourdain M" w:date="2014-09-12T18:38:00Z">
+        <w:r>
+          <w:rPr>
+            <w:rFonts w:ascii="Arial" w:hAnsi="Arial" w:cs="Arial"/>
+          </w:rPr>
+          <w:delText>)</w:delText>
+        </w:r>
+        <w:r>
+          <w:rPr>
+            <w:rFonts w:ascii="Arial" w:hAnsi="Arial" w:cs="Arial"/>
+          </w:rPr>
+          <w:delText>)</w:delText>
+        </w:r>
+      </w:del>
       <w:r>
         <w:rPr>
           <w:rFonts w:ascii="Arial" w:hAnsi="Arial" w:cs="Arial"/>
@@ -5965,7 +6055,21 @@
         <w:rPr>
           <w:rFonts w:ascii="Arial" w:hAnsi="Arial" w:cs="Arial"/>
         </w:rPr>
-        <w:t>: (displayName, mail, title)</w:t>
+        <w:t>: (</w:t>
+      </w:r>
+      <w:proofErr w:type="spellStart"/>
+      <w:r>
+        <w:rPr>
+          <w:rFonts w:ascii="Arial" w:hAnsi="Arial" w:cs="Arial"/>
+        </w:rPr>
+        <w:t>displayName</w:t>
+      </w:r>
+      <w:proofErr w:type="spellEnd"/>
+      <w:r>
+        <w:rPr>
+          <w:rFonts w:ascii="Arial" w:hAnsi="Arial" w:cs="Arial"/>
+        </w:rPr>
+        <w:t>, mail, title)</w:t>
       </w:r>
     </w:p>
     <w:tbl>
@@ -6631,14 +6735,7 @@
                 <w:rFonts w:ascii="Arial" w:hAnsi="Arial"/>
                 <w:sz w:val="16"/>
               </w:rPr>
-              <w:t xml:space="preserve">List of </w:t>
-            </w:r>
-            <w:r>
-              <w:rPr>
-                <w:rFonts w:ascii="Arial" w:hAnsi="Arial"/>
-                <w:sz w:val="16"/>
-              </w:rPr>
-              <w:t>modules accessible</w:t>
+              <w:t>List of modules accessible</w:t>
             </w:r>
           </w:p>
         </w:tc>
@@ -6657,6 +6754,7 @@
                 <w:sz w:val="16"/>
               </w:rPr>
             </w:pPr>
+            <w:proofErr w:type="spellStart"/>
             <w:r>
               <w:rPr>
                 <w:rFonts w:ascii="Arial" w:hAnsi="Arial"/>
@@ -6664,6 +6762,7 @@
               </w:rPr>
               <w:t>EC.sp_Select_Modules_By_Job_Code</w:t>
             </w:r>
+            <w:proofErr w:type="spellEnd"/>
           </w:p>
         </w:tc>
         <w:tc>
@@ -6982,6 +7081,7 @@
                 <w:sz w:val="16"/>
               </w:rPr>
             </w:pPr>
+            <w:proofErr w:type="spellStart"/>
             <w:r>
               <w:rPr>
                 <w:rFonts w:ascii="Arial" w:hAnsi="Arial"/>
@@ -6989,6 +7089,7 @@
               </w:rPr>
               <w:t>EC.sp_Display_Sites_For_Module</w:t>
             </w:r>
+            <w:proofErr w:type="spellEnd"/>
           </w:p>
         </w:tc>
         <w:tc>
@@ -7285,14 +7386,7 @@
                 <w:rFonts w:ascii="Arial" w:hAnsi="Arial"/>
                 <w:sz w:val="16"/>
               </w:rPr>
-              <w:t xml:space="preserve"> </w:t>
-            </w:r>
-            <w:r>
-              <w:rPr>
-                <w:rFonts w:ascii="Arial" w:hAnsi="Arial"/>
-                <w:sz w:val="16"/>
-              </w:rPr>
-              <w:t>#.</w:t>
+              <w:t xml:space="preserve"> #.</w:t>
             </w:r>
           </w:p>
         </w:tc>
@@ -7600,6 +7694,7 @@
                 <w:sz w:val="16"/>
               </w:rPr>
             </w:pPr>
+            <w:proofErr w:type="spellStart"/>
             <w:r>
               <w:rPr>
                 <w:rFonts w:ascii="Arial" w:hAnsi="Arial"/>
@@ -7607,6 +7702,7 @@
               </w:rPr>
               <w:t>EC.sp_Select_Employees_By_Module</w:t>
             </w:r>
+            <w:proofErr w:type="spellEnd"/>
           </w:p>
         </w:tc>
         <w:tc>
@@ -9186,6 +9282,7 @@
                 <w:sz w:val="16"/>
               </w:rPr>
             </w:pPr>
+            <w:proofErr w:type="spellStart"/>
             <w:r>
               <w:rPr>
                 <w:rFonts w:ascii="Arial" w:hAnsi="Arial"/>
@@ -9193,6 +9290,7 @@
               </w:rPr>
               <w:t>EC.sp_Select_Programs</w:t>
             </w:r>
+            <w:proofErr w:type="spellEnd"/>
           </w:p>
         </w:tc>
         <w:tc>
@@ -10350,7 +10448,39 @@
                 <w:rFonts w:ascii="Arial" w:hAnsi="Arial"/>
                 <w:sz w:val="16"/>
               </w:rPr>
-              <w:t>Text box for Date in the format “mm/dd/yyyy”.</w:t>
+              <w:t>Text box for Date in the format “mm/</w:t>
+            </w:r>
+            <w:proofErr w:type="spellStart"/>
+            <w:r>
+              <w:rPr>
+                <w:rFonts w:ascii="Arial" w:hAnsi="Arial"/>
+                <w:sz w:val="16"/>
+              </w:rPr>
+              <w:t>dd</w:t>
+            </w:r>
+            <w:proofErr w:type="spellEnd"/>
+            <w:r>
+              <w:rPr>
+                <w:rFonts w:ascii="Arial" w:hAnsi="Arial"/>
+                <w:sz w:val="16"/>
+              </w:rPr>
+              <w:t>/</w:t>
+            </w:r>
+            <w:proofErr w:type="spellStart"/>
+            <w:r>
+              <w:rPr>
+                <w:rFonts w:ascii="Arial" w:hAnsi="Arial"/>
+                <w:sz w:val="16"/>
+              </w:rPr>
+              <w:t>yyyy</w:t>
+            </w:r>
+            <w:proofErr w:type="spellEnd"/>
+            <w:r>
+              <w:rPr>
+                <w:rFonts w:ascii="Arial" w:hAnsi="Arial"/>
+                <w:sz w:val="16"/>
+              </w:rPr>
+              <w:t>”.</w:t>
             </w:r>
           </w:p>
           <w:p>
@@ -11121,7 +11251,39 @@
                 <w:rFonts w:ascii="Arial" w:hAnsi="Arial"/>
                 <w:sz w:val="16"/>
               </w:rPr>
-              <w:t>Text Box for Date in the format “mm/dd/yyyy”.</w:t>
+              <w:t>Text Box for Date in the format “mm/</w:t>
+            </w:r>
+            <w:proofErr w:type="spellStart"/>
+            <w:r>
+              <w:rPr>
+                <w:rFonts w:ascii="Arial" w:hAnsi="Arial"/>
+                <w:sz w:val="16"/>
+              </w:rPr>
+              <w:t>dd</w:t>
+            </w:r>
+            <w:proofErr w:type="spellEnd"/>
+            <w:r>
+              <w:rPr>
+                <w:rFonts w:ascii="Arial" w:hAnsi="Arial"/>
+                <w:sz w:val="16"/>
+              </w:rPr>
+              <w:t>/</w:t>
+            </w:r>
+            <w:proofErr w:type="spellStart"/>
+            <w:r>
+              <w:rPr>
+                <w:rFonts w:ascii="Arial" w:hAnsi="Arial"/>
+                <w:sz w:val="16"/>
+              </w:rPr>
+              <w:t>yyyy</w:t>
+            </w:r>
+            <w:proofErr w:type="spellEnd"/>
+            <w:r>
+              <w:rPr>
+                <w:rFonts w:ascii="Arial" w:hAnsi="Arial"/>
+                <w:sz w:val="16"/>
+              </w:rPr>
+              <w:t>”.</w:t>
             </w:r>
           </w:p>
           <w:p>
@@ -11682,7 +11844,23 @@
                 <w:rFonts w:ascii="Arial" w:hAnsi="Arial"/>
                 <w:sz w:val="16"/>
               </w:rPr>
-              <w:t>Is thjs a Customer Service Escalation (CSE)</w:t>
+              <w:t xml:space="preserve">Is </w:t>
+            </w:r>
+            <w:proofErr w:type="spellStart"/>
+            <w:r>
+              <w:rPr>
+                <w:rFonts w:ascii="Arial" w:hAnsi="Arial"/>
+                <w:sz w:val="16"/>
+              </w:rPr>
+              <w:t>thjs</w:t>
+            </w:r>
+            <w:proofErr w:type="spellEnd"/>
+            <w:r>
+              <w:rPr>
+                <w:rFonts w:ascii="Arial" w:hAnsi="Arial"/>
+                <w:sz w:val="16"/>
+              </w:rPr>
+              <w:t xml:space="preserve"> a Customer Service Escalation (CSE)</w:t>
             </w:r>
             <w:r>
               <w:rPr>
@@ -12547,6 +12725,7 @@
               </w:rPr>
               <w:t xml:space="preserve"> for each return in - </w:t>
             </w:r>
+            <w:proofErr w:type="spellStart"/>
             <w:r>
               <w:rPr>
                 <w:rFonts w:ascii="Arial" w:hAnsi="Arial"/>
@@ -12554,6 +12733,7 @@
               </w:rPr>
               <w:t>EC.sp_Select_CoachingReasons_By_Module</w:t>
             </w:r>
+            <w:proofErr w:type="spellEnd"/>
           </w:p>
         </w:tc>
       </w:tr>
@@ -12740,6 +12920,7 @@
               </w:rPr>
               <w:t>[</w:t>
             </w:r>
+            <w:proofErr w:type="spellStart"/>
             <w:r>
               <w:rPr>
                 <w:rFonts w:ascii="Arial" w:hAnsi="Arial"/>
@@ -12747,6 +12928,7 @@
               </w:rPr>
               <w:t>CoachingReason</w:t>
             </w:r>
+            <w:proofErr w:type="spellEnd"/>
             <w:r>
               <w:rPr>
                 <w:rFonts w:ascii="Arial" w:hAnsi="Arial"/>
@@ -12771,6 +12953,7 @@
                 <w:sz w:val="16"/>
               </w:rPr>
             </w:pPr>
+            <w:proofErr w:type="spellStart"/>
             <w:r>
               <w:rPr>
                 <w:rFonts w:ascii="Arial" w:hAnsi="Arial"/>
@@ -12778,6 +12961,7 @@
               </w:rPr>
               <w:t>EC.sp_Select_CoachingReasons_By_Module</w:t>
             </w:r>
+            <w:proofErr w:type="spellEnd"/>
           </w:p>
         </w:tc>
         <w:tc>
@@ -12908,6 +13092,7 @@
                 <w:sz w:val="16"/>
               </w:rPr>
             </w:pPr>
+            <w:proofErr w:type="spellStart"/>
             <w:r>
               <w:rPr>
                 <w:rFonts w:ascii="Arial" w:hAnsi="Arial"/>
@@ -12915,6 +13100,7 @@
               </w:rPr>
               <w:t>EC.sp_Select_SubCoachingReasons_By_Reason</w:t>
             </w:r>
+            <w:proofErr w:type="spellEnd"/>
           </w:p>
         </w:tc>
         <w:tc>
@@ -13192,31 +13378,25 @@
                 <w:rFonts w:ascii="Arial" w:hAnsi="Arial"/>
                 <w:sz w:val="16"/>
               </w:rPr>
-              <w:t>Radio button disabled</w:t>
-            </w:r>
-            <w:r>
-              <w:rPr>
-                <w:rFonts w:ascii="Arial" w:hAnsi="Arial"/>
-                <w:sz w:val="16"/>
-              </w:rPr>
-              <w:t xml:space="preserve"> until corresponding checkbox is selected.</w:t>
-            </w:r>
-          </w:p>
-          <w:p>
-            <w:pPr>
-              <w:rPr>
-                <w:rFonts w:ascii="Arial" w:hAnsi="Arial"/>
-                <w:sz w:val="16"/>
-              </w:rPr>
-            </w:pPr>
-          </w:p>
-          <w:p>
-            <w:pPr>
-              <w:rPr>
-                <w:rFonts w:ascii="Arial" w:hAnsi="Arial"/>
-                <w:sz w:val="16"/>
-              </w:rPr>
-            </w:pPr>
+              <w:t>Radio button disabled until corresponding checkbox is selected.</w:t>
+            </w:r>
+          </w:p>
+          <w:p>
+            <w:pPr>
+              <w:rPr>
+                <w:rFonts w:ascii="Arial" w:hAnsi="Arial"/>
+                <w:sz w:val="16"/>
+              </w:rPr>
+            </w:pPr>
+          </w:p>
+          <w:p>
+            <w:pPr>
+              <w:rPr>
+                <w:rFonts w:ascii="Arial" w:hAnsi="Arial"/>
+                <w:sz w:val="16"/>
+              </w:rPr>
+            </w:pPr>
+            <w:proofErr w:type="spellStart"/>
             <w:r>
               <w:rPr>
                 <w:rFonts w:ascii="Arial" w:hAnsi="Arial"/>
@@ -13224,6 +13404,7 @@
               </w:rPr>
               <w:t>EC.sp_Select_Values_By_Reason</w:t>
             </w:r>
+            <w:proofErr w:type="spellEnd"/>
           </w:p>
         </w:tc>
         <w:tc>
@@ -13376,6 +13557,7 @@
                 <w:sz w:val="16"/>
               </w:rPr>
             </w:pPr>
+            <w:proofErr w:type="spellStart"/>
             <w:r>
               <w:rPr>
                 <w:rFonts w:ascii="Arial" w:hAnsi="Arial"/>
@@ -13383,6 +13565,7 @@
               </w:rPr>
               <w:t>EC.sp_Select_Values_By_Reason</w:t>
             </w:r>
+            <w:proofErr w:type="spellEnd"/>
           </w:p>
         </w:tc>
         <w:tc>
@@ -15303,6 +15486,7 @@
                 <w:sz w:val="16"/>
               </w:rPr>
             </w:pPr>
+            <w:proofErr w:type="spellStart"/>
             <w:r>
               <w:rPr>
                 <w:rFonts w:ascii="Arial" w:hAnsi="Arial"/>
@@ -15310,6 +15494,7 @@
               </w:rPr>
               <w:t>EC.sp_Select_Source_By_Module</w:t>
             </w:r>
+            <w:proofErr w:type="spellEnd"/>
           </w:p>
         </w:tc>
         <w:tc>
@@ -15999,21 +16184,7 @@
                 <w:rFonts w:ascii="Arial" w:hAnsi="Arial"/>
                 <w:sz w:val="16"/>
               </w:rPr>
-              <w:t xml:space="preserve">When no </w:t>
-            </w:r>
-            <w:r>
-              <w:rPr>
-                <w:rFonts w:ascii="Arial" w:hAnsi="Arial"/>
-                <w:sz w:val="16"/>
-              </w:rPr>
-              <w:t>call record option</w:t>
-            </w:r>
-            <w:r>
-              <w:rPr>
-                <w:rFonts w:ascii="Arial" w:hAnsi="Arial"/>
-                <w:sz w:val="16"/>
-              </w:rPr>
-              <w:t xml:space="preserve"> is selected, display the message:</w:t>
+              <w:t>When no call record option is selected, display the message:</w:t>
             </w:r>
           </w:p>
           <w:p>
@@ -16179,6 +16350,7 @@
                 <w:sz w:val="16"/>
               </w:rPr>
             </w:pPr>
+            <w:proofErr w:type="spellStart"/>
             <w:r>
               <w:rPr>
                 <w:rFonts w:ascii="Arial" w:hAnsi="Arial"/>
@@ -16186,6 +16358,7 @@
               </w:rPr>
               <w:t>EC.sp_Select_CallID_By_Module</w:t>
             </w:r>
+            <w:proofErr w:type="spellEnd"/>
           </w:p>
         </w:tc>
         <w:tc>
@@ -17601,7 +17774,23 @@
                 <w:rFonts w:ascii="Arial" w:hAnsi="Arial"/>
                 <w:sz w:val="16"/>
               </w:rPr>
-              <w:t>Display “Date Submitted“ followed by current date.</w:t>
+              <w:t>Display “Date Submitted</w:t>
+            </w:r>
+            <w:proofErr w:type="gramStart"/>
+            <w:r>
+              <w:rPr>
+                <w:rFonts w:ascii="Arial" w:hAnsi="Arial"/>
+                <w:sz w:val="16"/>
+              </w:rPr>
+              <w:t>“ followed</w:t>
+            </w:r>
+            <w:proofErr w:type="gramEnd"/>
+            <w:r>
+              <w:rPr>
+                <w:rFonts w:ascii="Arial" w:hAnsi="Arial"/>
+                <w:sz w:val="16"/>
+              </w:rPr>
+              <w:t xml:space="preserve"> by current date.</w:t>
             </w:r>
           </w:p>
         </w:tc>
@@ -17732,7 +17921,23 @@
                 <w:rFonts w:ascii="Arial" w:hAnsi="Arial"/>
                 <w:sz w:val="16"/>
               </w:rPr>
-              <w:t>Display “Site:“ followed by Selected site.</w:t>
+              <w:t>Display “Site</w:t>
+            </w:r>
+            <w:proofErr w:type="gramStart"/>
+            <w:r>
+              <w:rPr>
+                <w:rFonts w:ascii="Arial" w:hAnsi="Arial"/>
+                <w:sz w:val="16"/>
+              </w:rPr>
+              <w:t>:“</w:t>
+            </w:r>
+            <w:proofErr w:type="gramEnd"/>
+            <w:r>
+              <w:rPr>
+                <w:rFonts w:ascii="Arial" w:hAnsi="Arial"/>
+                <w:sz w:val="16"/>
+              </w:rPr>
+              <w:t xml:space="preserve"> followed by Selected site.</w:t>
             </w:r>
           </w:p>
         </w:tc>
@@ -17837,7 +18042,23 @@
                 <w:rFonts w:ascii="Arial" w:hAnsi="Arial"/>
                 <w:sz w:val="16"/>
               </w:rPr>
-              <w:t>Employee: [Employee displayName]</w:t>
+              <w:t xml:space="preserve">Employee: [Employee </w:t>
+            </w:r>
+            <w:proofErr w:type="spellStart"/>
+            <w:r>
+              <w:rPr>
+                <w:rFonts w:ascii="Arial" w:hAnsi="Arial"/>
+                <w:sz w:val="16"/>
+              </w:rPr>
+              <w:t>displayName</w:t>
+            </w:r>
+            <w:proofErr w:type="spellEnd"/>
+            <w:r>
+              <w:rPr>
+                <w:rFonts w:ascii="Arial" w:hAnsi="Arial"/>
+                <w:sz w:val="16"/>
+              </w:rPr>
+              <w:t>]</w:t>
             </w:r>
           </w:p>
         </w:tc>
@@ -17865,6 +18086,7 @@
               </w:rPr>
               <w:t>Display “</w:t>
             </w:r>
+            <w:proofErr w:type="gramStart"/>
             <w:r>
               <w:rPr>
                 <w:rFonts w:ascii="Arial" w:hAnsi="Arial"/>
@@ -17877,7 +18099,15 @@
                 <w:rFonts w:ascii="Arial" w:hAnsi="Arial"/>
                 <w:sz w:val="16"/>
               </w:rPr>
-              <w:t xml:space="preserve">:“ followed by selected </w:t>
+              <w:t>:“</w:t>
+            </w:r>
+            <w:proofErr w:type="gramEnd"/>
+            <w:r>
+              <w:rPr>
+                <w:rFonts w:ascii="Arial" w:hAnsi="Arial"/>
+                <w:sz w:val="16"/>
+              </w:rPr>
+              <w:t xml:space="preserve"> followed by selected </w:t>
             </w:r>
             <w:r>
               <w:rPr>
@@ -17996,7 +18226,23 @@
                 <w:rFonts w:ascii="Arial" w:hAnsi="Arial"/>
                 <w:sz w:val="16"/>
               </w:rPr>
-              <w:t>Supervisor: [Supervisor displayName]</w:t>
+              <w:t xml:space="preserve">Supervisor: [Supervisor </w:t>
+            </w:r>
+            <w:proofErr w:type="spellStart"/>
+            <w:r>
+              <w:rPr>
+                <w:rFonts w:ascii="Arial" w:hAnsi="Arial"/>
+                <w:sz w:val="16"/>
+              </w:rPr>
+              <w:t>displayName</w:t>
+            </w:r>
+            <w:proofErr w:type="spellEnd"/>
+            <w:r>
+              <w:rPr>
+                <w:rFonts w:ascii="Arial" w:hAnsi="Arial"/>
+                <w:sz w:val="16"/>
+              </w:rPr>
+              <w:t>]</w:t>
             </w:r>
           </w:p>
         </w:tc>
@@ -18022,7 +18268,23 @@
                 <w:rFonts w:ascii="Arial" w:hAnsi="Arial"/>
                 <w:sz w:val="16"/>
               </w:rPr>
-              <w:t>Display “Supervisor:“ followed by corresponding supervisor display name.</w:t>
+              <w:t>Display “Supervisor</w:t>
+            </w:r>
+            <w:proofErr w:type="gramStart"/>
+            <w:r>
+              <w:rPr>
+                <w:rFonts w:ascii="Arial" w:hAnsi="Arial"/>
+                <w:sz w:val="16"/>
+              </w:rPr>
+              <w:t>:“</w:t>
+            </w:r>
+            <w:proofErr w:type="gramEnd"/>
+            <w:r>
+              <w:rPr>
+                <w:rFonts w:ascii="Arial" w:hAnsi="Arial"/>
+                <w:sz w:val="16"/>
+              </w:rPr>
+              <w:t xml:space="preserve"> followed by corresponding supervisor display name.</w:t>
             </w:r>
           </w:p>
         </w:tc>
@@ -18127,7 +18389,23 @@
                 <w:rFonts w:ascii="Arial" w:hAnsi="Arial"/>
                 <w:sz w:val="16"/>
               </w:rPr>
-              <w:t>Manager: [Manager displayName]</w:t>
+              <w:t xml:space="preserve">Manager: [Manager </w:t>
+            </w:r>
+            <w:proofErr w:type="spellStart"/>
+            <w:r>
+              <w:rPr>
+                <w:rFonts w:ascii="Arial" w:hAnsi="Arial"/>
+                <w:sz w:val="16"/>
+              </w:rPr>
+              <w:t>displayName</w:t>
+            </w:r>
+            <w:proofErr w:type="spellEnd"/>
+            <w:r>
+              <w:rPr>
+                <w:rFonts w:ascii="Arial" w:hAnsi="Arial"/>
+                <w:sz w:val="16"/>
+              </w:rPr>
+              <w:t>]</w:t>
             </w:r>
           </w:p>
         </w:tc>
@@ -18153,7 +18431,23 @@
                 <w:rFonts w:ascii="Arial" w:hAnsi="Arial"/>
                 <w:sz w:val="16"/>
               </w:rPr>
-              <w:t>Display “Manager:“ followed by corresponding manager display name.</w:t>
+              <w:t>Display “Manager</w:t>
+            </w:r>
+            <w:proofErr w:type="gramStart"/>
+            <w:r>
+              <w:rPr>
+                <w:rFonts w:ascii="Arial" w:hAnsi="Arial"/>
+                <w:sz w:val="16"/>
+              </w:rPr>
+              <w:t>:“</w:t>
+            </w:r>
+            <w:proofErr w:type="gramEnd"/>
+            <w:r>
+              <w:rPr>
+                <w:rFonts w:ascii="Arial" w:hAnsi="Arial"/>
+                <w:sz w:val="16"/>
+              </w:rPr>
+              <w:t xml:space="preserve"> followed by corresponding manager display name.</w:t>
             </w:r>
           </w:p>
         </w:tc>
@@ -18588,7 +18882,7 @@
         <w:noProof/>
         <w:sz w:val="18"/>
       </w:rPr>
-      <w:t>09/10/14</w:t>
+      <w:t>09/12/14</w:t>
     </w:r>
     <w:r>
       <w:rPr>
@@ -18677,7 +18971,7 @@
         <w:noProof/>
         <w:sz w:val="18"/>
       </w:rPr>
-      <w:t>3</w:t>
+      <w:t>2</w:t>
     </w:r>
     <w:r>
       <w:rPr>

</xml_diff>

<commit_message>
[VM:Jourdain.Augustin@9/17/2014 12:49:36 PM] SCCB-P13512 - additional correction of "CSR" to "Employee"
git-tfs-id: [https://tfs.omnicloud.local/tfs/cco%20program/]$/eCoaching_V2;C13716
</commit_message>
<xml_diff>
--- a/Design/eCoaching_Submission_DDD.docx
+++ b/Design/eCoaching_Submission_DDD.docx
@@ -1073,8 +1073,11 @@
               <w:pStyle w:val="hdr1"/>
               <w:ind w:left="0"/>
               <w:jc w:val="left"/>
-            </w:pPr>
-            <w:ins w:id="1" w:author="Augustin, Jourdain M" w:date="2014-09-12T18:40:00Z">
+              <w:rPr>
+                <w:ins w:id="1" w:author="Augustin, Jourdain M" w:date="2014-09-17T12:48:00Z"/>
+              </w:rPr>
+            </w:pPr>
+            <w:ins w:id="2" w:author="Augustin, Jourdain M" w:date="2014-09-12T18:40:00Z">
               <w:r>
                 <w:t xml:space="preserve">P13506: </w:t>
               </w:r>
@@ -1082,7 +1085,7 @@
                 <w:t xml:space="preserve">Update to reflect ARC as any potential WACS* job code user </w:t>
               </w:r>
             </w:ins>
-            <w:ins w:id="2" w:author="Augustin, Jourdain M" w:date="2014-09-12T18:39:00Z">
+            <w:ins w:id="3" w:author="Augustin, Jourdain M" w:date="2014-09-12T18:39:00Z">
               <w:r>
                 <w:t xml:space="preserve">- </w:t>
               </w:r>
@@ -1091,25 +1094,49 @@
               </w:r>
             </w:ins>
           </w:p>
-        </w:tc>
-        <w:tc>
-          <w:tcPr>
-            <w:tcW w:w="3420" w:type="dxa"/>
-          </w:tcPr>
           <w:p>
             <w:pPr>
               <w:pStyle w:val="hdr1"/>
               <w:ind w:left="0"/>
               <w:jc w:val="left"/>
             </w:pPr>
-            <w:ins w:id="3" w:author="Augustin, Jourdain M" w:date="2014-09-12T18:40:00Z">
+            <w:ins w:id="4" w:author="Augustin, Jourdain M" w:date="2014-09-17T12:48:00Z">
               <w:r>
-                <w:t>Jourda</w:t>
+                <w:t xml:space="preserve">Also corrected error for coaching delivery </w:t>
               </w:r>
-              <w:bookmarkStart w:id="4" w:name="_GoBack"/>
-              <w:bookmarkEnd w:id="4"/>
+            </w:ins>
+            <w:ins w:id="5" w:author="Augustin, Jourdain M" w:date="2014-09-17T12:49:00Z">
               <w:r>
-                <w:t>in Augustin</w:t>
+                <w:t>–</w:t>
+              </w:r>
+            </w:ins>
+            <w:ins w:id="6" w:author="Augustin, Jourdain M" w:date="2014-09-17T12:48:00Z">
+              <w:r>
+                <w:t xml:space="preserve"> 2.</w:t>
+              </w:r>
+            </w:ins>
+            <w:ins w:id="7" w:author="Augustin, Jourdain M" w:date="2014-09-17T12:49:00Z">
+              <w:r>
+                <w:t>4.2 – page 7</w:t>
+              </w:r>
+            </w:ins>
+            <w:bookmarkStart w:id="8" w:name="_GoBack"/>
+            <w:bookmarkEnd w:id="8"/>
+          </w:p>
+        </w:tc>
+        <w:tc>
+          <w:tcPr>
+            <w:tcW w:w="3420" w:type="dxa"/>
+          </w:tcPr>
+          <w:p>
+            <w:pPr>
+              <w:pStyle w:val="hdr1"/>
+              <w:ind w:left="0"/>
+              <w:jc w:val="left"/>
+            </w:pPr>
+            <w:ins w:id="9" w:author="Augustin, Jourdain M" w:date="2014-09-12T18:40:00Z">
+              <w:r>
+                <w:t>Jourdain Augustin</w:t>
               </w:r>
             </w:ins>
           </w:p>
@@ -1959,19 +1986,19 @@
       <w:r>
         <w:br w:type="page"/>
       </w:r>
-      <w:bookmarkStart w:id="5" w:name="_Toc184635826"/>
-      <w:bookmarkStart w:id="6" w:name="_Toc398119441"/>
-      <w:bookmarkStart w:id="7" w:name="_Toc81713402"/>
+      <w:bookmarkStart w:id="10" w:name="_Toc184635826"/>
+      <w:bookmarkStart w:id="11" w:name="_Toc398119441"/>
+      <w:bookmarkStart w:id="12" w:name="_Toc81713402"/>
       <w:r>
         <w:lastRenderedPageBreak/>
         <w:t>Design Criteria</w:t>
       </w:r>
-      <w:bookmarkEnd w:id="5"/>
-      <w:bookmarkEnd w:id="6"/>
+      <w:bookmarkEnd w:id="10"/>
+      <w:bookmarkEnd w:id="11"/>
       <w:r>
         <w:t xml:space="preserve"> </w:t>
       </w:r>
-      <w:bookmarkEnd w:id="7"/>
+      <w:bookmarkEnd w:id="12"/>
       <w:r>
         <w:t xml:space="preserve">       </w:t>
       </w:r>
@@ -1985,11 +2012,11 @@
       <w:pPr>
         <w:pStyle w:val="Heading2"/>
       </w:pPr>
-      <w:bookmarkStart w:id="8" w:name="_Toc398119442"/>
+      <w:bookmarkStart w:id="13" w:name="_Toc398119442"/>
       <w:r>
         <w:t>Location Grid</w:t>
       </w:r>
-      <w:bookmarkEnd w:id="8"/>
+      <w:bookmarkEnd w:id="13"/>
       <w:r>
         <w:t xml:space="preserve">  </w:t>
       </w:r>
@@ -3873,7 +3900,7 @@
       <w:pPr>
         <w:pStyle w:val="Heading1"/>
       </w:pPr>
-      <w:bookmarkStart w:id="9" w:name="_Toc398119443"/>
+      <w:bookmarkStart w:id="14" w:name="_Toc398119443"/>
       <w:r>
         <w:t>eC</w:t>
       </w:r>
@@ -3892,7 +3919,7 @@
       <w:r>
         <w:t>Application</w:t>
       </w:r>
-      <w:bookmarkEnd w:id="9"/>
+      <w:bookmarkEnd w:id="14"/>
     </w:p>
     <w:p>
       <w:pPr>
@@ -3902,7 +3929,7 @@
           <w:i w:val="0"/>
         </w:rPr>
       </w:pPr>
-      <w:bookmarkStart w:id="10" w:name="_Toc398119444"/>
+      <w:bookmarkStart w:id="15" w:name="_Toc398119444"/>
       <w:r>
         <w:rPr>
           <w:b w:val="0"/>
@@ -3910,7 +3937,7 @@
         </w:rPr>
         <w:t>Purpose</w:t>
       </w:r>
-      <w:bookmarkEnd w:id="10"/>
+      <w:bookmarkEnd w:id="15"/>
     </w:p>
     <w:p>
       <w:pPr>
@@ -3993,12 +4020,12 @@
           <w:i w:val="0"/>
         </w:rPr>
       </w:pPr>
-      <w:bookmarkStart w:id="11" w:name="_Toc184635844"/>
+      <w:bookmarkStart w:id="16" w:name="_Toc184635844"/>
       <w:r>
         <w:t xml:space="preserve"> </w:t>
       </w:r>
-      <w:bookmarkStart w:id="12" w:name="_Toc398119445"/>
-      <w:bookmarkEnd w:id="11"/>
+      <w:bookmarkStart w:id="17" w:name="_Toc398119445"/>
+      <w:bookmarkEnd w:id="16"/>
       <w:r>
         <w:rPr>
           <w:b w:val="0"/>
@@ -4006,7 +4033,7 @@
         </w:rPr>
         <w:t>Assumptions</w:t>
       </w:r>
-      <w:bookmarkEnd w:id="12"/>
+      <w:bookmarkEnd w:id="17"/>
     </w:p>
     <w:p>
       <w:pPr>
@@ -4257,7 +4284,7 @@
           <w:i w:val="0"/>
         </w:rPr>
       </w:pPr>
-      <w:bookmarkStart w:id="13" w:name="_Toc398119446"/>
+      <w:bookmarkStart w:id="18" w:name="_Toc398119446"/>
       <w:r>
         <w:rPr>
           <w:b w:val="0"/>
@@ -4265,7 +4292,7 @@
         </w:rPr>
         <w:t>User</w:t>
       </w:r>
-      <w:bookmarkEnd w:id="13"/>
+      <w:bookmarkEnd w:id="18"/>
     </w:p>
     <w:p>
       <w:pPr>
@@ -4414,7 +4441,7 @@
           <w:i w:val="0"/>
         </w:rPr>
       </w:pPr>
-      <w:bookmarkStart w:id="14" w:name="_Toc398119447"/>
+      <w:bookmarkStart w:id="19" w:name="_Toc398119447"/>
       <w:r>
         <w:rPr>
           <w:b w:val="0"/>
@@ -4422,13 +4449,13 @@
         </w:rPr>
         <w:t>Page Description</w:t>
       </w:r>
-      <w:bookmarkEnd w:id="14"/>
+      <w:bookmarkEnd w:id="19"/>
     </w:p>
     <w:p>
       <w:pPr>
         <w:pStyle w:val="Heading3"/>
       </w:pPr>
-      <w:bookmarkStart w:id="15" w:name="_Toc398119448"/>
+      <w:bookmarkStart w:id="20" w:name="_Toc398119448"/>
       <w:r>
         <w:t>“</w:t>
       </w:r>
@@ -4465,7 +4492,7 @@
       <w:r>
         <w:t>.asp – secure)</w:t>
       </w:r>
-      <w:bookmarkEnd w:id="15"/>
+      <w:bookmarkEnd w:id="20"/>
     </w:p>
     <w:p>
       <w:r>
@@ -5740,7 +5767,7 @@
       <w:pPr>
         <w:pStyle w:val="Heading3"/>
       </w:pPr>
-      <w:bookmarkStart w:id="16" w:name="_Toc398119449"/>
+      <w:bookmarkStart w:id="21" w:name="_Toc398119449"/>
       <w:r>
         <w:t>“</w:t>
       </w:r>
@@ -5780,7 +5807,7 @@
       <w:r>
         <w:t>.asp – secure)</w:t>
       </w:r>
-      <w:bookmarkEnd w:id="16"/>
+      <w:bookmarkEnd w:id="21"/>
     </w:p>
     <w:p>
       <w:r>
@@ -5943,7 +5970,7 @@
         </w:rPr>
         <w:t xml:space="preserve"> table </w:t>
       </w:r>
-      <w:del w:id="17" w:author="Augustin, Jourdain M" w:date="2014-09-12T18:38:00Z">
+      <w:del w:id="22" w:author="Augustin, Jourdain M" w:date="2014-09-12T18:38:00Z">
         <w:r>
           <w:rPr>
             <w:rFonts w:ascii="Arial" w:hAnsi="Arial" w:cs="Arial"/>
@@ -6025,7 +6052,7 @@
         </w:rPr>
         <w:t xml:space="preserve"> with a role of “ARC”</w:t>
       </w:r>
-      <w:del w:id="18" w:author="Augustin, Jourdain M" w:date="2014-09-12T18:38:00Z">
+      <w:del w:id="23" w:author="Augustin, Jourdain M" w:date="2014-09-12T18:38:00Z">
         <w:r>
           <w:rPr>
             <w:rFonts w:ascii="Arial" w:hAnsi="Arial" w:cs="Arial"/>
@@ -7842,7 +7869,39 @@
                 <w:rFonts w:ascii="Arial" w:hAnsi="Arial"/>
                 <w:sz w:val="16"/>
               </w:rPr>
-              <w:t>When no CSR name is selected, display the message:</w:t>
+              <w:t xml:space="preserve">When no </w:t>
+            </w:r>
+            <w:del w:id="24" w:author="Augustin, Jourdain M" w:date="2014-09-17T12:46:00Z">
+              <w:r>
+                <w:rPr>
+                  <w:rFonts w:ascii="Arial" w:hAnsi="Arial"/>
+                  <w:sz w:val="16"/>
+                </w:rPr>
+                <w:delText xml:space="preserve">CSR </w:delText>
+              </w:r>
+            </w:del>
+            <w:ins w:id="25" w:author="Augustin, Jourdain M" w:date="2014-09-17T12:46:00Z">
+              <w:r>
+                <w:rPr>
+                  <w:rFonts w:ascii="Arial" w:hAnsi="Arial"/>
+                  <w:sz w:val="16"/>
+                </w:rPr>
+                <w:t>employee</w:t>
+              </w:r>
+              <w:r>
+                <w:rPr>
+                  <w:rFonts w:ascii="Arial" w:hAnsi="Arial"/>
+                  <w:sz w:val="16"/>
+                </w:rPr>
+                <w:t xml:space="preserve"> </w:t>
+              </w:r>
+            </w:ins>
+            <w:r>
+              <w:rPr>
+                <w:rFonts w:ascii="Arial" w:hAnsi="Arial"/>
+                <w:sz w:val="16"/>
+              </w:rPr>
+              <w:t>name is selected, display the message:</w:t>
             </w:r>
           </w:p>
           <w:p>
@@ -7864,7 +7923,50 @@
                 <w:rFonts w:ascii="Arial" w:hAnsi="Arial"/>
                 <w:sz w:val="16"/>
               </w:rPr>
-              <w:t>Select a CSR.</w:t>
+              <w:t xml:space="preserve">Select </w:t>
+            </w:r>
+            <w:proofErr w:type="spellStart"/>
+            <w:proofErr w:type="gramStart"/>
+            <w:r>
+              <w:rPr>
+                <w:rFonts w:ascii="Arial" w:hAnsi="Arial"/>
+                <w:sz w:val="16"/>
+              </w:rPr>
+              <w:t>a</w:t>
+            </w:r>
+            <w:proofErr w:type="spellEnd"/>
+            <w:proofErr w:type="gramEnd"/>
+            <w:r>
+              <w:rPr>
+                <w:rFonts w:ascii="Arial" w:hAnsi="Arial"/>
+                <w:sz w:val="16"/>
+              </w:rPr>
+              <w:t xml:space="preserve"> </w:t>
+            </w:r>
+            <w:del w:id="26" w:author="Augustin, Jourdain M" w:date="2014-09-17T12:46:00Z">
+              <w:r>
+                <w:rPr>
+                  <w:rFonts w:ascii="Arial" w:hAnsi="Arial"/>
+                  <w:sz w:val="16"/>
+                </w:rPr>
+                <w:delText>CSR</w:delText>
+              </w:r>
+            </w:del>
+            <w:ins w:id="27" w:author="Augustin, Jourdain M" w:date="2014-09-17T12:46:00Z">
+              <w:r>
+                <w:rPr>
+                  <w:rFonts w:ascii="Arial" w:hAnsi="Arial"/>
+                  <w:sz w:val="16"/>
+                </w:rPr>
+                <w:t>Employee</w:t>
+              </w:r>
+            </w:ins>
+            <w:r>
+              <w:rPr>
+                <w:rFonts w:ascii="Arial" w:hAnsi="Arial"/>
+                <w:sz w:val="16"/>
+              </w:rPr>
+              <w:t>.</w:t>
             </w:r>
             <w:r>
               <w:rPr>
@@ -9814,7 +9916,39 @@
                 <w:rFonts w:ascii="Arial" w:hAnsi="Arial"/>
                 <w:sz w:val="16"/>
               </w:rPr>
-              <w:t>Validate a coaching session option was selected.</w:t>
+              <w:t xml:space="preserve">Validate a coaching </w:t>
+            </w:r>
+            <w:del w:id="28" w:author="Augustin, Jourdain M" w:date="2014-09-17T12:48:00Z">
+              <w:r>
+                <w:rPr>
+                  <w:rFonts w:ascii="Arial" w:hAnsi="Arial"/>
+                  <w:sz w:val="16"/>
+                </w:rPr>
+                <w:delText xml:space="preserve">session </w:delText>
+              </w:r>
+            </w:del>
+            <w:ins w:id="29" w:author="Augustin, Jourdain M" w:date="2014-09-17T12:48:00Z">
+              <w:r>
+                <w:rPr>
+                  <w:rFonts w:ascii="Arial" w:hAnsi="Arial"/>
+                  <w:sz w:val="16"/>
+                </w:rPr>
+                <w:t>delivery</w:t>
+              </w:r>
+              <w:r>
+                <w:rPr>
+                  <w:rFonts w:ascii="Arial" w:hAnsi="Arial"/>
+                  <w:sz w:val="16"/>
+                </w:rPr>
+                <w:t xml:space="preserve"> </w:t>
+              </w:r>
+            </w:ins>
+            <w:r>
+              <w:rPr>
+                <w:rFonts w:ascii="Arial" w:hAnsi="Arial"/>
+                <w:sz w:val="16"/>
+              </w:rPr>
+              <w:t>option was selected.</w:t>
             </w:r>
           </w:p>
         </w:tc>
@@ -9838,7 +9972,39 @@
                 <w:rFonts w:ascii="Arial" w:hAnsi="Arial"/>
                 <w:sz w:val="16"/>
               </w:rPr>
-              <w:t>When no coaching session option has been selected, display the following message:</w:t>
+              <w:t xml:space="preserve">When no coaching </w:t>
+            </w:r>
+            <w:del w:id="30" w:author="Augustin, Jourdain M" w:date="2014-09-17T12:48:00Z">
+              <w:r>
+                <w:rPr>
+                  <w:rFonts w:ascii="Arial" w:hAnsi="Arial"/>
+                  <w:sz w:val="16"/>
+                </w:rPr>
+                <w:delText xml:space="preserve">session </w:delText>
+              </w:r>
+            </w:del>
+            <w:ins w:id="31" w:author="Augustin, Jourdain M" w:date="2014-09-17T12:48:00Z">
+              <w:r>
+                <w:rPr>
+                  <w:rFonts w:ascii="Arial" w:hAnsi="Arial"/>
+                  <w:sz w:val="16"/>
+                </w:rPr>
+                <w:t>delivery</w:t>
+              </w:r>
+              <w:r>
+                <w:rPr>
+                  <w:rFonts w:ascii="Arial" w:hAnsi="Arial"/>
+                  <w:sz w:val="16"/>
+                </w:rPr>
+                <w:t xml:space="preserve"> </w:t>
+              </w:r>
+            </w:ins>
+            <w:r>
+              <w:rPr>
+                <w:rFonts w:ascii="Arial" w:hAnsi="Arial"/>
+                <w:sz w:val="16"/>
+              </w:rPr>
+              <w:t>option has been selected, display the following message:</w:t>
             </w:r>
           </w:p>
           <w:p>
@@ -9855,12 +10021,30 @@
               </w:rPr>
               <w:t>“</w:t>
             </w:r>
-            <w:r>
-              <w:rPr>
-                <w:rFonts w:ascii="Arial" w:hAnsi="Arial"/>
-                <w:sz w:val="16"/>
-              </w:rPr>
-              <w:t>Select a CSR.</w:t>
+            <w:ins w:id="32" w:author="Augustin, Jourdain M" w:date="2014-09-17T12:48:00Z">
+              <w:r>
+                <w:rPr>
+                  <w:rFonts w:ascii="Arial" w:hAnsi="Arial"/>
+                  <w:sz w:val="16"/>
+                </w:rPr>
+                <w:t>Select a coaching delivery option</w:t>
+              </w:r>
+            </w:ins>
+            <w:del w:id="33" w:author="Augustin, Jourdain M" w:date="2014-09-17T12:48:00Z">
+              <w:r>
+                <w:rPr>
+                  <w:rFonts w:ascii="Arial" w:hAnsi="Arial"/>
+                  <w:sz w:val="16"/>
+                </w:rPr>
+                <w:delText>Select a CSR</w:delText>
+              </w:r>
+            </w:del>
+            <w:r>
+              <w:rPr>
+                <w:rFonts w:ascii="Arial" w:hAnsi="Arial"/>
+                <w:sz w:val="16"/>
+              </w:rPr>
+              <w:t>.</w:t>
             </w:r>
             <w:r>
               <w:rPr>
@@ -18648,7 +18832,7 @@
       <mc:AlternateContent>
         <mc:Choice Requires="wps">
           <w:drawing>
-            <wp:anchor distT="0" distB="0" distL="114300" distR="114300" simplePos="0" relativeHeight="251659264" behindDoc="0" locked="0" layoutInCell="0" allowOverlap="1" wp14:anchorId="2DD49711" wp14:editId="4FB436F9">
+            <wp:anchor distT="0" distB="0" distL="114300" distR="114300" simplePos="0" relativeHeight="251659264" behindDoc="0" locked="0" layoutInCell="0" allowOverlap="1" wp14:anchorId="320E0968" wp14:editId="5F8BBBBD">
               <wp:simplePos x="0" y="0"/>
               <wp:positionH relativeFrom="column">
                 <wp:posOffset>-45720</wp:posOffset>
@@ -18876,14 +19060,26 @@
       </w:rPr>
       <w:fldChar w:fldCharType="separate"/>
     </w:r>
-    <w:r>
-      <w:rPr>
-        <w:rFonts w:ascii="Arial" w:hAnsi="Arial"/>
-        <w:noProof/>
-        <w:sz w:val="18"/>
-      </w:rPr>
-      <w:t>09/12/14</w:t>
-    </w:r>
+    <w:ins w:id="34" w:author="Augustin, Jourdain M" w:date="2014-09-17T12:45:00Z">
+      <w:r>
+        <w:rPr>
+          <w:rFonts w:ascii="Arial" w:hAnsi="Arial"/>
+          <w:noProof/>
+          <w:sz w:val="18"/>
+        </w:rPr>
+        <w:t>09/17/14</w:t>
+      </w:r>
+    </w:ins>
+    <w:del w:id="35" w:author="Augustin, Jourdain M" w:date="2014-09-17T12:45:00Z">
+      <w:r>
+        <w:rPr>
+          <w:rFonts w:ascii="Arial" w:hAnsi="Arial"/>
+          <w:noProof/>
+          <w:sz w:val="18"/>
+        </w:rPr>
+        <w:delText>09/12/14</w:delText>
+      </w:r>
+    </w:del>
     <w:r>
       <w:rPr>
         <w:rFonts w:ascii="Arial" w:hAnsi="Arial"/>

</xml_diff>

<commit_message>
[VM:Jourdain.Augustin@10/22/2014 1:13:24 PM] 13479 - Updated submission options for Warning = yes to not include details and comments and confirmation checkbox.
git-tfs-id: [https://tfs.omnicloud.local/tfs/cco%20program/]$/eCoaching_V2;C13752
</commit_message>
<xml_diff>
--- a/Design/eCoaching_Submission_DDD.docx
+++ b/Design/eCoaching_Submission_DDD.docx
@@ -1201,8 +1201,6 @@
                 <w:t>0</w:t>
               </w:r>
             </w:ins>
-            <w:bookmarkStart w:id="13" w:name="_GoBack"/>
-            <w:bookmarkEnd w:id="13"/>
           </w:p>
         </w:tc>
         <w:tc>
@@ -1215,7 +1213,7 @@
               <w:ind w:left="0"/>
               <w:jc w:val="left"/>
             </w:pPr>
-            <w:ins w:id="14" w:author="Augustin, Jourdain M" w:date="2014-10-10T10:48:00Z">
+            <w:ins w:id="13" w:author="Augustin, Jourdain M" w:date="2014-10-10T10:48:00Z">
               <w:r>
                 <w:t>Jourdain Augustin</w:t>
               </w:r>
@@ -2029,19 +2027,19 @@
       <w:r>
         <w:br w:type="page"/>
       </w:r>
-      <w:bookmarkStart w:id="15" w:name="_Toc184635826"/>
-      <w:bookmarkStart w:id="16" w:name="_Toc398119441"/>
-      <w:bookmarkStart w:id="17" w:name="_Toc81713402"/>
+      <w:bookmarkStart w:id="14" w:name="_Toc184635826"/>
+      <w:bookmarkStart w:id="15" w:name="_Toc398119441"/>
+      <w:bookmarkStart w:id="16" w:name="_Toc81713402"/>
       <w:r>
         <w:lastRenderedPageBreak/>
         <w:t>Design Criteria</w:t>
       </w:r>
+      <w:bookmarkEnd w:id="14"/>
       <w:bookmarkEnd w:id="15"/>
-      <w:bookmarkEnd w:id="16"/>
       <w:r>
         <w:t xml:space="preserve"> </w:t>
       </w:r>
-      <w:bookmarkEnd w:id="17"/>
+      <w:bookmarkEnd w:id="16"/>
       <w:r>
         <w:t xml:space="preserve">       </w:t>
       </w:r>
@@ -2055,11 +2053,11 @@
       <w:pPr>
         <w:pStyle w:val="Heading2"/>
       </w:pPr>
-      <w:bookmarkStart w:id="18" w:name="_Toc398119442"/>
+      <w:bookmarkStart w:id="17" w:name="_Toc398119442"/>
       <w:r>
         <w:t>Location Grid</w:t>
       </w:r>
-      <w:bookmarkEnd w:id="18"/>
+      <w:bookmarkEnd w:id="17"/>
       <w:r>
         <w:t xml:space="preserve">  </w:t>
       </w:r>
@@ -3943,7 +3941,7 @@
       <w:pPr>
         <w:pStyle w:val="Heading1"/>
       </w:pPr>
-      <w:bookmarkStart w:id="19" w:name="_Toc398119443"/>
+      <w:bookmarkStart w:id="18" w:name="_Toc398119443"/>
       <w:r>
         <w:t>eC</w:t>
       </w:r>
@@ -3962,7 +3960,7 @@
       <w:r>
         <w:t>Application</w:t>
       </w:r>
-      <w:bookmarkEnd w:id="19"/>
+      <w:bookmarkEnd w:id="18"/>
     </w:p>
     <w:p>
       <w:pPr>
@@ -3972,7 +3970,7 @@
           <w:i w:val="0"/>
         </w:rPr>
       </w:pPr>
-      <w:bookmarkStart w:id="20" w:name="_Toc398119444"/>
+      <w:bookmarkStart w:id="19" w:name="_Toc398119444"/>
       <w:r>
         <w:rPr>
           <w:b w:val="0"/>
@@ -3980,7 +3978,7 @@
         </w:rPr>
         <w:t>Purpose</w:t>
       </w:r>
-      <w:bookmarkEnd w:id="20"/>
+      <w:bookmarkEnd w:id="19"/>
     </w:p>
     <w:p>
       <w:pPr>
@@ -4063,12 +4061,12 @@
           <w:i w:val="0"/>
         </w:rPr>
       </w:pPr>
-      <w:bookmarkStart w:id="21" w:name="_Toc184635844"/>
+      <w:bookmarkStart w:id="20" w:name="_Toc184635844"/>
       <w:r>
         <w:t xml:space="preserve"> </w:t>
       </w:r>
-      <w:bookmarkStart w:id="22" w:name="_Toc398119445"/>
-      <w:bookmarkEnd w:id="21"/>
+      <w:bookmarkStart w:id="21" w:name="_Toc398119445"/>
+      <w:bookmarkEnd w:id="20"/>
       <w:r>
         <w:rPr>
           <w:b w:val="0"/>
@@ -4076,7 +4074,7 @@
         </w:rPr>
         <w:t>Assumptions</w:t>
       </w:r>
-      <w:bookmarkEnd w:id="22"/>
+      <w:bookmarkEnd w:id="21"/>
     </w:p>
     <w:p>
       <w:pPr>
@@ -4327,7 +4325,7 @@
           <w:i w:val="0"/>
         </w:rPr>
       </w:pPr>
-      <w:bookmarkStart w:id="23" w:name="_Toc398119446"/>
+      <w:bookmarkStart w:id="22" w:name="_Toc398119446"/>
       <w:r>
         <w:rPr>
           <w:b w:val="0"/>
@@ -4335,7 +4333,7 @@
         </w:rPr>
         <w:t>User</w:t>
       </w:r>
-      <w:bookmarkEnd w:id="23"/>
+      <w:bookmarkEnd w:id="22"/>
     </w:p>
     <w:p>
       <w:pPr>
@@ -4484,7 +4482,7 @@
           <w:i w:val="0"/>
         </w:rPr>
       </w:pPr>
-      <w:bookmarkStart w:id="24" w:name="_Toc398119447"/>
+      <w:bookmarkStart w:id="23" w:name="_Toc398119447"/>
       <w:r>
         <w:rPr>
           <w:b w:val="0"/>
@@ -4492,13 +4490,13 @@
         </w:rPr>
         <w:t>Page Description</w:t>
       </w:r>
-      <w:bookmarkEnd w:id="24"/>
+      <w:bookmarkEnd w:id="23"/>
     </w:p>
     <w:p>
       <w:pPr>
         <w:pStyle w:val="Heading3"/>
       </w:pPr>
-      <w:bookmarkStart w:id="25" w:name="_Toc398119448"/>
+      <w:bookmarkStart w:id="24" w:name="_Toc398119448"/>
       <w:r>
         <w:t>“</w:t>
       </w:r>
@@ -4535,7 +4533,7 @@
       <w:r>
         <w:t>.asp – secure)</w:t>
       </w:r>
-      <w:bookmarkEnd w:id="25"/>
+      <w:bookmarkEnd w:id="24"/>
     </w:p>
     <w:p>
       <w:r>
@@ -5810,7 +5808,7 @@
       <w:pPr>
         <w:pStyle w:val="Heading3"/>
       </w:pPr>
-      <w:bookmarkStart w:id="26" w:name="_Toc398119449"/>
+      <w:bookmarkStart w:id="25" w:name="_Toc398119449"/>
       <w:r>
         <w:t>“</w:t>
       </w:r>
@@ -5850,7 +5848,7 @@
       <w:r>
         <w:t>.asp – secure)</w:t>
       </w:r>
-      <w:bookmarkEnd w:id="26"/>
+      <w:bookmarkEnd w:id="25"/>
     </w:p>
     <w:p>
       <w:r>
@@ -10191,7 +10189,7 @@
       </w:tr>
       <w:tr>
         <w:trPr>
-          <w:ins w:id="27" w:author="Augustin, Jourdain M" w:date="2014-10-10T14:36:00Z"/>
+          <w:ins w:id="26" w:author="Augustin, Jourdain M" w:date="2014-10-10T14:36:00Z"/>
         </w:trPr>
         <w:tc>
           <w:tcPr>
@@ -10206,12 +10204,12 @@
           <w:p>
             <w:pPr>
               <w:rPr>
-                <w:ins w:id="28" w:author="Augustin, Jourdain M" w:date="2014-10-10T14:36:00Z"/>
-                <w:rFonts w:ascii="Arial" w:hAnsi="Arial"/>
-                <w:sz w:val="16"/>
-              </w:rPr>
-            </w:pPr>
-            <w:ins w:id="29" w:author="Augustin, Jourdain M" w:date="2014-10-10T14:36:00Z">
+                <w:ins w:id="27" w:author="Augustin, Jourdain M" w:date="2014-10-10T14:36:00Z"/>
+                <w:rFonts w:ascii="Arial" w:hAnsi="Arial"/>
+                <w:sz w:val="16"/>
+              </w:rPr>
+            </w:pPr>
+            <w:ins w:id="28" w:author="Augustin, Jourdain M" w:date="2014-10-10T14:36:00Z">
               <w:r>
                 <w:rPr>
                   <w:rFonts w:ascii="Arial" w:hAnsi="Arial"/>
@@ -10225,7 +10223,7 @@
       </w:tr>
       <w:tr>
         <w:trPr>
-          <w:ins w:id="30" w:author="Augustin, Jourdain M" w:date="2014-10-10T14:31:00Z"/>
+          <w:ins w:id="29" w:author="Augustin, Jourdain M" w:date="2014-10-10T14:31:00Z"/>
         </w:trPr>
         <w:tc>
           <w:tcPr>
@@ -10238,12 +10236,12 @@
           <w:p>
             <w:pPr>
               <w:rPr>
-                <w:ins w:id="31" w:author="Augustin, Jourdain M" w:date="2014-10-10T14:31:00Z"/>
-                <w:rFonts w:ascii="Arial" w:hAnsi="Arial"/>
-                <w:sz w:val="16"/>
-              </w:rPr>
-            </w:pPr>
-            <w:ins w:id="32" w:author="Augustin, Jourdain M" w:date="2014-10-10T14:31:00Z">
+                <w:ins w:id="30" w:author="Augustin, Jourdain M" w:date="2014-10-10T14:31:00Z"/>
+                <w:rFonts w:ascii="Arial" w:hAnsi="Arial"/>
+                <w:sz w:val="16"/>
+              </w:rPr>
+            </w:pPr>
+            <w:ins w:id="31" w:author="Augustin, Jourdain M" w:date="2014-10-10T14:31:00Z">
               <w:r>
                 <w:rPr>
                   <w:rFonts w:ascii="Arial" w:hAnsi="Arial"/>
@@ -10266,11 +10264,11 @@
             <w:pPr>
               <w:pStyle w:val="Tabletext"/>
               <w:rPr>
-                <w:ins w:id="33" w:author="Augustin, Jourdain M" w:date="2014-10-10T14:31:00Z"/>
-                <w:rFonts w:ascii="Arial" w:hAnsi="Arial"/>
-              </w:rPr>
-            </w:pPr>
-            <w:ins w:id="34" w:author="Augustin, Jourdain M" w:date="2014-10-10T14:31:00Z">
+                <w:ins w:id="32" w:author="Augustin, Jourdain M" w:date="2014-10-10T14:31:00Z"/>
+                <w:rFonts w:ascii="Arial" w:hAnsi="Arial"/>
+              </w:rPr>
+            </w:pPr>
+            <w:ins w:id="33" w:author="Augustin, Jourdain M" w:date="2014-10-10T14:31:00Z">
               <w:r>
                 <w:rPr>
                   <w:rFonts w:ascii="Arial" w:hAnsi="Arial"/>
@@ -10297,12 +10295,12 @@
           <w:p>
             <w:pPr>
               <w:rPr>
-                <w:ins w:id="35" w:author="Augustin, Jourdain M" w:date="2014-10-10T14:31:00Z"/>
-                <w:rFonts w:ascii="Arial" w:hAnsi="Arial"/>
-                <w:sz w:val="16"/>
-              </w:rPr>
-            </w:pPr>
-            <w:ins w:id="36" w:author="Augustin, Jourdain M" w:date="2014-10-10T14:31:00Z">
+                <w:ins w:id="34" w:author="Augustin, Jourdain M" w:date="2014-10-10T14:31:00Z"/>
+                <w:rFonts w:ascii="Arial" w:hAnsi="Arial"/>
+                <w:sz w:val="16"/>
+              </w:rPr>
+            </w:pPr>
+            <w:ins w:id="35" w:author="Augustin, Jourdain M" w:date="2014-10-10T14:31:00Z">
               <w:r>
                 <w:rPr>
                   <w:rFonts w:ascii="Arial" w:hAnsi="Arial"/>
@@ -10324,12 +10322,12 @@
           <w:p>
             <w:pPr>
               <w:rPr>
-                <w:ins w:id="37" w:author="Augustin, Jourdain M" w:date="2014-10-10T14:31:00Z"/>
-                <w:rFonts w:ascii="Arial" w:hAnsi="Arial"/>
-                <w:sz w:val="16"/>
-              </w:rPr>
-            </w:pPr>
-            <w:ins w:id="38" w:author="Augustin, Jourdain M" w:date="2014-10-10T14:31:00Z">
+                <w:ins w:id="36" w:author="Augustin, Jourdain M" w:date="2014-10-10T14:31:00Z"/>
+                <w:rFonts w:ascii="Arial" w:hAnsi="Arial"/>
+                <w:sz w:val="16"/>
+              </w:rPr>
+            </w:pPr>
+            <w:ins w:id="37" w:author="Augustin, Jourdain M" w:date="2014-10-10T14:31:00Z">
               <w:r>
                 <w:rPr>
                   <w:rFonts w:ascii="Arial" w:hAnsi="Arial"/>
@@ -10351,12 +10349,12 @@
           <w:p>
             <w:pPr>
               <w:rPr>
-                <w:ins w:id="39" w:author="Augustin, Jourdain M" w:date="2014-10-10T14:31:00Z"/>
-                <w:rFonts w:ascii="Arial" w:hAnsi="Arial"/>
-                <w:sz w:val="16"/>
-              </w:rPr>
-            </w:pPr>
-            <w:ins w:id="40" w:author="Augustin, Jourdain M" w:date="2014-10-10T14:31:00Z">
+                <w:ins w:id="38" w:author="Augustin, Jourdain M" w:date="2014-10-10T14:31:00Z"/>
+                <w:rFonts w:ascii="Arial" w:hAnsi="Arial"/>
+                <w:sz w:val="16"/>
+              </w:rPr>
+            </w:pPr>
+            <w:ins w:id="39" w:author="Augustin, Jourdain M" w:date="2014-10-10T14:31:00Z">
               <w:r>
                 <w:rPr>
                   <w:rFonts w:ascii="Arial" w:hAnsi="Arial"/>
@@ -10370,7 +10368,7 @@
       </w:tr>
       <w:tr>
         <w:trPr>
-          <w:ins w:id="41" w:author="Augustin, Jourdain M" w:date="2014-10-10T14:31:00Z"/>
+          <w:ins w:id="40" w:author="Augustin, Jourdain M" w:date="2014-10-10T14:31:00Z"/>
         </w:trPr>
         <w:tc>
           <w:tcPr>
@@ -10383,12 +10381,12 @@
           <w:p>
             <w:pPr>
               <w:rPr>
-                <w:ins w:id="42" w:author="Augustin, Jourdain M" w:date="2014-10-10T14:31:00Z"/>
-                <w:rFonts w:ascii="Arial" w:hAnsi="Arial"/>
-                <w:sz w:val="16"/>
-              </w:rPr>
-            </w:pPr>
-            <w:ins w:id="43" w:author="Augustin, Jourdain M" w:date="2014-10-10T14:31:00Z">
+                <w:ins w:id="41" w:author="Augustin, Jourdain M" w:date="2014-10-10T14:31:00Z"/>
+                <w:rFonts w:ascii="Arial" w:hAnsi="Arial"/>
+                <w:sz w:val="16"/>
+              </w:rPr>
+            </w:pPr>
+            <w:ins w:id="42" w:author="Augustin, Jourdain M" w:date="2014-10-10T14:31:00Z">
               <w:r>
                 <w:rPr>
                   <w:rFonts w:ascii="Arial" w:hAnsi="Arial"/>
@@ -10411,22 +10409,16 @@
             <w:pPr>
               <w:pStyle w:val="Tabletext"/>
               <w:rPr>
-                <w:ins w:id="44" w:author="Augustin, Jourdain M" w:date="2014-10-10T14:31:00Z"/>
-                <w:rFonts w:ascii="Arial" w:hAnsi="Arial"/>
-              </w:rPr>
-            </w:pPr>
-            <w:ins w:id="45" w:author="Augustin, Jourdain M" w:date="2014-10-10T14:31:00Z">
+                <w:ins w:id="43" w:author="Augustin, Jourdain M" w:date="2014-10-10T14:31:00Z"/>
+                <w:rFonts w:ascii="Arial" w:hAnsi="Arial"/>
+              </w:rPr>
+            </w:pPr>
+            <w:ins w:id="44" w:author="Augustin, Jourdain M" w:date="2014-10-10T14:31:00Z">
               <w:r>
                 <w:rPr>
                   <w:rFonts w:ascii="Arial" w:hAnsi="Arial"/>
                 </w:rPr>
-                <w:t>AB-1</w:t>
-              </w:r>
-              <w:r>
-                <w:rPr>
-                  <w:rFonts w:ascii="Arial" w:hAnsi="Arial"/>
-                </w:rPr>
-                <w:t>5</w:t>
+                <w:t>AB-15</w:t>
               </w:r>
             </w:ins>
           </w:p>
@@ -10442,12 +10434,12 @@
           <w:p>
             <w:pPr>
               <w:rPr>
-                <w:ins w:id="46" w:author="Augustin, Jourdain M" w:date="2014-10-10T14:31:00Z"/>
-                <w:rFonts w:ascii="Arial" w:hAnsi="Arial"/>
-                <w:sz w:val="16"/>
-              </w:rPr>
-            </w:pPr>
-            <w:ins w:id="47" w:author="Augustin, Jourdain M" w:date="2014-10-10T14:32:00Z">
+                <w:ins w:id="45" w:author="Augustin, Jourdain M" w:date="2014-10-10T14:31:00Z"/>
+                <w:rFonts w:ascii="Arial" w:hAnsi="Arial"/>
+                <w:sz w:val="16"/>
+              </w:rPr>
+            </w:pPr>
+            <w:ins w:id="46" w:author="Augustin, Jourdain M" w:date="2014-10-10T14:32:00Z">
               <w:r>
                 <w:rPr>
                   <w:rFonts w:ascii="Arial" w:hAnsi="Arial"/>
@@ -10456,7 +10448,7 @@
                 <w:t>Do you need to submit a progressive disciplinary coaching (WARNING)?</w:t>
               </w:r>
             </w:ins>
-            <w:ins w:id="48" w:author="Augustin, Jourdain M" w:date="2014-10-10T14:31:00Z">
+            <w:ins w:id="47" w:author="Augustin, Jourdain M" w:date="2014-10-10T14:31:00Z">
               <w:r>
                 <w:rPr>
                   <w:rFonts w:ascii="Arial" w:hAnsi="Arial"/>
@@ -10478,30 +10470,30 @@
           <w:p>
             <w:pPr>
               <w:rPr>
+                <w:ins w:id="48" w:author="Augustin, Jourdain M" w:date="2014-10-10T14:31:00Z"/>
+                <w:rFonts w:ascii="Arial" w:hAnsi="Arial"/>
+                <w:sz w:val="16"/>
+              </w:rPr>
+            </w:pPr>
+          </w:p>
+        </w:tc>
+        <w:tc>
+          <w:tcPr>
+            <w:tcW w:w="1350" w:type="dxa"/>
+            <w:tcBorders>
+              <w:top w:val="single" w:sz="6" w:space="0" w:color="000000"/>
+              <w:bottom w:val="single" w:sz="6" w:space="0" w:color="000000"/>
+            </w:tcBorders>
+          </w:tcPr>
+          <w:p>
+            <w:pPr>
+              <w:rPr>
                 <w:ins w:id="49" w:author="Augustin, Jourdain M" w:date="2014-10-10T14:31:00Z"/>
                 <w:rFonts w:ascii="Arial" w:hAnsi="Arial"/>
                 <w:sz w:val="16"/>
               </w:rPr>
             </w:pPr>
-          </w:p>
-        </w:tc>
-        <w:tc>
-          <w:tcPr>
-            <w:tcW w:w="1350" w:type="dxa"/>
-            <w:tcBorders>
-              <w:top w:val="single" w:sz="6" w:space="0" w:color="000000"/>
-              <w:bottom w:val="single" w:sz="6" w:space="0" w:color="000000"/>
-            </w:tcBorders>
-          </w:tcPr>
-          <w:p>
-            <w:pPr>
-              <w:rPr>
-                <w:ins w:id="50" w:author="Augustin, Jourdain M" w:date="2014-10-10T14:31:00Z"/>
-                <w:rFonts w:ascii="Arial" w:hAnsi="Arial"/>
-                <w:sz w:val="16"/>
-              </w:rPr>
-            </w:pPr>
-            <w:ins w:id="51" w:author="Augustin, Jourdain M" w:date="2014-10-10T14:31:00Z">
+            <w:ins w:id="50" w:author="Augustin, Jourdain M" w:date="2014-10-10T14:31:00Z">
               <w:r>
                 <w:rPr>
                   <w:rFonts w:ascii="Arial" w:hAnsi="Arial"/>
@@ -10515,7 +10507,7 @@
       </w:tr>
       <w:tr>
         <w:trPr>
-          <w:ins w:id="52" w:author="Augustin, Jourdain M" w:date="2014-10-10T14:31:00Z"/>
+          <w:ins w:id="51" w:author="Augustin, Jourdain M" w:date="2014-10-10T14:31:00Z"/>
         </w:trPr>
         <w:tc>
           <w:tcPr>
@@ -10528,12 +10520,12 @@
           <w:p>
             <w:pPr>
               <w:rPr>
-                <w:ins w:id="53" w:author="Augustin, Jourdain M" w:date="2014-10-10T14:31:00Z"/>
-                <w:rFonts w:ascii="Arial" w:hAnsi="Arial"/>
-                <w:sz w:val="16"/>
-              </w:rPr>
-            </w:pPr>
-            <w:ins w:id="54" w:author="Augustin, Jourdain M" w:date="2014-10-10T14:31:00Z">
+                <w:ins w:id="52" w:author="Augustin, Jourdain M" w:date="2014-10-10T14:31:00Z"/>
+                <w:rFonts w:ascii="Arial" w:hAnsi="Arial"/>
+                <w:sz w:val="16"/>
+              </w:rPr>
+            </w:pPr>
+            <w:ins w:id="53" w:author="Augustin, Jourdain M" w:date="2014-10-10T14:31:00Z">
               <w:r>
                 <w:rPr>
                   <w:rFonts w:ascii="Arial" w:hAnsi="Arial"/>
@@ -10556,11 +10548,11 @@
             <w:pPr>
               <w:pStyle w:val="Tabletext"/>
               <w:rPr>
-                <w:ins w:id="55" w:author="Augustin, Jourdain M" w:date="2014-10-10T14:31:00Z"/>
-                <w:rFonts w:ascii="Arial" w:hAnsi="Arial"/>
-              </w:rPr>
-            </w:pPr>
-            <w:ins w:id="56" w:author="Augustin, Jourdain M" w:date="2014-10-10T14:31:00Z">
+                <w:ins w:id="54" w:author="Augustin, Jourdain M" w:date="2014-10-10T14:31:00Z"/>
+                <w:rFonts w:ascii="Arial" w:hAnsi="Arial"/>
+              </w:rPr>
+            </w:pPr>
+            <w:ins w:id="55" w:author="Augustin, Jourdain M" w:date="2014-10-10T14:31:00Z">
               <w:r>
                 <w:rPr>
                   <w:rFonts w:ascii="Arial" w:hAnsi="Arial"/>
@@ -10568,7 +10560,7 @@
                 <w:t>AB-1</w:t>
               </w:r>
             </w:ins>
-            <w:ins w:id="57" w:author="Augustin, Jourdain M" w:date="2014-10-10T14:32:00Z">
+            <w:ins w:id="56" w:author="Augustin, Jourdain M" w:date="2014-10-10T14:32:00Z">
               <w:r>
                 <w:rPr>
                   <w:rFonts w:ascii="Arial" w:hAnsi="Arial"/>
@@ -10589,12 +10581,12 @@
           <w:p>
             <w:pPr>
               <w:rPr>
-                <w:ins w:id="58" w:author="Augustin, Jourdain M" w:date="2014-10-10T14:31:00Z"/>
-                <w:rFonts w:ascii="Arial" w:hAnsi="Arial"/>
-                <w:sz w:val="16"/>
-              </w:rPr>
-            </w:pPr>
-            <w:ins w:id="59" w:author="Augustin, Jourdain M" w:date="2014-10-10T14:31:00Z">
+                <w:ins w:id="57" w:author="Augustin, Jourdain M" w:date="2014-10-10T14:31:00Z"/>
+                <w:rFonts w:ascii="Arial" w:hAnsi="Arial"/>
+                <w:sz w:val="16"/>
+              </w:rPr>
+            </w:pPr>
+            <w:ins w:id="58" w:author="Augustin, Jourdain M" w:date="2014-10-10T14:31:00Z">
               <w:r>
                 <w:rPr>
                   <w:rFonts w:ascii="Arial" w:hAnsi="Arial"/>
@@ -10616,12 +10608,12 @@
           <w:p>
             <w:pPr>
               <w:rPr>
-                <w:ins w:id="60" w:author="Augustin, Jourdain M" w:date="2014-10-10T14:31:00Z"/>
-                <w:rFonts w:ascii="Arial" w:hAnsi="Arial"/>
-                <w:sz w:val="16"/>
-              </w:rPr>
-            </w:pPr>
-            <w:ins w:id="61" w:author="Augustin, Jourdain M" w:date="2014-10-10T14:31:00Z">
+                <w:ins w:id="59" w:author="Augustin, Jourdain M" w:date="2014-10-10T14:31:00Z"/>
+                <w:rFonts w:ascii="Arial" w:hAnsi="Arial"/>
+                <w:sz w:val="16"/>
+              </w:rPr>
+            </w:pPr>
+            <w:ins w:id="60" w:author="Augustin, Jourdain M" w:date="2014-10-10T14:31:00Z">
               <w:r>
                 <w:rPr>
                   <w:rFonts w:ascii="Arial" w:hAnsi="Arial"/>
@@ -10640,12 +10632,12 @@
               </w:numPr>
               <w:ind w:left="162" w:hanging="180"/>
               <w:rPr>
-                <w:ins w:id="62" w:author="Augustin, Jourdain M" w:date="2014-10-10T14:31:00Z"/>
-                <w:rFonts w:ascii="Arial" w:hAnsi="Arial"/>
-                <w:sz w:val="16"/>
-              </w:rPr>
-            </w:pPr>
-            <w:ins w:id="63" w:author="Augustin, Jourdain M" w:date="2014-10-10T14:31:00Z">
+                <w:ins w:id="61" w:author="Augustin, Jourdain M" w:date="2014-10-10T14:31:00Z"/>
+                <w:rFonts w:ascii="Arial" w:hAnsi="Arial"/>
+                <w:sz w:val="16"/>
+              </w:rPr>
+            </w:pPr>
+            <w:ins w:id="62" w:author="Augustin, Jourdain M" w:date="2014-10-10T14:31:00Z">
               <w:r>
                 <w:rPr>
                   <w:rFonts w:ascii="Arial" w:hAnsi="Arial"/>
@@ -10672,12 +10664,12 @@
               </w:numPr>
               <w:ind w:left="162" w:hanging="180"/>
               <w:rPr>
-                <w:ins w:id="64" w:author="Augustin, Jourdain M" w:date="2014-10-10T14:31:00Z"/>
-                <w:rFonts w:ascii="Arial" w:hAnsi="Arial"/>
-                <w:sz w:val="16"/>
-              </w:rPr>
-            </w:pPr>
-            <w:ins w:id="65" w:author="Augustin, Jourdain M" w:date="2014-10-10T14:31:00Z">
+                <w:ins w:id="63" w:author="Augustin, Jourdain M" w:date="2014-10-10T14:31:00Z"/>
+                <w:rFonts w:ascii="Arial" w:hAnsi="Arial"/>
+                <w:sz w:val="16"/>
+              </w:rPr>
+            </w:pPr>
+            <w:ins w:id="64" w:author="Augustin, Jourdain M" w:date="2014-10-10T14:31:00Z">
               <w:r>
                 <w:rPr>
                   <w:rFonts w:ascii="Arial" w:hAnsi="Arial"/>
@@ -10707,12 +10699,12 @@
           <w:p>
             <w:pPr>
               <w:rPr>
-                <w:ins w:id="66" w:author="Augustin, Jourdain M" w:date="2014-10-10T14:31:00Z"/>
-                <w:rFonts w:ascii="Arial" w:hAnsi="Arial"/>
-                <w:sz w:val="16"/>
-              </w:rPr>
-            </w:pPr>
-            <w:ins w:id="67" w:author="Augustin, Jourdain M" w:date="2014-10-10T14:31:00Z">
+                <w:ins w:id="65" w:author="Augustin, Jourdain M" w:date="2014-10-10T14:31:00Z"/>
+                <w:rFonts w:ascii="Arial" w:hAnsi="Arial"/>
+                <w:sz w:val="16"/>
+              </w:rPr>
+            </w:pPr>
+            <w:ins w:id="66" w:author="Augustin, Jourdain M" w:date="2014-10-10T14:31:00Z">
               <w:r>
                 <w:rPr>
                   <w:rFonts w:ascii="Arial" w:hAnsi="Arial"/>
@@ -10726,7 +10718,7 @@
       </w:tr>
       <w:tr>
         <w:trPr>
-          <w:ins w:id="68" w:author="Augustin, Jourdain M" w:date="2014-10-10T14:31:00Z"/>
+          <w:ins w:id="67" w:author="Augustin, Jourdain M" w:date="2014-10-10T14:31:00Z"/>
         </w:trPr>
         <w:tc>
           <w:tcPr>
@@ -10739,12 +10731,12 @@
           <w:p>
             <w:pPr>
               <w:rPr>
-                <w:ins w:id="69" w:author="Augustin, Jourdain M" w:date="2014-10-10T14:31:00Z"/>
-                <w:rFonts w:ascii="Arial" w:hAnsi="Arial"/>
-                <w:sz w:val="16"/>
-              </w:rPr>
-            </w:pPr>
-            <w:ins w:id="70" w:author="Augustin, Jourdain M" w:date="2014-10-10T14:31:00Z">
+                <w:ins w:id="68" w:author="Augustin, Jourdain M" w:date="2014-10-10T14:31:00Z"/>
+                <w:rFonts w:ascii="Arial" w:hAnsi="Arial"/>
+                <w:sz w:val="16"/>
+              </w:rPr>
+            </w:pPr>
+            <w:ins w:id="69" w:author="Augustin, Jourdain M" w:date="2014-10-10T14:31:00Z">
               <w:r>
                 <w:rPr>
                   <w:rFonts w:ascii="Arial" w:hAnsi="Arial"/>
@@ -10768,11 +10760,11 @@
             <w:pPr>
               <w:pStyle w:val="Tabletext"/>
               <w:rPr>
-                <w:ins w:id="71" w:author="Augustin, Jourdain M" w:date="2014-10-10T14:31:00Z"/>
-                <w:rFonts w:ascii="Arial" w:hAnsi="Arial"/>
-              </w:rPr>
-            </w:pPr>
-            <w:ins w:id="72" w:author="Augustin, Jourdain M" w:date="2014-10-10T14:31:00Z">
+                <w:ins w:id="70" w:author="Augustin, Jourdain M" w:date="2014-10-10T14:31:00Z"/>
+                <w:rFonts w:ascii="Arial" w:hAnsi="Arial"/>
+              </w:rPr>
+            </w:pPr>
+            <w:ins w:id="71" w:author="Augustin, Jourdain M" w:date="2014-10-10T14:31:00Z">
               <w:r>
                 <w:rPr>
                   <w:rFonts w:ascii="Arial" w:hAnsi="Arial"/>
@@ -10780,7 +10772,7 @@
                 <w:t>AB-1</w:t>
               </w:r>
             </w:ins>
-            <w:ins w:id="73" w:author="Augustin, Jourdain M" w:date="2014-10-10T14:32:00Z">
+            <w:ins w:id="72" w:author="Augustin, Jourdain M" w:date="2014-10-10T14:32:00Z">
               <w:r>
                 <w:rPr>
                   <w:rFonts w:ascii="Arial" w:hAnsi="Arial"/>
@@ -10801,12 +10793,12 @@
           <w:p>
             <w:pPr>
               <w:rPr>
-                <w:ins w:id="74" w:author="Augustin, Jourdain M" w:date="2014-10-10T14:31:00Z"/>
-                <w:rFonts w:ascii="Arial" w:hAnsi="Arial"/>
-                <w:sz w:val="16"/>
-              </w:rPr>
-            </w:pPr>
-            <w:ins w:id="75" w:author="Augustin, Jourdain M" w:date="2014-10-10T14:31:00Z">
+                <w:ins w:id="73" w:author="Augustin, Jourdain M" w:date="2014-10-10T14:31:00Z"/>
+                <w:rFonts w:ascii="Arial" w:hAnsi="Arial"/>
+                <w:sz w:val="16"/>
+              </w:rPr>
+            </w:pPr>
+            <w:ins w:id="74" w:author="Augustin, Jourdain M" w:date="2014-10-10T14:31:00Z">
               <w:r>
                 <w:rPr>
                   <w:rFonts w:ascii="Arial" w:hAnsi="Arial"/>
@@ -10815,7 +10807,7 @@
                 <w:t xml:space="preserve">Validate </w:t>
               </w:r>
             </w:ins>
-            <w:ins w:id="76" w:author="Augustin, Jourdain M" w:date="2014-10-10T14:34:00Z">
+            <w:ins w:id="75" w:author="Augustin, Jourdain M" w:date="2014-10-10T14:34:00Z">
               <w:r>
                 <w:rPr>
                   <w:rFonts w:ascii="Arial" w:hAnsi="Arial"/>
@@ -10824,7 +10816,7 @@
                 <w:t>a warning</w:t>
               </w:r>
             </w:ins>
-            <w:ins w:id="77" w:author="Augustin, Jourdain M" w:date="2014-10-10T14:31:00Z">
+            <w:ins w:id="76" w:author="Augustin, Jourdain M" w:date="2014-10-10T14:31:00Z">
               <w:r>
                 <w:rPr>
                   <w:rFonts w:ascii="Arial" w:hAnsi="Arial"/>
@@ -10846,12 +10838,12 @@
           <w:p>
             <w:pPr>
               <w:rPr>
-                <w:ins w:id="78" w:author="Augustin, Jourdain M" w:date="2014-10-10T14:31:00Z"/>
-                <w:rFonts w:ascii="Arial" w:hAnsi="Arial"/>
-                <w:sz w:val="16"/>
-              </w:rPr>
-            </w:pPr>
-            <w:ins w:id="79" w:author="Augustin, Jourdain M" w:date="2014-10-10T14:31:00Z">
+                <w:ins w:id="77" w:author="Augustin, Jourdain M" w:date="2014-10-10T14:31:00Z"/>
+                <w:rFonts w:ascii="Arial" w:hAnsi="Arial"/>
+                <w:sz w:val="16"/>
+              </w:rPr>
+            </w:pPr>
+            <w:ins w:id="78" w:author="Augustin, Jourdain M" w:date="2014-10-10T14:31:00Z">
               <w:r>
                 <w:rPr>
                   <w:rFonts w:ascii="Arial" w:hAnsi="Arial"/>
@@ -10860,7 +10852,7 @@
                 <w:t xml:space="preserve">When no </w:t>
               </w:r>
             </w:ins>
-            <w:ins w:id="80" w:author="Augustin, Jourdain M" w:date="2014-10-10T14:34:00Z">
+            <w:ins w:id="79" w:author="Augustin, Jourdain M" w:date="2014-10-10T14:34:00Z">
               <w:r>
                 <w:rPr>
                   <w:rFonts w:ascii="Arial" w:hAnsi="Arial"/>
@@ -10869,7 +10861,7 @@
                 <w:t>warning</w:t>
               </w:r>
             </w:ins>
-            <w:ins w:id="81" w:author="Augustin, Jourdain M" w:date="2014-10-10T14:31:00Z">
+            <w:ins w:id="80" w:author="Augustin, Jourdain M" w:date="2014-10-10T14:31:00Z">
               <w:r>
                 <w:rPr>
                   <w:rFonts w:ascii="Arial" w:hAnsi="Arial"/>
@@ -10882,12 +10874,12 @@
           <w:p>
             <w:pPr>
               <w:rPr>
-                <w:ins w:id="82" w:author="Augustin, Jourdain M" w:date="2014-10-10T14:31:00Z"/>
-                <w:rFonts w:ascii="Arial" w:hAnsi="Arial"/>
-                <w:sz w:val="16"/>
-              </w:rPr>
-            </w:pPr>
-            <w:ins w:id="83" w:author="Augustin, Jourdain M" w:date="2014-10-10T14:31:00Z">
+                <w:ins w:id="81" w:author="Augustin, Jourdain M" w:date="2014-10-10T14:31:00Z"/>
+                <w:rFonts w:ascii="Arial" w:hAnsi="Arial"/>
+                <w:sz w:val="16"/>
+              </w:rPr>
+            </w:pPr>
+            <w:ins w:id="82" w:author="Augustin, Jourdain M" w:date="2014-10-10T14:31:00Z">
               <w:r>
                 <w:rPr>
                   <w:rFonts w:ascii="Arial" w:hAnsi="Arial"/>
@@ -10896,7 +10888,7 @@
                 <w:t>“</w:t>
               </w:r>
             </w:ins>
-            <w:ins w:id="84" w:author="Augustin, Jourdain M" w:date="2014-10-10T14:35:00Z">
+            <w:ins w:id="83" w:author="Augustin, Jourdain M" w:date="2014-10-10T14:35:00Z">
               <w:r>
                 <w:rPr>
                   <w:rFonts w:ascii="Arial" w:hAnsi="Arial"/>
@@ -10925,12 +10917,12 @@
           <w:p>
             <w:pPr>
               <w:rPr>
-                <w:ins w:id="85" w:author="Augustin, Jourdain M" w:date="2014-10-10T14:31:00Z"/>
-                <w:rFonts w:ascii="Arial" w:hAnsi="Arial"/>
-                <w:sz w:val="16"/>
-              </w:rPr>
-            </w:pPr>
-            <w:ins w:id="86" w:author="Augustin, Jourdain M" w:date="2014-10-10T14:31:00Z">
+                <w:ins w:id="84" w:author="Augustin, Jourdain M" w:date="2014-10-10T14:31:00Z"/>
+                <w:rFonts w:ascii="Arial" w:hAnsi="Arial"/>
+                <w:sz w:val="16"/>
+              </w:rPr>
+            </w:pPr>
+            <w:ins w:id="85" w:author="Augustin, Jourdain M" w:date="2014-10-10T14:31:00Z">
               <w:r>
                 <w:rPr>
                   <w:rFonts w:ascii="Arial" w:hAnsi="Arial"/>
@@ -10944,7 +10936,7 @@
       </w:tr>
       <w:tr>
         <w:trPr>
-          <w:ins w:id="87" w:author="Augustin, Jourdain M" w:date="2014-10-10T14:31:00Z"/>
+          <w:ins w:id="86" w:author="Augustin, Jourdain M" w:date="2014-10-10T14:31:00Z"/>
         </w:trPr>
         <w:tc>
           <w:tcPr>
@@ -10959,7 +10951,7 @@
           <w:p>
             <w:pPr>
               <w:rPr>
-                <w:ins w:id="88" w:author="Augustin, Jourdain M" w:date="2014-10-10T14:31:00Z"/>
+                <w:ins w:id="87" w:author="Augustin, Jourdain M" w:date="2014-10-10T14:31:00Z"/>
                 <w:rFonts w:ascii="Arial" w:hAnsi="Arial"/>
                 <w:sz w:val="16"/>
               </w:rPr>
@@ -10969,7 +10961,7 @@
       </w:tr>
       <w:tr>
         <w:trPr>
-          <w:ins w:id="89" w:author="Augustin, Jourdain M" w:date="2014-10-10T14:43:00Z"/>
+          <w:ins w:id="88" w:author="Augustin, Jourdain M" w:date="2014-10-10T14:43:00Z"/>
         </w:trPr>
         <w:tc>
           <w:tcPr>
@@ -10984,32 +10976,18 @@
           <w:p>
             <w:pPr>
               <w:rPr>
-                <w:ins w:id="90" w:author="Augustin, Jourdain M" w:date="2014-10-10T14:43:00Z"/>
-                <w:rFonts w:ascii="Arial" w:hAnsi="Arial"/>
-                <w:sz w:val="16"/>
-              </w:rPr>
-            </w:pPr>
-            <w:ins w:id="91" w:author="Augustin, Jourdain M" w:date="2014-10-10T14:43:00Z">
+                <w:ins w:id="89" w:author="Augustin, Jourdain M" w:date="2014-10-10T14:43:00Z"/>
+                <w:rFonts w:ascii="Arial" w:hAnsi="Arial"/>
+                <w:sz w:val="16"/>
+              </w:rPr>
+            </w:pPr>
+            <w:ins w:id="90" w:author="Augustin, Jourdain M" w:date="2014-10-10T14:43:00Z">
               <w:r>
                 <w:rPr>
                   <w:rFonts w:ascii="Arial" w:hAnsi="Arial"/>
                   <w:sz w:val="16"/>
                 </w:rPr>
-                <w:t xml:space="preserve">Display if </w:t>
-              </w:r>
-              <w:r>
-                <w:rPr>
-                  <w:rFonts w:ascii="Arial" w:hAnsi="Arial"/>
-                  <w:sz w:val="16"/>
-                </w:rPr>
-                <w:t>Warning</w:t>
-              </w:r>
-              <w:r>
-                <w:rPr>
-                  <w:rFonts w:ascii="Arial" w:hAnsi="Arial"/>
-                  <w:sz w:val="16"/>
-                </w:rPr>
-                <w:t xml:space="preserve"> selection is “Yes”</w:t>
+                <w:t>Display if Warning selection is “Yes”</w:t>
               </w:r>
             </w:ins>
           </w:p>
@@ -11017,7 +10995,7 @@
       </w:tr>
       <w:tr>
         <w:trPr>
-          <w:ins w:id="92" w:author="Augustin, Jourdain M" w:date="2014-10-10T14:46:00Z"/>
+          <w:ins w:id="91" w:author="Augustin, Jourdain M" w:date="2014-10-10T14:46:00Z"/>
         </w:trPr>
         <w:tc>
           <w:tcPr>
@@ -11030,12 +11008,12 @@
           <w:p>
             <w:pPr>
               <w:rPr>
-                <w:ins w:id="93" w:author="Augustin, Jourdain M" w:date="2014-10-10T14:46:00Z"/>
-                <w:rFonts w:ascii="Arial" w:hAnsi="Arial"/>
-                <w:sz w:val="16"/>
-              </w:rPr>
-            </w:pPr>
-            <w:ins w:id="94" w:author="Augustin, Jourdain M" w:date="2014-10-10T14:46:00Z">
+                <w:ins w:id="92" w:author="Augustin, Jourdain M" w:date="2014-10-10T14:46:00Z"/>
+                <w:rFonts w:ascii="Arial" w:hAnsi="Arial"/>
+                <w:sz w:val="16"/>
+              </w:rPr>
+            </w:pPr>
+            <w:ins w:id="93" w:author="Augustin, Jourdain M" w:date="2014-10-10T14:46:00Z">
               <w:r>
                 <w:rPr>
                   <w:rFonts w:ascii="Arial" w:hAnsi="Arial"/>
@@ -11058,11 +11036,11 @@
             <w:pPr>
               <w:pStyle w:val="Tabletext"/>
               <w:rPr>
-                <w:ins w:id="95" w:author="Augustin, Jourdain M" w:date="2014-10-10T14:46:00Z"/>
-                <w:rFonts w:ascii="Arial" w:hAnsi="Arial"/>
-              </w:rPr>
-            </w:pPr>
-            <w:ins w:id="96" w:author="Augustin, Jourdain M" w:date="2014-10-10T14:46:00Z">
+                <w:ins w:id="94" w:author="Augustin, Jourdain M" w:date="2014-10-10T14:46:00Z"/>
+                <w:rFonts w:ascii="Arial" w:hAnsi="Arial"/>
+              </w:rPr>
+            </w:pPr>
+            <w:ins w:id="95" w:author="Augustin, Jourdain M" w:date="2014-10-10T14:46:00Z">
               <w:r>
                 <w:rPr>
                   <w:rFonts w:ascii="Arial" w:hAnsi="Arial"/>
@@ -11083,12 +11061,12 @@
           <w:p>
             <w:pPr>
               <w:rPr>
-                <w:ins w:id="97" w:author="Augustin, Jourdain M" w:date="2014-10-10T14:46:00Z"/>
-                <w:rFonts w:ascii="Arial" w:hAnsi="Arial"/>
-                <w:sz w:val="16"/>
-              </w:rPr>
-            </w:pPr>
-            <w:ins w:id="98" w:author="Augustin, Jourdain M" w:date="2014-10-10T14:46:00Z">
+                <w:ins w:id="96" w:author="Augustin, Jourdain M" w:date="2014-10-10T14:46:00Z"/>
+                <w:rFonts w:ascii="Arial" w:hAnsi="Arial"/>
+                <w:sz w:val="16"/>
+              </w:rPr>
+            </w:pPr>
+            <w:ins w:id="97" w:author="Augustin, Jourdain M" w:date="2014-10-10T14:46:00Z">
               <w:r>
                 <w:rPr>
                   <w:rFonts w:ascii="Arial" w:hAnsi="Arial"/>
@@ -11110,25 +11088,25 @@
           <w:p>
             <w:pPr>
               <w:rPr>
+                <w:ins w:id="98" w:author="Augustin, Jourdain M" w:date="2014-10-10T14:46:00Z"/>
+                <w:rFonts w:ascii="Arial" w:hAnsi="Arial"/>
+                <w:sz w:val="16"/>
+              </w:rPr>
+            </w:pPr>
+          </w:p>
+        </w:tc>
+        <w:tc>
+          <w:tcPr>
+            <w:tcW w:w="1350" w:type="dxa"/>
+            <w:tcBorders>
+              <w:top w:val="single" w:sz="6" w:space="0" w:color="000000"/>
+              <w:bottom w:val="single" w:sz="6" w:space="0" w:color="000000"/>
+            </w:tcBorders>
+          </w:tcPr>
+          <w:p>
+            <w:pPr>
+              <w:rPr>
                 <w:ins w:id="99" w:author="Augustin, Jourdain M" w:date="2014-10-10T14:46:00Z"/>
-                <w:rFonts w:ascii="Arial" w:hAnsi="Arial"/>
-                <w:sz w:val="16"/>
-              </w:rPr>
-            </w:pPr>
-          </w:p>
-        </w:tc>
-        <w:tc>
-          <w:tcPr>
-            <w:tcW w:w="1350" w:type="dxa"/>
-            <w:tcBorders>
-              <w:top w:val="single" w:sz="6" w:space="0" w:color="000000"/>
-              <w:bottom w:val="single" w:sz="6" w:space="0" w:color="000000"/>
-            </w:tcBorders>
-          </w:tcPr>
-          <w:p>
-            <w:pPr>
-              <w:rPr>
-                <w:ins w:id="100" w:author="Augustin, Jourdain M" w:date="2014-10-10T14:46:00Z"/>
                 <w:rFonts w:ascii="Arial" w:hAnsi="Arial"/>
                 <w:sz w:val="16"/>
               </w:rPr>
@@ -11138,7 +11116,7 @@
       </w:tr>
       <w:tr>
         <w:trPr>
-          <w:ins w:id="101" w:author="Augustin, Jourdain M" w:date="2014-10-10T14:43:00Z"/>
+          <w:ins w:id="100" w:author="Augustin, Jourdain M" w:date="2014-10-10T14:43:00Z"/>
         </w:trPr>
         <w:tc>
           <w:tcPr>
@@ -11151,12 +11129,12 @@
           <w:p>
             <w:pPr>
               <w:rPr>
-                <w:ins w:id="102" w:author="Augustin, Jourdain M" w:date="2014-10-10T14:43:00Z"/>
-                <w:rFonts w:ascii="Arial" w:hAnsi="Arial"/>
-                <w:sz w:val="16"/>
-              </w:rPr>
-            </w:pPr>
-            <w:ins w:id="103" w:author="Augustin, Jourdain M" w:date="2014-10-10T14:43:00Z">
+                <w:ins w:id="101" w:author="Augustin, Jourdain M" w:date="2014-10-10T14:43:00Z"/>
+                <w:rFonts w:ascii="Arial" w:hAnsi="Arial"/>
+                <w:sz w:val="16"/>
+              </w:rPr>
+            </w:pPr>
+            <w:ins w:id="102" w:author="Augustin, Jourdain M" w:date="2014-10-10T14:43:00Z">
               <w:r>
                 <w:rPr>
                   <w:rFonts w:ascii="Arial" w:hAnsi="Arial"/>
@@ -11179,11 +11157,11 @@
             <w:pPr>
               <w:pStyle w:val="Tabletext"/>
               <w:rPr>
-                <w:ins w:id="104" w:author="Augustin, Jourdain M" w:date="2014-10-10T14:43:00Z"/>
-                <w:rFonts w:ascii="Arial" w:hAnsi="Arial"/>
-              </w:rPr>
-            </w:pPr>
-            <w:ins w:id="105" w:author="Augustin, Jourdain M" w:date="2014-10-10T14:43:00Z">
+                <w:ins w:id="103" w:author="Augustin, Jourdain M" w:date="2014-10-10T14:43:00Z"/>
+                <w:rFonts w:ascii="Arial" w:hAnsi="Arial"/>
+              </w:rPr>
+            </w:pPr>
+            <w:ins w:id="104" w:author="Augustin, Jourdain M" w:date="2014-10-10T14:43:00Z">
               <w:r>
                 <w:rPr>
                   <w:rFonts w:ascii="Arial" w:hAnsi="Arial"/>
@@ -11204,31 +11182,31 @@
           <w:p>
             <w:pPr>
               <w:rPr>
+                <w:ins w:id="105" w:author="Augustin, Jourdain M" w:date="2014-10-10T14:43:00Z"/>
+                <w:rFonts w:ascii="Arial" w:hAnsi="Arial"/>
+                <w:sz w:val="16"/>
+              </w:rPr>
+            </w:pPr>
+          </w:p>
+        </w:tc>
+        <w:tc>
+          <w:tcPr>
+            <w:tcW w:w="5310" w:type="dxa"/>
+            <w:tcBorders>
+              <w:top w:val="single" w:sz="6" w:space="0" w:color="000000"/>
+              <w:bottom w:val="single" w:sz="6" w:space="0" w:color="000000"/>
+            </w:tcBorders>
+          </w:tcPr>
+          <w:p>
+            <w:pPr>
+              <w:rPr>
                 <w:ins w:id="106" w:author="Augustin, Jourdain M" w:date="2014-10-10T14:43:00Z"/>
                 <w:rFonts w:ascii="Arial" w:hAnsi="Arial"/>
                 <w:sz w:val="16"/>
               </w:rPr>
             </w:pPr>
-          </w:p>
-        </w:tc>
-        <w:tc>
-          <w:tcPr>
-            <w:tcW w:w="5310" w:type="dxa"/>
-            <w:tcBorders>
-              <w:top w:val="single" w:sz="6" w:space="0" w:color="000000"/>
-              <w:bottom w:val="single" w:sz="6" w:space="0" w:color="000000"/>
-            </w:tcBorders>
-          </w:tcPr>
-          <w:p>
-            <w:pPr>
-              <w:rPr>
-                <w:ins w:id="107" w:author="Augustin, Jourdain M" w:date="2014-10-10T14:43:00Z"/>
-                <w:rFonts w:ascii="Arial" w:hAnsi="Arial"/>
-                <w:sz w:val="16"/>
-              </w:rPr>
-            </w:pPr>
             <w:proofErr w:type="spellStart"/>
-            <w:ins w:id="108" w:author="Augustin, Jourdain M" w:date="2014-10-10T14:44:00Z">
+            <w:ins w:id="107" w:author="Augustin, Jourdain M" w:date="2014-10-10T14:44:00Z">
               <w:r>
                 <w:rPr>
                   <w:rFonts w:ascii="Arial" w:hAnsi="Arial"/>
@@ -11251,12 +11229,12 @@
           <w:p>
             <w:pPr>
               <w:rPr>
-                <w:ins w:id="109" w:author="Augustin, Jourdain M" w:date="2014-10-10T14:43:00Z"/>
-                <w:rFonts w:ascii="Arial" w:hAnsi="Arial"/>
-                <w:sz w:val="16"/>
-              </w:rPr>
-            </w:pPr>
-            <w:ins w:id="110" w:author="Augustin, Jourdain M" w:date="2014-10-10T14:43:00Z">
+                <w:ins w:id="108" w:author="Augustin, Jourdain M" w:date="2014-10-10T14:43:00Z"/>
+                <w:rFonts w:ascii="Arial" w:hAnsi="Arial"/>
+                <w:sz w:val="16"/>
+              </w:rPr>
+            </w:pPr>
+            <w:ins w:id="109" w:author="Augustin, Jourdain M" w:date="2014-10-10T14:43:00Z">
               <w:r>
                 <w:rPr>
                   <w:rFonts w:ascii="Arial" w:hAnsi="Arial"/>
@@ -11270,7 +11248,7 @@
       </w:tr>
       <w:tr>
         <w:trPr>
-          <w:ins w:id="111" w:author="Augustin, Jourdain M" w:date="2014-10-10T14:43:00Z"/>
+          <w:ins w:id="110" w:author="Augustin, Jourdain M" w:date="2014-10-10T14:43:00Z"/>
         </w:trPr>
         <w:tc>
           <w:tcPr>
@@ -11283,12 +11261,12 @@
           <w:p>
             <w:pPr>
               <w:rPr>
-                <w:ins w:id="112" w:author="Augustin, Jourdain M" w:date="2014-10-10T14:43:00Z"/>
-                <w:rFonts w:ascii="Arial" w:hAnsi="Arial"/>
-                <w:sz w:val="16"/>
-              </w:rPr>
-            </w:pPr>
-            <w:ins w:id="113" w:author="Augustin, Jourdain M" w:date="2014-10-10T14:43:00Z">
+                <w:ins w:id="111" w:author="Augustin, Jourdain M" w:date="2014-10-10T14:43:00Z"/>
+                <w:rFonts w:ascii="Arial" w:hAnsi="Arial"/>
+                <w:sz w:val="16"/>
+              </w:rPr>
+            </w:pPr>
+            <w:ins w:id="112" w:author="Augustin, Jourdain M" w:date="2014-10-10T14:43:00Z">
               <w:r>
                 <w:rPr>
                   <w:rFonts w:ascii="Arial" w:hAnsi="Arial"/>
@@ -11311,11 +11289,11 @@
             <w:pPr>
               <w:pStyle w:val="Tabletext"/>
               <w:rPr>
-                <w:ins w:id="114" w:author="Augustin, Jourdain M" w:date="2014-10-10T14:43:00Z"/>
-                <w:rFonts w:ascii="Arial" w:hAnsi="Arial"/>
-              </w:rPr>
-            </w:pPr>
-            <w:ins w:id="115" w:author="Augustin, Jourdain M" w:date="2014-10-10T14:43:00Z">
+                <w:ins w:id="113" w:author="Augustin, Jourdain M" w:date="2014-10-10T14:43:00Z"/>
+                <w:rFonts w:ascii="Arial" w:hAnsi="Arial"/>
+              </w:rPr>
+            </w:pPr>
+            <w:ins w:id="114" w:author="Augustin, Jourdain M" w:date="2014-10-10T14:43:00Z">
               <w:r>
                 <w:rPr>
                   <w:rFonts w:ascii="Arial" w:hAnsi="Arial"/>
@@ -11336,30 +11314,30 @@
           <w:p>
             <w:pPr>
               <w:rPr>
+                <w:ins w:id="115" w:author="Augustin, Jourdain M" w:date="2014-10-10T14:43:00Z"/>
+                <w:rFonts w:ascii="Arial" w:hAnsi="Arial"/>
+                <w:sz w:val="16"/>
+              </w:rPr>
+            </w:pPr>
+          </w:p>
+        </w:tc>
+        <w:tc>
+          <w:tcPr>
+            <w:tcW w:w="5310" w:type="dxa"/>
+            <w:tcBorders>
+              <w:top w:val="single" w:sz="6" w:space="0" w:color="000000"/>
+              <w:bottom w:val="single" w:sz="6" w:space="0" w:color="000000"/>
+            </w:tcBorders>
+          </w:tcPr>
+          <w:p>
+            <w:pPr>
+              <w:rPr>
                 <w:ins w:id="116" w:author="Augustin, Jourdain M" w:date="2014-10-10T14:43:00Z"/>
                 <w:rFonts w:ascii="Arial" w:hAnsi="Arial"/>
                 <w:sz w:val="16"/>
               </w:rPr>
             </w:pPr>
-          </w:p>
-        </w:tc>
-        <w:tc>
-          <w:tcPr>
-            <w:tcW w:w="5310" w:type="dxa"/>
-            <w:tcBorders>
-              <w:top w:val="single" w:sz="6" w:space="0" w:color="000000"/>
-              <w:bottom w:val="single" w:sz="6" w:space="0" w:color="000000"/>
-            </w:tcBorders>
-          </w:tcPr>
-          <w:p>
-            <w:pPr>
-              <w:rPr>
-                <w:ins w:id="117" w:author="Augustin, Jourdain M" w:date="2014-10-10T14:43:00Z"/>
-                <w:rFonts w:ascii="Arial" w:hAnsi="Arial"/>
-                <w:sz w:val="16"/>
-              </w:rPr>
-            </w:pPr>
-            <w:ins w:id="118" w:author="Augustin, Jourdain M" w:date="2014-10-10T14:43:00Z">
+            <w:ins w:id="117" w:author="Augustin, Jourdain M" w:date="2014-10-10T14:43:00Z">
               <w:r>
                 <w:rPr>
                   <w:rFonts w:ascii="Arial" w:hAnsi="Arial"/>
@@ -11368,7 +11346,7 @@
                 <w:t xml:space="preserve">When no </w:t>
               </w:r>
             </w:ins>
-            <w:ins w:id="119" w:author="Augustin, Jourdain M" w:date="2014-10-10T14:45:00Z">
+            <w:ins w:id="118" w:author="Augustin, Jourdain M" w:date="2014-10-10T14:45:00Z">
               <w:r>
                 <w:rPr>
                   <w:rFonts w:ascii="Arial" w:hAnsi="Arial"/>
@@ -11377,7 +11355,7 @@
                 <w:t xml:space="preserve">warning coaching reason </w:t>
               </w:r>
             </w:ins>
-            <w:ins w:id="120" w:author="Augustin, Jourdain M" w:date="2014-10-10T14:43:00Z">
+            <w:ins w:id="119" w:author="Augustin, Jourdain M" w:date="2014-10-10T14:43:00Z">
               <w:r>
                 <w:rPr>
                   <w:rFonts w:ascii="Arial" w:hAnsi="Arial"/>
@@ -11390,12 +11368,12 @@
           <w:p>
             <w:pPr>
               <w:rPr>
-                <w:ins w:id="121" w:author="Augustin, Jourdain M" w:date="2014-10-10T14:43:00Z"/>
-                <w:rFonts w:ascii="Arial" w:hAnsi="Arial"/>
-                <w:sz w:val="16"/>
-              </w:rPr>
-            </w:pPr>
-            <w:ins w:id="122" w:author="Augustin, Jourdain M" w:date="2014-10-10T14:43:00Z">
+                <w:ins w:id="120" w:author="Augustin, Jourdain M" w:date="2014-10-10T14:43:00Z"/>
+                <w:rFonts w:ascii="Arial" w:hAnsi="Arial"/>
+                <w:sz w:val="16"/>
+              </w:rPr>
+            </w:pPr>
+            <w:ins w:id="121" w:author="Augustin, Jourdain M" w:date="2014-10-10T14:43:00Z">
               <w:r>
                 <w:rPr>
                   <w:rFonts w:ascii="Arial" w:hAnsi="Arial"/>
@@ -11404,7 +11382,7 @@
                 <w:t>“</w:t>
               </w:r>
             </w:ins>
-            <w:ins w:id="123" w:author="Augustin, Jourdain M" w:date="2014-10-10T14:45:00Z">
+            <w:ins w:id="122" w:author="Augustin, Jourdain M" w:date="2014-10-10T14:45:00Z">
               <w:r>
                 <w:rPr>
                   <w:rFonts w:ascii="Arial" w:hAnsi="Arial"/>
@@ -11413,7 +11391,7 @@
                 <w:t>Please select a type of warning.</w:t>
               </w:r>
             </w:ins>
-            <w:ins w:id="124" w:author="Augustin, Jourdain M" w:date="2014-10-10T14:43:00Z">
+            <w:ins w:id="123" w:author="Augustin, Jourdain M" w:date="2014-10-10T14:43:00Z">
               <w:r>
                 <w:rPr>
                   <w:rFonts w:ascii="Arial" w:hAnsi="Arial"/>
@@ -11435,7 +11413,7 @@
           <w:p>
             <w:pPr>
               <w:rPr>
-                <w:ins w:id="125" w:author="Augustin, Jourdain M" w:date="2014-10-10T14:43:00Z"/>
+                <w:ins w:id="124" w:author="Augustin, Jourdain M" w:date="2014-10-10T14:43:00Z"/>
                 <w:rFonts w:ascii="Arial" w:hAnsi="Arial"/>
                 <w:sz w:val="16"/>
               </w:rPr>
@@ -11445,7 +11423,7 @@
       </w:tr>
       <w:tr>
         <w:trPr>
-          <w:ins w:id="126" w:author="Augustin, Jourdain M" w:date="2014-10-10T14:47:00Z"/>
+          <w:ins w:id="125" w:author="Augustin, Jourdain M" w:date="2014-10-10T14:47:00Z"/>
         </w:trPr>
         <w:tc>
           <w:tcPr>
@@ -11458,12 +11436,12 @@
           <w:p>
             <w:pPr>
               <w:rPr>
-                <w:ins w:id="127" w:author="Augustin, Jourdain M" w:date="2014-10-10T14:47:00Z"/>
-                <w:rFonts w:ascii="Arial" w:hAnsi="Arial"/>
-                <w:sz w:val="16"/>
-              </w:rPr>
-            </w:pPr>
-            <w:ins w:id="128" w:author="Augustin, Jourdain M" w:date="2014-10-10T14:47:00Z">
+                <w:ins w:id="126" w:author="Augustin, Jourdain M" w:date="2014-10-10T14:47:00Z"/>
+                <w:rFonts w:ascii="Arial" w:hAnsi="Arial"/>
+                <w:sz w:val="16"/>
+              </w:rPr>
+            </w:pPr>
+            <w:ins w:id="127" w:author="Augustin, Jourdain M" w:date="2014-10-10T14:47:00Z">
               <w:r>
                 <w:rPr>
                   <w:rFonts w:ascii="Arial" w:hAnsi="Arial"/>
@@ -11486,11 +11464,11 @@
             <w:pPr>
               <w:pStyle w:val="Tabletext"/>
               <w:rPr>
-                <w:ins w:id="129" w:author="Augustin, Jourdain M" w:date="2014-10-10T14:47:00Z"/>
-                <w:rFonts w:ascii="Arial" w:hAnsi="Arial"/>
-              </w:rPr>
-            </w:pPr>
-            <w:ins w:id="130" w:author="Augustin, Jourdain M" w:date="2014-10-10T14:47:00Z">
+                <w:ins w:id="128" w:author="Augustin, Jourdain M" w:date="2014-10-10T14:47:00Z"/>
+                <w:rFonts w:ascii="Arial" w:hAnsi="Arial"/>
+              </w:rPr>
+            </w:pPr>
+            <w:ins w:id="129" w:author="Augustin, Jourdain M" w:date="2014-10-10T14:47:00Z">
               <w:r>
                 <w:rPr>
                   <w:rFonts w:ascii="Arial" w:hAnsi="Arial"/>
@@ -11511,12 +11489,12 @@
           <w:p>
             <w:pPr>
               <w:rPr>
-                <w:ins w:id="131" w:author="Augustin, Jourdain M" w:date="2014-10-10T14:47:00Z"/>
-                <w:rFonts w:ascii="Arial" w:hAnsi="Arial"/>
-                <w:sz w:val="16"/>
-              </w:rPr>
-            </w:pPr>
-            <w:ins w:id="132" w:author="Augustin, Jourdain M" w:date="2014-10-10T14:47:00Z">
+                <w:ins w:id="130" w:author="Augustin, Jourdain M" w:date="2014-10-10T14:47:00Z"/>
+                <w:rFonts w:ascii="Arial" w:hAnsi="Arial"/>
+                <w:sz w:val="16"/>
+              </w:rPr>
+            </w:pPr>
+            <w:ins w:id="131" w:author="Augustin, Jourdain M" w:date="2014-10-10T14:47:00Z">
               <w:r>
                 <w:rPr>
                   <w:rFonts w:ascii="Arial" w:hAnsi="Arial"/>
@@ -11538,25 +11516,25 @@
           <w:p>
             <w:pPr>
               <w:rPr>
+                <w:ins w:id="132" w:author="Augustin, Jourdain M" w:date="2014-10-10T14:47:00Z"/>
+                <w:rFonts w:ascii="Arial" w:hAnsi="Arial"/>
+                <w:sz w:val="16"/>
+              </w:rPr>
+            </w:pPr>
+          </w:p>
+        </w:tc>
+        <w:tc>
+          <w:tcPr>
+            <w:tcW w:w="1350" w:type="dxa"/>
+            <w:tcBorders>
+              <w:top w:val="single" w:sz="6" w:space="0" w:color="000000"/>
+              <w:bottom w:val="single" w:sz="6" w:space="0" w:color="000000"/>
+            </w:tcBorders>
+          </w:tcPr>
+          <w:p>
+            <w:pPr>
+              <w:rPr>
                 <w:ins w:id="133" w:author="Augustin, Jourdain M" w:date="2014-10-10T14:47:00Z"/>
-                <w:rFonts w:ascii="Arial" w:hAnsi="Arial"/>
-                <w:sz w:val="16"/>
-              </w:rPr>
-            </w:pPr>
-          </w:p>
-        </w:tc>
-        <w:tc>
-          <w:tcPr>
-            <w:tcW w:w="1350" w:type="dxa"/>
-            <w:tcBorders>
-              <w:top w:val="single" w:sz="6" w:space="0" w:color="000000"/>
-              <w:bottom w:val="single" w:sz="6" w:space="0" w:color="000000"/>
-            </w:tcBorders>
-          </w:tcPr>
-          <w:p>
-            <w:pPr>
-              <w:rPr>
-                <w:ins w:id="134" w:author="Augustin, Jourdain M" w:date="2014-10-10T14:47:00Z"/>
                 <w:rFonts w:ascii="Arial" w:hAnsi="Arial"/>
                 <w:sz w:val="16"/>
               </w:rPr>
@@ -11566,7 +11544,7 @@
       </w:tr>
       <w:tr>
         <w:trPr>
-          <w:ins w:id="135" w:author="Augustin, Jourdain M" w:date="2014-10-10T14:47:00Z"/>
+          <w:ins w:id="134" w:author="Augustin, Jourdain M" w:date="2014-10-10T14:47:00Z"/>
         </w:trPr>
         <w:tc>
           <w:tcPr>
@@ -11579,12 +11557,12 @@
           <w:p>
             <w:pPr>
               <w:rPr>
-                <w:ins w:id="136" w:author="Augustin, Jourdain M" w:date="2014-10-10T14:47:00Z"/>
-                <w:rFonts w:ascii="Arial" w:hAnsi="Arial"/>
-                <w:sz w:val="16"/>
-              </w:rPr>
-            </w:pPr>
-            <w:ins w:id="137" w:author="Augustin, Jourdain M" w:date="2014-10-10T14:48:00Z">
+                <w:ins w:id="135" w:author="Augustin, Jourdain M" w:date="2014-10-10T14:47:00Z"/>
+                <w:rFonts w:ascii="Arial" w:hAnsi="Arial"/>
+                <w:sz w:val="16"/>
+              </w:rPr>
+            </w:pPr>
+            <w:ins w:id="136" w:author="Augustin, Jourdain M" w:date="2014-10-10T14:48:00Z">
               <w:r>
                 <w:rPr>
                   <w:rFonts w:ascii="Arial" w:hAnsi="Arial"/>
@@ -11616,11 +11594,11 @@
             <w:pPr>
               <w:pStyle w:val="Tabletext"/>
               <w:rPr>
-                <w:ins w:id="138" w:author="Augustin, Jourdain M" w:date="2014-10-10T14:47:00Z"/>
-                <w:rFonts w:ascii="Arial" w:hAnsi="Arial"/>
-              </w:rPr>
-            </w:pPr>
-            <w:ins w:id="139" w:author="Augustin, Jourdain M" w:date="2014-10-10T14:47:00Z">
+                <w:ins w:id="137" w:author="Augustin, Jourdain M" w:date="2014-10-10T14:47:00Z"/>
+                <w:rFonts w:ascii="Arial" w:hAnsi="Arial"/>
+              </w:rPr>
+            </w:pPr>
+            <w:ins w:id="138" w:author="Augustin, Jourdain M" w:date="2014-10-10T14:47:00Z">
               <w:r>
                 <w:rPr>
                   <w:rFonts w:ascii="Arial" w:hAnsi="Arial"/>
@@ -11641,31 +11619,31 @@
           <w:p>
             <w:pPr>
               <w:rPr>
+                <w:ins w:id="139" w:author="Augustin, Jourdain M" w:date="2014-10-10T14:47:00Z"/>
+                <w:rFonts w:ascii="Arial" w:hAnsi="Arial"/>
+                <w:sz w:val="16"/>
+              </w:rPr>
+            </w:pPr>
+          </w:p>
+        </w:tc>
+        <w:tc>
+          <w:tcPr>
+            <w:tcW w:w="5310" w:type="dxa"/>
+            <w:tcBorders>
+              <w:top w:val="single" w:sz="6" w:space="0" w:color="000000"/>
+              <w:bottom w:val="single" w:sz="6" w:space="0" w:color="000000"/>
+            </w:tcBorders>
+          </w:tcPr>
+          <w:p>
+            <w:pPr>
+              <w:rPr>
                 <w:ins w:id="140" w:author="Augustin, Jourdain M" w:date="2014-10-10T14:47:00Z"/>
                 <w:rFonts w:ascii="Arial" w:hAnsi="Arial"/>
                 <w:sz w:val="16"/>
               </w:rPr>
             </w:pPr>
-          </w:p>
-        </w:tc>
-        <w:tc>
-          <w:tcPr>
-            <w:tcW w:w="5310" w:type="dxa"/>
-            <w:tcBorders>
-              <w:top w:val="single" w:sz="6" w:space="0" w:color="000000"/>
-              <w:bottom w:val="single" w:sz="6" w:space="0" w:color="000000"/>
-            </w:tcBorders>
-          </w:tcPr>
-          <w:p>
-            <w:pPr>
-              <w:rPr>
-                <w:ins w:id="141" w:author="Augustin, Jourdain M" w:date="2014-10-10T14:47:00Z"/>
-                <w:rFonts w:ascii="Arial" w:hAnsi="Arial"/>
-                <w:sz w:val="16"/>
-              </w:rPr>
-            </w:pPr>
             <w:proofErr w:type="spellStart"/>
-            <w:ins w:id="142" w:author="Augustin, Jourdain M" w:date="2014-10-10T14:48:00Z">
+            <w:ins w:id="141" w:author="Augustin, Jourdain M" w:date="2014-10-10T14:48:00Z">
               <w:r>
                 <w:rPr>
                   <w:rFonts w:ascii="Arial" w:hAnsi="Arial"/>
@@ -11688,12 +11666,12 @@
           <w:p>
             <w:pPr>
               <w:rPr>
-                <w:ins w:id="143" w:author="Augustin, Jourdain M" w:date="2014-10-10T14:47:00Z"/>
-                <w:rFonts w:ascii="Arial" w:hAnsi="Arial"/>
-                <w:sz w:val="16"/>
-              </w:rPr>
-            </w:pPr>
-            <w:ins w:id="144" w:author="Augustin, Jourdain M" w:date="2014-10-10T14:47:00Z">
+                <w:ins w:id="142" w:author="Augustin, Jourdain M" w:date="2014-10-10T14:47:00Z"/>
+                <w:rFonts w:ascii="Arial" w:hAnsi="Arial"/>
+                <w:sz w:val="16"/>
+              </w:rPr>
+            </w:pPr>
+            <w:ins w:id="143" w:author="Augustin, Jourdain M" w:date="2014-10-10T14:47:00Z">
               <w:r>
                 <w:rPr>
                   <w:rFonts w:ascii="Arial" w:hAnsi="Arial"/>
@@ -11707,7 +11685,7 @@
       </w:tr>
       <w:tr>
         <w:trPr>
-          <w:ins w:id="145" w:author="Augustin, Jourdain M" w:date="2014-10-10T14:47:00Z"/>
+          <w:ins w:id="144" w:author="Augustin, Jourdain M" w:date="2014-10-10T14:47:00Z"/>
         </w:trPr>
         <w:tc>
           <w:tcPr>
@@ -11720,12 +11698,12 @@
           <w:p>
             <w:pPr>
               <w:rPr>
-                <w:ins w:id="146" w:author="Augustin, Jourdain M" w:date="2014-10-10T14:47:00Z"/>
-                <w:rFonts w:ascii="Arial" w:hAnsi="Arial"/>
-                <w:sz w:val="16"/>
-              </w:rPr>
-            </w:pPr>
-            <w:ins w:id="147" w:author="Augustin, Jourdain M" w:date="2014-10-10T14:47:00Z">
+                <w:ins w:id="145" w:author="Augustin, Jourdain M" w:date="2014-10-10T14:47:00Z"/>
+                <w:rFonts w:ascii="Arial" w:hAnsi="Arial"/>
+                <w:sz w:val="16"/>
+              </w:rPr>
+            </w:pPr>
+            <w:ins w:id="146" w:author="Augustin, Jourdain M" w:date="2014-10-10T14:47:00Z">
               <w:r>
                 <w:rPr>
                   <w:rFonts w:ascii="Arial" w:hAnsi="Arial"/>
@@ -11748,11 +11726,11 @@
             <w:pPr>
               <w:pStyle w:val="Tabletext"/>
               <w:rPr>
-                <w:ins w:id="148" w:author="Augustin, Jourdain M" w:date="2014-10-10T14:47:00Z"/>
-                <w:rFonts w:ascii="Arial" w:hAnsi="Arial"/>
-              </w:rPr>
-            </w:pPr>
-            <w:ins w:id="149" w:author="Augustin, Jourdain M" w:date="2014-10-10T14:47:00Z">
+                <w:ins w:id="147" w:author="Augustin, Jourdain M" w:date="2014-10-10T14:47:00Z"/>
+                <w:rFonts w:ascii="Arial" w:hAnsi="Arial"/>
+              </w:rPr>
+            </w:pPr>
+            <w:ins w:id="148" w:author="Augustin, Jourdain M" w:date="2014-10-10T14:47:00Z">
               <w:r>
                 <w:rPr>
                   <w:rFonts w:ascii="Arial" w:hAnsi="Arial"/>
@@ -11773,30 +11751,30 @@
           <w:p>
             <w:pPr>
               <w:rPr>
+                <w:ins w:id="149" w:author="Augustin, Jourdain M" w:date="2014-10-10T14:47:00Z"/>
+                <w:rFonts w:ascii="Arial" w:hAnsi="Arial"/>
+                <w:sz w:val="16"/>
+              </w:rPr>
+            </w:pPr>
+          </w:p>
+        </w:tc>
+        <w:tc>
+          <w:tcPr>
+            <w:tcW w:w="5310" w:type="dxa"/>
+            <w:tcBorders>
+              <w:top w:val="single" w:sz="6" w:space="0" w:color="000000"/>
+              <w:bottom w:val="single" w:sz="6" w:space="0" w:color="000000"/>
+            </w:tcBorders>
+          </w:tcPr>
+          <w:p>
+            <w:pPr>
+              <w:rPr>
                 <w:ins w:id="150" w:author="Augustin, Jourdain M" w:date="2014-10-10T14:47:00Z"/>
                 <w:rFonts w:ascii="Arial" w:hAnsi="Arial"/>
                 <w:sz w:val="16"/>
               </w:rPr>
             </w:pPr>
-          </w:p>
-        </w:tc>
-        <w:tc>
-          <w:tcPr>
-            <w:tcW w:w="5310" w:type="dxa"/>
-            <w:tcBorders>
-              <w:top w:val="single" w:sz="6" w:space="0" w:color="000000"/>
-              <w:bottom w:val="single" w:sz="6" w:space="0" w:color="000000"/>
-            </w:tcBorders>
-          </w:tcPr>
-          <w:p>
-            <w:pPr>
-              <w:rPr>
-                <w:ins w:id="151" w:author="Augustin, Jourdain M" w:date="2014-10-10T14:47:00Z"/>
-                <w:rFonts w:ascii="Arial" w:hAnsi="Arial"/>
-                <w:sz w:val="16"/>
-              </w:rPr>
-            </w:pPr>
-            <w:ins w:id="152" w:author="Augustin, Jourdain M" w:date="2014-10-10T14:47:00Z">
+            <w:ins w:id="151" w:author="Augustin, Jourdain M" w:date="2014-10-10T14:47:00Z">
               <w:r>
                 <w:rPr>
                   <w:rFonts w:ascii="Arial" w:hAnsi="Arial"/>
@@ -11812,7 +11790,7 @@
                 <w:t xml:space="preserve">warning coaching </w:t>
               </w:r>
             </w:ins>
-            <w:ins w:id="153" w:author="Augustin, Jourdain M" w:date="2014-10-10T14:49:00Z">
+            <w:ins w:id="152" w:author="Augustin, Jourdain M" w:date="2014-10-10T14:49:00Z">
               <w:r>
                 <w:rPr>
                   <w:rFonts w:ascii="Arial" w:hAnsi="Arial"/>
@@ -11821,7 +11799,7 @@
                 <w:t xml:space="preserve">sub </w:t>
               </w:r>
             </w:ins>
-            <w:ins w:id="154" w:author="Augustin, Jourdain M" w:date="2014-10-10T14:47:00Z">
+            <w:ins w:id="153" w:author="Augustin, Jourdain M" w:date="2014-10-10T14:47:00Z">
               <w:r>
                 <w:rPr>
                   <w:rFonts w:ascii="Arial" w:hAnsi="Arial"/>
@@ -11841,12 +11819,12 @@
           <w:p>
             <w:pPr>
               <w:rPr>
-                <w:ins w:id="155" w:author="Augustin, Jourdain M" w:date="2014-10-10T14:47:00Z"/>
-                <w:rFonts w:ascii="Arial" w:hAnsi="Arial"/>
-                <w:sz w:val="16"/>
-              </w:rPr>
-            </w:pPr>
-            <w:ins w:id="156" w:author="Augustin, Jourdain M" w:date="2014-10-10T14:47:00Z">
+                <w:ins w:id="154" w:author="Augustin, Jourdain M" w:date="2014-10-10T14:47:00Z"/>
+                <w:rFonts w:ascii="Arial" w:hAnsi="Arial"/>
+                <w:sz w:val="16"/>
+              </w:rPr>
+            </w:pPr>
+            <w:ins w:id="155" w:author="Augustin, Jourdain M" w:date="2014-10-10T14:47:00Z">
               <w:r>
                 <w:rPr>
                   <w:rFonts w:ascii="Arial" w:hAnsi="Arial"/>
@@ -11855,7 +11833,7 @@
                 <w:t>“</w:t>
               </w:r>
             </w:ins>
-            <w:ins w:id="157" w:author="Augustin, Jourdain M" w:date="2014-10-10T14:50:00Z">
+            <w:ins w:id="156" w:author="Augustin, Jourdain M" w:date="2014-10-10T14:50:00Z">
               <w:r>
                 <w:rPr>
                   <w:rFonts w:ascii="Arial" w:hAnsi="Arial"/>
@@ -11884,7 +11862,7 @@
           <w:p>
             <w:pPr>
               <w:rPr>
-                <w:ins w:id="158" w:author="Augustin, Jourdain M" w:date="2014-10-10T14:47:00Z"/>
+                <w:ins w:id="157" w:author="Augustin, Jourdain M" w:date="2014-10-10T14:47:00Z"/>
                 <w:rFonts w:ascii="Arial" w:hAnsi="Arial"/>
                 <w:sz w:val="16"/>
               </w:rPr>
@@ -11894,7 +11872,7 @@
       </w:tr>
       <w:tr>
         <w:trPr>
-          <w:ins w:id="159" w:author="Augustin, Jourdain M" w:date="2014-10-10T14:43:00Z"/>
+          <w:ins w:id="158" w:author="Augustin, Jourdain M" w:date="2014-10-10T14:43:00Z"/>
         </w:trPr>
         <w:tc>
           <w:tcPr>
@@ -11909,7 +11887,7 @@
           <w:p>
             <w:pPr>
               <w:rPr>
-                <w:ins w:id="160" w:author="Augustin, Jourdain M" w:date="2014-10-10T14:43:00Z"/>
+                <w:ins w:id="159" w:author="Augustin, Jourdain M" w:date="2014-10-10T14:43:00Z"/>
                 <w:rFonts w:ascii="Arial" w:hAnsi="Arial"/>
                 <w:sz w:val="16"/>
               </w:rPr>
@@ -12134,12 +12112,12 @@
           <w:p>
             <w:pPr>
               <w:rPr>
-                <w:ins w:id="161" w:author="Augustin, Jourdain M" w:date="2014-10-10T14:51:00Z"/>
-                <w:rFonts w:ascii="Arial" w:hAnsi="Arial"/>
-                <w:sz w:val="16"/>
-              </w:rPr>
-            </w:pPr>
-            <w:ins w:id="162" w:author="Augustin, Jourdain M" w:date="2014-10-10T14:51:00Z">
+                <w:ins w:id="160" w:author="Augustin, Jourdain M" w:date="2014-10-10T14:51:00Z"/>
+                <w:rFonts w:ascii="Arial" w:hAnsi="Arial"/>
+                <w:sz w:val="16"/>
+              </w:rPr>
+            </w:pPr>
+            <w:ins w:id="161" w:author="Augustin, Jourdain M" w:date="2014-10-10T14:51:00Z">
               <w:r>
                 <w:rPr>
                   <w:rFonts w:ascii="Arial" w:hAnsi="Arial"/>
@@ -13520,7 +13498,7 @@
       </w:tr>
       <w:tr>
         <w:trPr>
-          <w:ins w:id="163" w:author="Augustin, Jourdain M" w:date="2014-10-10T15:14:00Z"/>
+          <w:ins w:id="162" w:author="Augustin, Jourdain M" w:date="2014-10-10T15:14:00Z"/>
         </w:trPr>
         <w:tc>
           <w:tcPr>
@@ -13535,12 +13513,12 @@
           <w:p>
             <w:pPr>
               <w:rPr>
-                <w:ins w:id="164" w:author="Augustin, Jourdain M" w:date="2014-10-10T15:14:00Z"/>
-                <w:rFonts w:ascii="Arial" w:hAnsi="Arial"/>
-                <w:sz w:val="16"/>
-              </w:rPr>
-            </w:pPr>
-            <w:ins w:id="165" w:author="Augustin, Jourdain M" w:date="2014-10-10T15:14:00Z">
+                <w:ins w:id="163" w:author="Augustin, Jourdain M" w:date="2014-10-10T15:14:00Z"/>
+                <w:rFonts w:ascii="Arial" w:hAnsi="Arial"/>
+                <w:sz w:val="16"/>
+              </w:rPr>
+            </w:pPr>
+            <w:ins w:id="164" w:author="Augustin, Jourdain M" w:date="2014-10-10T15:14:00Z">
               <w:r>
                 <w:rPr>
                   <w:rFonts w:ascii="Arial" w:hAnsi="Arial"/>
@@ -13549,7 +13527,7 @@
                 <w:t xml:space="preserve">If Indirect or </w:t>
               </w:r>
             </w:ins>
-            <w:ins w:id="166" w:author="Augustin, Jourdain M" w:date="2014-10-10T15:15:00Z">
+            <w:ins w:id="165" w:author="Augustin, Jourdain M" w:date="2014-10-10T15:15:00Z">
               <w:r>
                 <w:rPr>
                   <w:rFonts w:ascii="Arial" w:hAnsi="Arial"/>
@@ -15685,27 +15663,713 @@
         </w:tc>
       </w:tr>
       <w:tr>
-        <w:trPr>
-          <w:ins w:id="167" w:author="Augustin, Jourdain M" w:date="2014-10-10T15:15:00Z"/>
-        </w:trPr>
+        <w:tc>
+          <w:tcPr>
+            <w:tcW w:w="960" w:type="dxa"/>
+            <w:tcBorders>
+              <w:top w:val="single" w:sz="6" w:space="0" w:color="000000"/>
+              <w:bottom w:val="single" w:sz="6" w:space="0" w:color="000000"/>
+            </w:tcBorders>
+          </w:tcPr>
+          <w:p>
+            <w:pPr>
+              <w:rPr>
+                <w:rFonts w:ascii="Arial" w:hAnsi="Arial"/>
+                <w:sz w:val="16"/>
+              </w:rPr>
+            </w:pPr>
+            <w:r>
+              <w:rPr>
+                <w:rFonts w:ascii="Arial" w:hAnsi="Arial"/>
+                <w:sz w:val="16"/>
+              </w:rPr>
+              <w:t>Text</w:t>
+            </w:r>
+          </w:p>
+        </w:tc>
+        <w:tc>
+          <w:tcPr>
+            <w:tcW w:w="840" w:type="dxa"/>
+            <w:tcBorders>
+              <w:top w:val="single" w:sz="6" w:space="0" w:color="000000"/>
+              <w:bottom w:val="single" w:sz="6" w:space="0" w:color="000000"/>
+            </w:tcBorders>
+          </w:tcPr>
+          <w:p>
+            <w:pPr>
+              <w:pStyle w:val="Tabletext"/>
+              <w:rPr>
+                <w:rFonts w:ascii="Arial" w:hAnsi="Arial"/>
+              </w:rPr>
+            </w:pPr>
+            <w:r>
+              <w:rPr>
+                <w:rFonts w:ascii="Arial" w:hAnsi="Arial"/>
+              </w:rPr>
+              <w:t>AB-</w:t>
+            </w:r>
+            <w:r>
+              <w:rPr>
+                <w:rFonts w:ascii="Arial" w:hAnsi="Arial"/>
+              </w:rPr>
+              <w:t>TBD</w:t>
+            </w:r>
+          </w:p>
+        </w:tc>
+        <w:tc>
+          <w:tcPr>
+            <w:tcW w:w="5580" w:type="dxa"/>
+            <w:tcBorders>
+              <w:top w:val="single" w:sz="6" w:space="0" w:color="000000"/>
+              <w:bottom w:val="single" w:sz="6" w:space="0" w:color="000000"/>
+            </w:tcBorders>
+          </w:tcPr>
+          <w:p>
+            <w:pPr>
+              <w:rPr>
+                <w:rFonts w:ascii="Arial" w:hAnsi="Arial"/>
+                <w:sz w:val="16"/>
+              </w:rPr>
+            </w:pPr>
+            <w:r>
+              <w:rPr>
+                <w:rFonts w:ascii="Arial" w:hAnsi="Arial"/>
+                <w:sz w:val="16"/>
+              </w:rPr>
+              <w:t xml:space="preserve"> #.</w:t>
+            </w:r>
+          </w:p>
+        </w:tc>
+        <w:tc>
+          <w:tcPr>
+            <w:tcW w:w="5310" w:type="dxa"/>
+            <w:tcBorders>
+              <w:top w:val="single" w:sz="6" w:space="0" w:color="000000"/>
+              <w:bottom w:val="single" w:sz="6" w:space="0" w:color="000000"/>
+            </w:tcBorders>
+          </w:tcPr>
+          <w:p>
+            <w:pPr>
+              <w:rPr>
+                <w:rFonts w:ascii="Arial" w:hAnsi="Arial"/>
+                <w:sz w:val="16"/>
+              </w:rPr>
+            </w:pPr>
+            <w:r>
+              <w:rPr>
+                <w:rFonts w:ascii="Arial" w:hAnsi="Arial"/>
+                <w:sz w:val="16"/>
+              </w:rPr>
+              <w:t>Dynamic question number</w:t>
+            </w:r>
+          </w:p>
+        </w:tc>
+        <w:tc>
+          <w:tcPr>
+            <w:tcW w:w="1350" w:type="dxa"/>
+            <w:tcBorders>
+              <w:top w:val="single" w:sz="6" w:space="0" w:color="000000"/>
+              <w:bottom w:val="single" w:sz="6" w:space="0" w:color="000000"/>
+            </w:tcBorders>
+          </w:tcPr>
+          <w:p>
+            <w:pPr>
+              <w:rPr>
+                <w:rFonts w:ascii="Arial" w:hAnsi="Arial"/>
+                <w:sz w:val="16"/>
+              </w:rPr>
+            </w:pPr>
+            <w:r>
+              <w:rPr>
+                <w:rFonts w:ascii="Arial" w:hAnsi="Arial"/>
+                <w:sz w:val="16"/>
+              </w:rPr>
+              <w:t>N/A</w:t>
+            </w:r>
+          </w:p>
+        </w:tc>
+      </w:tr>
+      <w:tr>
+        <w:tc>
+          <w:tcPr>
+            <w:tcW w:w="960" w:type="dxa"/>
+            <w:tcBorders>
+              <w:top w:val="single" w:sz="6" w:space="0" w:color="000000"/>
+              <w:bottom w:val="single" w:sz="6" w:space="0" w:color="000000"/>
+            </w:tcBorders>
+          </w:tcPr>
+          <w:p>
+            <w:pPr>
+              <w:rPr>
+                <w:rFonts w:ascii="Arial" w:hAnsi="Arial"/>
+                <w:sz w:val="16"/>
+              </w:rPr>
+            </w:pPr>
+            <w:r>
+              <w:rPr>
+                <w:rFonts w:ascii="Arial" w:hAnsi="Arial"/>
+                <w:sz w:val="16"/>
+              </w:rPr>
+              <w:t>Text</w:t>
+            </w:r>
+          </w:p>
+        </w:tc>
+        <w:tc>
+          <w:tcPr>
+            <w:tcW w:w="840" w:type="dxa"/>
+            <w:tcBorders>
+              <w:top w:val="single" w:sz="6" w:space="0" w:color="000000"/>
+              <w:bottom w:val="single" w:sz="6" w:space="0" w:color="000000"/>
+            </w:tcBorders>
+          </w:tcPr>
+          <w:p>
+            <w:pPr>
+              <w:pStyle w:val="Tabletext"/>
+              <w:rPr>
+                <w:rFonts w:ascii="Arial" w:hAnsi="Arial"/>
+              </w:rPr>
+            </w:pPr>
+            <w:r>
+              <w:rPr>
+                <w:rFonts w:ascii="Arial" w:hAnsi="Arial"/>
+              </w:rPr>
+              <w:t>AB-</w:t>
+            </w:r>
+            <w:r>
+              <w:rPr>
+                <w:rFonts w:ascii="Arial" w:hAnsi="Arial"/>
+              </w:rPr>
+              <w:t>TBD</w:t>
+            </w:r>
+          </w:p>
+        </w:tc>
+        <w:tc>
+          <w:tcPr>
+            <w:tcW w:w="5580" w:type="dxa"/>
+            <w:tcBorders>
+              <w:top w:val="single" w:sz="6" w:space="0" w:color="000000"/>
+              <w:bottom w:val="single" w:sz="6" w:space="0" w:color="000000"/>
+            </w:tcBorders>
+          </w:tcPr>
+          <w:p>
+            <w:pPr>
+              <w:rPr>
+                <w:rFonts w:ascii="Arial" w:hAnsi="Arial"/>
+                <w:sz w:val="16"/>
+              </w:rPr>
+            </w:pPr>
+            <w:r>
+              <w:rPr>
+                <w:rFonts w:ascii="Arial" w:hAnsi="Arial"/>
+                <w:sz w:val="16"/>
+              </w:rPr>
+              <w:t>Provide details of the behavior to be coached</w:t>
+            </w:r>
+            <w:r>
+              <w:rPr>
+                <w:rFonts w:ascii="Arial" w:hAnsi="Arial"/>
+                <w:sz w:val="16"/>
+              </w:rPr>
+              <w:t>:</w:t>
+            </w:r>
+            <w:r>
+              <w:rPr>
+                <w:rFonts w:ascii="Arial" w:hAnsi="Arial"/>
+                <w:sz w:val="16"/>
+              </w:rPr>
+              <w:t xml:space="preserve"> *</w:t>
+            </w:r>
+          </w:p>
+        </w:tc>
+        <w:tc>
+          <w:tcPr>
+            <w:tcW w:w="5310" w:type="dxa"/>
+            <w:tcBorders>
+              <w:top w:val="single" w:sz="6" w:space="0" w:color="000000"/>
+              <w:bottom w:val="single" w:sz="6" w:space="0" w:color="000000"/>
+            </w:tcBorders>
+          </w:tcPr>
+          <w:p>
+            <w:pPr>
+              <w:rPr>
+                <w:rFonts w:ascii="Arial" w:hAnsi="Arial"/>
+                <w:sz w:val="16"/>
+              </w:rPr>
+            </w:pPr>
+          </w:p>
+        </w:tc>
+        <w:tc>
+          <w:tcPr>
+            <w:tcW w:w="1350" w:type="dxa"/>
+            <w:tcBorders>
+              <w:top w:val="single" w:sz="6" w:space="0" w:color="000000"/>
+              <w:bottom w:val="single" w:sz="6" w:space="0" w:color="000000"/>
+            </w:tcBorders>
+          </w:tcPr>
+          <w:p>
+            <w:pPr>
+              <w:rPr>
+                <w:rFonts w:ascii="Arial" w:hAnsi="Arial"/>
+                <w:sz w:val="16"/>
+              </w:rPr>
+            </w:pPr>
+            <w:r>
+              <w:rPr>
+                <w:rFonts w:ascii="Arial" w:hAnsi="Arial"/>
+                <w:sz w:val="16"/>
+              </w:rPr>
+              <w:t>N/A</w:t>
+            </w:r>
+          </w:p>
+        </w:tc>
+      </w:tr>
+      <w:tr>
+        <w:tc>
+          <w:tcPr>
+            <w:tcW w:w="960" w:type="dxa"/>
+            <w:tcBorders>
+              <w:top w:val="single" w:sz="6" w:space="0" w:color="000000"/>
+              <w:left w:val="single" w:sz="12" w:space="0" w:color="000000"/>
+              <w:bottom w:val="single" w:sz="6" w:space="0" w:color="000000"/>
+              <w:right w:val="single" w:sz="6" w:space="0" w:color="000000"/>
+            </w:tcBorders>
+          </w:tcPr>
+          <w:p>
+            <w:pPr>
+              <w:rPr>
+                <w:rFonts w:ascii="Arial" w:hAnsi="Arial"/>
+                <w:sz w:val="16"/>
+              </w:rPr>
+            </w:pPr>
+            <w:r>
+              <w:rPr>
+                <w:rFonts w:ascii="Arial" w:hAnsi="Arial"/>
+                <w:sz w:val="16"/>
+              </w:rPr>
+              <w:t>Multiline text box</w:t>
+            </w:r>
+          </w:p>
+        </w:tc>
+        <w:tc>
+          <w:tcPr>
+            <w:tcW w:w="840" w:type="dxa"/>
+            <w:tcBorders>
+              <w:top w:val="single" w:sz="6" w:space="0" w:color="000000"/>
+              <w:left w:val="single" w:sz="6" w:space="0" w:color="000000"/>
+              <w:bottom w:val="single" w:sz="6" w:space="0" w:color="000000"/>
+              <w:right w:val="single" w:sz="6" w:space="0" w:color="000000"/>
+            </w:tcBorders>
+          </w:tcPr>
+          <w:p>
+            <w:pPr>
+              <w:pStyle w:val="Tabletext"/>
+              <w:rPr>
+                <w:rFonts w:ascii="Arial" w:hAnsi="Arial"/>
+              </w:rPr>
+            </w:pPr>
+            <w:r>
+              <w:rPr>
+                <w:rFonts w:ascii="Arial" w:hAnsi="Arial"/>
+              </w:rPr>
+              <w:t>AB-</w:t>
+            </w:r>
+            <w:r>
+              <w:rPr>
+                <w:rFonts w:ascii="Arial" w:hAnsi="Arial"/>
+              </w:rPr>
+              <w:t>TBD</w:t>
+            </w:r>
+          </w:p>
+        </w:tc>
+        <w:tc>
+          <w:tcPr>
+            <w:tcW w:w="5580" w:type="dxa"/>
+            <w:tcBorders>
+              <w:top w:val="single" w:sz="6" w:space="0" w:color="000000"/>
+              <w:left w:val="single" w:sz="6" w:space="0" w:color="000000"/>
+              <w:bottom w:val="single" w:sz="6" w:space="0" w:color="000000"/>
+              <w:right w:val="single" w:sz="6" w:space="0" w:color="000000"/>
+            </w:tcBorders>
+          </w:tcPr>
+          <w:p>
+            <w:pPr>
+              <w:rPr>
+                <w:rFonts w:ascii="Arial" w:hAnsi="Arial"/>
+                <w:sz w:val="16"/>
+              </w:rPr>
+            </w:pPr>
+          </w:p>
+        </w:tc>
+        <w:tc>
+          <w:tcPr>
+            <w:tcW w:w="5310" w:type="dxa"/>
+            <w:tcBorders>
+              <w:top w:val="single" w:sz="6" w:space="0" w:color="000000"/>
+              <w:left w:val="single" w:sz="6" w:space="0" w:color="000000"/>
+              <w:bottom w:val="single" w:sz="6" w:space="0" w:color="000000"/>
+              <w:right w:val="single" w:sz="6" w:space="0" w:color="000000"/>
+            </w:tcBorders>
+          </w:tcPr>
+          <w:p>
+            <w:pPr>
+              <w:rPr>
+                <w:rFonts w:ascii="Arial" w:hAnsi="Arial"/>
+                <w:sz w:val="16"/>
+              </w:rPr>
+            </w:pPr>
+            <w:r>
+              <w:rPr>
+                <w:rFonts w:ascii="Arial" w:hAnsi="Arial"/>
+                <w:sz w:val="16"/>
+              </w:rPr>
+              <w:t>Freeform text box to allow the more information to be entered on the behavior being coached.</w:t>
+            </w:r>
+          </w:p>
+        </w:tc>
+        <w:tc>
+          <w:tcPr>
+            <w:tcW w:w="1350" w:type="dxa"/>
+            <w:tcBorders>
+              <w:top w:val="single" w:sz="6" w:space="0" w:color="000000"/>
+              <w:left w:val="single" w:sz="6" w:space="0" w:color="000000"/>
+              <w:bottom w:val="single" w:sz="6" w:space="0" w:color="000000"/>
+              <w:right w:val="single" w:sz="12" w:space="0" w:color="000000"/>
+            </w:tcBorders>
+          </w:tcPr>
+          <w:p>
+            <w:pPr>
+              <w:rPr>
+                <w:rFonts w:ascii="Arial" w:hAnsi="Arial"/>
+                <w:sz w:val="16"/>
+              </w:rPr>
+            </w:pPr>
+            <w:r>
+              <w:rPr>
+                <w:rFonts w:ascii="Arial" w:hAnsi="Arial"/>
+                <w:sz w:val="16"/>
+              </w:rPr>
+              <w:t>&lt;</w:t>
+            </w:r>
+            <w:r>
+              <w:rPr>
+                <w:rFonts w:ascii="Arial" w:hAnsi="Arial"/>
+                <w:sz w:val="16"/>
+              </w:rPr>
+              <w:t xml:space="preserve"> </w:t>
+            </w:r>
+            <w:r>
+              <w:rPr>
+                <w:rFonts w:ascii="Arial" w:hAnsi="Arial"/>
+                <w:sz w:val="16"/>
+              </w:rPr>
+              <w:t>3,000 Bytes</w:t>
+            </w:r>
+          </w:p>
+        </w:tc>
+      </w:tr>
+      <w:tr>
+        <w:tc>
+          <w:tcPr>
+            <w:tcW w:w="960" w:type="dxa"/>
+            <w:tcBorders>
+              <w:top w:val="single" w:sz="6" w:space="0" w:color="000000"/>
+              <w:left w:val="single" w:sz="12" w:space="0" w:color="000000"/>
+              <w:bottom w:val="single" w:sz="6" w:space="0" w:color="000000"/>
+              <w:right w:val="single" w:sz="6" w:space="0" w:color="000000"/>
+            </w:tcBorders>
+          </w:tcPr>
+          <w:p>
+            <w:pPr>
+              <w:rPr>
+                <w:rFonts w:ascii="Arial" w:hAnsi="Arial"/>
+                <w:sz w:val="16"/>
+              </w:rPr>
+            </w:pPr>
+            <w:r>
+              <w:rPr>
+                <w:rFonts w:ascii="Arial" w:hAnsi="Arial"/>
+                <w:sz w:val="16"/>
+              </w:rPr>
+              <w:t>Text</w:t>
+            </w:r>
+          </w:p>
+        </w:tc>
+        <w:tc>
+          <w:tcPr>
+            <w:tcW w:w="840" w:type="dxa"/>
+            <w:tcBorders>
+              <w:top w:val="single" w:sz="6" w:space="0" w:color="000000"/>
+              <w:left w:val="single" w:sz="6" w:space="0" w:color="000000"/>
+              <w:bottom w:val="single" w:sz="6" w:space="0" w:color="000000"/>
+              <w:right w:val="single" w:sz="6" w:space="0" w:color="000000"/>
+            </w:tcBorders>
+          </w:tcPr>
+          <w:p>
+            <w:pPr>
+              <w:pStyle w:val="Tabletext"/>
+              <w:rPr>
+                <w:rFonts w:ascii="Arial" w:hAnsi="Arial"/>
+              </w:rPr>
+            </w:pPr>
+            <w:r>
+              <w:rPr>
+                <w:rFonts w:ascii="Arial" w:hAnsi="Arial"/>
+              </w:rPr>
+              <w:t>AB-TBD</w:t>
+            </w:r>
+          </w:p>
+        </w:tc>
+        <w:tc>
+          <w:tcPr>
+            <w:tcW w:w="5580" w:type="dxa"/>
+            <w:tcBorders>
+              <w:top w:val="single" w:sz="6" w:space="0" w:color="000000"/>
+              <w:left w:val="single" w:sz="6" w:space="0" w:color="000000"/>
+              <w:bottom w:val="single" w:sz="6" w:space="0" w:color="000000"/>
+              <w:right w:val="single" w:sz="6" w:space="0" w:color="000000"/>
+            </w:tcBorders>
+          </w:tcPr>
+          <w:p>
+            <w:pPr>
+              <w:rPr>
+                <w:rFonts w:ascii="Arial" w:hAnsi="Arial"/>
+                <w:sz w:val="16"/>
+              </w:rPr>
+            </w:pPr>
+            <w:r>
+              <w:rPr>
+                <w:rFonts w:ascii="Arial" w:hAnsi="Arial"/>
+                <w:sz w:val="16"/>
+              </w:rPr>
+              <w:t>[max length: 3,000 chars]</w:t>
+            </w:r>
+          </w:p>
+        </w:tc>
+        <w:tc>
+          <w:tcPr>
+            <w:tcW w:w="5310" w:type="dxa"/>
+            <w:tcBorders>
+              <w:top w:val="single" w:sz="6" w:space="0" w:color="000000"/>
+              <w:left w:val="single" w:sz="6" w:space="0" w:color="000000"/>
+              <w:bottom w:val="single" w:sz="6" w:space="0" w:color="000000"/>
+              <w:right w:val="single" w:sz="6" w:space="0" w:color="000000"/>
+            </w:tcBorders>
+          </w:tcPr>
+          <w:p>
+            <w:pPr>
+              <w:rPr>
+                <w:rFonts w:ascii="Arial" w:hAnsi="Arial"/>
+                <w:sz w:val="16"/>
+              </w:rPr>
+            </w:pPr>
+            <w:r>
+              <w:rPr>
+                <w:rFonts w:ascii="Arial" w:hAnsi="Arial"/>
+                <w:sz w:val="16"/>
+              </w:rPr>
+              <w:t>Display informational text for the text box</w:t>
+            </w:r>
+            <w:r>
+              <w:rPr>
+                <w:rFonts w:ascii="Arial" w:hAnsi="Arial"/>
+                <w:sz w:val="16"/>
+              </w:rPr>
+              <w:t xml:space="preserve"> </w:t>
+            </w:r>
+          </w:p>
+        </w:tc>
+        <w:tc>
+          <w:tcPr>
+            <w:tcW w:w="1350" w:type="dxa"/>
+            <w:tcBorders>
+              <w:top w:val="single" w:sz="6" w:space="0" w:color="000000"/>
+              <w:left w:val="single" w:sz="6" w:space="0" w:color="000000"/>
+              <w:bottom w:val="single" w:sz="6" w:space="0" w:color="000000"/>
+              <w:right w:val="single" w:sz="12" w:space="0" w:color="000000"/>
+            </w:tcBorders>
+          </w:tcPr>
+          <w:p>
+            <w:pPr>
+              <w:rPr>
+                <w:rFonts w:ascii="Arial" w:hAnsi="Arial"/>
+                <w:sz w:val="16"/>
+              </w:rPr>
+            </w:pPr>
+            <w:r>
+              <w:rPr>
+                <w:rFonts w:ascii="Arial" w:hAnsi="Arial"/>
+                <w:sz w:val="16"/>
+              </w:rPr>
+              <w:t>N/A</w:t>
+            </w:r>
+          </w:p>
+        </w:tc>
+      </w:tr>
+      <w:tr>
+        <w:tc>
+          <w:tcPr>
+            <w:tcW w:w="960" w:type="dxa"/>
+            <w:tcBorders>
+              <w:top w:val="single" w:sz="6" w:space="0" w:color="000000"/>
+              <w:left w:val="single" w:sz="12" w:space="0" w:color="000000"/>
+              <w:bottom w:val="single" w:sz="6" w:space="0" w:color="000000"/>
+              <w:right w:val="single" w:sz="6" w:space="0" w:color="000000"/>
+            </w:tcBorders>
+          </w:tcPr>
+          <w:p>
+            <w:pPr>
+              <w:rPr>
+                <w:rFonts w:ascii="Arial" w:hAnsi="Arial"/>
+                <w:sz w:val="16"/>
+              </w:rPr>
+            </w:pPr>
+            <w:r>
+              <w:rPr>
+                <w:rFonts w:ascii="Arial" w:hAnsi="Arial"/>
+                <w:sz w:val="16"/>
+              </w:rPr>
+              <w:t>Text</w:t>
+            </w:r>
+          </w:p>
+        </w:tc>
+        <w:tc>
+          <w:tcPr>
+            <w:tcW w:w="840" w:type="dxa"/>
+            <w:tcBorders>
+              <w:top w:val="single" w:sz="6" w:space="0" w:color="000000"/>
+              <w:left w:val="single" w:sz="6" w:space="0" w:color="000000"/>
+              <w:bottom w:val="single" w:sz="6" w:space="0" w:color="000000"/>
+              <w:right w:val="single" w:sz="6" w:space="0" w:color="000000"/>
+            </w:tcBorders>
+          </w:tcPr>
+          <w:p>
+            <w:pPr>
+              <w:pStyle w:val="Tabletext"/>
+              <w:rPr>
+                <w:rFonts w:ascii="Arial" w:hAnsi="Arial"/>
+              </w:rPr>
+            </w:pPr>
+            <w:r>
+              <w:rPr>
+                <w:rFonts w:ascii="Arial" w:hAnsi="Arial"/>
+              </w:rPr>
+              <w:t>AB-TBD</w:t>
+            </w:r>
+          </w:p>
+        </w:tc>
+        <w:tc>
+          <w:tcPr>
+            <w:tcW w:w="5580" w:type="dxa"/>
+            <w:tcBorders>
+              <w:top w:val="single" w:sz="6" w:space="0" w:color="000000"/>
+              <w:left w:val="single" w:sz="6" w:space="0" w:color="000000"/>
+              <w:bottom w:val="single" w:sz="6" w:space="0" w:color="000000"/>
+              <w:right w:val="single" w:sz="6" w:space="0" w:color="000000"/>
+            </w:tcBorders>
+          </w:tcPr>
+          <w:p>
+            <w:pPr>
+              <w:rPr>
+                <w:rFonts w:ascii="Arial" w:hAnsi="Arial"/>
+                <w:sz w:val="16"/>
+              </w:rPr>
+            </w:pPr>
+            <w:r>
+              <w:rPr>
+                <w:rFonts w:ascii="Arial" w:hAnsi="Arial"/>
+                <w:sz w:val="16"/>
+              </w:rPr>
+              <w:t>Provide as much detail as possible and include all the items from the coaching category.</w:t>
+            </w:r>
+          </w:p>
+        </w:tc>
+        <w:tc>
+          <w:tcPr>
+            <w:tcW w:w="5310" w:type="dxa"/>
+            <w:tcBorders>
+              <w:top w:val="single" w:sz="6" w:space="0" w:color="000000"/>
+              <w:left w:val="single" w:sz="6" w:space="0" w:color="000000"/>
+              <w:bottom w:val="single" w:sz="6" w:space="0" w:color="000000"/>
+              <w:right w:val="single" w:sz="6" w:space="0" w:color="000000"/>
+            </w:tcBorders>
+          </w:tcPr>
+          <w:p>
+            <w:pPr>
+              <w:rPr>
+                <w:rFonts w:ascii="Arial" w:hAnsi="Arial"/>
+                <w:sz w:val="16"/>
+              </w:rPr>
+            </w:pPr>
+            <w:r>
+              <w:rPr>
+                <w:rFonts w:ascii="Arial" w:hAnsi="Arial"/>
+                <w:sz w:val="16"/>
+              </w:rPr>
+              <w:t>Display information text for the text box</w:t>
+            </w:r>
+            <w:r>
+              <w:rPr>
+                <w:rFonts w:ascii="Arial" w:hAnsi="Arial"/>
+                <w:sz w:val="16"/>
+              </w:rPr>
+              <w:t xml:space="preserve"> </w:t>
+            </w:r>
+          </w:p>
+        </w:tc>
+        <w:tc>
+          <w:tcPr>
+            <w:tcW w:w="1350" w:type="dxa"/>
+            <w:tcBorders>
+              <w:top w:val="single" w:sz="6" w:space="0" w:color="000000"/>
+              <w:left w:val="single" w:sz="6" w:space="0" w:color="000000"/>
+              <w:bottom w:val="single" w:sz="6" w:space="0" w:color="000000"/>
+              <w:right w:val="single" w:sz="12" w:space="0" w:color="000000"/>
+            </w:tcBorders>
+          </w:tcPr>
+          <w:p>
+            <w:pPr>
+              <w:rPr>
+                <w:rFonts w:ascii="Arial" w:hAnsi="Arial"/>
+                <w:sz w:val="16"/>
+              </w:rPr>
+            </w:pPr>
+            <w:r>
+              <w:rPr>
+                <w:rFonts w:ascii="Arial" w:hAnsi="Arial"/>
+                <w:sz w:val="16"/>
+              </w:rPr>
+              <w:t>N/A</w:t>
+            </w:r>
+          </w:p>
+        </w:tc>
+      </w:tr>
+      <w:tr>
         <w:tc>
           <w:tcPr>
             <w:tcW w:w="14040" w:type="dxa"/>
             <w:gridSpan w:val="5"/>
             <w:tcBorders>
               <w:top w:val="single" w:sz="6" w:space="0" w:color="000000"/>
-              <w:bottom w:val="single" w:sz="6" w:space="0" w:color="000000"/>
+              <w:left w:val="single" w:sz="12" w:space="0" w:color="000000"/>
+              <w:bottom w:val="single" w:sz="6" w:space="0" w:color="000000"/>
+              <w:right w:val="single" w:sz="12" w:space="0" w:color="000000"/>
             </w:tcBorders>
             <w:shd w:val="pct25" w:color="auto" w:fill="auto"/>
           </w:tcPr>
           <w:p>
             <w:pPr>
               <w:rPr>
-                <w:ins w:id="168" w:author="Augustin, Jourdain M" w:date="2014-10-10T15:15:00Z"/>
-                <w:rFonts w:ascii="Arial" w:hAnsi="Arial"/>
-                <w:sz w:val="16"/>
-              </w:rPr>
-            </w:pPr>
+                <w:rFonts w:ascii="Arial" w:hAnsi="Arial"/>
+                <w:sz w:val="16"/>
+              </w:rPr>
+            </w:pPr>
+            <w:r>
+              <w:rPr>
+                <w:rFonts w:ascii="Arial" w:hAnsi="Arial"/>
+                <w:sz w:val="16"/>
+              </w:rPr>
+              <w:t>Display the following when delivery selected is “Yes” / Direct</w:t>
+            </w:r>
           </w:p>
         </w:tc>
       </w:tr>
@@ -15842,7 +16506,9 @@
             <w:tcW w:w="960" w:type="dxa"/>
             <w:tcBorders>
               <w:top w:val="single" w:sz="6" w:space="0" w:color="000000"/>
-              <w:bottom w:val="single" w:sz="6" w:space="0" w:color="000000"/>
+              <w:left w:val="single" w:sz="12" w:space="0" w:color="000000"/>
+              <w:bottom w:val="single" w:sz="6" w:space="0" w:color="000000"/>
+              <w:right w:val="single" w:sz="6" w:space="0" w:color="000000"/>
             </w:tcBorders>
           </w:tcPr>
           <w:p>
@@ -15866,7 +16532,9 @@
             <w:tcW w:w="840" w:type="dxa"/>
             <w:tcBorders>
               <w:top w:val="single" w:sz="6" w:space="0" w:color="000000"/>
-              <w:bottom w:val="single" w:sz="6" w:space="0" w:color="000000"/>
+              <w:left w:val="single" w:sz="6" w:space="0" w:color="000000"/>
+              <w:bottom w:val="single" w:sz="6" w:space="0" w:color="000000"/>
+              <w:right w:val="single" w:sz="6" w:space="0" w:color="000000"/>
             </w:tcBorders>
           </w:tcPr>
           <w:p>
@@ -15880,13 +16548,7 @@
               <w:rPr>
                 <w:rFonts w:ascii="Arial" w:hAnsi="Arial"/>
               </w:rPr>
-              <w:t>AB-</w:t>
-            </w:r>
-            <w:r>
-              <w:rPr>
-                <w:rFonts w:ascii="Arial" w:hAnsi="Arial"/>
-              </w:rPr>
-              <w:t>TBD</w:t>
+              <w:t>AB-TBD</w:t>
             </w:r>
           </w:p>
         </w:tc>
@@ -15895,36 +16557,24 @@
             <w:tcW w:w="5580" w:type="dxa"/>
             <w:tcBorders>
               <w:top w:val="single" w:sz="6" w:space="0" w:color="000000"/>
-              <w:bottom w:val="single" w:sz="6" w:space="0" w:color="000000"/>
-            </w:tcBorders>
-          </w:tcPr>
-          <w:p>
-            <w:pPr>
-              <w:rPr>
-                <w:rFonts w:ascii="Arial" w:hAnsi="Arial"/>
-                <w:sz w:val="16"/>
-              </w:rPr>
-            </w:pPr>
-            <w:r>
-              <w:rPr>
-                <w:rFonts w:ascii="Arial" w:hAnsi="Arial"/>
-                <w:sz w:val="16"/>
-              </w:rPr>
-              <w:t>Provide details of the behavior to be coached</w:t>
-            </w:r>
-            <w:r>
-              <w:rPr>
-                <w:rFonts w:ascii="Arial" w:hAnsi="Arial"/>
-                <w:sz w:val="16"/>
-              </w:rPr>
-              <w:t>:</w:t>
-            </w:r>
-            <w:r>
-              <w:rPr>
-                <w:rFonts w:ascii="Arial" w:hAnsi="Arial"/>
-                <w:sz w:val="16"/>
-              </w:rPr>
-              <w:t xml:space="preserve"> *</w:t>
+              <w:left w:val="single" w:sz="6" w:space="0" w:color="000000"/>
+              <w:bottom w:val="single" w:sz="6" w:space="0" w:color="000000"/>
+              <w:right w:val="single" w:sz="6" w:space="0" w:color="000000"/>
+            </w:tcBorders>
+          </w:tcPr>
+          <w:p>
+            <w:pPr>
+              <w:rPr>
+                <w:rFonts w:ascii="Arial" w:hAnsi="Arial"/>
+                <w:sz w:val="16"/>
+              </w:rPr>
+            </w:pPr>
+            <w:r>
+              <w:rPr>
+                <w:rFonts w:ascii="Arial" w:hAnsi="Arial"/>
+                <w:sz w:val="16"/>
+              </w:rPr>
+              <w:t>Provide the details from the coaching session including action plans developed: *</w:t>
             </w:r>
           </w:p>
         </w:tc>
@@ -15933,7 +16583,9 @@
             <w:tcW w:w="5310" w:type="dxa"/>
             <w:tcBorders>
               <w:top w:val="single" w:sz="6" w:space="0" w:color="000000"/>
-              <w:bottom w:val="single" w:sz="6" w:space="0" w:color="000000"/>
+              <w:left w:val="single" w:sz="6" w:space="0" w:color="000000"/>
+              <w:bottom w:val="single" w:sz="6" w:space="0" w:color="000000"/>
+              <w:right w:val="single" w:sz="6" w:space="0" w:color="000000"/>
             </w:tcBorders>
           </w:tcPr>
           <w:p>
@@ -15950,7 +16602,9 @@
             <w:tcW w:w="1350" w:type="dxa"/>
             <w:tcBorders>
               <w:top w:val="single" w:sz="6" w:space="0" w:color="000000"/>
-              <w:bottom w:val="single" w:sz="6" w:space="0" w:color="000000"/>
+              <w:left w:val="single" w:sz="6" w:space="0" w:color="000000"/>
+              <w:bottom w:val="single" w:sz="6" w:space="0" w:color="000000"/>
+              <w:right w:val="single" w:sz="12" w:space="0" w:color="000000"/>
             </w:tcBorders>
           </w:tcPr>
           <w:p>
@@ -16018,13 +16672,7 @@
               <w:rPr>
                 <w:rFonts w:ascii="Arial" w:hAnsi="Arial"/>
               </w:rPr>
-              <w:t>AB-</w:t>
-            </w:r>
-            <w:r>
-              <w:rPr>
-                <w:rFonts w:ascii="Arial" w:hAnsi="Arial"/>
-              </w:rPr>
-              <w:t>TBD</w:t>
+              <w:t>AB-TBD</w:t>
             </w:r>
           </w:p>
         </w:tc>
@@ -16069,7 +16717,7 @@
                 <w:rFonts w:ascii="Arial" w:hAnsi="Arial"/>
                 <w:sz w:val="16"/>
               </w:rPr>
-              <w:t>Freeform text box to allow the more information to be entered on the behavior being coached.</w:t>
+              <w:t>Freeform text box to allow details from the coaching session to be captured including action plans.</w:t>
             </w:r>
           </w:p>
         </w:tc>
@@ -16095,21 +16743,7 @@
                 <w:rFonts w:ascii="Arial" w:hAnsi="Arial"/>
                 <w:sz w:val="16"/>
               </w:rPr>
-              <w:t>&lt;</w:t>
-            </w:r>
-            <w:r>
-              <w:rPr>
-                <w:rFonts w:ascii="Arial" w:hAnsi="Arial"/>
-                <w:sz w:val="16"/>
-              </w:rPr>
-              <w:t xml:space="preserve"> </w:t>
-            </w:r>
-            <w:r>
-              <w:rPr>
-                <w:rFonts w:ascii="Arial" w:hAnsi="Arial"/>
-                <w:sz w:val="16"/>
-              </w:rPr>
-              <w:t>3,000 Bytes</w:t>
+              <w:t>&lt; 3,000 Bytes</w:t>
             </w:r>
           </w:p>
         </w:tc>
@@ -16275,688 +16909,7 @@
                 <w:rFonts w:ascii="Arial" w:hAnsi="Arial"/>
                 <w:sz w:val="16"/>
               </w:rPr>
-              <w:t>Text</w:t>
-            </w:r>
-          </w:p>
-        </w:tc>
-        <w:tc>
-          <w:tcPr>
-            <w:tcW w:w="840" w:type="dxa"/>
-            <w:tcBorders>
-              <w:top w:val="single" w:sz="6" w:space="0" w:color="000000"/>
-              <w:left w:val="single" w:sz="6" w:space="0" w:color="000000"/>
-              <w:bottom w:val="single" w:sz="6" w:space="0" w:color="000000"/>
-              <w:right w:val="single" w:sz="6" w:space="0" w:color="000000"/>
-            </w:tcBorders>
-          </w:tcPr>
-          <w:p>
-            <w:pPr>
-              <w:pStyle w:val="Tabletext"/>
-              <w:rPr>
-                <w:rFonts w:ascii="Arial" w:hAnsi="Arial"/>
-              </w:rPr>
-            </w:pPr>
-            <w:r>
-              <w:rPr>
-                <w:rFonts w:ascii="Arial" w:hAnsi="Arial"/>
-              </w:rPr>
-              <w:t>AB-TBD</w:t>
-            </w:r>
-          </w:p>
-        </w:tc>
-        <w:tc>
-          <w:tcPr>
-            <w:tcW w:w="5580" w:type="dxa"/>
-            <w:tcBorders>
-              <w:top w:val="single" w:sz="6" w:space="0" w:color="000000"/>
-              <w:left w:val="single" w:sz="6" w:space="0" w:color="000000"/>
-              <w:bottom w:val="single" w:sz="6" w:space="0" w:color="000000"/>
-              <w:right w:val="single" w:sz="6" w:space="0" w:color="000000"/>
-            </w:tcBorders>
-          </w:tcPr>
-          <w:p>
-            <w:pPr>
-              <w:rPr>
-                <w:rFonts w:ascii="Arial" w:hAnsi="Arial"/>
-                <w:sz w:val="16"/>
-              </w:rPr>
-            </w:pPr>
-            <w:r>
-              <w:rPr>
-                <w:rFonts w:ascii="Arial" w:hAnsi="Arial"/>
-                <w:sz w:val="16"/>
-              </w:rPr>
-              <w:t>Provide as much detail as possible and include all the items from the coaching category.</w:t>
-            </w:r>
-          </w:p>
-        </w:tc>
-        <w:tc>
-          <w:tcPr>
-            <w:tcW w:w="5310" w:type="dxa"/>
-            <w:tcBorders>
-              <w:top w:val="single" w:sz="6" w:space="0" w:color="000000"/>
-              <w:left w:val="single" w:sz="6" w:space="0" w:color="000000"/>
-              <w:bottom w:val="single" w:sz="6" w:space="0" w:color="000000"/>
-              <w:right w:val="single" w:sz="6" w:space="0" w:color="000000"/>
-            </w:tcBorders>
-          </w:tcPr>
-          <w:p>
-            <w:pPr>
-              <w:rPr>
-                <w:rFonts w:ascii="Arial" w:hAnsi="Arial"/>
-                <w:sz w:val="16"/>
-              </w:rPr>
-            </w:pPr>
-            <w:r>
-              <w:rPr>
-                <w:rFonts w:ascii="Arial" w:hAnsi="Arial"/>
-                <w:sz w:val="16"/>
-              </w:rPr>
-              <w:t>Display information text for the text box</w:t>
-            </w:r>
-            <w:r>
-              <w:rPr>
-                <w:rFonts w:ascii="Arial" w:hAnsi="Arial"/>
-                <w:sz w:val="16"/>
-              </w:rPr>
-              <w:t xml:space="preserve"> </w:t>
-            </w:r>
-          </w:p>
-        </w:tc>
-        <w:tc>
-          <w:tcPr>
-            <w:tcW w:w="1350" w:type="dxa"/>
-            <w:tcBorders>
-              <w:top w:val="single" w:sz="6" w:space="0" w:color="000000"/>
-              <w:left w:val="single" w:sz="6" w:space="0" w:color="000000"/>
-              <w:bottom w:val="single" w:sz="6" w:space="0" w:color="000000"/>
-              <w:right w:val="single" w:sz="12" w:space="0" w:color="000000"/>
-            </w:tcBorders>
-          </w:tcPr>
-          <w:p>
-            <w:pPr>
-              <w:rPr>
-                <w:rFonts w:ascii="Arial" w:hAnsi="Arial"/>
-                <w:sz w:val="16"/>
-              </w:rPr>
-            </w:pPr>
-            <w:r>
-              <w:rPr>
-                <w:rFonts w:ascii="Arial" w:hAnsi="Arial"/>
-                <w:sz w:val="16"/>
-              </w:rPr>
-              <w:t>N/A</w:t>
-            </w:r>
-          </w:p>
-        </w:tc>
-      </w:tr>
-      <w:tr>
-        <w:tc>
-          <w:tcPr>
-            <w:tcW w:w="14040" w:type="dxa"/>
-            <w:gridSpan w:val="5"/>
-            <w:tcBorders>
-              <w:top w:val="single" w:sz="6" w:space="0" w:color="000000"/>
-              <w:left w:val="single" w:sz="12" w:space="0" w:color="000000"/>
-              <w:bottom w:val="single" w:sz="6" w:space="0" w:color="000000"/>
-              <w:right w:val="single" w:sz="12" w:space="0" w:color="000000"/>
-            </w:tcBorders>
-            <w:shd w:val="pct25" w:color="auto" w:fill="auto"/>
-          </w:tcPr>
-          <w:p>
-            <w:pPr>
-              <w:rPr>
-                <w:rFonts w:ascii="Arial" w:hAnsi="Arial"/>
-                <w:sz w:val="16"/>
-              </w:rPr>
-            </w:pPr>
-            <w:r>
-              <w:rPr>
-                <w:rFonts w:ascii="Arial" w:hAnsi="Arial"/>
-                <w:sz w:val="16"/>
-              </w:rPr>
-              <w:t>Display the following when delivery selected is “Yes” / Direct</w:t>
-            </w:r>
-          </w:p>
-        </w:tc>
-      </w:tr>
-      <w:tr>
-        <w:tc>
-          <w:tcPr>
-            <w:tcW w:w="960" w:type="dxa"/>
-            <w:tcBorders>
-              <w:top w:val="single" w:sz="6" w:space="0" w:color="000000"/>
-              <w:bottom w:val="single" w:sz="6" w:space="0" w:color="000000"/>
-            </w:tcBorders>
-          </w:tcPr>
-          <w:p>
-            <w:pPr>
-              <w:rPr>
-                <w:rFonts w:ascii="Arial" w:hAnsi="Arial"/>
-                <w:sz w:val="16"/>
-              </w:rPr>
-            </w:pPr>
-            <w:r>
-              <w:rPr>
-                <w:rFonts w:ascii="Arial" w:hAnsi="Arial"/>
-                <w:sz w:val="16"/>
-              </w:rPr>
-              <w:t>Text</w:t>
-            </w:r>
-          </w:p>
-        </w:tc>
-        <w:tc>
-          <w:tcPr>
-            <w:tcW w:w="840" w:type="dxa"/>
-            <w:tcBorders>
-              <w:top w:val="single" w:sz="6" w:space="0" w:color="000000"/>
-              <w:bottom w:val="single" w:sz="6" w:space="0" w:color="000000"/>
-            </w:tcBorders>
-          </w:tcPr>
-          <w:p>
-            <w:pPr>
-              <w:pStyle w:val="Tabletext"/>
-              <w:rPr>
-                <w:rFonts w:ascii="Arial" w:hAnsi="Arial"/>
-              </w:rPr>
-            </w:pPr>
-            <w:r>
-              <w:rPr>
-                <w:rFonts w:ascii="Arial" w:hAnsi="Arial"/>
-              </w:rPr>
-              <w:t>AB-</w:t>
-            </w:r>
-            <w:r>
-              <w:rPr>
-                <w:rFonts w:ascii="Arial" w:hAnsi="Arial"/>
-              </w:rPr>
-              <w:t>TBD</w:t>
-            </w:r>
-          </w:p>
-        </w:tc>
-        <w:tc>
-          <w:tcPr>
-            <w:tcW w:w="5580" w:type="dxa"/>
-            <w:tcBorders>
-              <w:top w:val="single" w:sz="6" w:space="0" w:color="000000"/>
-              <w:bottom w:val="single" w:sz="6" w:space="0" w:color="000000"/>
-            </w:tcBorders>
-          </w:tcPr>
-          <w:p>
-            <w:pPr>
-              <w:rPr>
-                <w:rFonts w:ascii="Arial" w:hAnsi="Arial"/>
-                <w:sz w:val="16"/>
-              </w:rPr>
-            </w:pPr>
-            <w:r>
-              <w:rPr>
-                <w:rFonts w:ascii="Arial" w:hAnsi="Arial"/>
-                <w:sz w:val="16"/>
-              </w:rPr>
-              <w:t xml:space="preserve"> #.</w:t>
-            </w:r>
-          </w:p>
-        </w:tc>
-        <w:tc>
-          <w:tcPr>
-            <w:tcW w:w="5310" w:type="dxa"/>
-            <w:tcBorders>
-              <w:top w:val="single" w:sz="6" w:space="0" w:color="000000"/>
-              <w:bottom w:val="single" w:sz="6" w:space="0" w:color="000000"/>
-            </w:tcBorders>
-          </w:tcPr>
-          <w:p>
-            <w:pPr>
-              <w:rPr>
-                <w:rFonts w:ascii="Arial" w:hAnsi="Arial"/>
-                <w:sz w:val="16"/>
-              </w:rPr>
-            </w:pPr>
-            <w:r>
-              <w:rPr>
-                <w:rFonts w:ascii="Arial" w:hAnsi="Arial"/>
-                <w:sz w:val="16"/>
-              </w:rPr>
-              <w:t>Dynamic question number</w:t>
-            </w:r>
-          </w:p>
-        </w:tc>
-        <w:tc>
-          <w:tcPr>
-            <w:tcW w:w="1350" w:type="dxa"/>
-            <w:tcBorders>
-              <w:top w:val="single" w:sz="6" w:space="0" w:color="000000"/>
-              <w:bottom w:val="single" w:sz="6" w:space="0" w:color="000000"/>
-            </w:tcBorders>
-          </w:tcPr>
-          <w:p>
-            <w:pPr>
-              <w:rPr>
-                <w:rFonts w:ascii="Arial" w:hAnsi="Arial"/>
-                <w:sz w:val="16"/>
-              </w:rPr>
-            </w:pPr>
-            <w:r>
-              <w:rPr>
-                <w:rFonts w:ascii="Arial" w:hAnsi="Arial"/>
-                <w:sz w:val="16"/>
-              </w:rPr>
-              <w:t>N/A</w:t>
-            </w:r>
-          </w:p>
-        </w:tc>
-      </w:tr>
-      <w:tr>
-        <w:tc>
-          <w:tcPr>
-            <w:tcW w:w="960" w:type="dxa"/>
-            <w:tcBorders>
-              <w:top w:val="single" w:sz="6" w:space="0" w:color="000000"/>
-              <w:left w:val="single" w:sz="12" w:space="0" w:color="000000"/>
-              <w:bottom w:val="single" w:sz="6" w:space="0" w:color="000000"/>
-              <w:right w:val="single" w:sz="6" w:space="0" w:color="000000"/>
-            </w:tcBorders>
-          </w:tcPr>
-          <w:p>
-            <w:pPr>
-              <w:rPr>
-                <w:rFonts w:ascii="Arial" w:hAnsi="Arial"/>
-                <w:sz w:val="16"/>
-              </w:rPr>
-            </w:pPr>
-            <w:r>
-              <w:rPr>
-                <w:rFonts w:ascii="Arial" w:hAnsi="Arial"/>
-                <w:sz w:val="16"/>
-              </w:rPr>
-              <w:t>Text</w:t>
-            </w:r>
-          </w:p>
-        </w:tc>
-        <w:tc>
-          <w:tcPr>
-            <w:tcW w:w="840" w:type="dxa"/>
-            <w:tcBorders>
-              <w:top w:val="single" w:sz="6" w:space="0" w:color="000000"/>
-              <w:left w:val="single" w:sz="6" w:space="0" w:color="000000"/>
-              <w:bottom w:val="single" w:sz="6" w:space="0" w:color="000000"/>
-              <w:right w:val="single" w:sz="6" w:space="0" w:color="000000"/>
-            </w:tcBorders>
-          </w:tcPr>
-          <w:p>
-            <w:pPr>
-              <w:pStyle w:val="Tabletext"/>
-              <w:rPr>
-                <w:rFonts w:ascii="Arial" w:hAnsi="Arial"/>
-              </w:rPr>
-            </w:pPr>
-            <w:r>
-              <w:rPr>
-                <w:rFonts w:ascii="Arial" w:hAnsi="Arial"/>
-              </w:rPr>
-              <w:t>AB-TBD</w:t>
-            </w:r>
-          </w:p>
-        </w:tc>
-        <w:tc>
-          <w:tcPr>
-            <w:tcW w:w="5580" w:type="dxa"/>
-            <w:tcBorders>
-              <w:top w:val="single" w:sz="6" w:space="0" w:color="000000"/>
-              <w:left w:val="single" w:sz="6" w:space="0" w:color="000000"/>
-              <w:bottom w:val="single" w:sz="6" w:space="0" w:color="000000"/>
-              <w:right w:val="single" w:sz="6" w:space="0" w:color="000000"/>
-            </w:tcBorders>
-          </w:tcPr>
-          <w:p>
-            <w:pPr>
-              <w:rPr>
-                <w:rFonts w:ascii="Arial" w:hAnsi="Arial"/>
-                <w:sz w:val="16"/>
-              </w:rPr>
-            </w:pPr>
-            <w:r>
-              <w:rPr>
-                <w:rFonts w:ascii="Arial" w:hAnsi="Arial"/>
-                <w:sz w:val="16"/>
-              </w:rPr>
-              <w:t>Provide the details from the coaching session including action plans developed: *</w:t>
-            </w:r>
-          </w:p>
-        </w:tc>
-        <w:tc>
-          <w:tcPr>
-            <w:tcW w:w="5310" w:type="dxa"/>
-            <w:tcBorders>
-              <w:top w:val="single" w:sz="6" w:space="0" w:color="000000"/>
-              <w:left w:val="single" w:sz="6" w:space="0" w:color="000000"/>
-              <w:bottom w:val="single" w:sz="6" w:space="0" w:color="000000"/>
-              <w:right w:val="single" w:sz="6" w:space="0" w:color="000000"/>
-            </w:tcBorders>
-          </w:tcPr>
-          <w:p>
-            <w:pPr>
-              <w:rPr>
-                <w:rFonts w:ascii="Arial" w:hAnsi="Arial"/>
-                <w:sz w:val="16"/>
-              </w:rPr>
-            </w:pPr>
-          </w:p>
-        </w:tc>
-        <w:tc>
-          <w:tcPr>
-            <w:tcW w:w="1350" w:type="dxa"/>
-            <w:tcBorders>
-              <w:top w:val="single" w:sz="6" w:space="0" w:color="000000"/>
-              <w:left w:val="single" w:sz="6" w:space="0" w:color="000000"/>
-              <w:bottom w:val="single" w:sz="6" w:space="0" w:color="000000"/>
-              <w:right w:val="single" w:sz="12" w:space="0" w:color="000000"/>
-            </w:tcBorders>
-          </w:tcPr>
-          <w:p>
-            <w:pPr>
-              <w:rPr>
-                <w:rFonts w:ascii="Arial" w:hAnsi="Arial"/>
-                <w:sz w:val="16"/>
-              </w:rPr>
-            </w:pPr>
-            <w:r>
-              <w:rPr>
-                <w:rFonts w:ascii="Arial" w:hAnsi="Arial"/>
-                <w:sz w:val="16"/>
-              </w:rPr>
-              <w:t>N/A</w:t>
-            </w:r>
-          </w:p>
-        </w:tc>
-      </w:tr>
-      <w:tr>
-        <w:tc>
-          <w:tcPr>
-            <w:tcW w:w="960" w:type="dxa"/>
-            <w:tcBorders>
-              <w:top w:val="single" w:sz="6" w:space="0" w:color="000000"/>
-              <w:left w:val="single" w:sz="12" w:space="0" w:color="000000"/>
-              <w:bottom w:val="single" w:sz="6" w:space="0" w:color="000000"/>
-              <w:right w:val="single" w:sz="6" w:space="0" w:color="000000"/>
-            </w:tcBorders>
-          </w:tcPr>
-          <w:p>
-            <w:pPr>
-              <w:rPr>
-                <w:rFonts w:ascii="Arial" w:hAnsi="Arial"/>
-                <w:sz w:val="16"/>
-              </w:rPr>
-            </w:pPr>
-            <w:r>
-              <w:rPr>
-                <w:rFonts w:ascii="Arial" w:hAnsi="Arial"/>
-                <w:sz w:val="16"/>
-              </w:rPr>
-              <w:t>Multiline text box</w:t>
-            </w:r>
-          </w:p>
-        </w:tc>
-        <w:tc>
-          <w:tcPr>
-            <w:tcW w:w="840" w:type="dxa"/>
-            <w:tcBorders>
-              <w:top w:val="single" w:sz="6" w:space="0" w:color="000000"/>
-              <w:left w:val="single" w:sz="6" w:space="0" w:color="000000"/>
-              <w:bottom w:val="single" w:sz="6" w:space="0" w:color="000000"/>
-              <w:right w:val="single" w:sz="6" w:space="0" w:color="000000"/>
-            </w:tcBorders>
-          </w:tcPr>
-          <w:p>
-            <w:pPr>
-              <w:pStyle w:val="Tabletext"/>
-              <w:rPr>
-                <w:rFonts w:ascii="Arial" w:hAnsi="Arial"/>
-              </w:rPr>
-            </w:pPr>
-            <w:r>
-              <w:rPr>
-                <w:rFonts w:ascii="Arial" w:hAnsi="Arial"/>
-              </w:rPr>
-              <w:t>AB-TBD</w:t>
-            </w:r>
-          </w:p>
-        </w:tc>
-        <w:tc>
-          <w:tcPr>
-            <w:tcW w:w="5580" w:type="dxa"/>
-            <w:tcBorders>
-              <w:top w:val="single" w:sz="6" w:space="0" w:color="000000"/>
-              <w:left w:val="single" w:sz="6" w:space="0" w:color="000000"/>
-              <w:bottom w:val="single" w:sz="6" w:space="0" w:color="000000"/>
-              <w:right w:val="single" w:sz="6" w:space="0" w:color="000000"/>
-            </w:tcBorders>
-          </w:tcPr>
-          <w:p>
-            <w:pPr>
-              <w:rPr>
-                <w:rFonts w:ascii="Arial" w:hAnsi="Arial"/>
-                <w:sz w:val="16"/>
-              </w:rPr>
-            </w:pPr>
-          </w:p>
-        </w:tc>
-        <w:tc>
-          <w:tcPr>
-            <w:tcW w:w="5310" w:type="dxa"/>
-            <w:tcBorders>
-              <w:top w:val="single" w:sz="6" w:space="0" w:color="000000"/>
-              <w:left w:val="single" w:sz="6" w:space="0" w:color="000000"/>
-              <w:bottom w:val="single" w:sz="6" w:space="0" w:color="000000"/>
-              <w:right w:val="single" w:sz="6" w:space="0" w:color="000000"/>
-            </w:tcBorders>
-          </w:tcPr>
-          <w:p>
-            <w:pPr>
-              <w:rPr>
-                <w:rFonts w:ascii="Arial" w:hAnsi="Arial"/>
-                <w:sz w:val="16"/>
-              </w:rPr>
-            </w:pPr>
-            <w:r>
-              <w:rPr>
-                <w:rFonts w:ascii="Arial" w:hAnsi="Arial"/>
-                <w:sz w:val="16"/>
-              </w:rPr>
-              <w:t>Freeform text box to allow details from the coaching session to be captured including action plans.</w:t>
-            </w:r>
-          </w:p>
-        </w:tc>
-        <w:tc>
-          <w:tcPr>
-            <w:tcW w:w="1350" w:type="dxa"/>
-            <w:tcBorders>
-              <w:top w:val="single" w:sz="6" w:space="0" w:color="000000"/>
-              <w:left w:val="single" w:sz="6" w:space="0" w:color="000000"/>
-              <w:bottom w:val="single" w:sz="6" w:space="0" w:color="000000"/>
-              <w:right w:val="single" w:sz="12" w:space="0" w:color="000000"/>
-            </w:tcBorders>
-          </w:tcPr>
-          <w:p>
-            <w:pPr>
-              <w:rPr>
-                <w:rFonts w:ascii="Arial" w:hAnsi="Arial"/>
-                <w:sz w:val="16"/>
-              </w:rPr>
-            </w:pPr>
-            <w:r>
-              <w:rPr>
-                <w:rFonts w:ascii="Arial" w:hAnsi="Arial"/>
-                <w:sz w:val="16"/>
-              </w:rPr>
-              <w:t>&lt; 3,000 Bytes</w:t>
-            </w:r>
-          </w:p>
-        </w:tc>
-      </w:tr>
-      <w:tr>
-        <w:tc>
-          <w:tcPr>
-            <w:tcW w:w="960" w:type="dxa"/>
-            <w:tcBorders>
-              <w:top w:val="single" w:sz="6" w:space="0" w:color="000000"/>
-              <w:left w:val="single" w:sz="12" w:space="0" w:color="000000"/>
-              <w:bottom w:val="single" w:sz="6" w:space="0" w:color="000000"/>
-              <w:right w:val="single" w:sz="6" w:space="0" w:color="000000"/>
-            </w:tcBorders>
-          </w:tcPr>
-          <w:p>
-            <w:pPr>
-              <w:rPr>
-                <w:rFonts w:ascii="Arial" w:hAnsi="Arial"/>
-                <w:sz w:val="16"/>
-              </w:rPr>
-            </w:pPr>
-            <w:r>
-              <w:rPr>
-                <w:rFonts w:ascii="Arial" w:hAnsi="Arial"/>
-                <w:sz w:val="16"/>
-              </w:rPr>
               <w:lastRenderedPageBreak/>
-              <w:t>Text</w:t>
-            </w:r>
-          </w:p>
-        </w:tc>
-        <w:tc>
-          <w:tcPr>
-            <w:tcW w:w="840" w:type="dxa"/>
-            <w:tcBorders>
-              <w:top w:val="single" w:sz="6" w:space="0" w:color="000000"/>
-              <w:left w:val="single" w:sz="6" w:space="0" w:color="000000"/>
-              <w:bottom w:val="single" w:sz="6" w:space="0" w:color="000000"/>
-              <w:right w:val="single" w:sz="6" w:space="0" w:color="000000"/>
-            </w:tcBorders>
-          </w:tcPr>
-          <w:p>
-            <w:pPr>
-              <w:pStyle w:val="Tabletext"/>
-              <w:rPr>
-                <w:rFonts w:ascii="Arial" w:hAnsi="Arial"/>
-              </w:rPr>
-            </w:pPr>
-            <w:r>
-              <w:rPr>
-                <w:rFonts w:ascii="Arial" w:hAnsi="Arial"/>
-              </w:rPr>
-              <w:t>AB-TBD</w:t>
-            </w:r>
-          </w:p>
-        </w:tc>
-        <w:tc>
-          <w:tcPr>
-            <w:tcW w:w="5580" w:type="dxa"/>
-            <w:tcBorders>
-              <w:top w:val="single" w:sz="6" w:space="0" w:color="000000"/>
-              <w:left w:val="single" w:sz="6" w:space="0" w:color="000000"/>
-              <w:bottom w:val="single" w:sz="6" w:space="0" w:color="000000"/>
-              <w:right w:val="single" w:sz="6" w:space="0" w:color="000000"/>
-            </w:tcBorders>
-          </w:tcPr>
-          <w:p>
-            <w:pPr>
-              <w:rPr>
-                <w:rFonts w:ascii="Arial" w:hAnsi="Arial"/>
-                <w:sz w:val="16"/>
-              </w:rPr>
-            </w:pPr>
-            <w:r>
-              <w:rPr>
-                <w:rFonts w:ascii="Arial" w:hAnsi="Arial"/>
-                <w:sz w:val="16"/>
-              </w:rPr>
-              <w:t>[max length: 3,000 chars]</w:t>
-            </w:r>
-          </w:p>
-        </w:tc>
-        <w:tc>
-          <w:tcPr>
-            <w:tcW w:w="5310" w:type="dxa"/>
-            <w:tcBorders>
-              <w:top w:val="single" w:sz="6" w:space="0" w:color="000000"/>
-              <w:left w:val="single" w:sz="6" w:space="0" w:color="000000"/>
-              <w:bottom w:val="single" w:sz="6" w:space="0" w:color="000000"/>
-              <w:right w:val="single" w:sz="6" w:space="0" w:color="000000"/>
-            </w:tcBorders>
-          </w:tcPr>
-          <w:p>
-            <w:pPr>
-              <w:rPr>
-                <w:rFonts w:ascii="Arial" w:hAnsi="Arial"/>
-                <w:sz w:val="16"/>
-              </w:rPr>
-            </w:pPr>
-            <w:r>
-              <w:rPr>
-                <w:rFonts w:ascii="Arial" w:hAnsi="Arial"/>
-                <w:sz w:val="16"/>
-              </w:rPr>
-              <w:t>Display informational text for the text box</w:t>
-            </w:r>
-            <w:r>
-              <w:rPr>
-                <w:rFonts w:ascii="Arial" w:hAnsi="Arial"/>
-                <w:sz w:val="16"/>
-              </w:rPr>
-              <w:t xml:space="preserve"> </w:t>
-            </w:r>
-          </w:p>
-        </w:tc>
-        <w:tc>
-          <w:tcPr>
-            <w:tcW w:w="1350" w:type="dxa"/>
-            <w:tcBorders>
-              <w:top w:val="single" w:sz="6" w:space="0" w:color="000000"/>
-              <w:left w:val="single" w:sz="6" w:space="0" w:color="000000"/>
-              <w:bottom w:val="single" w:sz="6" w:space="0" w:color="000000"/>
-              <w:right w:val="single" w:sz="12" w:space="0" w:color="000000"/>
-            </w:tcBorders>
-          </w:tcPr>
-          <w:p>
-            <w:pPr>
-              <w:rPr>
-                <w:rFonts w:ascii="Arial" w:hAnsi="Arial"/>
-                <w:sz w:val="16"/>
-              </w:rPr>
-            </w:pPr>
-            <w:r>
-              <w:rPr>
-                <w:rFonts w:ascii="Arial" w:hAnsi="Arial"/>
-                <w:sz w:val="16"/>
-              </w:rPr>
-              <w:t>N/A</w:t>
-            </w:r>
-          </w:p>
-        </w:tc>
-      </w:tr>
-      <w:tr>
-        <w:tc>
-          <w:tcPr>
-            <w:tcW w:w="960" w:type="dxa"/>
-            <w:tcBorders>
-              <w:top w:val="single" w:sz="6" w:space="0" w:color="000000"/>
-              <w:left w:val="single" w:sz="12" w:space="0" w:color="000000"/>
-              <w:bottom w:val="single" w:sz="6" w:space="0" w:color="000000"/>
-              <w:right w:val="single" w:sz="6" w:space="0" w:color="000000"/>
-            </w:tcBorders>
-          </w:tcPr>
-          <w:p>
-            <w:pPr>
-              <w:rPr>
-                <w:rFonts w:ascii="Arial" w:hAnsi="Arial"/>
-                <w:sz w:val="16"/>
-              </w:rPr>
-            </w:pPr>
-            <w:r>
-              <w:rPr>
-                <w:rFonts w:ascii="Arial" w:hAnsi="Arial"/>
-                <w:sz w:val="16"/>
-              </w:rPr>
               <w:t>Text</w:t>
             </w:r>
           </w:p>
@@ -17097,7 +17050,7 @@
       </w:tr>
       <w:tr>
         <w:trPr>
-          <w:ins w:id="169" w:author="Augustin, Jourdain M" w:date="2014-10-10T15:26:00Z"/>
+          <w:ins w:id="166" w:author="Augustin, Jourdain M" w:date="2014-10-22T13:06:00Z"/>
         </w:trPr>
         <w:tc>
           <w:tcPr>
@@ -17105,6 +17058,31 @@
             <w:gridSpan w:val="5"/>
             <w:tcBorders>
               <w:top w:val="single" w:sz="6" w:space="0" w:color="000000"/>
+              <w:bottom w:val="single" w:sz="6" w:space="0" w:color="000000"/>
+            </w:tcBorders>
+            <w:shd w:val="pct25" w:color="auto" w:fill="auto"/>
+          </w:tcPr>
+          <w:p>
+            <w:pPr>
+              <w:rPr>
+                <w:ins w:id="167" w:author="Augustin, Jourdain M" w:date="2014-10-22T13:06:00Z"/>
+                <w:rFonts w:ascii="Arial" w:hAnsi="Arial"/>
+                <w:sz w:val="16"/>
+              </w:rPr>
+            </w:pPr>
+          </w:p>
+        </w:tc>
+      </w:tr>
+      <w:tr>
+        <w:trPr>
+          <w:ins w:id="168" w:author="Augustin, Jourdain M" w:date="2014-10-10T15:26:00Z"/>
+        </w:trPr>
+        <w:tc>
+          <w:tcPr>
+            <w:tcW w:w="14040" w:type="dxa"/>
+            <w:gridSpan w:val="5"/>
+            <w:tcBorders>
+              <w:top w:val="single" w:sz="6" w:space="0" w:color="000000"/>
               <w:left w:val="single" w:sz="12" w:space="0" w:color="000000"/>
               <w:bottom w:val="single" w:sz="6" w:space="0" w:color="000000"/>
               <w:right w:val="single" w:sz="12" w:space="0" w:color="000000"/>
@@ -17114,12 +17092,12 @@
           <w:p>
             <w:pPr>
               <w:rPr>
-                <w:ins w:id="170" w:author="Augustin, Jourdain M" w:date="2014-10-10T15:26:00Z"/>
-                <w:rFonts w:ascii="Arial" w:hAnsi="Arial"/>
-                <w:sz w:val="16"/>
-              </w:rPr>
-            </w:pPr>
-            <w:ins w:id="171" w:author="Augustin, Jourdain M" w:date="2014-10-10T15:26:00Z">
+                <w:ins w:id="169" w:author="Augustin, Jourdain M" w:date="2014-10-10T15:26:00Z"/>
+                <w:rFonts w:ascii="Arial" w:hAnsi="Arial"/>
+                <w:sz w:val="16"/>
+              </w:rPr>
+            </w:pPr>
+            <w:ins w:id="170" w:author="Augustin, Jourdain M" w:date="2014-10-10T15:26:00Z">
               <w:r>
                 <w:rPr>
                   <w:rFonts w:ascii="Arial" w:hAnsi="Arial"/>
@@ -18789,33 +18767,6 @@
         </w:tc>
       </w:tr>
       <w:tr>
-        <w:trPr>
-          <w:ins w:id="172" w:author="Augustin, Jourdain M" w:date="2014-10-10T15:26:00Z"/>
-        </w:trPr>
-        <w:tc>
-          <w:tcPr>
-            <w:tcW w:w="14040" w:type="dxa"/>
-            <w:gridSpan w:val="5"/>
-            <w:tcBorders>
-              <w:top w:val="single" w:sz="6" w:space="0" w:color="000000"/>
-              <w:left w:val="single" w:sz="12" w:space="0" w:color="000000"/>
-              <w:bottom w:val="single" w:sz="6" w:space="0" w:color="000000"/>
-              <w:right w:val="single" w:sz="12" w:space="0" w:color="000000"/>
-            </w:tcBorders>
-            <w:shd w:val="pct25" w:color="auto" w:fill="auto"/>
-          </w:tcPr>
-          <w:p>
-            <w:pPr>
-              <w:rPr>
-                <w:ins w:id="173" w:author="Augustin, Jourdain M" w:date="2014-10-10T15:26:00Z"/>
-                <w:rFonts w:ascii="Arial" w:hAnsi="Arial"/>
-                <w:sz w:val="16"/>
-              </w:rPr>
-            </w:pPr>
-          </w:p>
-        </w:tc>
-      </w:tr>
-      <w:tr>
         <w:tc>
           <w:tcPr>
             <w:tcW w:w="960" w:type="dxa"/>
@@ -19016,7 +18967,16 @@
                 <w:rFonts w:ascii="Arial" w:hAnsi="Arial"/>
                 <w:sz w:val="16"/>
               </w:rPr>
-              <w:t>I have verified that all the information on this form is true and complete to the best of my knowledge. *</w:t>
+              <w:t>I have verified that all the informa</w:t>
+            </w:r>
+            <w:bookmarkStart w:id="171" w:name="_GoBack"/>
+            <w:bookmarkEnd w:id="171"/>
+            <w:r>
+              <w:rPr>
+                <w:rFonts w:ascii="Arial" w:hAnsi="Arial"/>
+                <w:sz w:val="16"/>
+              </w:rPr>
+              <w:t>tion on this form is true and complete to the best of my knowledge. *</w:t>
             </w:r>
           </w:p>
         </w:tc>
@@ -19070,6 +19030,33 @@
               </w:rPr>
               <w:t>N/A</w:t>
             </w:r>
+          </w:p>
+        </w:tc>
+      </w:tr>
+      <w:tr>
+        <w:trPr>
+          <w:ins w:id="172" w:author="Augustin, Jourdain M" w:date="2014-10-22T13:07:00Z"/>
+        </w:trPr>
+        <w:tc>
+          <w:tcPr>
+            <w:tcW w:w="14040" w:type="dxa"/>
+            <w:gridSpan w:val="5"/>
+            <w:tcBorders>
+              <w:top w:val="single" w:sz="6" w:space="0" w:color="000000"/>
+              <w:left w:val="single" w:sz="12" w:space="0" w:color="000000"/>
+              <w:bottom w:val="single" w:sz="6" w:space="0" w:color="000000"/>
+              <w:right w:val="single" w:sz="12" w:space="0" w:color="000000"/>
+            </w:tcBorders>
+            <w:shd w:val="pct25" w:color="auto" w:fill="auto"/>
+          </w:tcPr>
+          <w:p>
+            <w:pPr>
+              <w:rPr>
+                <w:ins w:id="173" w:author="Augustin, Jourdain M" w:date="2014-10-22T13:07:00Z"/>
+                <w:rFonts w:ascii="Arial" w:hAnsi="Arial"/>
+                <w:sz w:val="16"/>
+              </w:rPr>
+            </w:pPr>
           </w:p>
         </w:tc>
       </w:tr>
@@ -20876,14 +20863,26 @@
       </w:rPr>
       <w:fldChar w:fldCharType="separate"/>
     </w:r>
-    <w:r>
-      <w:rPr>
-        <w:rFonts w:ascii="Arial" w:hAnsi="Arial"/>
-        <w:noProof/>
-        <w:sz w:val="18"/>
-      </w:rPr>
-      <w:t>10/10/14</w:t>
-    </w:r>
+    <w:ins w:id="174" w:author="Augustin, Jourdain M" w:date="2014-10-22T12:16:00Z">
+      <w:r>
+        <w:rPr>
+          <w:rFonts w:ascii="Arial" w:hAnsi="Arial"/>
+          <w:noProof/>
+          <w:sz w:val="18"/>
+        </w:rPr>
+        <w:t>10/22/14</w:t>
+      </w:r>
+    </w:ins>
+    <w:del w:id="175" w:author="Augustin, Jourdain M" w:date="2014-10-22T12:16:00Z">
+      <w:r>
+        <w:rPr>
+          <w:rFonts w:ascii="Arial" w:hAnsi="Arial"/>
+          <w:noProof/>
+          <w:sz w:val="18"/>
+        </w:rPr>
+        <w:delText>10/10/14</w:delText>
+      </w:r>
+    </w:del>
     <w:r>
       <w:rPr>
         <w:rFonts w:ascii="Arial" w:hAnsi="Arial"/>
@@ -20971,7 +20970,7 @@
         <w:noProof/>
         <w:sz w:val="18"/>
       </w:rPr>
-      <w:t>3</w:t>
+      <w:t>10</w:t>
     </w:r>
     <w:r>
       <w:rPr>
@@ -27698,6 +27697,7 @@
   <w:style w:type="character" w:default="1" w:styleId="DefaultParagraphFont">
     <w:name w:val="Default Paragraph Font"/>
     <w:uiPriority w:val="1"/>
+    <w:semiHidden/>
     <w:unhideWhenUsed/>
   </w:style>
   <w:style w:type="table" w:default="1" w:styleId="TableNormal">
@@ -28770,6 +28770,7 @@
   <w:style w:type="character" w:default="1" w:styleId="DefaultParagraphFont">
     <w:name w:val="Default Paragraph Font"/>
     <w:uiPriority w:val="1"/>
+    <w:semiHidden/>
     <w:unhideWhenUsed/>
   </w:style>
   <w:style w:type="table" w:default="1" w:styleId="TableNormal">

</xml_diff>

<commit_message>
[VM:Jourdain.Augustin@11/24/2014 12:31:46 PM] SCCB-P13542
git-tfs-id: [https://tfs.omnicloud.local/tfs/cco%20program/]$/eCoaching_V2;C13833
</commit_message>
<xml_diff>
--- a/Design/eCoaching_Submission_DDD.docx
+++ b/Design/eCoaching_Submission_DDD.docx
@@ -1120,11 +1120,9 @@
               <w:ind w:left="0"/>
               <w:jc w:val="left"/>
             </w:pPr>
-            <w:ins w:id="0" w:author="Augustin, Jourdain M" w:date="2014-10-10T10:48:00Z">
-              <w:r>
-                <w:t>10/10/2014</w:t>
-              </w:r>
-            </w:ins>
+            <w:r>
+              <w:t>10/10/2014</w:t>
+            </w:r>
           </w:p>
         </w:tc>
         <w:tc>
@@ -1135,25 +1133,13 @@
             <w:pPr>
               <w:pStyle w:val="hdr1"/>
               <w:ind w:left="0"/>
-              <w:rPr>
-                <w:ins w:id="1" w:author="Augustin, Jourdain M" w:date="2014-10-10T17:40:00Z"/>
-              </w:rPr>
-              <w:pPrChange w:id="2" w:author="Augustin, Jourdain M" w:date="2014-10-10T17:41:00Z">
-                <w:pPr>
-                  <w:pStyle w:val="hdr1"/>
-                </w:pPr>
-              </w:pPrChange>
-            </w:pPr>
-            <w:ins w:id="3" w:author="Augustin, Jourdain M" w:date="2014-10-10T17:41:00Z">
-              <w:r>
-                <w:t>P</w:t>
-              </w:r>
-            </w:ins>
-            <w:ins w:id="4" w:author="Augustin, Jourdain M" w:date="2014-10-10T17:40:00Z">
-              <w:r>
-                <w:t xml:space="preserve">13479 - Add WARNING question in the eCoaching Log </w:t>
-              </w:r>
-            </w:ins>
+            </w:pPr>
+            <w:r>
+              <w:t>P</w:t>
+            </w:r>
+            <w:r>
+              <w:t xml:space="preserve">13479 - Add WARNING question in the eCoaching Log </w:t>
+            </w:r>
           </w:p>
           <w:p>
             <w:pPr>
@@ -1161,46 +1147,30 @@
               <w:ind w:left="0"/>
               <w:jc w:val="left"/>
             </w:pPr>
-            <w:ins w:id="5" w:author="Augustin, Jourdain M" w:date="2014-10-10T17:40:00Z">
-              <w:r>
-                <w:t xml:space="preserve"> 2.</w:t>
-              </w:r>
-            </w:ins>
-            <w:ins w:id="6" w:author="Augustin, Jourdain M" w:date="2014-10-10T17:41:00Z">
-              <w:r>
-                <w:t>4</w:t>
-              </w:r>
-            </w:ins>
-            <w:ins w:id="7" w:author="Augustin, Jourdain M" w:date="2014-10-10T17:40:00Z">
-              <w:r>
-                <w:t>.</w:t>
-              </w:r>
-            </w:ins>
-            <w:ins w:id="8" w:author="Augustin, Jourdain M" w:date="2014-10-10T17:41:00Z">
-              <w:r>
-                <w:t>2</w:t>
-              </w:r>
-            </w:ins>
-            <w:ins w:id="9" w:author="Augustin, Jourdain M" w:date="2014-10-10T17:40:00Z">
-              <w:r>
-                <w:t xml:space="preserve"> - page </w:t>
-              </w:r>
-            </w:ins>
-            <w:ins w:id="10" w:author="Augustin, Jourdain M" w:date="2014-10-10T17:41:00Z">
-              <w:r>
-                <w:t>7-</w:t>
-              </w:r>
-            </w:ins>
-            <w:ins w:id="11" w:author="Augustin, Jourdain M" w:date="2014-10-10T17:40:00Z">
-              <w:r>
-                <w:t>1</w:t>
-              </w:r>
-            </w:ins>
-            <w:ins w:id="12" w:author="Augustin, Jourdain M" w:date="2014-10-10T17:41:00Z">
-              <w:r>
-                <w:t>0</w:t>
-              </w:r>
-            </w:ins>
+            <w:r>
+              <w:t xml:space="preserve"> 2.</w:t>
+            </w:r>
+            <w:r>
+              <w:t>4</w:t>
+            </w:r>
+            <w:r>
+              <w:t>.</w:t>
+            </w:r>
+            <w:r>
+              <w:t>2</w:t>
+            </w:r>
+            <w:r>
+              <w:t xml:space="preserve"> - page </w:t>
+            </w:r>
+            <w:r>
+              <w:t>7-</w:t>
+            </w:r>
+            <w:r>
+              <w:t>1</w:t>
+            </w:r>
+            <w:r>
+              <w:t>0</w:t>
+            </w:r>
           </w:p>
         </w:tc>
         <w:tc>
@@ -1213,11 +1183,99 @@
               <w:ind w:left="0"/>
               <w:jc w:val="left"/>
             </w:pPr>
-            <w:ins w:id="13" w:author="Augustin, Jourdain M" w:date="2014-10-10T10:48:00Z">
+            <w:r>
+              <w:t>Jourdain Augustin</w:t>
+            </w:r>
+          </w:p>
+        </w:tc>
+      </w:tr>
+      <w:tr>
+        <w:trPr>
+          <w:ins w:id="0" w:author="Augustin, Jourdain M" w:date="2014-11-24T12:15:00Z"/>
+        </w:trPr>
+        <w:tc>
+          <w:tcPr>
+            <w:tcW w:w="1440" w:type="dxa"/>
+          </w:tcPr>
+          <w:p>
+            <w:pPr>
+              <w:pStyle w:val="hdr1"/>
+              <w:ind w:left="0"/>
+              <w:jc w:val="left"/>
+              <w:rPr>
+                <w:ins w:id="1" w:author="Augustin, Jourdain M" w:date="2014-11-24T12:15:00Z"/>
+              </w:rPr>
+            </w:pPr>
+            <w:ins w:id="2" w:author="Augustin, Jourdain M" w:date="2014-11-24T12:15:00Z">
+              <w:r>
+                <w:t>11/24/2014</w:t>
+              </w:r>
+            </w:ins>
+          </w:p>
+        </w:tc>
+        <w:tc>
+          <w:tcPr>
+            <w:tcW w:w="4608" w:type="dxa"/>
+          </w:tcPr>
+          <w:p>
+            <w:pPr>
+              <w:pStyle w:val="hdr1"/>
+              <w:ind w:left="0"/>
+              <w:rPr>
+                <w:ins w:id="3" w:author="Augustin, Jourdain M" w:date="2014-11-24T12:19:00Z"/>
+              </w:rPr>
+            </w:pPr>
+            <w:ins w:id="4" w:author="Augustin, Jourdain M" w:date="2014-11-24T12:15:00Z">
+              <w:r>
+                <w:t xml:space="preserve">P13542 </w:t>
+              </w:r>
+            </w:ins>
+            <w:ins w:id="5" w:author="Augustin, Jourdain M" w:date="2014-11-24T12:16:00Z">
+              <w:r>
+                <w:t>–</w:t>
+              </w:r>
+            </w:ins>
+            <w:ins w:id="6" w:author="Augustin, Jourdain M" w:date="2014-11-24T12:15:00Z">
+              <w:r>
+                <w:t xml:space="preserve"> Indicate warning questions allowed for supervisor module</w:t>
+              </w:r>
+            </w:ins>
+          </w:p>
+          <w:p>
+            <w:pPr>
+              <w:pStyle w:val="hdr1"/>
+              <w:ind w:left="0"/>
+              <w:rPr>
+                <w:ins w:id="7" w:author="Augustin, Jourdain M" w:date="2014-11-24T12:15:00Z"/>
+              </w:rPr>
+            </w:pPr>
+            <w:ins w:id="8" w:author="Augustin, Jourdain M" w:date="2014-11-24T12:19:00Z">
+              <w:r>
+                <w:t>2.4.2 – page 7-10</w:t>
+              </w:r>
+            </w:ins>
+          </w:p>
+        </w:tc>
+        <w:tc>
+          <w:tcPr>
+            <w:tcW w:w="3420" w:type="dxa"/>
+          </w:tcPr>
+          <w:p>
+            <w:pPr>
+              <w:pStyle w:val="hdr1"/>
+              <w:ind w:left="0"/>
+              <w:jc w:val="left"/>
+              <w:rPr>
+                <w:ins w:id="9" w:author="Augustin, Jourdain M" w:date="2014-11-24T12:15:00Z"/>
+              </w:rPr>
+            </w:pPr>
+            <w:ins w:id="10" w:author="Augustin, Jourdain M" w:date="2014-11-24T12:19:00Z">
               <w:r>
                 <w:t>Jourdain Augustin</w:t>
               </w:r>
             </w:ins>
+            <w:bookmarkStart w:id="11" w:name="_GoBack"/>
+            <w:bookmarkEnd w:id="11"/>
           </w:p>
         </w:tc>
       </w:tr>
@@ -2027,19 +2085,19 @@
       <w:r>
         <w:br w:type="page"/>
       </w:r>
-      <w:bookmarkStart w:id="14" w:name="_Toc184635826"/>
-      <w:bookmarkStart w:id="15" w:name="_Toc398119441"/>
-      <w:bookmarkStart w:id="16" w:name="_Toc81713402"/>
+      <w:bookmarkStart w:id="12" w:name="_Toc184635826"/>
+      <w:bookmarkStart w:id="13" w:name="_Toc398119441"/>
+      <w:bookmarkStart w:id="14" w:name="_Toc81713402"/>
       <w:r>
         <w:lastRenderedPageBreak/>
         <w:t>Design Criteria</w:t>
       </w:r>
-      <w:bookmarkEnd w:id="14"/>
-      <w:bookmarkEnd w:id="15"/>
+      <w:bookmarkEnd w:id="12"/>
+      <w:bookmarkEnd w:id="13"/>
       <w:r>
         <w:t xml:space="preserve"> </w:t>
       </w:r>
-      <w:bookmarkEnd w:id="16"/>
+      <w:bookmarkEnd w:id="14"/>
       <w:r>
         <w:t xml:space="preserve">       </w:t>
       </w:r>
@@ -2053,11 +2111,11 @@
       <w:pPr>
         <w:pStyle w:val="Heading2"/>
       </w:pPr>
-      <w:bookmarkStart w:id="17" w:name="_Toc398119442"/>
+      <w:bookmarkStart w:id="15" w:name="_Toc398119442"/>
       <w:r>
         <w:t>Location Grid</w:t>
       </w:r>
-      <w:bookmarkEnd w:id="17"/>
+      <w:bookmarkEnd w:id="15"/>
       <w:r>
         <w:t xml:space="preserve">  </w:t>
       </w:r>
@@ -3941,7 +3999,7 @@
       <w:pPr>
         <w:pStyle w:val="Heading1"/>
       </w:pPr>
-      <w:bookmarkStart w:id="18" w:name="_Toc398119443"/>
+      <w:bookmarkStart w:id="16" w:name="_Toc398119443"/>
       <w:r>
         <w:t>eC</w:t>
       </w:r>
@@ -3960,7 +4018,7 @@
       <w:r>
         <w:t>Application</w:t>
       </w:r>
-      <w:bookmarkEnd w:id="18"/>
+      <w:bookmarkEnd w:id="16"/>
     </w:p>
     <w:p>
       <w:pPr>
@@ -3970,7 +4028,7 @@
           <w:i w:val="0"/>
         </w:rPr>
       </w:pPr>
-      <w:bookmarkStart w:id="19" w:name="_Toc398119444"/>
+      <w:bookmarkStart w:id="17" w:name="_Toc398119444"/>
       <w:r>
         <w:rPr>
           <w:b w:val="0"/>
@@ -3978,7 +4036,7 @@
         </w:rPr>
         <w:t>Purpose</w:t>
       </w:r>
-      <w:bookmarkEnd w:id="19"/>
+      <w:bookmarkEnd w:id="17"/>
     </w:p>
     <w:p>
       <w:pPr>
@@ -4061,12 +4119,12 @@
           <w:i w:val="0"/>
         </w:rPr>
       </w:pPr>
-      <w:bookmarkStart w:id="20" w:name="_Toc184635844"/>
+      <w:bookmarkStart w:id="18" w:name="_Toc184635844"/>
       <w:r>
         <w:t xml:space="preserve"> </w:t>
       </w:r>
-      <w:bookmarkStart w:id="21" w:name="_Toc398119445"/>
-      <w:bookmarkEnd w:id="20"/>
+      <w:bookmarkStart w:id="19" w:name="_Toc398119445"/>
+      <w:bookmarkEnd w:id="18"/>
       <w:r>
         <w:rPr>
           <w:b w:val="0"/>
@@ -4074,7 +4132,7 @@
         </w:rPr>
         <w:t>Assumptions</w:t>
       </w:r>
-      <w:bookmarkEnd w:id="21"/>
+      <w:bookmarkEnd w:id="19"/>
     </w:p>
     <w:p>
       <w:pPr>
@@ -4325,7 +4383,7 @@
           <w:i w:val="0"/>
         </w:rPr>
       </w:pPr>
-      <w:bookmarkStart w:id="22" w:name="_Toc398119446"/>
+      <w:bookmarkStart w:id="20" w:name="_Toc398119446"/>
       <w:r>
         <w:rPr>
           <w:b w:val="0"/>
@@ -4333,7 +4391,7 @@
         </w:rPr>
         <w:t>User</w:t>
       </w:r>
-      <w:bookmarkEnd w:id="22"/>
+      <w:bookmarkEnd w:id="20"/>
     </w:p>
     <w:p>
       <w:pPr>
@@ -4482,7 +4540,7 @@
           <w:i w:val="0"/>
         </w:rPr>
       </w:pPr>
-      <w:bookmarkStart w:id="23" w:name="_Toc398119447"/>
+      <w:bookmarkStart w:id="21" w:name="_Toc398119447"/>
       <w:r>
         <w:rPr>
           <w:b w:val="0"/>
@@ -4490,13 +4548,13 @@
         </w:rPr>
         <w:t>Page Description</w:t>
       </w:r>
-      <w:bookmarkEnd w:id="23"/>
+      <w:bookmarkEnd w:id="21"/>
     </w:p>
     <w:p>
       <w:pPr>
         <w:pStyle w:val="Heading3"/>
       </w:pPr>
-      <w:bookmarkStart w:id="24" w:name="_Toc398119448"/>
+      <w:bookmarkStart w:id="22" w:name="_Toc398119448"/>
       <w:r>
         <w:t>“</w:t>
       </w:r>
@@ -4533,7 +4591,7 @@
       <w:r>
         <w:t>.asp – secure)</w:t>
       </w:r>
-      <w:bookmarkEnd w:id="24"/>
+      <w:bookmarkEnd w:id="22"/>
     </w:p>
     <w:p>
       <w:r>
@@ -5808,7 +5866,7 @@
       <w:pPr>
         <w:pStyle w:val="Heading3"/>
       </w:pPr>
-      <w:bookmarkStart w:id="25" w:name="_Toc398119449"/>
+      <w:bookmarkStart w:id="23" w:name="_Toc398119449"/>
       <w:r>
         <w:t>“</w:t>
       </w:r>
@@ -5848,7 +5906,7 @@
       <w:r>
         <w:t>.asp – secure)</w:t>
       </w:r>
-      <w:bookmarkEnd w:id="25"/>
+      <w:bookmarkEnd w:id="23"/>
     </w:p>
     <w:p>
       <w:r>
@@ -10188,9 +10246,6 @@
         </w:tc>
       </w:tr>
       <w:tr>
-        <w:trPr>
-          <w:ins w:id="26" w:author="Augustin, Jourdain M" w:date="2014-10-10T14:36:00Z"/>
-        </w:trPr>
         <w:tc>
           <w:tcPr>
             <w:tcW w:w="14040" w:type="dxa"/>
@@ -10204,27 +10259,37 @@
           <w:p>
             <w:pPr>
               <w:rPr>
-                <w:ins w:id="27" w:author="Augustin, Jourdain M" w:date="2014-10-10T14:36:00Z"/>
-                <w:rFonts w:ascii="Arial" w:hAnsi="Arial"/>
-                <w:sz w:val="16"/>
-              </w:rPr>
-            </w:pPr>
-            <w:ins w:id="28" w:author="Augustin, Jourdain M" w:date="2014-10-10T14:36:00Z">
+                <w:rFonts w:ascii="Arial" w:hAnsi="Arial"/>
+                <w:sz w:val="16"/>
+              </w:rPr>
+            </w:pPr>
+            <w:r>
+              <w:rPr>
+                <w:rFonts w:ascii="Arial" w:hAnsi="Arial"/>
+                <w:sz w:val="16"/>
+              </w:rPr>
+              <w:t xml:space="preserve">Display the following when the selected employee reports to current user (supervisor) or current user’s employee (manager) for CSR </w:t>
+            </w:r>
+            <w:ins w:id="24" w:author="Augustin, Jourdain M" w:date="2014-11-24T12:18:00Z">
               <w:r>
                 <w:rPr>
                   <w:rFonts w:ascii="Arial" w:hAnsi="Arial"/>
                   <w:sz w:val="16"/>
                 </w:rPr>
-                <w:t>Display the following when the selected employee reports to current user (supervisor) or current user’s employee (manager) for CSR module)</w:t>
+                <w:t xml:space="preserve">or Supervisor </w:t>
               </w:r>
             </w:ins>
+            <w:r>
+              <w:rPr>
+                <w:rFonts w:ascii="Arial" w:hAnsi="Arial"/>
+                <w:sz w:val="16"/>
+              </w:rPr>
+              <w:t>module)</w:t>
+            </w:r>
           </w:p>
         </w:tc>
       </w:tr>
       <w:tr>
-        <w:trPr>
-          <w:ins w:id="29" w:author="Augustin, Jourdain M" w:date="2014-10-10T14:31:00Z"/>
-        </w:trPr>
         <w:tc>
           <w:tcPr>
             <w:tcW w:w="960" w:type="dxa"/>
@@ -10236,20 +10301,17 @@
           <w:p>
             <w:pPr>
               <w:rPr>
-                <w:ins w:id="30" w:author="Augustin, Jourdain M" w:date="2014-10-10T14:31:00Z"/>
-                <w:rFonts w:ascii="Arial" w:hAnsi="Arial"/>
-                <w:sz w:val="16"/>
-              </w:rPr>
-            </w:pPr>
-            <w:ins w:id="31" w:author="Augustin, Jourdain M" w:date="2014-10-10T14:31:00Z">
-              <w:r>
-                <w:rPr>
-                  <w:rFonts w:ascii="Arial" w:hAnsi="Arial"/>
-                  <w:sz w:val="16"/>
-                </w:rPr>
-                <w:t>Text</w:t>
-              </w:r>
-            </w:ins>
+                <w:rFonts w:ascii="Arial" w:hAnsi="Arial"/>
+                <w:sz w:val="16"/>
+              </w:rPr>
+            </w:pPr>
+            <w:r>
+              <w:rPr>
+                <w:rFonts w:ascii="Arial" w:hAnsi="Arial"/>
+                <w:sz w:val="16"/>
+              </w:rPr>
+              <w:t>Text</w:t>
+            </w:r>
           </w:p>
         </w:tc>
         <w:tc>
@@ -10264,24 +10326,21 @@
             <w:pPr>
               <w:pStyle w:val="Tabletext"/>
               <w:rPr>
-                <w:ins w:id="32" w:author="Augustin, Jourdain M" w:date="2014-10-10T14:31:00Z"/>
-                <w:rFonts w:ascii="Arial" w:hAnsi="Arial"/>
-              </w:rPr>
-            </w:pPr>
-            <w:ins w:id="33" w:author="Augustin, Jourdain M" w:date="2014-10-10T14:31:00Z">
-              <w:r>
-                <w:rPr>
-                  <w:rFonts w:ascii="Arial" w:hAnsi="Arial"/>
-                </w:rPr>
-                <w:t>AB-1</w:t>
-              </w:r>
-              <w:r>
-                <w:rPr>
-                  <w:rFonts w:ascii="Arial" w:hAnsi="Arial"/>
-                </w:rPr>
-                <w:t>5</w:t>
-              </w:r>
-            </w:ins>
+                <w:rFonts w:ascii="Arial" w:hAnsi="Arial"/>
+              </w:rPr>
+            </w:pPr>
+            <w:r>
+              <w:rPr>
+                <w:rFonts w:ascii="Arial" w:hAnsi="Arial"/>
+              </w:rPr>
+              <w:t>AB-1</w:t>
+            </w:r>
+            <w:r>
+              <w:rPr>
+                <w:rFonts w:ascii="Arial" w:hAnsi="Arial"/>
+              </w:rPr>
+              <w:t>5</w:t>
+            </w:r>
           </w:p>
         </w:tc>
         <w:tc>
@@ -10295,20 +10354,17 @@
           <w:p>
             <w:pPr>
               <w:rPr>
-                <w:ins w:id="34" w:author="Augustin, Jourdain M" w:date="2014-10-10T14:31:00Z"/>
-                <w:rFonts w:ascii="Arial" w:hAnsi="Arial"/>
-                <w:sz w:val="16"/>
-              </w:rPr>
-            </w:pPr>
-            <w:ins w:id="35" w:author="Augustin, Jourdain M" w:date="2014-10-10T14:31:00Z">
-              <w:r>
-                <w:rPr>
-                  <w:rFonts w:ascii="Arial" w:hAnsi="Arial"/>
-                  <w:sz w:val="16"/>
-                </w:rPr>
-                <w:t xml:space="preserve"> #.</w:t>
-              </w:r>
-            </w:ins>
+                <w:rFonts w:ascii="Arial" w:hAnsi="Arial"/>
+                <w:sz w:val="16"/>
+              </w:rPr>
+            </w:pPr>
+            <w:r>
+              <w:rPr>
+                <w:rFonts w:ascii="Arial" w:hAnsi="Arial"/>
+                <w:sz w:val="16"/>
+              </w:rPr>
+              <w:t xml:space="preserve"> #.</w:t>
+            </w:r>
           </w:p>
         </w:tc>
         <w:tc>
@@ -10322,20 +10378,17 @@
           <w:p>
             <w:pPr>
               <w:rPr>
-                <w:ins w:id="36" w:author="Augustin, Jourdain M" w:date="2014-10-10T14:31:00Z"/>
-                <w:rFonts w:ascii="Arial" w:hAnsi="Arial"/>
-                <w:sz w:val="16"/>
-              </w:rPr>
-            </w:pPr>
-            <w:ins w:id="37" w:author="Augustin, Jourdain M" w:date="2014-10-10T14:31:00Z">
-              <w:r>
-                <w:rPr>
-                  <w:rFonts w:ascii="Arial" w:hAnsi="Arial"/>
-                  <w:sz w:val="16"/>
-                </w:rPr>
-                <w:t>Dynamic question number</w:t>
-              </w:r>
-            </w:ins>
+                <w:rFonts w:ascii="Arial" w:hAnsi="Arial"/>
+                <w:sz w:val="16"/>
+              </w:rPr>
+            </w:pPr>
+            <w:r>
+              <w:rPr>
+                <w:rFonts w:ascii="Arial" w:hAnsi="Arial"/>
+                <w:sz w:val="16"/>
+              </w:rPr>
+              <w:t>Dynamic question number</w:t>
+            </w:r>
           </w:p>
         </w:tc>
         <w:tc>
@@ -10349,27 +10402,21 @@
           <w:p>
             <w:pPr>
               <w:rPr>
-                <w:ins w:id="38" w:author="Augustin, Jourdain M" w:date="2014-10-10T14:31:00Z"/>
-                <w:rFonts w:ascii="Arial" w:hAnsi="Arial"/>
-                <w:sz w:val="16"/>
-              </w:rPr>
-            </w:pPr>
-            <w:ins w:id="39" w:author="Augustin, Jourdain M" w:date="2014-10-10T14:31:00Z">
-              <w:r>
-                <w:rPr>
-                  <w:rFonts w:ascii="Arial" w:hAnsi="Arial"/>
-                  <w:sz w:val="16"/>
-                </w:rPr>
-                <w:t>N/A</w:t>
-              </w:r>
-            </w:ins>
+                <w:rFonts w:ascii="Arial" w:hAnsi="Arial"/>
+                <w:sz w:val="16"/>
+              </w:rPr>
+            </w:pPr>
+            <w:r>
+              <w:rPr>
+                <w:rFonts w:ascii="Arial" w:hAnsi="Arial"/>
+                <w:sz w:val="16"/>
+              </w:rPr>
+              <w:t>N/A</w:t>
+            </w:r>
           </w:p>
         </w:tc>
       </w:tr>
       <w:tr>
-        <w:trPr>
-          <w:ins w:id="40" w:author="Augustin, Jourdain M" w:date="2014-10-10T14:31:00Z"/>
-        </w:trPr>
         <w:tc>
           <w:tcPr>
             <w:tcW w:w="960" w:type="dxa"/>
@@ -10381,20 +10428,17 @@
           <w:p>
             <w:pPr>
               <w:rPr>
-                <w:ins w:id="41" w:author="Augustin, Jourdain M" w:date="2014-10-10T14:31:00Z"/>
-                <w:rFonts w:ascii="Arial" w:hAnsi="Arial"/>
-                <w:sz w:val="16"/>
-              </w:rPr>
-            </w:pPr>
-            <w:ins w:id="42" w:author="Augustin, Jourdain M" w:date="2014-10-10T14:31:00Z">
-              <w:r>
-                <w:rPr>
-                  <w:rFonts w:ascii="Arial" w:hAnsi="Arial"/>
-                  <w:sz w:val="16"/>
-                </w:rPr>
-                <w:t>Text</w:t>
-              </w:r>
-            </w:ins>
+                <w:rFonts w:ascii="Arial" w:hAnsi="Arial"/>
+                <w:sz w:val="16"/>
+              </w:rPr>
+            </w:pPr>
+            <w:r>
+              <w:rPr>
+                <w:rFonts w:ascii="Arial" w:hAnsi="Arial"/>
+                <w:sz w:val="16"/>
+              </w:rPr>
+              <w:t>Text</w:t>
+            </w:r>
           </w:p>
         </w:tc>
         <w:tc>
@@ -10409,18 +10453,15 @@
             <w:pPr>
               <w:pStyle w:val="Tabletext"/>
               <w:rPr>
-                <w:ins w:id="43" w:author="Augustin, Jourdain M" w:date="2014-10-10T14:31:00Z"/>
-                <w:rFonts w:ascii="Arial" w:hAnsi="Arial"/>
-              </w:rPr>
-            </w:pPr>
-            <w:ins w:id="44" w:author="Augustin, Jourdain M" w:date="2014-10-10T14:31:00Z">
-              <w:r>
-                <w:rPr>
-                  <w:rFonts w:ascii="Arial" w:hAnsi="Arial"/>
-                </w:rPr>
-                <w:t>AB-15</w:t>
-              </w:r>
-            </w:ins>
+                <w:rFonts w:ascii="Arial" w:hAnsi="Arial"/>
+              </w:rPr>
+            </w:pPr>
+            <w:r>
+              <w:rPr>
+                <w:rFonts w:ascii="Arial" w:hAnsi="Arial"/>
+              </w:rPr>
+              <w:t>AB-15</w:t>
+            </w:r>
           </w:p>
         </w:tc>
         <w:tc>
@@ -10434,29 +10475,17 @@
           <w:p>
             <w:pPr>
               <w:rPr>
-                <w:ins w:id="45" w:author="Augustin, Jourdain M" w:date="2014-10-10T14:31:00Z"/>
-                <w:rFonts w:ascii="Arial" w:hAnsi="Arial"/>
-                <w:sz w:val="16"/>
-              </w:rPr>
-            </w:pPr>
-            <w:ins w:id="46" w:author="Augustin, Jourdain M" w:date="2014-10-10T14:32:00Z">
-              <w:r>
-                <w:rPr>
-                  <w:rFonts w:ascii="Arial" w:hAnsi="Arial"/>
-                  <w:sz w:val="16"/>
-                </w:rPr>
-                <w:t>Do you need to submit a progressive disciplinary coaching (WARNING)?</w:t>
-              </w:r>
-            </w:ins>
-            <w:ins w:id="47" w:author="Augustin, Jourdain M" w:date="2014-10-10T14:31:00Z">
-              <w:r>
-                <w:rPr>
-                  <w:rFonts w:ascii="Arial" w:hAnsi="Arial"/>
-                  <w:sz w:val="16"/>
-                </w:rPr>
-                <w:t xml:space="preserve"> *</w:t>
-              </w:r>
-            </w:ins>
+                <w:rFonts w:ascii="Arial" w:hAnsi="Arial"/>
+                <w:sz w:val="16"/>
+              </w:rPr>
+            </w:pPr>
+            <w:r>
+              <w:rPr>
+                <w:rFonts w:ascii="Arial" w:hAnsi="Arial"/>
+                <w:sz w:val="16"/>
+              </w:rPr>
+              <w:t>Do you need to submit a progressive disciplinary coaching (WARNING)? *</w:t>
+            </w:r>
           </w:p>
         </w:tc>
         <w:tc>
@@ -10470,7 +10499,6 @@
           <w:p>
             <w:pPr>
               <w:rPr>
-                <w:ins w:id="48" w:author="Augustin, Jourdain M" w:date="2014-10-10T14:31:00Z"/>
                 <w:rFonts w:ascii="Arial" w:hAnsi="Arial"/>
                 <w:sz w:val="16"/>
               </w:rPr>
@@ -10488,27 +10516,21 @@
           <w:p>
             <w:pPr>
               <w:rPr>
-                <w:ins w:id="49" w:author="Augustin, Jourdain M" w:date="2014-10-10T14:31:00Z"/>
-                <w:rFonts w:ascii="Arial" w:hAnsi="Arial"/>
-                <w:sz w:val="16"/>
-              </w:rPr>
-            </w:pPr>
-            <w:ins w:id="50" w:author="Augustin, Jourdain M" w:date="2014-10-10T14:31:00Z">
-              <w:r>
-                <w:rPr>
-                  <w:rFonts w:ascii="Arial" w:hAnsi="Arial"/>
-                  <w:sz w:val="16"/>
-                </w:rPr>
-                <w:t>N/A</w:t>
-              </w:r>
-            </w:ins>
+                <w:rFonts w:ascii="Arial" w:hAnsi="Arial"/>
+                <w:sz w:val="16"/>
+              </w:rPr>
+            </w:pPr>
+            <w:r>
+              <w:rPr>
+                <w:rFonts w:ascii="Arial" w:hAnsi="Arial"/>
+                <w:sz w:val="16"/>
+              </w:rPr>
+              <w:t>N/A</w:t>
+            </w:r>
           </w:p>
         </w:tc>
       </w:tr>
       <w:tr>
-        <w:trPr>
-          <w:ins w:id="51" w:author="Augustin, Jourdain M" w:date="2014-10-10T14:31:00Z"/>
-        </w:trPr>
         <w:tc>
           <w:tcPr>
             <w:tcW w:w="960" w:type="dxa"/>
@@ -10520,20 +10542,17 @@
           <w:p>
             <w:pPr>
               <w:rPr>
-                <w:ins w:id="52" w:author="Augustin, Jourdain M" w:date="2014-10-10T14:31:00Z"/>
-                <w:rFonts w:ascii="Arial" w:hAnsi="Arial"/>
-                <w:sz w:val="16"/>
-              </w:rPr>
-            </w:pPr>
-            <w:ins w:id="53" w:author="Augustin, Jourdain M" w:date="2014-10-10T14:31:00Z">
-              <w:r>
-                <w:rPr>
-                  <w:rFonts w:ascii="Arial" w:hAnsi="Arial"/>
-                  <w:sz w:val="16"/>
-                </w:rPr>
-                <w:t>Radio</w:t>
-              </w:r>
-            </w:ins>
+                <w:rFonts w:ascii="Arial" w:hAnsi="Arial"/>
+                <w:sz w:val="16"/>
+              </w:rPr>
+            </w:pPr>
+            <w:r>
+              <w:rPr>
+                <w:rFonts w:ascii="Arial" w:hAnsi="Arial"/>
+                <w:sz w:val="16"/>
+              </w:rPr>
+              <w:t>Radio</w:t>
+            </w:r>
           </w:p>
         </w:tc>
         <w:tc>
@@ -10548,26 +10567,15 @@
             <w:pPr>
               <w:pStyle w:val="Tabletext"/>
               <w:rPr>
-                <w:ins w:id="54" w:author="Augustin, Jourdain M" w:date="2014-10-10T14:31:00Z"/>
-                <w:rFonts w:ascii="Arial" w:hAnsi="Arial"/>
-              </w:rPr>
-            </w:pPr>
-            <w:ins w:id="55" w:author="Augustin, Jourdain M" w:date="2014-10-10T14:31:00Z">
-              <w:r>
-                <w:rPr>
-                  <w:rFonts w:ascii="Arial" w:hAnsi="Arial"/>
-                </w:rPr>
-                <w:t>AB-1</w:t>
-              </w:r>
-            </w:ins>
-            <w:ins w:id="56" w:author="Augustin, Jourdain M" w:date="2014-10-10T14:32:00Z">
-              <w:r>
-                <w:rPr>
-                  <w:rFonts w:ascii="Arial" w:hAnsi="Arial"/>
-                </w:rPr>
-                <w:t>5</w:t>
-              </w:r>
-            </w:ins>
+                <w:rFonts w:ascii="Arial" w:hAnsi="Arial"/>
+              </w:rPr>
+            </w:pPr>
+            <w:r>
+              <w:rPr>
+                <w:rFonts w:ascii="Arial" w:hAnsi="Arial"/>
+              </w:rPr>
+              <w:t>AB-15</w:t>
+            </w:r>
           </w:p>
         </w:tc>
         <w:tc>
@@ -10581,20 +10589,17 @@
           <w:p>
             <w:pPr>
               <w:rPr>
-                <w:ins w:id="57" w:author="Augustin, Jourdain M" w:date="2014-10-10T14:31:00Z"/>
-                <w:rFonts w:ascii="Arial" w:hAnsi="Arial"/>
-                <w:sz w:val="16"/>
-              </w:rPr>
-            </w:pPr>
-            <w:ins w:id="58" w:author="Augustin, Jourdain M" w:date="2014-10-10T14:31:00Z">
-              <w:r>
-                <w:rPr>
-                  <w:rFonts w:ascii="Arial" w:hAnsi="Arial"/>
-                  <w:sz w:val="16"/>
-                </w:rPr>
-                <w:t>Linked radio buttons to allow one selected.</w:t>
-              </w:r>
-            </w:ins>
+                <w:rFonts w:ascii="Arial" w:hAnsi="Arial"/>
+                <w:sz w:val="16"/>
+              </w:rPr>
+            </w:pPr>
+            <w:r>
+              <w:rPr>
+                <w:rFonts w:ascii="Arial" w:hAnsi="Arial"/>
+                <w:sz w:val="16"/>
+              </w:rPr>
+              <w:t>Linked radio buttons to allow one selected.</w:t>
+            </w:r>
           </w:p>
         </w:tc>
         <w:tc>
@@ -10608,20 +10613,17 @@
           <w:p>
             <w:pPr>
               <w:rPr>
-                <w:ins w:id="59" w:author="Augustin, Jourdain M" w:date="2014-10-10T14:31:00Z"/>
-                <w:rFonts w:ascii="Arial" w:hAnsi="Arial"/>
-                <w:sz w:val="16"/>
-              </w:rPr>
-            </w:pPr>
-            <w:ins w:id="60" w:author="Augustin, Jourdain M" w:date="2014-10-10T14:31:00Z">
-              <w:r>
-                <w:rPr>
-                  <w:rFonts w:ascii="Arial" w:hAnsi="Arial"/>
-                  <w:sz w:val="16"/>
-                </w:rPr>
-                <w:t>Select one of the following options.  (Required)</w:t>
-              </w:r>
-            </w:ins>
+                <w:rFonts w:ascii="Arial" w:hAnsi="Arial"/>
+                <w:sz w:val="16"/>
+              </w:rPr>
+            </w:pPr>
+            <w:r>
+              <w:rPr>
+                <w:rFonts w:ascii="Arial" w:hAnsi="Arial"/>
+                <w:sz w:val="16"/>
+              </w:rPr>
+              <w:t>Select one of the following options.  (Required)</w:t>
+            </w:r>
           </w:p>
           <w:p>
             <w:pPr>
@@ -10632,28 +10634,25 @@
               </w:numPr>
               <w:ind w:left="162" w:hanging="180"/>
               <w:rPr>
-                <w:ins w:id="61" w:author="Augustin, Jourdain M" w:date="2014-10-10T14:31:00Z"/>
-                <w:rFonts w:ascii="Arial" w:hAnsi="Arial"/>
-                <w:sz w:val="16"/>
-              </w:rPr>
-            </w:pPr>
-            <w:ins w:id="62" w:author="Augustin, Jourdain M" w:date="2014-10-10T14:31:00Z">
-              <w:r>
-                <w:rPr>
-                  <w:rFonts w:ascii="Arial" w:hAnsi="Arial"/>
-                  <w:b/>
-                  <w:sz w:val="16"/>
-                </w:rPr>
-                <w:t>Yes</w:t>
-              </w:r>
-              <w:r>
-                <w:rPr>
-                  <w:rFonts w:ascii="Arial" w:hAnsi="Arial"/>
-                  <w:sz w:val="16"/>
-                </w:rPr>
-                <w:t>, I will be delivering the coaching session.</w:t>
-              </w:r>
-            </w:ins>
+                <w:rFonts w:ascii="Arial" w:hAnsi="Arial"/>
+                <w:sz w:val="16"/>
+              </w:rPr>
+            </w:pPr>
+            <w:r>
+              <w:rPr>
+                <w:rFonts w:ascii="Arial" w:hAnsi="Arial"/>
+                <w:b/>
+                <w:sz w:val="16"/>
+              </w:rPr>
+              <w:t>Yes</w:t>
+            </w:r>
+            <w:r>
+              <w:rPr>
+                <w:rFonts w:ascii="Arial" w:hAnsi="Arial"/>
+                <w:sz w:val="16"/>
+              </w:rPr>
+              <w:t>, I will be delivering the coaching session.</w:t>
+            </w:r>
           </w:p>
           <w:p>
             <w:pPr>
@@ -10664,28 +10663,25 @@
               </w:numPr>
               <w:ind w:left="162" w:hanging="180"/>
               <w:rPr>
-                <w:ins w:id="63" w:author="Augustin, Jourdain M" w:date="2014-10-10T14:31:00Z"/>
-                <w:rFonts w:ascii="Arial" w:hAnsi="Arial"/>
-                <w:sz w:val="16"/>
-              </w:rPr>
-            </w:pPr>
-            <w:ins w:id="64" w:author="Augustin, Jourdain M" w:date="2014-10-10T14:31:00Z">
-              <w:r>
-                <w:rPr>
-                  <w:rFonts w:ascii="Arial" w:hAnsi="Arial"/>
-                  <w:b/>
-                  <w:sz w:val="16"/>
-                </w:rPr>
-                <w:t>No</w:t>
-              </w:r>
-              <w:r>
-                <w:rPr>
-                  <w:rFonts w:ascii="Arial" w:hAnsi="Arial"/>
-                  <w:sz w:val="16"/>
-                </w:rPr>
-                <w:t>, I will not be delivering the coaching session.</w:t>
-              </w:r>
-            </w:ins>
+                <w:rFonts w:ascii="Arial" w:hAnsi="Arial"/>
+                <w:sz w:val="16"/>
+              </w:rPr>
+            </w:pPr>
+            <w:r>
+              <w:rPr>
+                <w:rFonts w:ascii="Arial" w:hAnsi="Arial"/>
+                <w:b/>
+                <w:sz w:val="16"/>
+              </w:rPr>
+              <w:t>No</w:t>
+            </w:r>
+            <w:r>
+              <w:rPr>
+                <w:rFonts w:ascii="Arial" w:hAnsi="Arial"/>
+                <w:sz w:val="16"/>
+              </w:rPr>
+              <w:t>, I will not be delivering the coaching session.</w:t>
+            </w:r>
           </w:p>
         </w:tc>
         <w:tc>
@@ -10699,27 +10695,21 @@
           <w:p>
             <w:pPr>
               <w:rPr>
-                <w:ins w:id="65" w:author="Augustin, Jourdain M" w:date="2014-10-10T14:31:00Z"/>
-                <w:rFonts w:ascii="Arial" w:hAnsi="Arial"/>
-                <w:sz w:val="16"/>
-              </w:rPr>
-            </w:pPr>
-            <w:ins w:id="66" w:author="Augustin, Jourdain M" w:date="2014-10-10T14:31:00Z">
-              <w:r>
-                <w:rPr>
-                  <w:rFonts w:ascii="Arial" w:hAnsi="Arial"/>
-                  <w:sz w:val="16"/>
-                </w:rPr>
-                <w:t>N/A</w:t>
-              </w:r>
-            </w:ins>
+                <w:rFonts w:ascii="Arial" w:hAnsi="Arial"/>
+                <w:sz w:val="16"/>
+              </w:rPr>
+            </w:pPr>
+            <w:r>
+              <w:rPr>
+                <w:rFonts w:ascii="Arial" w:hAnsi="Arial"/>
+                <w:sz w:val="16"/>
+              </w:rPr>
+              <w:t>N/A</w:t>
+            </w:r>
           </w:p>
         </w:tc>
       </w:tr>
       <w:tr>
-        <w:trPr>
-          <w:ins w:id="67" w:author="Augustin, Jourdain M" w:date="2014-10-10T14:31:00Z"/>
-        </w:trPr>
         <w:tc>
           <w:tcPr>
             <w:tcW w:w="960" w:type="dxa"/>
@@ -10731,21 +10721,18 @@
           <w:p>
             <w:pPr>
               <w:rPr>
-                <w:ins w:id="68" w:author="Augustin, Jourdain M" w:date="2014-10-10T14:31:00Z"/>
-                <w:rFonts w:ascii="Arial" w:hAnsi="Arial"/>
-                <w:sz w:val="16"/>
-              </w:rPr>
-            </w:pPr>
-            <w:ins w:id="69" w:author="Augustin, Jourdain M" w:date="2014-10-10T14:31:00Z">
-              <w:r>
-                <w:rPr>
-                  <w:rFonts w:ascii="Arial" w:hAnsi="Arial"/>
-                  <w:sz w:val="16"/>
-                </w:rPr>
-                <w:lastRenderedPageBreak/>
-                <w:t>Text</w:t>
-              </w:r>
-            </w:ins>
+                <w:rFonts w:ascii="Arial" w:hAnsi="Arial"/>
+                <w:sz w:val="16"/>
+              </w:rPr>
+            </w:pPr>
+            <w:r>
+              <w:rPr>
+                <w:rFonts w:ascii="Arial" w:hAnsi="Arial"/>
+                <w:sz w:val="16"/>
+              </w:rPr>
+              <w:lastRenderedPageBreak/>
+              <w:t>Text</w:t>
+            </w:r>
           </w:p>
         </w:tc>
         <w:tc>
@@ -10760,26 +10747,21 @@
             <w:pPr>
               <w:pStyle w:val="Tabletext"/>
               <w:rPr>
-                <w:ins w:id="70" w:author="Augustin, Jourdain M" w:date="2014-10-10T14:31:00Z"/>
-                <w:rFonts w:ascii="Arial" w:hAnsi="Arial"/>
-              </w:rPr>
-            </w:pPr>
-            <w:ins w:id="71" w:author="Augustin, Jourdain M" w:date="2014-10-10T14:31:00Z">
-              <w:r>
-                <w:rPr>
-                  <w:rFonts w:ascii="Arial" w:hAnsi="Arial"/>
-                </w:rPr>
-                <w:t>AB-1</w:t>
-              </w:r>
-            </w:ins>
-            <w:ins w:id="72" w:author="Augustin, Jourdain M" w:date="2014-10-10T14:32:00Z">
-              <w:r>
-                <w:rPr>
-                  <w:rFonts w:ascii="Arial" w:hAnsi="Arial"/>
-                </w:rPr>
-                <w:t>5</w:t>
-              </w:r>
-            </w:ins>
+                <w:rFonts w:ascii="Arial" w:hAnsi="Arial"/>
+              </w:rPr>
+            </w:pPr>
+            <w:r>
+              <w:rPr>
+                <w:rFonts w:ascii="Arial" w:hAnsi="Arial"/>
+              </w:rPr>
+              <w:t>AB-1</w:t>
+            </w:r>
+            <w:r>
+              <w:rPr>
+                <w:rFonts w:ascii="Arial" w:hAnsi="Arial"/>
+              </w:rPr>
+              <w:t>5</w:t>
+            </w:r>
           </w:p>
         </w:tc>
         <w:tc>
@@ -10793,38 +10775,17 @@
           <w:p>
             <w:pPr>
               <w:rPr>
-                <w:ins w:id="73" w:author="Augustin, Jourdain M" w:date="2014-10-10T14:31:00Z"/>
-                <w:rFonts w:ascii="Arial" w:hAnsi="Arial"/>
-                <w:sz w:val="16"/>
-              </w:rPr>
-            </w:pPr>
-            <w:ins w:id="74" w:author="Augustin, Jourdain M" w:date="2014-10-10T14:31:00Z">
-              <w:r>
-                <w:rPr>
-                  <w:rFonts w:ascii="Arial" w:hAnsi="Arial"/>
-                  <w:sz w:val="16"/>
-                </w:rPr>
-                <w:t xml:space="preserve">Validate </w:t>
-              </w:r>
-            </w:ins>
-            <w:ins w:id="75" w:author="Augustin, Jourdain M" w:date="2014-10-10T14:34:00Z">
-              <w:r>
-                <w:rPr>
-                  <w:rFonts w:ascii="Arial" w:hAnsi="Arial"/>
-                  <w:sz w:val="16"/>
-                </w:rPr>
-                <w:t>a warning</w:t>
-              </w:r>
-            </w:ins>
-            <w:ins w:id="76" w:author="Augustin, Jourdain M" w:date="2014-10-10T14:31:00Z">
-              <w:r>
-                <w:rPr>
-                  <w:rFonts w:ascii="Arial" w:hAnsi="Arial"/>
-                  <w:sz w:val="16"/>
-                </w:rPr>
-                <w:t xml:space="preserve"> delivery option was selected.</w:t>
-              </w:r>
-            </w:ins>
+                <w:rFonts w:ascii="Arial" w:hAnsi="Arial"/>
+                <w:sz w:val="16"/>
+              </w:rPr>
+            </w:pPr>
+            <w:r>
+              <w:rPr>
+                <w:rFonts w:ascii="Arial" w:hAnsi="Arial"/>
+                <w:sz w:val="16"/>
+              </w:rPr>
+              <w:t>Validate a warning delivery option was selected.</w:t>
+            </w:r>
           </w:p>
         </w:tc>
         <w:tc>
@@ -10838,72 +10799,46 @@
           <w:p>
             <w:pPr>
               <w:rPr>
-                <w:ins w:id="77" w:author="Augustin, Jourdain M" w:date="2014-10-10T14:31:00Z"/>
-                <w:rFonts w:ascii="Arial" w:hAnsi="Arial"/>
-                <w:sz w:val="16"/>
-              </w:rPr>
-            </w:pPr>
-            <w:ins w:id="78" w:author="Augustin, Jourdain M" w:date="2014-10-10T14:31:00Z">
-              <w:r>
-                <w:rPr>
-                  <w:rFonts w:ascii="Arial" w:hAnsi="Arial"/>
-                  <w:sz w:val="16"/>
-                </w:rPr>
-                <w:t xml:space="preserve">When no </w:t>
-              </w:r>
-            </w:ins>
-            <w:ins w:id="79" w:author="Augustin, Jourdain M" w:date="2014-10-10T14:34:00Z">
-              <w:r>
-                <w:rPr>
-                  <w:rFonts w:ascii="Arial" w:hAnsi="Arial"/>
-                  <w:sz w:val="16"/>
-                </w:rPr>
-                <w:t>warning</w:t>
-              </w:r>
-            </w:ins>
-            <w:ins w:id="80" w:author="Augustin, Jourdain M" w:date="2014-10-10T14:31:00Z">
-              <w:r>
-                <w:rPr>
-                  <w:rFonts w:ascii="Arial" w:hAnsi="Arial"/>
-                  <w:sz w:val="16"/>
-                </w:rPr>
-                <w:t xml:space="preserve"> delivery option has been selected, display the following message:</w:t>
-              </w:r>
-            </w:ins>
-          </w:p>
-          <w:p>
-            <w:pPr>
-              <w:rPr>
-                <w:ins w:id="81" w:author="Augustin, Jourdain M" w:date="2014-10-10T14:31:00Z"/>
-                <w:rFonts w:ascii="Arial" w:hAnsi="Arial"/>
-                <w:sz w:val="16"/>
-              </w:rPr>
-            </w:pPr>
-            <w:ins w:id="82" w:author="Augustin, Jourdain M" w:date="2014-10-10T14:31:00Z">
-              <w:r>
-                <w:rPr>
-                  <w:rFonts w:ascii="Arial" w:hAnsi="Arial"/>
-                  <w:sz w:val="16"/>
-                </w:rPr>
-                <w:t>“</w:t>
-              </w:r>
-            </w:ins>
-            <w:ins w:id="83" w:author="Augustin, Jourdain M" w:date="2014-10-10T14:35:00Z">
-              <w:r>
-                <w:rPr>
-                  <w:rFonts w:ascii="Arial" w:hAnsi="Arial"/>
-                  <w:sz w:val="16"/>
-                </w:rPr>
-                <w:t>Indicate whether this record is a WARNING or not.</w:t>
-              </w:r>
-              <w:r>
-                <w:rPr>
-                  <w:rFonts w:ascii="Arial" w:hAnsi="Arial"/>
-                  <w:sz w:val="16"/>
-                </w:rPr>
-                <w:t>”</w:t>
-              </w:r>
-            </w:ins>
+                <w:rFonts w:ascii="Arial" w:hAnsi="Arial"/>
+                <w:sz w:val="16"/>
+              </w:rPr>
+            </w:pPr>
+            <w:r>
+              <w:rPr>
+                <w:rFonts w:ascii="Arial" w:hAnsi="Arial"/>
+                <w:sz w:val="16"/>
+              </w:rPr>
+              <w:t>When no warning delivery option has been selected, display the following message:</w:t>
+            </w:r>
+          </w:p>
+          <w:p>
+            <w:pPr>
+              <w:rPr>
+                <w:rFonts w:ascii="Arial" w:hAnsi="Arial"/>
+                <w:sz w:val="16"/>
+              </w:rPr>
+            </w:pPr>
+            <w:r>
+              <w:rPr>
+                <w:rFonts w:ascii="Arial" w:hAnsi="Arial"/>
+                <w:sz w:val="16"/>
+              </w:rPr>
+              <w:t>“</w:t>
+            </w:r>
+            <w:r>
+              <w:rPr>
+                <w:rFonts w:ascii="Arial" w:hAnsi="Arial"/>
+                <w:sz w:val="16"/>
+              </w:rPr>
+              <w:t>Indicate whether this record is a WARNING or not.</w:t>
+            </w:r>
+            <w:r>
+              <w:rPr>
+                <w:rFonts w:ascii="Arial" w:hAnsi="Arial"/>
+                <w:sz w:val="16"/>
+              </w:rPr>
+              <w:t>”</w:t>
+            </w:r>
           </w:p>
         </w:tc>
         <w:tc>
@@ -10917,27 +10852,21 @@
           <w:p>
             <w:pPr>
               <w:rPr>
-                <w:ins w:id="84" w:author="Augustin, Jourdain M" w:date="2014-10-10T14:31:00Z"/>
-                <w:rFonts w:ascii="Arial" w:hAnsi="Arial"/>
-                <w:sz w:val="16"/>
-              </w:rPr>
-            </w:pPr>
-            <w:ins w:id="85" w:author="Augustin, Jourdain M" w:date="2014-10-10T14:31:00Z">
-              <w:r>
-                <w:rPr>
-                  <w:rFonts w:ascii="Arial" w:hAnsi="Arial"/>
-                  <w:sz w:val="16"/>
-                </w:rPr>
-                <w:t>N/A</w:t>
-              </w:r>
-            </w:ins>
+                <w:rFonts w:ascii="Arial" w:hAnsi="Arial"/>
+                <w:sz w:val="16"/>
+              </w:rPr>
+            </w:pPr>
+            <w:r>
+              <w:rPr>
+                <w:rFonts w:ascii="Arial" w:hAnsi="Arial"/>
+                <w:sz w:val="16"/>
+              </w:rPr>
+              <w:t>N/A</w:t>
+            </w:r>
           </w:p>
         </w:tc>
       </w:tr>
       <w:tr>
-        <w:trPr>
-          <w:ins w:id="86" w:author="Augustin, Jourdain M" w:date="2014-10-10T14:31:00Z"/>
-        </w:trPr>
         <w:tc>
           <w:tcPr>
             <w:tcW w:w="14040" w:type="dxa"/>
@@ -10951,7 +10880,6 @@
           <w:p>
             <w:pPr>
               <w:rPr>
-                <w:ins w:id="87" w:author="Augustin, Jourdain M" w:date="2014-10-10T14:31:00Z"/>
                 <w:rFonts w:ascii="Arial" w:hAnsi="Arial"/>
                 <w:sz w:val="16"/>
               </w:rPr>
@@ -10960,9 +10888,6 @@
         </w:tc>
       </w:tr>
       <w:tr>
-        <w:trPr>
-          <w:ins w:id="88" w:author="Augustin, Jourdain M" w:date="2014-10-10T14:43:00Z"/>
-        </w:trPr>
         <w:tc>
           <w:tcPr>
             <w:tcW w:w="14040" w:type="dxa"/>
@@ -10976,27 +10901,21 @@
           <w:p>
             <w:pPr>
               <w:rPr>
-                <w:ins w:id="89" w:author="Augustin, Jourdain M" w:date="2014-10-10T14:43:00Z"/>
-                <w:rFonts w:ascii="Arial" w:hAnsi="Arial"/>
-                <w:sz w:val="16"/>
-              </w:rPr>
-            </w:pPr>
-            <w:ins w:id="90" w:author="Augustin, Jourdain M" w:date="2014-10-10T14:43:00Z">
-              <w:r>
-                <w:rPr>
-                  <w:rFonts w:ascii="Arial" w:hAnsi="Arial"/>
-                  <w:sz w:val="16"/>
-                </w:rPr>
-                <w:t>Display if Warning selection is “Yes”</w:t>
-              </w:r>
-            </w:ins>
+                <w:rFonts w:ascii="Arial" w:hAnsi="Arial"/>
+                <w:sz w:val="16"/>
+              </w:rPr>
+            </w:pPr>
+            <w:r>
+              <w:rPr>
+                <w:rFonts w:ascii="Arial" w:hAnsi="Arial"/>
+                <w:sz w:val="16"/>
+              </w:rPr>
+              <w:t>Display if Warning selection is “Yes”</w:t>
+            </w:r>
           </w:p>
         </w:tc>
       </w:tr>
       <w:tr>
-        <w:trPr>
-          <w:ins w:id="91" w:author="Augustin, Jourdain M" w:date="2014-10-10T14:46:00Z"/>
-        </w:trPr>
         <w:tc>
           <w:tcPr>
             <w:tcW w:w="960" w:type="dxa"/>
@@ -11008,20 +10927,17 @@
           <w:p>
             <w:pPr>
               <w:rPr>
-                <w:ins w:id="92" w:author="Augustin, Jourdain M" w:date="2014-10-10T14:46:00Z"/>
-                <w:rFonts w:ascii="Arial" w:hAnsi="Arial"/>
-                <w:sz w:val="16"/>
-              </w:rPr>
-            </w:pPr>
-            <w:ins w:id="93" w:author="Augustin, Jourdain M" w:date="2014-10-10T14:46:00Z">
-              <w:r>
-                <w:rPr>
-                  <w:rFonts w:ascii="Arial" w:hAnsi="Arial"/>
-                  <w:sz w:val="16"/>
-                </w:rPr>
-                <w:t>Text</w:t>
-              </w:r>
-            </w:ins>
+                <w:rFonts w:ascii="Arial" w:hAnsi="Arial"/>
+                <w:sz w:val="16"/>
+              </w:rPr>
+            </w:pPr>
+            <w:r>
+              <w:rPr>
+                <w:rFonts w:ascii="Arial" w:hAnsi="Arial"/>
+                <w:sz w:val="16"/>
+              </w:rPr>
+              <w:t>Text</w:t>
+            </w:r>
           </w:p>
         </w:tc>
         <w:tc>
@@ -11036,18 +10952,15 @@
             <w:pPr>
               <w:pStyle w:val="Tabletext"/>
               <w:rPr>
-                <w:ins w:id="94" w:author="Augustin, Jourdain M" w:date="2014-10-10T14:46:00Z"/>
-                <w:rFonts w:ascii="Arial" w:hAnsi="Arial"/>
-              </w:rPr>
-            </w:pPr>
-            <w:ins w:id="95" w:author="Augustin, Jourdain M" w:date="2014-10-10T14:46:00Z">
-              <w:r>
-                <w:rPr>
-                  <w:rFonts w:ascii="Arial" w:hAnsi="Arial"/>
-                </w:rPr>
-                <w:t>AB-TBD</w:t>
-              </w:r>
-            </w:ins>
+                <w:rFonts w:ascii="Arial" w:hAnsi="Arial"/>
+              </w:rPr>
+            </w:pPr>
+            <w:r>
+              <w:rPr>
+                <w:rFonts w:ascii="Arial" w:hAnsi="Arial"/>
+              </w:rPr>
+              <w:t>AB-TBD</w:t>
+            </w:r>
           </w:p>
         </w:tc>
         <w:tc>
@@ -11061,20 +10974,17 @@
           <w:p>
             <w:pPr>
               <w:rPr>
-                <w:ins w:id="96" w:author="Augustin, Jourdain M" w:date="2014-10-10T14:46:00Z"/>
-                <w:rFonts w:ascii="Arial" w:hAnsi="Arial"/>
-                <w:sz w:val="16"/>
-              </w:rPr>
-            </w:pPr>
-            <w:ins w:id="97" w:author="Augustin, Jourdain M" w:date="2014-10-10T14:46:00Z">
-              <w:r>
-                <w:rPr>
-                  <w:rFonts w:ascii="Arial" w:hAnsi="Arial"/>
-                  <w:sz w:val="16"/>
-                </w:rPr>
-                <w:t>Please select type of warning.</w:t>
-              </w:r>
-            </w:ins>
+                <w:rFonts w:ascii="Arial" w:hAnsi="Arial"/>
+                <w:sz w:val="16"/>
+              </w:rPr>
+            </w:pPr>
+            <w:r>
+              <w:rPr>
+                <w:rFonts w:ascii="Arial" w:hAnsi="Arial"/>
+                <w:sz w:val="16"/>
+              </w:rPr>
+              <w:t>Please select type of warning.</w:t>
+            </w:r>
           </w:p>
         </w:tc>
         <w:tc>
@@ -11088,7 +10998,6 @@
           <w:p>
             <w:pPr>
               <w:rPr>
-                <w:ins w:id="98" w:author="Augustin, Jourdain M" w:date="2014-10-10T14:46:00Z"/>
                 <w:rFonts w:ascii="Arial" w:hAnsi="Arial"/>
                 <w:sz w:val="16"/>
               </w:rPr>
@@ -11106,7 +11015,6 @@
           <w:p>
             <w:pPr>
               <w:rPr>
-                <w:ins w:id="99" w:author="Augustin, Jourdain M" w:date="2014-10-10T14:46:00Z"/>
                 <w:rFonts w:ascii="Arial" w:hAnsi="Arial"/>
                 <w:sz w:val="16"/>
               </w:rPr>
@@ -11115,9 +11023,6 @@
         </w:tc>
       </w:tr>
       <w:tr>
-        <w:trPr>
-          <w:ins w:id="100" w:author="Augustin, Jourdain M" w:date="2014-10-10T14:43:00Z"/>
-        </w:trPr>
         <w:tc>
           <w:tcPr>
             <w:tcW w:w="960" w:type="dxa"/>
@@ -11129,20 +11034,17 @@
           <w:p>
             <w:pPr>
               <w:rPr>
-                <w:ins w:id="101" w:author="Augustin, Jourdain M" w:date="2014-10-10T14:43:00Z"/>
-                <w:rFonts w:ascii="Arial" w:hAnsi="Arial"/>
-                <w:sz w:val="16"/>
-              </w:rPr>
-            </w:pPr>
-            <w:ins w:id="102" w:author="Augustin, Jourdain M" w:date="2014-10-10T14:43:00Z">
-              <w:r>
-                <w:rPr>
-                  <w:rFonts w:ascii="Arial" w:hAnsi="Arial"/>
-                  <w:sz w:val="16"/>
-                </w:rPr>
-                <w:t>Dropdown</w:t>
-              </w:r>
-            </w:ins>
+                <w:rFonts w:ascii="Arial" w:hAnsi="Arial"/>
+                <w:sz w:val="16"/>
+              </w:rPr>
+            </w:pPr>
+            <w:r>
+              <w:rPr>
+                <w:rFonts w:ascii="Arial" w:hAnsi="Arial"/>
+                <w:sz w:val="16"/>
+              </w:rPr>
+              <w:t>Dropdown</w:t>
+            </w:r>
           </w:p>
         </w:tc>
         <w:tc>
@@ -11157,18 +11059,15 @@
             <w:pPr>
               <w:pStyle w:val="Tabletext"/>
               <w:rPr>
-                <w:ins w:id="103" w:author="Augustin, Jourdain M" w:date="2014-10-10T14:43:00Z"/>
-                <w:rFonts w:ascii="Arial" w:hAnsi="Arial"/>
-              </w:rPr>
-            </w:pPr>
-            <w:ins w:id="104" w:author="Augustin, Jourdain M" w:date="2014-10-10T14:43:00Z">
-              <w:r>
-                <w:rPr>
-                  <w:rFonts w:ascii="Arial" w:hAnsi="Arial"/>
-                </w:rPr>
-                <w:t>AB-TBD</w:t>
-              </w:r>
-            </w:ins>
+                <w:rFonts w:ascii="Arial" w:hAnsi="Arial"/>
+              </w:rPr>
+            </w:pPr>
+            <w:r>
+              <w:rPr>
+                <w:rFonts w:ascii="Arial" w:hAnsi="Arial"/>
+              </w:rPr>
+              <w:t>AB-TBD</w:t>
+            </w:r>
           </w:p>
         </w:tc>
         <w:tc>
@@ -11182,7 +11081,6 @@
           <w:p>
             <w:pPr>
               <w:rPr>
-                <w:ins w:id="105" w:author="Augustin, Jourdain M" w:date="2014-10-10T14:43:00Z"/>
                 <w:rFonts w:ascii="Arial" w:hAnsi="Arial"/>
                 <w:sz w:val="16"/>
               </w:rPr>
@@ -11200,21 +11098,18 @@
           <w:p>
             <w:pPr>
               <w:rPr>
-                <w:ins w:id="106" w:author="Augustin, Jourdain M" w:date="2014-10-10T14:43:00Z"/>
                 <w:rFonts w:ascii="Arial" w:hAnsi="Arial"/>
                 <w:sz w:val="16"/>
               </w:rPr>
             </w:pPr>
             <w:proofErr w:type="spellStart"/>
-            <w:ins w:id="107" w:author="Augustin, Jourdain M" w:date="2014-10-10T14:44:00Z">
-              <w:r>
-                <w:rPr>
-                  <w:rFonts w:ascii="Arial" w:hAnsi="Arial"/>
-                  <w:sz w:val="16"/>
-                </w:rPr>
-                <w:t>EC.sp_Select_CoachingReasons_By_Module</w:t>
-              </w:r>
-            </w:ins>
+            <w:r>
+              <w:rPr>
+                <w:rFonts w:ascii="Arial" w:hAnsi="Arial"/>
+                <w:sz w:val="16"/>
+              </w:rPr>
+              <w:t>EC.sp_Select_CoachingReasons_By_Module</w:t>
+            </w:r>
             <w:proofErr w:type="spellEnd"/>
           </w:p>
         </w:tc>
@@ -11229,27 +11124,21 @@
           <w:p>
             <w:pPr>
               <w:rPr>
-                <w:ins w:id="108" w:author="Augustin, Jourdain M" w:date="2014-10-10T14:43:00Z"/>
-                <w:rFonts w:ascii="Arial" w:hAnsi="Arial"/>
-                <w:sz w:val="16"/>
-              </w:rPr>
-            </w:pPr>
-            <w:ins w:id="109" w:author="Augustin, Jourdain M" w:date="2014-10-10T14:43:00Z">
-              <w:r>
-                <w:rPr>
-                  <w:rFonts w:ascii="Arial" w:hAnsi="Arial"/>
-                  <w:sz w:val="16"/>
-                </w:rPr>
-                <w:t>N/A</w:t>
-              </w:r>
-            </w:ins>
+                <w:rFonts w:ascii="Arial" w:hAnsi="Arial"/>
+                <w:sz w:val="16"/>
+              </w:rPr>
+            </w:pPr>
+            <w:r>
+              <w:rPr>
+                <w:rFonts w:ascii="Arial" w:hAnsi="Arial"/>
+                <w:sz w:val="16"/>
+              </w:rPr>
+              <w:t>N/A</w:t>
+            </w:r>
           </w:p>
         </w:tc>
       </w:tr>
       <w:tr>
-        <w:trPr>
-          <w:ins w:id="110" w:author="Augustin, Jourdain M" w:date="2014-10-10T14:43:00Z"/>
-        </w:trPr>
         <w:tc>
           <w:tcPr>
             <w:tcW w:w="960" w:type="dxa"/>
@@ -11261,20 +11150,17 @@
           <w:p>
             <w:pPr>
               <w:rPr>
-                <w:ins w:id="111" w:author="Augustin, Jourdain M" w:date="2014-10-10T14:43:00Z"/>
-                <w:rFonts w:ascii="Arial" w:hAnsi="Arial"/>
-                <w:sz w:val="16"/>
-              </w:rPr>
-            </w:pPr>
-            <w:ins w:id="112" w:author="Augustin, Jourdain M" w:date="2014-10-10T14:43:00Z">
-              <w:r>
-                <w:rPr>
-                  <w:rFonts w:ascii="Arial" w:hAnsi="Arial"/>
-                  <w:sz w:val="16"/>
-                </w:rPr>
-                <w:t>Text</w:t>
-              </w:r>
-            </w:ins>
+                <w:rFonts w:ascii="Arial" w:hAnsi="Arial"/>
+                <w:sz w:val="16"/>
+              </w:rPr>
+            </w:pPr>
+            <w:r>
+              <w:rPr>
+                <w:rFonts w:ascii="Arial" w:hAnsi="Arial"/>
+                <w:sz w:val="16"/>
+              </w:rPr>
+              <w:t>Text</w:t>
+            </w:r>
           </w:p>
         </w:tc>
         <w:tc>
@@ -11289,18 +11175,15 @@
             <w:pPr>
               <w:pStyle w:val="Tabletext"/>
               <w:rPr>
-                <w:ins w:id="113" w:author="Augustin, Jourdain M" w:date="2014-10-10T14:43:00Z"/>
-                <w:rFonts w:ascii="Arial" w:hAnsi="Arial"/>
-              </w:rPr>
-            </w:pPr>
-            <w:ins w:id="114" w:author="Augustin, Jourdain M" w:date="2014-10-10T14:43:00Z">
-              <w:r>
-                <w:rPr>
-                  <w:rFonts w:ascii="Arial" w:hAnsi="Arial"/>
-                </w:rPr>
-                <w:t>AB-TBD</w:t>
-              </w:r>
-            </w:ins>
+                <w:rFonts w:ascii="Arial" w:hAnsi="Arial"/>
+              </w:rPr>
+            </w:pPr>
+            <w:r>
+              <w:rPr>
+                <w:rFonts w:ascii="Arial" w:hAnsi="Arial"/>
+              </w:rPr>
+              <w:t>AB-TBD</w:t>
+            </w:r>
           </w:p>
         </w:tc>
         <w:tc>
@@ -11314,7 +11197,6 @@
           <w:p>
             <w:pPr>
               <w:rPr>
-                <w:ins w:id="115" w:author="Augustin, Jourdain M" w:date="2014-10-10T14:43:00Z"/>
                 <w:rFonts w:ascii="Arial" w:hAnsi="Arial"/>
                 <w:sz w:val="16"/>
               </w:rPr>
@@ -11332,74 +11214,60 @@
           <w:p>
             <w:pPr>
               <w:rPr>
-                <w:ins w:id="116" w:author="Augustin, Jourdain M" w:date="2014-10-10T14:43:00Z"/>
-                <w:rFonts w:ascii="Arial" w:hAnsi="Arial"/>
-                <w:sz w:val="16"/>
-              </w:rPr>
-            </w:pPr>
-            <w:ins w:id="117" w:author="Augustin, Jourdain M" w:date="2014-10-10T14:43:00Z">
-              <w:r>
-                <w:rPr>
-                  <w:rFonts w:ascii="Arial" w:hAnsi="Arial"/>
-                  <w:sz w:val="16"/>
-                </w:rPr>
-                <w:t xml:space="preserve">When no </w:t>
-              </w:r>
-            </w:ins>
-            <w:ins w:id="118" w:author="Augustin, Jourdain M" w:date="2014-10-10T14:45:00Z">
-              <w:r>
-                <w:rPr>
-                  <w:rFonts w:ascii="Arial" w:hAnsi="Arial"/>
-                  <w:sz w:val="16"/>
-                </w:rPr>
-                <w:t xml:space="preserve">warning coaching reason </w:t>
-              </w:r>
-            </w:ins>
-            <w:ins w:id="119" w:author="Augustin, Jourdain M" w:date="2014-10-10T14:43:00Z">
-              <w:r>
-                <w:rPr>
-                  <w:rFonts w:ascii="Arial" w:hAnsi="Arial"/>
-                  <w:sz w:val="16"/>
-                </w:rPr>
-                <w:t>is selected, display the message:</w:t>
-              </w:r>
-            </w:ins>
-          </w:p>
-          <w:p>
-            <w:pPr>
-              <w:rPr>
-                <w:ins w:id="120" w:author="Augustin, Jourdain M" w:date="2014-10-10T14:43:00Z"/>
-                <w:rFonts w:ascii="Arial" w:hAnsi="Arial"/>
-                <w:sz w:val="16"/>
-              </w:rPr>
-            </w:pPr>
-            <w:ins w:id="121" w:author="Augustin, Jourdain M" w:date="2014-10-10T14:43:00Z">
-              <w:r>
-                <w:rPr>
-                  <w:rFonts w:ascii="Arial" w:hAnsi="Arial"/>
-                  <w:sz w:val="16"/>
-                </w:rPr>
-                <w:t>“</w:t>
-              </w:r>
-            </w:ins>
-            <w:ins w:id="122" w:author="Augustin, Jourdain M" w:date="2014-10-10T14:45:00Z">
-              <w:r>
-                <w:rPr>
-                  <w:rFonts w:ascii="Arial" w:hAnsi="Arial"/>
-                  <w:sz w:val="16"/>
-                </w:rPr>
-                <w:t>Please select a type of warning.</w:t>
-              </w:r>
-            </w:ins>
-            <w:ins w:id="123" w:author="Augustin, Jourdain M" w:date="2014-10-10T14:43:00Z">
-              <w:r>
-                <w:rPr>
-                  <w:rFonts w:ascii="Arial" w:hAnsi="Arial"/>
-                  <w:sz w:val="16"/>
-                </w:rPr>
-                <w:t>”</w:t>
-              </w:r>
-            </w:ins>
+                <w:rFonts w:ascii="Arial" w:hAnsi="Arial"/>
+                <w:sz w:val="16"/>
+              </w:rPr>
+            </w:pPr>
+            <w:r>
+              <w:rPr>
+                <w:rFonts w:ascii="Arial" w:hAnsi="Arial"/>
+                <w:sz w:val="16"/>
+              </w:rPr>
+              <w:t xml:space="preserve">When no </w:t>
+            </w:r>
+            <w:r>
+              <w:rPr>
+                <w:rFonts w:ascii="Arial" w:hAnsi="Arial"/>
+                <w:sz w:val="16"/>
+              </w:rPr>
+              <w:t xml:space="preserve">warning coaching reason </w:t>
+            </w:r>
+            <w:r>
+              <w:rPr>
+                <w:rFonts w:ascii="Arial" w:hAnsi="Arial"/>
+                <w:sz w:val="16"/>
+              </w:rPr>
+              <w:t>is selected, display the message:</w:t>
+            </w:r>
+          </w:p>
+          <w:p>
+            <w:pPr>
+              <w:rPr>
+                <w:rFonts w:ascii="Arial" w:hAnsi="Arial"/>
+                <w:sz w:val="16"/>
+              </w:rPr>
+            </w:pPr>
+            <w:r>
+              <w:rPr>
+                <w:rFonts w:ascii="Arial" w:hAnsi="Arial"/>
+                <w:sz w:val="16"/>
+              </w:rPr>
+              <w:t>“</w:t>
+            </w:r>
+            <w:r>
+              <w:rPr>
+                <w:rFonts w:ascii="Arial" w:hAnsi="Arial"/>
+                <w:sz w:val="16"/>
+              </w:rPr>
+              <w:t>Please select a type of warning.</w:t>
+            </w:r>
+            <w:r>
+              <w:rPr>
+                <w:rFonts w:ascii="Arial" w:hAnsi="Arial"/>
+                <w:sz w:val="16"/>
+              </w:rPr>
+              <w:t>”</w:t>
+            </w:r>
           </w:p>
         </w:tc>
         <w:tc>
@@ -11413,7 +11281,6 @@
           <w:p>
             <w:pPr>
               <w:rPr>
-                <w:ins w:id="124" w:author="Augustin, Jourdain M" w:date="2014-10-10T14:43:00Z"/>
                 <w:rFonts w:ascii="Arial" w:hAnsi="Arial"/>
                 <w:sz w:val="16"/>
               </w:rPr>
@@ -11422,9 +11289,6 @@
         </w:tc>
       </w:tr>
       <w:tr>
-        <w:trPr>
-          <w:ins w:id="125" w:author="Augustin, Jourdain M" w:date="2014-10-10T14:47:00Z"/>
-        </w:trPr>
         <w:tc>
           <w:tcPr>
             <w:tcW w:w="960" w:type="dxa"/>
@@ -11436,20 +11300,17 @@
           <w:p>
             <w:pPr>
               <w:rPr>
-                <w:ins w:id="126" w:author="Augustin, Jourdain M" w:date="2014-10-10T14:47:00Z"/>
-                <w:rFonts w:ascii="Arial" w:hAnsi="Arial"/>
-                <w:sz w:val="16"/>
-              </w:rPr>
-            </w:pPr>
-            <w:ins w:id="127" w:author="Augustin, Jourdain M" w:date="2014-10-10T14:47:00Z">
-              <w:r>
-                <w:rPr>
-                  <w:rFonts w:ascii="Arial" w:hAnsi="Arial"/>
-                  <w:sz w:val="16"/>
-                </w:rPr>
-                <w:t>Text</w:t>
-              </w:r>
-            </w:ins>
+                <w:rFonts w:ascii="Arial" w:hAnsi="Arial"/>
+                <w:sz w:val="16"/>
+              </w:rPr>
+            </w:pPr>
+            <w:r>
+              <w:rPr>
+                <w:rFonts w:ascii="Arial" w:hAnsi="Arial"/>
+                <w:sz w:val="16"/>
+              </w:rPr>
+              <w:t>Text</w:t>
+            </w:r>
           </w:p>
         </w:tc>
         <w:tc>
@@ -11464,18 +11325,15 @@
             <w:pPr>
               <w:pStyle w:val="Tabletext"/>
               <w:rPr>
-                <w:ins w:id="128" w:author="Augustin, Jourdain M" w:date="2014-10-10T14:47:00Z"/>
-                <w:rFonts w:ascii="Arial" w:hAnsi="Arial"/>
-              </w:rPr>
-            </w:pPr>
-            <w:ins w:id="129" w:author="Augustin, Jourdain M" w:date="2014-10-10T14:47:00Z">
-              <w:r>
-                <w:rPr>
-                  <w:rFonts w:ascii="Arial" w:hAnsi="Arial"/>
-                </w:rPr>
-                <w:t>AB-TBD</w:t>
-              </w:r>
-            </w:ins>
+                <w:rFonts w:ascii="Arial" w:hAnsi="Arial"/>
+              </w:rPr>
+            </w:pPr>
+            <w:r>
+              <w:rPr>
+                <w:rFonts w:ascii="Arial" w:hAnsi="Arial"/>
+              </w:rPr>
+              <w:t>AB-TBD</w:t>
+            </w:r>
           </w:p>
         </w:tc>
         <w:tc>
@@ -11489,20 +11347,17 @@
           <w:p>
             <w:pPr>
               <w:rPr>
-                <w:ins w:id="130" w:author="Augustin, Jourdain M" w:date="2014-10-10T14:47:00Z"/>
-                <w:rFonts w:ascii="Arial" w:hAnsi="Arial"/>
-                <w:sz w:val="16"/>
-              </w:rPr>
-            </w:pPr>
-            <w:ins w:id="131" w:author="Augustin, Jourdain M" w:date="2014-10-10T14:47:00Z">
-              <w:r>
-                <w:rPr>
-                  <w:rFonts w:ascii="Arial" w:hAnsi="Arial"/>
-                  <w:sz w:val="16"/>
-                </w:rPr>
-                <w:t>Warning Reasons</w:t>
-              </w:r>
-            </w:ins>
+                <w:rFonts w:ascii="Arial" w:hAnsi="Arial"/>
+                <w:sz w:val="16"/>
+              </w:rPr>
+            </w:pPr>
+            <w:r>
+              <w:rPr>
+                <w:rFonts w:ascii="Arial" w:hAnsi="Arial"/>
+                <w:sz w:val="16"/>
+              </w:rPr>
+              <w:t>Warning Reasons</w:t>
+            </w:r>
           </w:p>
         </w:tc>
         <w:tc>
@@ -11516,7 +11371,6 @@
           <w:p>
             <w:pPr>
               <w:rPr>
-                <w:ins w:id="132" w:author="Augustin, Jourdain M" w:date="2014-10-10T14:47:00Z"/>
                 <w:rFonts w:ascii="Arial" w:hAnsi="Arial"/>
                 <w:sz w:val="16"/>
               </w:rPr>
@@ -11534,7 +11388,6 @@
           <w:p>
             <w:pPr>
               <w:rPr>
-                <w:ins w:id="133" w:author="Augustin, Jourdain M" w:date="2014-10-10T14:47:00Z"/>
                 <w:rFonts w:ascii="Arial" w:hAnsi="Arial"/>
                 <w:sz w:val="16"/>
               </w:rPr>
@@ -11543,9 +11396,6 @@
         </w:tc>
       </w:tr>
       <w:tr>
-        <w:trPr>
-          <w:ins w:id="134" w:author="Augustin, Jourdain M" w:date="2014-10-10T14:47:00Z"/>
-        </w:trPr>
         <w:tc>
           <w:tcPr>
             <w:tcW w:w="960" w:type="dxa"/>
@@ -11557,28 +11407,25 @@
           <w:p>
             <w:pPr>
               <w:rPr>
-                <w:ins w:id="135" w:author="Augustin, Jourdain M" w:date="2014-10-10T14:47:00Z"/>
-                <w:rFonts w:ascii="Arial" w:hAnsi="Arial"/>
-                <w:sz w:val="16"/>
-              </w:rPr>
-            </w:pPr>
-            <w:ins w:id="136" w:author="Augustin, Jourdain M" w:date="2014-10-10T14:48:00Z">
-              <w:r>
-                <w:rPr>
-                  <w:rFonts w:ascii="Arial" w:hAnsi="Arial"/>
-                  <w:sz w:val="16"/>
-                </w:rPr>
-                <w:t xml:space="preserve">Multi-select </w:t>
-              </w:r>
-              <w:proofErr w:type="spellStart"/>
-              <w:r>
-                <w:rPr>
-                  <w:rFonts w:ascii="Arial" w:hAnsi="Arial"/>
-                  <w:sz w:val="16"/>
-                </w:rPr>
-                <w:t>Listbox</w:t>
-              </w:r>
-            </w:ins>
+                <w:rFonts w:ascii="Arial" w:hAnsi="Arial"/>
+                <w:sz w:val="16"/>
+              </w:rPr>
+            </w:pPr>
+            <w:r>
+              <w:rPr>
+                <w:rFonts w:ascii="Arial" w:hAnsi="Arial"/>
+                <w:sz w:val="16"/>
+              </w:rPr>
+              <w:t xml:space="preserve">Multi-select </w:t>
+            </w:r>
+            <w:proofErr w:type="spellStart"/>
+            <w:r>
+              <w:rPr>
+                <w:rFonts w:ascii="Arial" w:hAnsi="Arial"/>
+                <w:sz w:val="16"/>
+              </w:rPr>
+              <w:t>Listbox</w:t>
+            </w:r>
             <w:proofErr w:type="spellEnd"/>
           </w:p>
         </w:tc>
@@ -11594,18 +11441,15 @@
             <w:pPr>
               <w:pStyle w:val="Tabletext"/>
               <w:rPr>
-                <w:ins w:id="137" w:author="Augustin, Jourdain M" w:date="2014-10-10T14:47:00Z"/>
-                <w:rFonts w:ascii="Arial" w:hAnsi="Arial"/>
-              </w:rPr>
-            </w:pPr>
-            <w:ins w:id="138" w:author="Augustin, Jourdain M" w:date="2014-10-10T14:47:00Z">
-              <w:r>
-                <w:rPr>
-                  <w:rFonts w:ascii="Arial" w:hAnsi="Arial"/>
-                </w:rPr>
-                <w:t>AB-TBD</w:t>
-              </w:r>
-            </w:ins>
+                <w:rFonts w:ascii="Arial" w:hAnsi="Arial"/>
+              </w:rPr>
+            </w:pPr>
+            <w:r>
+              <w:rPr>
+                <w:rFonts w:ascii="Arial" w:hAnsi="Arial"/>
+              </w:rPr>
+              <w:t>AB-TBD</w:t>
+            </w:r>
           </w:p>
         </w:tc>
         <w:tc>
@@ -11619,7 +11463,6 @@
           <w:p>
             <w:pPr>
               <w:rPr>
-                <w:ins w:id="139" w:author="Augustin, Jourdain M" w:date="2014-10-10T14:47:00Z"/>
                 <w:rFonts w:ascii="Arial" w:hAnsi="Arial"/>
                 <w:sz w:val="16"/>
               </w:rPr>
@@ -11637,21 +11480,18 @@
           <w:p>
             <w:pPr>
               <w:rPr>
-                <w:ins w:id="140" w:author="Augustin, Jourdain M" w:date="2014-10-10T14:47:00Z"/>
                 <w:rFonts w:ascii="Arial" w:hAnsi="Arial"/>
                 <w:sz w:val="16"/>
               </w:rPr>
             </w:pPr>
             <w:proofErr w:type="spellStart"/>
-            <w:ins w:id="141" w:author="Augustin, Jourdain M" w:date="2014-10-10T14:48:00Z">
-              <w:r>
-                <w:rPr>
-                  <w:rFonts w:ascii="Arial" w:hAnsi="Arial"/>
-                  <w:sz w:val="16"/>
-                </w:rPr>
-                <w:t>EC.sp_Select_SubCoachingReasons_By_Reason</w:t>
-              </w:r>
-            </w:ins>
+            <w:r>
+              <w:rPr>
+                <w:rFonts w:ascii="Arial" w:hAnsi="Arial"/>
+                <w:sz w:val="16"/>
+              </w:rPr>
+              <w:t>EC.sp_Select_SubCoachingReasons_By_Reason</w:t>
+            </w:r>
             <w:proofErr w:type="spellEnd"/>
           </w:p>
         </w:tc>
@@ -11666,27 +11506,21 @@
           <w:p>
             <w:pPr>
               <w:rPr>
-                <w:ins w:id="142" w:author="Augustin, Jourdain M" w:date="2014-10-10T14:47:00Z"/>
-                <w:rFonts w:ascii="Arial" w:hAnsi="Arial"/>
-                <w:sz w:val="16"/>
-              </w:rPr>
-            </w:pPr>
-            <w:ins w:id="143" w:author="Augustin, Jourdain M" w:date="2014-10-10T14:47:00Z">
-              <w:r>
-                <w:rPr>
-                  <w:rFonts w:ascii="Arial" w:hAnsi="Arial"/>
-                  <w:sz w:val="16"/>
-                </w:rPr>
-                <w:t>N/A</w:t>
-              </w:r>
-            </w:ins>
+                <w:rFonts w:ascii="Arial" w:hAnsi="Arial"/>
+                <w:sz w:val="16"/>
+              </w:rPr>
+            </w:pPr>
+            <w:r>
+              <w:rPr>
+                <w:rFonts w:ascii="Arial" w:hAnsi="Arial"/>
+                <w:sz w:val="16"/>
+              </w:rPr>
+              <w:t>N/A</w:t>
+            </w:r>
           </w:p>
         </w:tc>
       </w:tr>
       <w:tr>
-        <w:trPr>
-          <w:ins w:id="144" w:author="Augustin, Jourdain M" w:date="2014-10-10T14:47:00Z"/>
-        </w:trPr>
         <w:tc>
           <w:tcPr>
             <w:tcW w:w="960" w:type="dxa"/>
@@ -11698,20 +11532,17 @@
           <w:p>
             <w:pPr>
               <w:rPr>
-                <w:ins w:id="145" w:author="Augustin, Jourdain M" w:date="2014-10-10T14:47:00Z"/>
-                <w:rFonts w:ascii="Arial" w:hAnsi="Arial"/>
-                <w:sz w:val="16"/>
-              </w:rPr>
-            </w:pPr>
-            <w:ins w:id="146" w:author="Augustin, Jourdain M" w:date="2014-10-10T14:47:00Z">
-              <w:r>
-                <w:rPr>
-                  <w:rFonts w:ascii="Arial" w:hAnsi="Arial"/>
-                  <w:sz w:val="16"/>
-                </w:rPr>
-                <w:t>Text</w:t>
-              </w:r>
-            </w:ins>
+                <w:rFonts w:ascii="Arial" w:hAnsi="Arial"/>
+                <w:sz w:val="16"/>
+              </w:rPr>
+            </w:pPr>
+            <w:r>
+              <w:rPr>
+                <w:rFonts w:ascii="Arial" w:hAnsi="Arial"/>
+                <w:sz w:val="16"/>
+              </w:rPr>
+              <w:t>Text</w:t>
+            </w:r>
           </w:p>
         </w:tc>
         <w:tc>
@@ -11726,18 +11557,15 @@
             <w:pPr>
               <w:pStyle w:val="Tabletext"/>
               <w:rPr>
-                <w:ins w:id="147" w:author="Augustin, Jourdain M" w:date="2014-10-10T14:47:00Z"/>
-                <w:rFonts w:ascii="Arial" w:hAnsi="Arial"/>
-              </w:rPr>
-            </w:pPr>
-            <w:ins w:id="148" w:author="Augustin, Jourdain M" w:date="2014-10-10T14:47:00Z">
-              <w:r>
-                <w:rPr>
-                  <w:rFonts w:ascii="Arial" w:hAnsi="Arial"/>
-                </w:rPr>
-                <w:t>AB-TBD</w:t>
-              </w:r>
-            </w:ins>
+                <w:rFonts w:ascii="Arial" w:hAnsi="Arial"/>
+              </w:rPr>
+            </w:pPr>
+            <w:r>
+              <w:rPr>
+                <w:rFonts w:ascii="Arial" w:hAnsi="Arial"/>
+              </w:rPr>
+              <w:t>AB-TBD</w:t>
+            </w:r>
           </w:p>
         </w:tc>
         <w:tc>
@@ -11751,7 +11579,6 @@
           <w:p>
             <w:pPr>
               <w:rPr>
-                <w:ins w:id="149" w:author="Augustin, Jourdain M" w:date="2014-10-10T14:47:00Z"/>
                 <w:rFonts w:ascii="Arial" w:hAnsi="Arial"/>
                 <w:sz w:val="16"/>
               </w:rPr>
@@ -11769,86 +11596,60 @@
           <w:p>
             <w:pPr>
               <w:rPr>
-                <w:ins w:id="150" w:author="Augustin, Jourdain M" w:date="2014-10-10T14:47:00Z"/>
-                <w:rFonts w:ascii="Arial" w:hAnsi="Arial"/>
-                <w:sz w:val="16"/>
-              </w:rPr>
-            </w:pPr>
-            <w:ins w:id="151" w:author="Augustin, Jourdain M" w:date="2014-10-10T14:47:00Z">
-              <w:r>
-                <w:rPr>
-                  <w:rFonts w:ascii="Arial" w:hAnsi="Arial"/>
-                  <w:sz w:val="16"/>
-                </w:rPr>
-                <w:t xml:space="preserve">When no </w:t>
-              </w:r>
-              <w:r>
-                <w:rPr>
-                  <w:rFonts w:ascii="Arial" w:hAnsi="Arial"/>
-                  <w:sz w:val="16"/>
-                </w:rPr>
-                <w:t xml:space="preserve">warning coaching </w:t>
-              </w:r>
-            </w:ins>
-            <w:ins w:id="152" w:author="Augustin, Jourdain M" w:date="2014-10-10T14:49:00Z">
-              <w:r>
-                <w:rPr>
-                  <w:rFonts w:ascii="Arial" w:hAnsi="Arial"/>
-                  <w:sz w:val="16"/>
-                </w:rPr>
-                <w:t xml:space="preserve">sub </w:t>
-              </w:r>
-            </w:ins>
-            <w:ins w:id="153" w:author="Augustin, Jourdain M" w:date="2014-10-10T14:47:00Z">
-              <w:r>
-                <w:rPr>
-                  <w:rFonts w:ascii="Arial" w:hAnsi="Arial"/>
-                  <w:sz w:val="16"/>
-                </w:rPr>
-                <w:t xml:space="preserve">reason </w:t>
-              </w:r>
-              <w:r>
-                <w:rPr>
-                  <w:rFonts w:ascii="Arial" w:hAnsi="Arial"/>
-                  <w:sz w:val="16"/>
-                </w:rPr>
-                <w:t>is selected, display the message:</w:t>
-              </w:r>
-            </w:ins>
-          </w:p>
-          <w:p>
-            <w:pPr>
-              <w:rPr>
-                <w:ins w:id="154" w:author="Augustin, Jourdain M" w:date="2014-10-10T14:47:00Z"/>
-                <w:rFonts w:ascii="Arial" w:hAnsi="Arial"/>
-                <w:sz w:val="16"/>
-              </w:rPr>
-            </w:pPr>
-            <w:ins w:id="155" w:author="Augustin, Jourdain M" w:date="2014-10-10T14:47:00Z">
-              <w:r>
-                <w:rPr>
-                  <w:rFonts w:ascii="Arial" w:hAnsi="Arial"/>
-                  <w:sz w:val="16"/>
-                </w:rPr>
-                <w:t>“</w:t>
-              </w:r>
-            </w:ins>
-            <w:ins w:id="156" w:author="Augustin, Jourdain M" w:date="2014-10-10T14:50:00Z">
-              <w:r>
-                <w:rPr>
-                  <w:rFonts w:ascii="Arial" w:hAnsi="Arial"/>
-                  <w:sz w:val="16"/>
-                </w:rPr>
-                <w:t>Please select a warning sub reason.</w:t>
-              </w:r>
-              <w:r>
-                <w:rPr>
-                  <w:rFonts w:ascii="Arial" w:hAnsi="Arial"/>
-                  <w:sz w:val="16"/>
-                </w:rPr>
-                <w:t>”</w:t>
-              </w:r>
-            </w:ins>
+                <w:rFonts w:ascii="Arial" w:hAnsi="Arial"/>
+                <w:sz w:val="16"/>
+              </w:rPr>
+            </w:pPr>
+            <w:r>
+              <w:rPr>
+                <w:rFonts w:ascii="Arial" w:hAnsi="Arial"/>
+                <w:sz w:val="16"/>
+              </w:rPr>
+              <w:t xml:space="preserve">When no </w:t>
+            </w:r>
+            <w:r>
+              <w:rPr>
+                <w:rFonts w:ascii="Arial" w:hAnsi="Arial"/>
+                <w:sz w:val="16"/>
+              </w:rPr>
+              <w:t xml:space="preserve">warning coaching sub reason </w:t>
+            </w:r>
+            <w:r>
+              <w:rPr>
+                <w:rFonts w:ascii="Arial" w:hAnsi="Arial"/>
+                <w:sz w:val="16"/>
+              </w:rPr>
+              <w:t>is selected, display the message:</w:t>
+            </w:r>
+          </w:p>
+          <w:p>
+            <w:pPr>
+              <w:rPr>
+                <w:rFonts w:ascii="Arial" w:hAnsi="Arial"/>
+                <w:sz w:val="16"/>
+              </w:rPr>
+            </w:pPr>
+            <w:r>
+              <w:rPr>
+                <w:rFonts w:ascii="Arial" w:hAnsi="Arial"/>
+                <w:sz w:val="16"/>
+              </w:rPr>
+              <w:t>“</w:t>
+            </w:r>
+            <w:r>
+              <w:rPr>
+                <w:rFonts w:ascii="Arial" w:hAnsi="Arial"/>
+                <w:sz w:val="16"/>
+              </w:rPr>
+              <w:t>Please select a warning sub reason.</w:t>
+            </w:r>
+            <w:r>
+              <w:rPr>
+                <w:rFonts w:ascii="Arial" w:hAnsi="Arial"/>
+                <w:sz w:val="16"/>
+              </w:rPr>
+              <w:t>”</w:t>
+            </w:r>
           </w:p>
         </w:tc>
         <w:tc>
@@ -11862,7 +11663,6 @@
           <w:p>
             <w:pPr>
               <w:rPr>
-                <w:ins w:id="157" w:author="Augustin, Jourdain M" w:date="2014-10-10T14:47:00Z"/>
                 <w:rFonts w:ascii="Arial" w:hAnsi="Arial"/>
                 <w:sz w:val="16"/>
               </w:rPr>
@@ -11871,9 +11671,6 @@
         </w:tc>
       </w:tr>
       <w:tr>
-        <w:trPr>
-          <w:ins w:id="158" w:author="Augustin, Jourdain M" w:date="2014-10-10T14:43:00Z"/>
-        </w:trPr>
         <w:tc>
           <w:tcPr>
             <w:tcW w:w="14040" w:type="dxa"/>
@@ -11887,7 +11684,6 @@
           <w:p>
             <w:pPr>
               <w:rPr>
-                <w:ins w:id="159" w:author="Augustin, Jourdain M" w:date="2014-10-10T14:43:00Z"/>
                 <w:rFonts w:ascii="Arial" w:hAnsi="Arial"/>
                 <w:sz w:val="16"/>
               </w:rPr>
@@ -12112,49 +11908,46 @@
           <w:p>
             <w:pPr>
               <w:rPr>
-                <w:ins w:id="160" w:author="Augustin, Jourdain M" w:date="2014-10-10T14:51:00Z"/>
-                <w:rFonts w:ascii="Arial" w:hAnsi="Arial"/>
-                <w:sz w:val="16"/>
-              </w:rPr>
-            </w:pPr>
-            <w:ins w:id="161" w:author="Augustin, Jourdain M" w:date="2014-10-10T14:51:00Z">
-              <w:r>
-                <w:rPr>
-                  <w:rFonts w:ascii="Arial" w:hAnsi="Arial"/>
-                  <w:sz w:val="16"/>
-                </w:rPr>
-                <w:t>If Warning option selected is “Yes” then text replaced with :</w:t>
-              </w:r>
-              <w:r>
-                <w:rPr>
-                  <w:rFonts w:ascii="Arial" w:hAnsi="Arial"/>
-                  <w:sz w:val="16"/>
-                </w:rPr>
-                <w:br/>
-              </w:r>
-              <w:r>
-                <w:rPr>
-                  <w:rFonts w:ascii="Arial" w:hAnsi="Arial"/>
-                  <w:sz w:val="16"/>
-                </w:rPr>
-                <w:br/>
-                <w:t>“</w:t>
-              </w:r>
-              <w:r>
-                <w:rPr>
-                  <w:rFonts w:ascii="Arial" w:hAnsi="Arial"/>
-                  <w:sz w:val="16"/>
-                </w:rPr>
-                <w:t>Enter/Select the date the warning was issued:</w:t>
-              </w:r>
-              <w:r>
-                <w:rPr>
-                  <w:rFonts w:ascii="Arial" w:hAnsi="Arial"/>
-                  <w:sz w:val="16"/>
-                </w:rPr>
-                <w:t>”</w:t>
-              </w:r>
-            </w:ins>
+                <w:rFonts w:ascii="Arial" w:hAnsi="Arial"/>
+                <w:sz w:val="16"/>
+              </w:rPr>
+            </w:pPr>
+            <w:r>
+              <w:rPr>
+                <w:rFonts w:ascii="Arial" w:hAnsi="Arial"/>
+                <w:sz w:val="16"/>
+              </w:rPr>
+              <w:t>If Warning option selected is “Yes” then text replaced with :</w:t>
+            </w:r>
+            <w:r>
+              <w:rPr>
+                <w:rFonts w:ascii="Arial" w:hAnsi="Arial"/>
+                <w:sz w:val="16"/>
+              </w:rPr>
+              <w:br/>
+            </w:r>
+            <w:r>
+              <w:rPr>
+                <w:rFonts w:ascii="Arial" w:hAnsi="Arial"/>
+                <w:sz w:val="16"/>
+              </w:rPr>
+              <w:br/>
+              <w:t>“</w:t>
+            </w:r>
+            <w:r>
+              <w:rPr>
+                <w:rFonts w:ascii="Arial" w:hAnsi="Arial"/>
+                <w:sz w:val="16"/>
+              </w:rPr>
+              <w:t>Enter/Select the date the warning was issued:</w:t>
+            </w:r>
+            <w:r>
+              <w:rPr>
+                <w:rFonts w:ascii="Arial" w:hAnsi="Arial"/>
+                <w:sz w:val="16"/>
+              </w:rPr>
+              <w:t>”</w:t>
+            </w:r>
           </w:p>
           <w:p>
             <w:pPr>
@@ -13497,9 +13290,6 @@
         </w:tc>
       </w:tr>
       <w:tr>
-        <w:trPr>
-          <w:ins w:id="162" w:author="Augustin, Jourdain M" w:date="2014-10-10T15:14:00Z"/>
-        </w:trPr>
         <w:tc>
           <w:tcPr>
             <w:tcW w:w="14040" w:type="dxa"/>
@@ -13513,29 +13303,17 @@
           <w:p>
             <w:pPr>
               <w:rPr>
-                <w:ins w:id="163" w:author="Augustin, Jourdain M" w:date="2014-10-10T15:14:00Z"/>
-                <w:rFonts w:ascii="Arial" w:hAnsi="Arial"/>
-                <w:sz w:val="16"/>
-              </w:rPr>
-            </w:pPr>
-            <w:ins w:id="164" w:author="Augustin, Jourdain M" w:date="2014-10-10T15:14:00Z">
-              <w:r>
-                <w:rPr>
-                  <w:rFonts w:ascii="Arial" w:hAnsi="Arial"/>
-                  <w:sz w:val="16"/>
-                </w:rPr>
-                <w:t xml:space="preserve">If Indirect or </w:t>
-              </w:r>
-            </w:ins>
-            <w:ins w:id="165" w:author="Augustin, Jourdain M" w:date="2014-10-10T15:15:00Z">
-              <w:r>
-                <w:rPr>
-                  <w:rFonts w:ascii="Arial" w:hAnsi="Arial"/>
-                  <w:sz w:val="16"/>
-                </w:rPr>
-                <w:t>“No” for Warning then display the following</w:t>
-              </w:r>
-            </w:ins>
+                <w:rFonts w:ascii="Arial" w:hAnsi="Arial"/>
+                <w:sz w:val="16"/>
+              </w:rPr>
+            </w:pPr>
+            <w:r>
+              <w:rPr>
+                <w:rFonts w:ascii="Arial" w:hAnsi="Arial"/>
+                <w:sz w:val="16"/>
+              </w:rPr>
+              <w:t>If Indirect or “No” for Warning then display the following</w:t>
+            </w:r>
           </w:p>
         </w:tc>
       </w:tr>
@@ -17049,9 +16827,6 @@
         </w:tc>
       </w:tr>
       <w:tr>
-        <w:trPr>
-          <w:ins w:id="166" w:author="Augustin, Jourdain M" w:date="2014-10-22T13:06:00Z"/>
-        </w:trPr>
         <w:tc>
           <w:tcPr>
             <w:tcW w:w="14040" w:type="dxa"/>
@@ -17065,7 +16840,6 @@
           <w:p>
             <w:pPr>
               <w:rPr>
-                <w:ins w:id="167" w:author="Augustin, Jourdain M" w:date="2014-10-22T13:06:00Z"/>
                 <w:rFonts w:ascii="Arial" w:hAnsi="Arial"/>
                 <w:sz w:val="16"/>
               </w:rPr>
@@ -17074,9 +16848,6 @@
         </w:tc>
       </w:tr>
       <w:tr>
-        <w:trPr>
-          <w:ins w:id="168" w:author="Augustin, Jourdain M" w:date="2014-10-10T15:26:00Z"/>
-        </w:trPr>
         <w:tc>
           <w:tcPr>
             <w:tcW w:w="14040" w:type="dxa"/>
@@ -17092,20 +16863,17 @@
           <w:p>
             <w:pPr>
               <w:rPr>
-                <w:ins w:id="169" w:author="Augustin, Jourdain M" w:date="2014-10-10T15:26:00Z"/>
-                <w:rFonts w:ascii="Arial" w:hAnsi="Arial"/>
-                <w:sz w:val="16"/>
-              </w:rPr>
-            </w:pPr>
-            <w:ins w:id="170" w:author="Augustin, Jourdain M" w:date="2014-10-10T15:26:00Z">
-              <w:r>
-                <w:rPr>
-                  <w:rFonts w:ascii="Arial" w:hAnsi="Arial"/>
-                  <w:sz w:val="16"/>
-                </w:rPr>
-                <w:t>Display if Indirect or not Warning</w:t>
-              </w:r>
-            </w:ins>
+                <w:rFonts w:ascii="Arial" w:hAnsi="Arial"/>
+                <w:sz w:val="16"/>
+              </w:rPr>
+            </w:pPr>
+            <w:r>
+              <w:rPr>
+                <w:rFonts w:ascii="Arial" w:hAnsi="Arial"/>
+                <w:sz w:val="16"/>
+              </w:rPr>
+              <w:t>Display if Indirect or not Warning</w:t>
+            </w:r>
           </w:p>
         </w:tc>
       </w:tr>
@@ -18967,16 +18735,7 @@
                 <w:rFonts w:ascii="Arial" w:hAnsi="Arial"/>
                 <w:sz w:val="16"/>
               </w:rPr>
-              <w:t>I have verified that all the informa</w:t>
-            </w:r>
-            <w:bookmarkStart w:id="171" w:name="_GoBack"/>
-            <w:bookmarkEnd w:id="171"/>
-            <w:r>
-              <w:rPr>
-                <w:rFonts w:ascii="Arial" w:hAnsi="Arial"/>
-                <w:sz w:val="16"/>
-              </w:rPr>
-              <w:t>tion on this form is true and complete to the best of my knowledge. *</w:t>
+              <w:t>I have verified that all the information on this form is true and complete to the best of my knowledge. *</w:t>
             </w:r>
           </w:p>
         </w:tc>
@@ -19034,9 +18793,6 @@
         </w:tc>
       </w:tr>
       <w:tr>
-        <w:trPr>
-          <w:ins w:id="172" w:author="Augustin, Jourdain M" w:date="2014-10-22T13:07:00Z"/>
-        </w:trPr>
         <w:tc>
           <w:tcPr>
             <w:tcW w:w="14040" w:type="dxa"/>
@@ -19052,7 +18808,6 @@
           <w:p>
             <w:pPr>
               <w:rPr>
-                <w:ins w:id="173" w:author="Augustin, Jourdain M" w:date="2014-10-22T13:07:00Z"/>
                 <w:rFonts w:ascii="Arial" w:hAnsi="Arial"/>
                 <w:sz w:val="16"/>
               </w:rPr>
@@ -20635,7 +20390,7 @@
       <mc:AlternateContent>
         <mc:Choice Requires="wps">
           <w:drawing>
-            <wp:anchor distT="0" distB="0" distL="114300" distR="114300" simplePos="0" relativeHeight="251659264" behindDoc="0" locked="0" layoutInCell="0" allowOverlap="1" wp14:anchorId="63BE580F" wp14:editId="1845127D">
+            <wp:anchor distT="0" distB="0" distL="114300" distR="114300" simplePos="0" relativeHeight="251659264" behindDoc="0" locked="0" layoutInCell="0" allowOverlap="1" wp14:anchorId="39AADFA3" wp14:editId="6B523D2A">
               <wp:simplePos x="0" y="0"/>
               <wp:positionH relativeFrom="column">
                 <wp:posOffset>-45720</wp:posOffset>
@@ -20863,26 +20618,14 @@
       </w:rPr>
       <w:fldChar w:fldCharType="separate"/>
     </w:r>
-    <w:ins w:id="174" w:author="Augustin, Jourdain M" w:date="2014-10-22T12:16:00Z">
-      <w:r>
-        <w:rPr>
-          <w:rFonts w:ascii="Arial" w:hAnsi="Arial"/>
-          <w:noProof/>
-          <w:sz w:val="18"/>
-        </w:rPr>
-        <w:t>10/22/14</w:t>
-      </w:r>
-    </w:ins>
-    <w:del w:id="175" w:author="Augustin, Jourdain M" w:date="2014-10-22T12:16:00Z">
-      <w:r>
-        <w:rPr>
-          <w:rFonts w:ascii="Arial" w:hAnsi="Arial"/>
-          <w:noProof/>
-          <w:sz w:val="18"/>
-        </w:rPr>
-        <w:delText>10/10/14</w:delText>
-      </w:r>
-    </w:del>
+    <w:r>
+      <w:rPr>
+        <w:rFonts w:ascii="Arial" w:hAnsi="Arial"/>
+        <w:noProof/>
+        <w:sz w:val="18"/>
+      </w:rPr>
+      <w:t>11/24/14</w:t>
+    </w:r>
     <w:r>
       <w:rPr>
         <w:rFonts w:ascii="Arial" w:hAnsi="Arial"/>
@@ -20970,7 +20713,7 @@
         <w:noProof/>
         <w:sz w:val="18"/>
       </w:rPr>
-      <w:t>10</w:t>
+      <w:t>2</w:t>
     </w:r>
     <w:r>
       <w:rPr>

</xml_diff>

<commit_message>
[VM:Jourdain.Augustin@1/15/2015 4:04:48 PM] SCR 13653
git-tfs-id: [https://tfs.omnicloud.local/tfs/cco%20program/]$/eCoaching_V2;C13897
</commit_message>
<xml_diff>
--- a/Design/eCoaching_Submission_DDD.docx
+++ b/Design/eCoaching_Submission_DDD.docx
@@ -1190,9 +1190,6 @@
         </w:tc>
       </w:tr>
       <w:tr>
-        <w:trPr>
-          <w:ins w:id="0" w:author="Augustin, Jourdain M" w:date="2014-11-24T12:15:00Z"/>
-        </w:trPr>
         <w:tc>
           <w:tcPr>
             <w:tcW w:w="1440" w:type="dxa"/>
@@ -1202,15 +1199,78 @@
               <w:pStyle w:val="hdr1"/>
               <w:ind w:left="0"/>
               <w:jc w:val="left"/>
-              <w:rPr>
-                <w:ins w:id="1" w:author="Augustin, Jourdain M" w:date="2014-11-24T12:15:00Z"/>
-              </w:rPr>
-            </w:pPr>
-            <w:ins w:id="2" w:author="Augustin, Jourdain M" w:date="2014-11-24T12:15:00Z">
+            </w:pPr>
+            <w:r>
+              <w:t>11/24/2014</w:t>
+            </w:r>
+          </w:p>
+        </w:tc>
+        <w:tc>
+          <w:tcPr>
+            <w:tcW w:w="4608" w:type="dxa"/>
+          </w:tcPr>
+          <w:p>
+            <w:pPr>
+              <w:pStyle w:val="hdr1"/>
+              <w:ind w:left="0"/>
+            </w:pPr>
+            <w:r>
+              <w:t>P13542 – Indicate warning questions allowed for supervisor module</w:t>
+            </w:r>
+          </w:p>
+          <w:p>
+            <w:pPr>
+              <w:pStyle w:val="hdr1"/>
+              <w:ind w:left="0"/>
+            </w:pPr>
+            <w:r>
+              <w:t>2.4.2 – page 7-10</w:t>
+            </w:r>
+          </w:p>
+        </w:tc>
+        <w:tc>
+          <w:tcPr>
+            <w:tcW w:w="3420" w:type="dxa"/>
+          </w:tcPr>
+          <w:p>
+            <w:pPr>
+              <w:pStyle w:val="hdr1"/>
+              <w:ind w:left="0"/>
+              <w:jc w:val="left"/>
+            </w:pPr>
+            <w:r>
+              <w:t>Jourdain Augustin</w:t>
+            </w:r>
+          </w:p>
+        </w:tc>
+      </w:tr>
+      <w:tr>
+        <w:trPr>
+          <w:ins w:id="0" w:author="Augustin, Jourdain M" w:date="2015-01-15T13:05:00Z"/>
+        </w:trPr>
+        <w:tc>
+          <w:tcPr>
+            <w:tcW w:w="1440" w:type="dxa"/>
+          </w:tcPr>
+          <w:p>
+            <w:pPr>
+              <w:pStyle w:val="hdr1"/>
+              <w:ind w:left="0"/>
+              <w:jc w:val="left"/>
+              <w:rPr>
+                <w:ins w:id="1" w:author="Augustin, Jourdain M" w:date="2015-01-15T13:05:00Z"/>
+              </w:rPr>
+            </w:pPr>
+            <w:ins w:id="2" w:author="Augustin, Jourdain M" w:date="2015-01-15T13:05:00Z">
               <w:r>
-                <w:t>11/24/2014</w:t>
+                <w:t>01/15/201</w:t>
               </w:r>
             </w:ins>
+            <w:ins w:id="3" w:author="Augustin, Jourdain M" w:date="2015-01-15T13:06:00Z">
+              <w:r>
+                <w:t>5</w:t>
+              </w:r>
+            </w:ins>
           </w:p>
         </w:tc>
         <w:tc>
@@ -1222,36 +1282,46 @@
               <w:pStyle w:val="hdr1"/>
               <w:ind w:left="0"/>
               <w:rPr>
-                <w:ins w:id="3" w:author="Augustin, Jourdain M" w:date="2014-11-24T12:19:00Z"/>
-              </w:rPr>
-            </w:pPr>
-            <w:ins w:id="4" w:author="Augustin, Jourdain M" w:date="2014-11-24T12:15:00Z">
+                <w:ins w:id="4" w:author="Augustin, Jourdain M" w:date="2015-01-15T13:07:00Z"/>
+              </w:rPr>
+            </w:pPr>
+            <w:ins w:id="5" w:author="Augustin, Jourdain M" w:date="2015-01-15T13:06:00Z">
               <w:r>
-                <w:t xml:space="preserve">P13542 </w:t>
+                <w:t xml:space="preserve">P13653 </w:t>
               </w:r>
             </w:ins>
-            <w:ins w:id="5" w:author="Augustin, Jourdain M" w:date="2014-11-24T12:16:00Z">
+            <w:ins w:id="6" w:author="Augustin, Jourdain M" w:date="2015-01-15T13:07:00Z">
               <w:r>
                 <w:t>–</w:t>
               </w:r>
             </w:ins>
-            <w:ins w:id="6" w:author="Augustin, Jourdain M" w:date="2014-11-24T12:15:00Z">
+            <w:ins w:id="7" w:author="Augustin, Jourdain M" w:date="2015-01-15T13:06:00Z">
               <w:r>
-                <w:t xml:space="preserve"> Indicate warning questions allowed for supervisor module</w:t>
+                <w:t xml:space="preserve"> </w:t>
               </w:r>
             </w:ins>
+            <w:ins w:id="8" w:author="Augustin, Jourdain M" w:date="2015-01-15T13:07:00Z">
+              <w:r>
+                <w:t>Include LSA Module users</w:t>
+              </w:r>
+            </w:ins>
           </w:p>
           <w:p>
             <w:pPr>
               <w:pStyle w:val="hdr1"/>
               <w:ind w:left="0"/>
               <w:rPr>
-                <w:ins w:id="7" w:author="Augustin, Jourdain M" w:date="2014-11-24T12:15:00Z"/>
-              </w:rPr>
-            </w:pPr>
-            <w:ins w:id="8" w:author="Augustin, Jourdain M" w:date="2014-11-24T12:19:00Z">
+                <w:ins w:id="9" w:author="Augustin, Jourdain M" w:date="2015-01-15T13:05:00Z"/>
+              </w:rPr>
+            </w:pPr>
+            <w:ins w:id="10" w:author="Augustin, Jourdain M" w:date="2015-01-15T13:10:00Z">
               <w:r>
-                <w:t>2.4.2 – page 7-10</w:t>
+                <w:t xml:space="preserve">2.2 and </w:t>
+              </w:r>
+              <w:bookmarkStart w:id="11" w:name="_GoBack"/>
+              <w:bookmarkEnd w:id="11"/>
+              <w:r>
+                <w:t>2.3 – page 5</w:t>
               </w:r>
             </w:ins>
           </w:p>
@@ -1266,16 +1336,14 @@
               <w:ind w:left="0"/>
               <w:jc w:val="left"/>
               <w:rPr>
-                <w:ins w:id="9" w:author="Augustin, Jourdain M" w:date="2014-11-24T12:15:00Z"/>
-              </w:rPr>
-            </w:pPr>
-            <w:ins w:id="10" w:author="Augustin, Jourdain M" w:date="2014-11-24T12:19:00Z">
+                <w:ins w:id="12" w:author="Augustin, Jourdain M" w:date="2015-01-15T13:05:00Z"/>
+              </w:rPr>
+            </w:pPr>
+            <w:ins w:id="13" w:author="Augustin, Jourdain M" w:date="2015-01-15T13:07:00Z">
               <w:r>
                 <w:t>Jourdain Augustin</w:t>
               </w:r>
             </w:ins>
-            <w:bookmarkStart w:id="11" w:name="_GoBack"/>
-            <w:bookmarkEnd w:id="11"/>
           </w:p>
         </w:tc>
       </w:tr>
@@ -2085,19 +2153,19 @@
       <w:r>
         <w:br w:type="page"/>
       </w:r>
-      <w:bookmarkStart w:id="12" w:name="_Toc184635826"/>
-      <w:bookmarkStart w:id="13" w:name="_Toc398119441"/>
-      <w:bookmarkStart w:id="14" w:name="_Toc81713402"/>
+      <w:bookmarkStart w:id="14" w:name="_Toc184635826"/>
+      <w:bookmarkStart w:id="15" w:name="_Toc398119441"/>
+      <w:bookmarkStart w:id="16" w:name="_Toc81713402"/>
       <w:r>
         <w:lastRenderedPageBreak/>
         <w:t>Design Criteria</w:t>
       </w:r>
-      <w:bookmarkEnd w:id="12"/>
-      <w:bookmarkEnd w:id="13"/>
+      <w:bookmarkEnd w:id="14"/>
+      <w:bookmarkEnd w:id="15"/>
       <w:r>
         <w:t xml:space="preserve"> </w:t>
       </w:r>
-      <w:bookmarkEnd w:id="14"/>
+      <w:bookmarkEnd w:id="16"/>
       <w:r>
         <w:t xml:space="preserve">       </w:t>
       </w:r>
@@ -2111,11 +2179,11 @@
       <w:pPr>
         <w:pStyle w:val="Heading2"/>
       </w:pPr>
-      <w:bookmarkStart w:id="15" w:name="_Toc398119442"/>
+      <w:bookmarkStart w:id="17" w:name="_Toc398119442"/>
       <w:r>
         <w:t>Location Grid</w:t>
       </w:r>
-      <w:bookmarkEnd w:id="15"/>
+      <w:bookmarkEnd w:id="17"/>
       <w:r>
         <w:t xml:space="preserve">  </w:t>
       </w:r>
@@ -3999,7 +4067,7 @@
       <w:pPr>
         <w:pStyle w:val="Heading1"/>
       </w:pPr>
-      <w:bookmarkStart w:id="16" w:name="_Toc398119443"/>
+      <w:bookmarkStart w:id="18" w:name="_Toc398119443"/>
       <w:r>
         <w:t>eC</w:t>
       </w:r>
@@ -4018,7 +4086,7 @@
       <w:r>
         <w:t>Application</w:t>
       </w:r>
-      <w:bookmarkEnd w:id="16"/>
+      <w:bookmarkEnd w:id="18"/>
     </w:p>
     <w:p>
       <w:pPr>
@@ -4028,7 +4096,7 @@
           <w:i w:val="0"/>
         </w:rPr>
       </w:pPr>
-      <w:bookmarkStart w:id="17" w:name="_Toc398119444"/>
+      <w:bookmarkStart w:id="19" w:name="_Toc398119444"/>
       <w:r>
         <w:rPr>
           <w:b w:val="0"/>
@@ -4036,7 +4104,7 @@
         </w:rPr>
         <w:t>Purpose</w:t>
       </w:r>
-      <w:bookmarkEnd w:id="17"/>
+      <w:bookmarkEnd w:id="19"/>
     </w:p>
     <w:p>
       <w:pPr>
@@ -4119,12 +4187,12 @@
           <w:i w:val="0"/>
         </w:rPr>
       </w:pPr>
-      <w:bookmarkStart w:id="18" w:name="_Toc184635844"/>
+      <w:bookmarkStart w:id="20" w:name="_Toc184635844"/>
       <w:r>
         <w:t xml:space="preserve"> </w:t>
       </w:r>
-      <w:bookmarkStart w:id="19" w:name="_Toc398119445"/>
-      <w:bookmarkEnd w:id="18"/>
+      <w:bookmarkStart w:id="21" w:name="_Toc398119445"/>
+      <w:bookmarkEnd w:id="20"/>
       <w:r>
         <w:rPr>
           <w:b w:val="0"/>
@@ -4132,7 +4200,7 @@
         </w:rPr>
         <w:t>Assumptions</w:t>
       </w:r>
-      <w:bookmarkEnd w:id="19"/>
+      <w:bookmarkEnd w:id="21"/>
     </w:p>
     <w:p>
       <w:pPr>
@@ -4365,8 +4433,74 @@
         <w:rPr>
           <w:rFonts w:ascii="Arial" w:hAnsi="Arial" w:cs="Arial"/>
         </w:rPr>
-        <w:t>The eCoaching Log application will incorporate 3 modules, CSR, Quality and Supervisor</w:t>
+        <w:t xml:space="preserve">The eCoaching Log application will incorporate </w:t>
       </w:r>
+      <w:del w:id="22" w:author="Augustin, Jourdain M" w:date="2015-01-15T13:08:00Z">
+        <w:r>
+          <w:rPr>
+            <w:rFonts w:ascii="Arial" w:hAnsi="Arial" w:cs="Arial"/>
+          </w:rPr>
+          <w:delText xml:space="preserve">3 </w:delText>
+        </w:r>
+      </w:del>
+      <w:ins w:id="23" w:author="Augustin, Jourdain M" w:date="2015-01-15T13:08:00Z">
+        <w:r>
+          <w:rPr>
+            <w:rFonts w:ascii="Arial" w:hAnsi="Arial" w:cs="Arial"/>
+          </w:rPr>
+          <w:t>4</w:t>
+        </w:r>
+        <w:r>
+          <w:rPr>
+            <w:rFonts w:ascii="Arial" w:hAnsi="Arial" w:cs="Arial"/>
+          </w:rPr>
+          <w:t xml:space="preserve"> </w:t>
+        </w:r>
+      </w:ins>
+      <w:r>
+        <w:rPr>
+          <w:rFonts w:ascii="Arial" w:hAnsi="Arial" w:cs="Arial"/>
+        </w:rPr>
+        <w:t xml:space="preserve">modules, CSR, </w:t>
+      </w:r>
+      <w:proofErr w:type="spellStart"/>
+      <w:r>
+        <w:rPr>
+          <w:rFonts w:ascii="Arial" w:hAnsi="Arial" w:cs="Arial"/>
+        </w:rPr>
+        <w:t>Quality</w:t>
+      </w:r>
+      <w:ins w:id="24" w:author="Augustin, Jourdain M" w:date="2015-01-15T13:08:00Z">
+        <w:r>
+          <w:rPr>
+            <w:rFonts w:ascii="Arial" w:hAnsi="Arial" w:cs="Arial"/>
+          </w:rPr>
+          <w:t>,</w:t>
+        </w:r>
+      </w:ins>
+      <w:del w:id="25" w:author="Augustin, Jourdain M" w:date="2015-01-15T13:08:00Z">
+        <w:r>
+          <w:rPr>
+            <w:rFonts w:ascii="Arial" w:hAnsi="Arial" w:cs="Arial"/>
+          </w:rPr>
+          <w:delText xml:space="preserve"> and </w:delText>
+        </w:r>
+      </w:del>
+      <w:r>
+        <w:rPr>
+          <w:rFonts w:ascii="Arial" w:hAnsi="Arial" w:cs="Arial"/>
+        </w:rPr>
+        <w:t>Supervisor</w:t>
+      </w:r>
+      <w:proofErr w:type="spellEnd"/>
+      <w:ins w:id="26" w:author="Augustin, Jourdain M" w:date="2015-01-15T13:08:00Z">
+        <w:r>
+          <w:rPr>
+            <w:rFonts w:ascii="Arial" w:hAnsi="Arial" w:cs="Arial"/>
+          </w:rPr>
+          <w:t xml:space="preserve"> and LSA</w:t>
+        </w:r>
+      </w:ins>
     </w:p>
     <w:p>
       <w:pPr>
@@ -4383,7 +4517,7 @@
           <w:i w:val="0"/>
         </w:rPr>
       </w:pPr>
-      <w:bookmarkStart w:id="20" w:name="_Toc398119446"/>
+      <w:bookmarkStart w:id="27" w:name="_Toc398119446"/>
       <w:r>
         <w:rPr>
           <w:b w:val="0"/>
@@ -4391,7 +4525,7 @@
         </w:rPr>
         <w:t>User</w:t>
       </w:r>
-      <w:bookmarkEnd w:id="20"/>
+      <w:bookmarkEnd w:id="27"/>
     </w:p>
     <w:p>
       <w:pPr>
@@ -4522,6 +4656,7 @@
           <w:numId w:val="8"/>
         </w:numPr>
         <w:rPr>
+          <w:ins w:id="28" w:author="Augustin, Jourdain M" w:date="2015-01-15T13:08:00Z"/>
           <w:rFonts w:ascii="Arial" w:hAnsi="Arial" w:cs="Arial"/>
         </w:rPr>
       </w:pPr>
@@ -4534,13 +4669,33 @@
     </w:p>
     <w:p>
       <w:pPr>
+        <w:pStyle w:val="ListParagraph"/>
+        <w:numPr>
+          <w:ilvl w:val="0"/>
+          <w:numId w:val="8"/>
+        </w:numPr>
+        <w:rPr>
+          <w:rFonts w:ascii="Arial" w:hAnsi="Arial" w:cs="Arial"/>
+        </w:rPr>
+      </w:pPr>
+      <w:ins w:id="29" w:author="Augustin, Jourdain M" w:date="2015-01-15T13:08:00Z">
+        <w:r>
+          <w:rPr>
+            <w:rFonts w:ascii="Arial" w:hAnsi="Arial" w:cs="Arial"/>
+          </w:rPr>
+          <w:t>LSA staff</w:t>
+        </w:r>
+      </w:ins>
+    </w:p>
+    <w:p>
+      <w:pPr>
         <w:pStyle w:val="Heading2"/>
         <w:rPr>
           <w:b w:val="0"/>
           <w:i w:val="0"/>
         </w:rPr>
       </w:pPr>
-      <w:bookmarkStart w:id="21" w:name="_Toc398119447"/>
+      <w:bookmarkStart w:id="30" w:name="_Toc398119447"/>
       <w:r>
         <w:rPr>
           <w:b w:val="0"/>
@@ -4548,13 +4703,13 @@
         </w:rPr>
         <w:t>Page Description</w:t>
       </w:r>
-      <w:bookmarkEnd w:id="21"/>
+      <w:bookmarkEnd w:id="30"/>
     </w:p>
     <w:p>
       <w:pPr>
         <w:pStyle w:val="Heading3"/>
       </w:pPr>
-      <w:bookmarkStart w:id="22" w:name="_Toc398119448"/>
+      <w:bookmarkStart w:id="31" w:name="_Toc398119448"/>
       <w:r>
         <w:t>“</w:t>
       </w:r>
@@ -4591,7 +4746,7 @@
       <w:r>
         <w:t>.asp – secure)</w:t>
       </w:r>
-      <w:bookmarkEnd w:id="22"/>
+      <w:bookmarkEnd w:id="31"/>
     </w:p>
     <w:p>
       <w:r>
@@ -4987,6 +5142,7 @@
                 <w:rFonts w:ascii="Arial" w:hAnsi="Arial"/>
                 <w:sz w:val="16"/>
               </w:rPr>
+              <w:lastRenderedPageBreak/>
               <w:t>Tab</w:t>
             </w:r>
           </w:p>
@@ -5119,7 +5275,6 @@
                 <w:rFonts w:ascii="Arial" w:hAnsi="Arial"/>
                 <w:sz w:val="16"/>
               </w:rPr>
-              <w:lastRenderedPageBreak/>
               <w:t xml:space="preserve">Include default2.aspx </w:t>
             </w:r>
           </w:p>
@@ -5866,7 +6021,7 @@
       <w:pPr>
         <w:pStyle w:val="Heading3"/>
       </w:pPr>
-      <w:bookmarkStart w:id="23" w:name="_Toc398119449"/>
+      <w:bookmarkStart w:id="32" w:name="_Toc398119449"/>
       <w:r>
         <w:t>“</w:t>
       </w:r>
@@ -5906,7 +6061,7 @@
       <w:r>
         <w:t>.asp – secure)</w:t>
       </w:r>
-      <w:bookmarkEnd w:id="23"/>
+      <w:bookmarkEnd w:id="32"/>
     </w:p>
     <w:p>
       <w:r>
@@ -7208,6 +7363,7 @@
                 <w:rFonts w:ascii="Arial" w:hAnsi="Arial"/>
                 <w:sz w:val="16"/>
               </w:rPr>
+              <w:lastRenderedPageBreak/>
               <w:t>Text</w:t>
             </w:r>
           </w:p>
@@ -7315,7 +7471,6 @@
                 <w:rFonts w:ascii="Arial" w:hAnsi="Arial"/>
                 <w:sz w:val="16"/>
               </w:rPr>
-              <w:lastRenderedPageBreak/>
               <w:t>“</w:t>
             </w:r>
             <w:r>
@@ -7361,7 +7516,6 @@
                 <w:rFonts w:ascii="Arial" w:hAnsi="Arial"/>
                 <w:sz w:val="16"/>
               </w:rPr>
-              <w:lastRenderedPageBreak/>
               <w:t>N/A</w:t>
             </w:r>
           </w:p>
@@ -10270,15 +10424,13 @@
               </w:rPr>
               <w:t xml:space="preserve">Display the following when the selected employee reports to current user (supervisor) or current user’s employee (manager) for CSR </w:t>
             </w:r>
-            <w:ins w:id="24" w:author="Augustin, Jourdain M" w:date="2014-11-24T12:18:00Z">
-              <w:r>
-                <w:rPr>
-                  <w:rFonts w:ascii="Arial" w:hAnsi="Arial"/>
-                  <w:sz w:val="16"/>
-                </w:rPr>
-                <w:t xml:space="preserve">or Supervisor </w:t>
-              </w:r>
-            </w:ins>
+            <w:r>
+              <w:rPr>
+                <w:rFonts w:ascii="Arial" w:hAnsi="Arial"/>
+                <w:sz w:val="16"/>
+              </w:rPr>
+              <w:t xml:space="preserve">or Supervisor </w:t>
+            </w:r>
             <w:r>
               <w:rPr>
                 <w:rFonts w:ascii="Arial" w:hAnsi="Arial"/>
@@ -20390,7 +20542,7 @@
       <mc:AlternateContent>
         <mc:Choice Requires="wps">
           <w:drawing>
-            <wp:anchor distT="0" distB="0" distL="114300" distR="114300" simplePos="0" relativeHeight="251659264" behindDoc="0" locked="0" layoutInCell="0" allowOverlap="1" wp14:anchorId="39AADFA3" wp14:editId="6B523D2A">
+            <wp:anchor distT="0" distB="0" distL="114300" distR="114300" simplePos="0" relativeHeight="251659264" behindDoc="0" locked="0" layoutInCell="0" allowOverlap="1" wp14:anchorId="34922A44" wp14:editId="666C4C77">
               <wp:simplePos x="0" y="0"/>
               <wp:positionH relativeFrom="column">
                 <wp:posOffset>-45720</wp:posOffset>
@@ -20624,7 +20776,7 @@
         <w:noProof/>
         <w:sz w:val="18"/>
       </w:rPr>
-      <w:t>11/24/14</w:t>
+      <w:t>01/15/15</w:t>
     </w:r>
     <w:r>
       <w:rPr>

</xml_diff>

<commit_message>
[VM:Jourdain.Augustin@2/4/2015 5:16:00 PM] P14065
git-tfs-id: [https://tfs.omnicloud.local/tfs/cco%20program/]$/eCoaching_V2;C13927
</commit_message>
<xml_diff>
--- a/Design/eCoaching_Submission_DDD.docx
+++ b/Design/eCoaching_Submission_DDD.docx
@@ -1245,9 +1245,6 @@
         </w:tc>
       </w:tr>
       <w:tr>
-        <w:trPr>
-          <w:ins w:id="0" w:author="Augustin, Jourdain M" w:date="2015-01-15T13:05:00Z"/>
-        </w:trPr>
         <w:tc>
           <w:tcPr>
             <w:tcW w:w="1440" w:type="dxa"/>
@@ -1257,71 +1254,183 @@
               <w:pStyle w:val="hdr1"/>
               <w:ind w:left="0"/>
               <w:jc w:val="left"/>
-              <w:rPr>
-                <w:ins w:id="1" w:author="Augustin, Jourdain M" w:date="2015-01-15T13:05:00Z"/>
-              </w:rPr>
-            </w:pPr>
-            <w:ins w:id="2" w:author="Augustin, Jourdain M" w:date="2015-01-15T13:05:00Z">
+            </w:pPr>
+            <w:r>
+              <w:t>01/15/2015</w:t>
+            </w:r>
+          </w:p>
+        </w:tc>
+        <w:tc>
+          <w:tcPr>
+            <w:tcW w:w="4608" w:type="dxa"/>
+          </w:tcPr>
+          <w:p>
+            <w:pPr>
+              <w:pStyle w:val="hdr1"/>
+              <w:ind w:left="0"/>
+            </w:pPr>
+            <w:r>
+              <w:t>P13653 – Include LSA Module users</w:t>
+            </w:r>
+          </w:p>
+          <w:p>
+            <w:pPr>
+              <w:pStyle w:val="hdr1"/>
+              <w:ind w:left="0"/>
+            </w:pPr>
+            <w:r>
+              <w:t>2.2 and 2.3 – page 5</w:t>
+            </w:r>
+          </w:p>
+        </w:tc>
+        <w:tc>
+          <w:tcPr>
+            <w:tcW w:w="3420" w:type="dxa"/>
+          </w:tcPr>
+          <w:p>
+            <w:pPr>
+              <w:pStyle w:val="hdr1"/>
+              <w:ind w:left="0"/>
+              <w:jc w:val="left"/>
+            </w:pPr>
+            <w:r>
+              <w:t>Jourdain Augustin</w:t>
+            </w:r>
+          </w:p>
+        </w:tc>
+      </w:tr>
+      <w:tr>
+        <w:trPr>
+          <w:ins w:id="0" w:author="Augustin, Jourdain M" w:date="2015-02-04T12:45:00Z"/>
+        </w:trPr>
+        <w:tc>
+          <w:tcPr>
+            <w:tcW w:w="1440" w:type="dxa"/>
+          </w:tcPr>
+          <w:p>
+            <w:pPr>
+              <w:pStyle w:val="hdr1"/>
+              <w:ind w:left="0"/>
+              <w:jc w:val="left"/>
+              <w:rPr>
+                <w:ins w:id="1" w:author="Augustin, Jourdain M" w:date="2015-02-04T12:45:00Z"/>
+              </w:rPr>
+            </w:pPr>
+            <w:ins w:id="2" w:author="Augustin, Jourdain M" w:date="2015-02-04T12:45:00Z">
               <w:r>
-                <w:t>01/15/201</w:t>
+                <w:t>02/04/2015</w:t>
               </w:r>
             </w:ins>
-            <w:ins w:id="3" w:author="Augustin, Jourdain M" w:date="2015-01-15T13:06:00Z">
+          </w:p>
+        </w:tc>
+        <w:tc>
+          <w:tcPr>
+            <w:tcW w:w="4608" w:type="dxa"/>
+          </w:tcPr>
+          <w:p>
+            <w:pPr>
+              <w:pStyle w:val="hdr1"/>
+              <w:ind w:left="0"/>
+              <w:jc w:val="left"/>
+              <w:rPr>
+                <w:ins w:id="3" w:author="Augustin, Jourdain M" w:date="2015-02-04T12:51:00Z"/>
+              </w:rPr>
+              <w:pPrChange w:id="4" w:author="Augustin, Jourdain M" w:date="2015-02-04T12:50:00Z">
+                <w:pPr>
+                  <w:pStyle w:val="hdr1"/>
+                </w:pPr>
+              </w:pPrChange>
+            </w:pPr>
+            <w:ins w:id="5" w:author="Augustin, Jourdain M" w:date="2015-02-04T12:49:00Z">
               <w:r>
-                <w:t>5</w:t>
+                <w:t xml:space="preserve">P14065 - </w:t>
               </w:r>
             </w:ins>
-          </w:p>
-        </w:tc>
-        <w:tc>
-          <w:tcPr>
-            <w:tcW w:w="4608" w:type="dxa"/>
-          </w:tcPr>
+            <w:ins w:id="6" w:author="Augustin, Jourdain M" w:date="2015-02-04T12:50:00Z">
+              <w:r>
+                <w:t xml:space="preserve">Update </w:t>
+              </w:r>
+            </w:ins>
+            <w:ins w:id="7" w:author="Augustin, Jourdain M" w:date="2015-02-04T12:51:00Z">
+              <w:r>
+                <w:t>list</w:t>
+              </w:r>
+            </w:ins>
+            <w:ins w:id="8" w:author="Augustin, Jourdain M" w:date="2015-02-04T12:50:00Z">
+              <w:r>
+                <w:t xml:space="preserve"> to include "Human Resource staff"</w:t>
+              </w:r>
+            </w:ins>
+          </w:p>
           <w:p>
             <w:pPr>
               <w:pStyle w:val="hdr1"/>
               <w:ind w:left="0"/>
-              <w:rPr>
-                <w:ins w:id="4" w:author="Augustin, Jourdain M" w:date="2015-01-15T13:07:00Z"/>
-              </w:rPr>
-            </w:pPr>
-            <w:ins w:id="5" w:author="Augustin, Jourdain M" w:date="2015-01-15T13:06:00Z">
+              <w:jc w:val="left"/>
+              <w:rPr>
+                <w:ins w:id="9" w:author="Augustin, Jourdain M" w:date="2015-02-04T12:50:00Z"/>
+              </w:rPr>
+              <w:pPrChange w:id="10" w:author="Augustin, Jourdain M" w:date="2015-02-04T12:50:00Z">
+                <w:pPr>
+                  <w:pStyle w:val="hdr1"/>
+                </w:pPr>
+              </w:pPrChange>
+            </w:pPr>
+            <w:ins w:id="11" w:author="Augustin, Jourdain M" w:date="2015-02-04T12:51:00Z">
               <w:r>
-                <w:t xml:space="preserve">P13653 </w:t>
+                <w:t>2.3</w:t>
               </w:r>
             </w:ins>
-            <w:ins w:id="6" w:author="Augustin, Jourdain M" w:date="2015-01-15T13:07:00Z">
+            <w:ins w:id="12" w:author="Augustin, Jourdain M" w:date="2015-02-04T12:50:00Z">
               <w:r>
-                <w:t>–</w:t>
+                <w:t xml:space="preserve"> – page 5</w:t>
+              </w:r>
+              <w:bookmarkStart w:id="13" w:name="_GoBack"/>
+              <w:bookmarkEnd w:id="13"/>
+            </w:ins>
+          </w:p>
+          <w:p>
+            <w:pPr>
+              <w:pStyle w:val="hdr1"/>
+              <w:ind w:left="0"/>
+              <w:rPr>
+                <w:ins w:id="14" w:author="Augustin, Jourdain M" w:date="2015-02-04T12:51:00Z"/>
+              </w:rPr>
+            </w:pPr>
+            <w:ins w:id="15" w:author="Augustin, Jourdain M" w:date="2015-02-04T12:50:00Z">
+              <w:r>
+                <w:t xml:space="preserve">Also update </w:t>
+              </w:r>
+              <w:r>
+                <w:t>text</w:t>
+              </w:r>
+              <w:r>
+                <w:t xml:space="preserve"> to include space between "Quality," </w:t>
+              </w:r>
+              <w:r>
+                <w:t>and "Supervisor" in last bullet</w:t>
               </w:r>
             </w:ins>
-            <w:ins w:id="7" w:author="Augustin, Jourdain M" w:date="2015-01-15T13:06:00Z">
+          </w:p>
+          <w:p>
+            <w:pPr>
+              <w:pStyle w:val="hdr1"/>
+              <w:ind w:left="0"/>
+              <w:rPr>
+                <w:ins w:id="16" w:author="Augustin, Jourdain M" w:date="2015-02-04T12:45:00Z"/>
+              </w:rPr>
+            </w:pPr>
+            <w:ins w:id="17" w:author="Augustin, Jourdain M" w:date="2015-02-04T12:51:00Z">
+              <w:r>
+                <w:t>2.2</w:t>
+              </w:r>
               <w:r>
                 <w:t xml:space="preserve"> </w:t>
               </w:r>
             </w:ins>
-            <w:ins w:id="8" w:author="Augustin, Jourdain M" w:date="2015-01-15T13:07:00Z">
+            <w:ins w:id="18" w:author="Augustin, Jourdain M" w:date="2015-02-04T12:50:00Z">
               <w:r>
-                <w:t>Include LSA Module users</w:t>
-              </w:r>
-            </w:ins>
-          </w:p>
-          <w:p>
-            <w:pPr>
-              <w:pStyle w:val="hdr1"/>
-              <w:ind w:left="0"/>
-              <w:rPr>
-                <w:ins w:id="9" w:author="Augustin, Jourdain M" w:date="2015-01-15T13:05:00Z"/>
-              </w:rPr>
-            </w:pPr>
-            <w:ins w:id="10" w:author="Augustin, Jourdain M" w:date="2015-01-15T13:10:00Z">
-              <w:r>
-                <w:t xml:space="preserve">2.2 and </w:t>
-              </w:r>
-              <w:bookmarkStart w:id="11" w:name="_GoBack"/>
-              <w:bookmarkEnd w:id="11"/>
-              <w:r>
-                <w:t>2.3 – page 5</w:t>
+                <w:t>– page 5</w:t>
               </w:r>
             </w:ins>
           </w:p>
@@ -1336,10 +1445,10 @@
               <w:ind w:left="0"/>
               <w:jc w:val="left"/>
               <w:rPr>
-                <w:ins w:id="12" w:author="Augustin, Jourdain M" w:date="2015-01-15T13:05:00Z"/>
-              </w:rPr>
-            </w:pPr>
-            <w:ins w:id="13" w:author="Augustin, Jourdain M" w:date="2015-01-15T13:07:00Z">
+                <w:ins w:id="19" w:author="Augustin, Jourdain M" w:date="2015-02-04T12:45:00Z"/>
+              </w:rPr>
+            </w:pPr>
+            <w:ins w:id="20" w:author="Augustin, Jourdain M" w:date="2015-02-04T12:45:00Z">
               <w:r>
                 <w:t>Jourdain Augustin</w:t>
               </w:r>
@@ -2153,19 +2262,19 @@
       <w:r>
         <w:br w:type="page"/>
       </w:r>
-      <w:bookmarkStart w:id="14" w:name="_Toc184635826"/>
-      <w:bookmarkStart w:id="15" w:name="_Toc398119441"/>
-      <w:bookmarkStart w:id="16" w:name="_Toc81713402"/>
+      <w:bookmarkStart w:id="21" w:name="_Toc184635826"/>
+      <w:bookmarkStart w:id="22" w:name="_Toc398119441"/>
+      <w:bookmarkStart w:id="23" w:name="_Toc81713402"/>
       <w:r>
         <w:lastRenderedPageBreak/>
         <w:t>Design Criteria</w:t>
       </w:r>
-      <w:bookmarkEnd w:id="14"/>
-      <w:bookmarkEnd w:id="15"/>
+      <w:bookmarkEnd w:id="21"/>
+      <w:bookmarkEnd w:id="22"/>
       <w:r>
         <w:t xml:space="preserve"> </w:t>
       </w:r>
-      <w:bookmarkEnd w:id="16"/>
+      <w:bookmarkEnd w:id="23"/>
       <w:r>
         <w:t xml:space="preserve">       </w:t>
       </w:r>
@@ -2179,11 +2288,11 @@
       <w:pPr>
         <w:pStyle w:val="Heading2"/>
       </w:pPr>
-      <w:bookmarkStart w:id="17" w:name="_Toc398119442"/>
+      <w:bookmarkStart w:id="24" w:name="_Toc398119442"/>
       <w:r>
         <w:t>Location Grid</w:t>
       </w:r>
-      <w:bookmarkEnd w:id="17"/>
+      <w:bookmarkEnd w:id="24"/>
       <w:r>
         <w:t xml:space="preserve">  </w:t>
       </w:r>
@@ -4067,7 +4176,7 @@
       <w:pPr>
         <w:pStyle w:val="Heading1"/>
       </w:pPr>
-      <w:bookmarkStart w:id="18" w:name="_Toc398119443"/>
+      <w:bookmarkStart w:id="25" w:name="_Toc398119443"/>
       <w:r>
         <w:t>eC</w:t>
       </w:r>
@@ -4086,7 +4195,7 @@
       <w:r>
         <w:t>Application</w:t>
       </w:r>
-      <w:bookmarkEnd w:id="18"/>
+      <w:bookmarkEnd w:id="25"/>
     </w:p>
     <w:p>
       <w:pPr>
@@ -4096,7 +4205,7 @@
           <w:i w:val="0"/>
         </w:rPr>
       </w:pPr>
-      <w:bookmarkStart w:id="19" w:name="_Toc398119444"/>
+      <w:bookmarkStart w:id="26" w:name="_Toc398119444"/>
       <w:r>
         <w:rPr>
           <w:b w:val="0"/>
@@ -4104,7 +4213,7 @@
         </w:rPr>
         <w:t>Purpose</w:t>
       </w:r>
-      <w:bookmarkEnd w:id="19"/>
+      <w:bookmarkEnd w:id="26"/>
     </w:p>
     <w:p>
       <w:pPr>
@@ -4187,12 +4296,12 @@
           <w:i w:val="0"/>
         </w:rPr>
       </w:pPr>
-      <w:bookmarkStart w:id="20" w:name="_Toc184635844"/>
+      <w:bookmarkStart w:id="27" w:name="_Toc184635844"/>
       <w:r>
         <w:t xml:space="preserve"> </w:t>
       </w:r>
-      <w:bookmarkStart w:id="21" w:name="_Toc398119445"/>
-      <w:bookmarkEnd w:id="20"/>
+      <w:bookmarkStart w:id="28" w:name="_Toc398119445"/>
+      <w:bookmarkEnd w:id="27"/>
       <w:r>
         <w:rPr>
           <w:b w:val="0"/>
@@ -4200,7 +4309,7 @@
         </w:rPr>
         <w:t>Assumptions</w:t>
       </w:r>
-      <w:bookmarkEnd w:id="21"/>
+      <w:bookmarkEnd w:id="28"/>
     </w:p>
     <w:p>
       <w:pPr>
@@ -4435,21 +4544,25 @@
         </w:rPr>
         <w:t xml:space="preserve">The eCoaching Log application will incorporate </w:t>
       </w:r>
-      <w:del w:id="22" w:author="Augustin, Jourdain M" w:date="2015-01-15T13:08:00Z">
-        <w:r>
-          <w:rPr>
-            <w:rFonts w:ascii="Arial" w:hAnsi="Arial" w:cs="Arial"/>
-          </w:rPr>
-          <w:delText xml:space="preserve">3 </w:delText>
-        </w:r>
-      </w:del>
-      <w:ins w:id="23" w:author="Augustin, Jourdain M" w:date="2015-01-15T13:08:00Z">
-        <w:r>
-          <w:rPr>
-            <w:rFonts w:ascii="Arial" w:hAnsi="Arial" w:cs="Arial"/>
-          </w:rPr>
-          <w:t>4</w:t>
-        </w:r>
+      <w:r>
+        <w:rPr>
+          <w:rFonts w:ascii="Arial" w:hAnsi="Arial" w:cs="Arial"/>
+        </w:rPr>
+        <w:t xml:space="preserve">4 </w:t>
+      </w:r>
+      <w:r>
+        <w:rPr>
+          <w:rFonts w:ascii="Arial" w:hAnsi="Arial" w:cs="Arial"/>
+        </w:rPr>
+        <w:t>modules, CSR, Quality</w:t>
+      </w:r>
+      <w:r>
+        <w:rPr>
+          <w:rFonts w:ascii="Arial" w:hAnsi="Arial" w:cs="Arial"/>
+        </w:rPr>
+        <w:t>,</w:t>
+      </w:r>
+      <w:ins w:id="29" w:author="Augustin, Jourdain M" w:date="2015-02-04T12:47:00Z">
         <w:r>
           <w:rPr>
             <w:rFonts w:ascii="Arial" w:hAnsi="Arial" w:cs="Arial"/>
@@ -4461,46 +4574,14 @@
         <w:rPr>
           <w:rFonts w:ascii="Arial" w:hAnsi="Arial" w:cs="Arial"/>
         </w:rPr>
-        <w:t xml:space="preserve">modules, CSR, </w:t>
-      </w:r>
-      <w:proofErr w:type="spellStart"/>
-      <w:r>
-        <w:rPr>
-          <w:rFonts w:ascii="Arial" w:hAnsi="Arial" w:cs="Arial"/>
-        </w:rPr>
-        <w:t>Quality</w:t>
-      </w:r>
-      <w:ins w:id="24" w:author="Augustin, Jourdain M" w:date="2015-01-15T13:08:00Z">
-        <w:r>
-          <w:rPr>
-            <w:rFonts w:ascii="Arial" w:hAnsi="Arial" w:cs="Arial"/>
-          </w:rPr>
-          <w:t>,</w:t>
-        </w:r>
-      </w:ins>
-      <w:del w:id="25" w:author="Augustin, Jourdain M" w:date="2015-01-15T13:08:00Z">
-        <w:r>
-          <w:rPr>
-            <w:rFonts w:ascii="Arial" w:hAnsi="Arial" w:cs="Arial"/>
-          </w:rPr>
-          <w:delText xml:space="preserve"> and </w:delText>
-        </w:r>
-      </w:del>
-      <w:r>
-        <w:rPr>
-          <w:rFonts w:ascii="Arial" w:hAnsi="Arial" w:cs="Arial"/>
-        </w:rPr>
         <w:t>Supervisor</w:t>
       </w:r>
-      <w:proofErr w:type="spellEnd"/>
-      <w:ins w:id="26" w:author="Augustin, Jourdain M" w:date="2015-01-15T13:08:00Z">
-        <w:r>
-          <w:rPr>
-            <w:rFonts w:ascii="Arial" w:hAnsi="Arial" w:cs="Arial"/>
-          </w:rPr>
-          <w:t xml:space="preserve"> and LSA</w:t>
-        </w:r>
-      </w:ins>
+      <w:r>
+        <w:rPr>
+          <w:rFonts w:ascii="Arial" w:hAnsi="Arial" w:cs="Arial"/>
+        </w:rPr>
+        <w:t xml:space="preserve"> and LSA</w:t>
+      </w:r>
     </w:p>
     <w:p>
       <w:pPr>
@@ -4517,7 +4598,7 @@
           <w:i w:val="0"/>
         </w:rPr>
       </w:pPr>
-      <w:bookmarkStart w:id="27" w:name="_Toc398119446"/>
+      <w:bookmarkStart w:id="30" w:name="_Toc398119446"/>
       <w:r>
         <w:rPr>
           <w:b w:val="0"/>
@@ -4525,7 +4606,7 @@
         </w:rPr>
         <w:t>User</w:t>
       </w:r>
-      <w:bookmarkEnd w:id="27"/>
+      <w:bookmarkEnd w:id="30"/>
     </w:p>
     <w:p>
       <w:pPr>
@@ -4656,7 +4737,6 @@
           <w:numId w:val="8"/>
         </w:numPr>
         <w:rPr>
-          <w:ins w:id="28" w:author="Augustin, Jourdain M" w:date="2015-01-15T13:08:00Z"/>
           <w:rFonts w:ascii="Arial" w:hAnsi="Arial" w:cs="Arial"/>
         </w:rPr>
       </w:pPr>
@@ -4675,15 +4755,34 @@
           <w:numId w:val="8"/>
         </w:numPr>
         <w:rPr>
+          <w:ins w:id="31" w:author="Augustin, Jourdain M" w:date="2015-02-04T12:48:00Z"/>
           <w:rFonts w:ascii="Arial" w:hAnsi="Arial" w:cs="Arial"/>
         </w:rPr>
       </w:pPr>
-      <w:ins w:id="29" w:author="Augustin, Jourdain M" w:date="2015-01-15T13:08:00Z">
+      <w:r>
+        <w:rPr>
+          <w:rFonts w:ascii="Arial" w:hAnsi="Arial" w:cs="Arial"/>
+        </w:rPr>
+        <w:t>LSA staff</w:t>
+      </w:r>
+    </w:p>
+    <w:p>
+      <w:pPr>
+        <w:pStyle w:val="ListParagraph"/>
+        <w:numPr>
+          <w:ilvl w:val="0"/>
+          <w:numId w:val="8"/>
+        </w:numPr>
+        <w:rPr>
+          <w:rFonts w:ascii="Arial" w:hAnsi="Arial" w:cs="Arial"/>
+        </w:rPr>
+      </w:pPr>
+      <w:ins w:id="32" w:author="Augustin, Jourdain M" w:date="2015-02-04T12:48:00Z">
         <w:r>
           <w:rPr>
             <w:rFonts w:ascii="Arial" w:hAnsi="Arial" w:cs="Arial"/>
           </w:rPr>
-          <w:t>LSA staff</w:t>
+          <w:t>Human Resource staff</w:t>
         </w:r>
       </w:ins>
     </w:p>
@@ -4695,7 +4794,7 @@
           <w:i w:val="0"/>
         </w:rPr>
       </w:pPr>
-      <w:bookmarkStart w:id="30" w:name="_Toc398119447"/>
+      <w:bookmarkStart w:id="33" w:name="_Toc398119447"/>
       <w:r>
         <w:rPr>
           <w:b w:val="0"/>
@@ -4703,13 +4802,13 @@
         </w:rPr>
         <w:t>Page Description</w:t>
       </w:r>
-      <w:bookmarkEnd w:id="30"/>
+      <w:bookmarkEnd w:id="33"/>
     </w:p>
     <w:p>
       <w:pPr>
         <w:pStyle w:val="Heading3"/>
       </w:pPr>
-      <w:bookmarkStart w:id="31" w:name="_Toc398119448"/>
+      <w:bookmarkStart w:id="34" w:name="_Toc398119448"/>
       <w:r>
         <w:t>“</w:t>
       </w:r>
@@ -4746,7 +4845,7 @@
       <w:r>
         <w:t>.asp – secure)</w:t>
       </w:r>
-      <w:bookmarkEnd w:id="31"/>
+      <w:bookmarkEnd w:id="34"/>
     </w:p>
     <w:p>
       <w:r>
@@ -5113,6 +5212,7 @@
                 <w:rFonts w:ascii="Arial" w:hAnsi="Arial"/>
                 <w:sz w:val="16"/>
               </w:rPr>
+              <w:lastRenderedPageBreak/>
               <w:t>Display the following if user authorized non-CSR or authorized ARC CSR</w:t>
             </w:r>
           </w:p>
@@ -5142,7 +5242,6 @@
                 <w:rFonts w:ascii="Arial" w:hAnsi="Arial"/>
                 <w:sz w:val="16"/>
               </w:rPr>
-              <w:lastRenderedPageBreak/>
               <w:t>Tab</w:t>
             </w:r>
           </w:p>
@@ -6021,7 +6120,7 @@
       <w:pPr>
         <w:pStyle w:val="Heading3"/>
       </w:pPr>
-      <w:bookmarkStart w:id="32" w:name="_Toc398119449"/>
+      <w:bookmarkStart w:id="35" w:name="_Toc398119449"/>
       <w:r>
         <w:t>“</w:t>
       </w:r>
@@ -6061,7 +6160,7 @@
       <w:r>
         <w:t>.asp – secure)</w:t>
       </w:r>
-      <w:bookmarkEnd w:id="32"/>
+      <w:bookmarkEnd w:id="35"/>
     </w:p>
     <w:p>
       <w:r>
@@ -7220,6 +7319,7 @@
                 <w:rFonts w:ascii="Arial" w:hAnsi="Arial"/>
                 <w:sz w:val="16"/>
               </w:rPr>
+              <w:lastRenderedPageBreak/>
               <w:t>Dropdown</w:t>
             </w:r>
           </w:p>
@@ -7363,7 +7463,6 @@
                 <w:rFonts w:ascii="Arial" w:hAnsi="Arial"/>
                 <w:sz w:val="16"/>
               </w:rPr>
-              <w:lastRenderedPageBreak/>
               <w:t>Text</w:t>
             </w:r>
           </w:p>
@@ -10796,6 +10895,7 @@
                 <w:b/>
                 <w:sz w:val="16"/>
               </w:rPr>
+              <w:lastRenderedPageBreak/>
               <w:t>Yes</w:t>
             </w:r>
             <w:r>
@@ -10856,6 +10956,7 @@
                 <w:rFonts w:ascii="Arial" w:hAnsi="Arial"/>
                 <w:sz w:val="16"/>
               </w:rPr>
+              <w:lastRenderedPageBreak/>
               <w:t>N/A</w:t>
             </w:r>
           </w:p>
@@ -13490,6 +13591,7 @@
                 <w:rFonts w:ascii="Arial" w:hAnsi="Arial"/>
                 <w:sz w:val="16"/>
               </w:rPr>
+              <w:lastRenderedPageBreak/>
               <w:t>Text</w:t>
             </w:r>
           </w:p>
@@ -13761,7 +13863,6 @@
                 <w:rFonts w:ascii="Arial" w:hAnsi="Arial"/>
                 <w:sz w:val="16"/>
               </w:rPr>
-              <w:lastRenderedPageBreak/>
               <w:t>Radio</w:t>
             </w:r>
           </w:p>
@@ -16577,7 +16678,15 @@
                 <w:rFonts w:ascii="Arial" w:hAnsi="Arial"/>
                 <w:sz w:val="16"/>
               </w:rPr>
-              <w:t>Multiline text box</w:t>
+              <w:t xml:space="preserve">Multiline </w:t>
+            </w:r>
+            <w:r>
+              <w:rPr>
+                <w:rFonts w:ascii="Arial" w:hAnsi="Arial"/>
+                <w:sz w:val="16"/>
+              </w:rPr>
+              <w:lastRenderedPageBreak/>
+              <w:t>text box</w:t>
             </w:r>
           </w:p>
         </w:tc>
@@ -16602,6 +16711,7 @@
               <w:rPr>
                 <w:rFonts w:ascii="Arial" w:hAnsi="Arial"/>
               </w:rPr>
+              <w:lastRenderedPageBreak/>
               <w:t>AB-TBD</w:t>
             </w:r>
           </w:p>
@@ -16647,7 +16757,15 @@
                 <w:rFonts w:ascii="Arial" w:hAnsi="Arial"/>
                 <w:sz w:val="16"/>
               </w:rPr>
-              <w:t>Freeform text box to allow details from the coaching session to be captured including action plans.</w:t>
+              <w:t xml:space="preserve">Freeform text box to allow details from the coaching session to be </w:t>
+            </w:r>
+            <w:r>
+              <w:rPr>
+                <w:rFonts w:ascii="Arial" w:hAnsi="Arial"/>
+                <w:sz w:val="16"/>
+              </w:rPr>
+              <w:lastRenderedPageBreak/>
+              <w:t>captured including action plans.</w:t>
             </w:r>
           </w:p>
         </w:tc>
@@ -16673,6 +16791,7 @@
                 <w:rFonts w:ascii="Arial" w:hAnsi="Arial"/>
                 <w:sz w:val="16"/>
               </w:rPr>
+              <w:lastRenderedPageBreak/>
               <w:t>&lt; 3,000 Bytes</w:t>
             </w:r>
           </w:p>
@@ -16701,6 +16820,7 @@
                 <w:rFonts w:ascii="Arial" w:hAnsi="Arial"/>
                 <w:sz w:val="16"/>
               </w:rPr>
+              <w:lastRenderedPageBreak/>
               <w:t>Text</w:t>
             </w:r>
           </w:p>
@@ -16839,7 +16959,6 @@
                 <w:rFonts w:ascii="Arial" w:hAnsi="Arial"/>
                 <w:sz w:val="16"/>
               </w:rPr>
-              <w:lastRenderedPageBreak/>
               <w:t>Text</w:t>
             </w:r>
           </w:p>
@@ -19590,6 +19709,7 @@
                 <w:rFonts w:ascii="Arial" w:hAnsi="Arial"/>
                 <w:sz w:val="16"/>
               </w:rPr>
+              <w:lastRenderedPageBreak/>
               <w:t>Text</w:t>
             </w:r>
           </w:p>
@@ -19884,7 +20004,6 @@
                 <w:rFonts w:ascii="Arial" w:hAnsi="Arial"/>
                 <w:sz w:val="16"/>
               </w:rPr>
-              <w:lastRenderedPageBreak/>
               <w:t>Text</w:t>
             </w:r>
           </w:p>
@@ -20542,7 +20661,7 @@
       <mc:AlternateContent>
         <mc:Choice Requires="wps">
           <w:drawing>
-            <wp:anchor distT="0" distB="0" distL="114300" distR="114300" simplePos="0" relativeHeight="251659264" behindDoc="0" locked="0" layoutInCell="0" allowOverlap="1" wp14:anchorId="34922A44" wp14:editId="666C4C77">
+            <wp:anchor distT="0" distB="0" distL="114300" distR="114300" simplePos="0" relativeHeight="251659264" behindDoc="0" locked="0" layoutInCell="0" allowOverlap="1" wp14:anchorId="3B8C4E78" wp14:editId="10AB2B70">
               <wp:simplePos x="0" y="0"/>
               <wp:positionH relativeFrom="column">
                 <wp:posOffset>-45720</wp:posOffset>
@@ -20776,7 +20895,7 @@
         <w:noProof/>
         <w:sz w:val="18"/>
       </w:rPr>
-      <w:t>01/15/15</w:t>
+      <w:t>02/04/15</w:t>
     </w:r>
     <w:r>
       <w:rPr>

</xml_diff>

<commit_message>
[VM:Jourdain.Augustin@2/18/2015 4:29:50 PM] SCR14304
git-tfs-id: [https://tfs.omnicloud.local/tfs/cco%20program/]$/eCoaching_V2;C13953
</commit_message>
<xml_diff>
--- a/Design/eCoaching_Submission_DDD.docx
+++ b/Design/eCoaching_Submission_DDD.docx
@@ -1300,9 +1300,6 @@
         </w:tc>
       </w:tr>
       <w:tr>
-        <w:trPr>
-          <w:ins w:id="0" w:author="Augustin, Jourdain M" w:date="2015-02-04T12:45:00Z"/>
-        </w:trPr>
         <w:tc>
           <w:tcPr>
             <w:tcW w:w="1440" w:type="dxa"/>
@@ -1312,15 +1309,10 @@
               <w:pStyle w:val="hdr1"/>
               <w:ind w:left="0"/>
               <w:jc w:val="left"/>
-              <w:rPr>
-                <w:ins w:id="1" w:author="Augustin, Jourdain M" w:date="2015-02-04T12:45:00Z"/>
-              </w:rPr>
-            </w:pPr>
-            <w:ins w:id="2" w:author="Augustin, Jourdain M" w:date="2015-02-04T12:45:00Z">
-              <w:r>
-                <w:t>02/04/2015</w:t>
-              </w:r>
-            </w:ins>
+            </w:pPr>
+            <w:r>
+              <w:t>02/04/2015</w:t>
+            </w:r>
           </w:p>
         </w:tc>
         <w:tc>
@@ -1332,127 +1324,212 @@
               <w:pStyle w:val="hdr1"/>
               <w:ind w:left="0"/>
               <w:jc w:val="left"/>
-              <w:rPr>
-                <w:ins w:id="3" w:author="Augustin, Jourdain M" w:date="2015-02-04T12:51:00Z"/>
-              </w:rPr>
-              <w:pPrChange w:id="4" w:author="Augustin, Jourdain M" w:date="2015-02-04T12:50:00Z">
+            </w:pPr>
+            <w:r>
+              <w:t>P14065 - Update list to include "Human Resource staff"</w:t>
+            </w:r>
+          </w:p>
+          <w:p>
+            <w:pPr>
+              <w:pStyle w:val="hdr1"/>
+              <w:ind w:left="0"/>
+              <w:jc w:val="left"/>
+            </w:pPr>
+            <w:r>
+              <w:t>2.3 – page 5</w:t>
+            </w:r>
+          </w:p>
+          <w:p>
+            <w:pPr>
+              <w:pStyle w:val="hdr1"/>
+              <w:ind w:left="0"/>
+            </w:pPr>
+            <w:r>
+              <w:t>Also update text to include space between "Quality," and "Supervisor" in last bullet</w:t>
+            </w:r>
+          </w:p>
+          <w:p>
+            <w:pPr>
+              <w:pStyle w:val="hdr1"/>
+              <w:ind w:left="0"/>
+            </w:pPr>
+            <w:r>
+              <w:t>2.2 – page 5</w:t>
+            </w:r>
+          </w:p>
+        </w:tc>
+        <w:tc>
+          <w:tcPr>
+            <w:tcW w:w="3420" w:type="dxa"/>
+          </w:tcPr>
+          <w:p>
+            <w:pPr>
+              <w:pStyle w:val="hdr1"/>
+              <w:ind w:left="0"/>
+              <w:jc w:val="left"/>
+            </w:pPr>
+            <w:r>
+              <w:t>Jourdain Augustin</w:t>
+            </w:r>
+          </w:p>
+        </w:tc>
+      </w:tr>
+      <w:tr>
+        <w:trPr>
+          <w:ins w:id="0" w:author="Augustin, Jourdain M" w:date="2015-02-18T13:06:00Z"/>
+        </w:trPr>
+        <w:tc>
+          <w:tcPr>
+            <w:tcW w:w="1440" w:type="dxa"/>
+          </w:tcPr>
+          <w:p>
+            <w:pPr>
+              <w:pStyle w:val="hdr1"/>
+              <w:ind w:left="0"/>
+              <w:jc w:val="left"/>
+              <w:rPr>
+                <w:ins w:id="1" w:author="Augustin, Jourdain M" w:date="2015-02-18T13:06:00Z"/>
+              </w:rPr>
+            </w:pPr>
+            <w:ins w:id="2" w:author="Augustin, Jourdain M" w:date="2015-02-18T13:06:00Z">
+              <w:r>
+                <w:t>02/18/2015</w:t>
+              </w:r>
+            </w:ins>
+          </w:p>
+        </w:tc>
+        <w:tc>
+          <w:tcPr>
+            <w:tcW w:w="4608" w:type="dxa"/>
+          </w:tcPr>
+          <w:p>
+            <w:pPr>
+              <w:pStyle w:val="hdr1"/>
+              <w:ind w:left="0"/>
+              <w:jc w:val="left"/>
+              <w:rPr>
+                <w:ins w:id="3" w:author="Augustin, Jourdain M" w:date="2015-02-18T13:23:00Z"/>
+              </w:rPr>
+            </w:pPr>
+            <w:ins w:id="4" w:author="Augustin, Jourdain M" w:date="2015-02-18T13:06:00Z">
+              <w:r>
+                <w:t>P</w:t>
+              </w:r>
+            </w:ins>
+            <w:ins w:id="5" w:author="Augustin, Jourdain M" w:date="2015-02-18T13:09:00Z">
+              <w:r>
+                <w:t xml:space="preserve">14304 – Update </w:t>
+              </w:r>
+            </w:ins>
+            <w:ins w:id="6" w:author="Augustin, Jourdain M" w:date="2015-02-18T13:23:00Z">
+              <w:r>
+                <w:t xml:space="preserve">eCoaching - Display </w:t>
+              </w:r>
+              <w:proofErr w:type="spellStart"/>
+              <w:r>
+                <w:t>coachingreason</w:t>
+              </w:r>
+              <w:proofErr w:type="spellEnd"/>
+              <w:r>
+                <w:t xml:space="preserve"> / </w:t>
+              </w:r>
+              <w:proofErr w:type="spellStart"/>
+              <w:r>
+                <w:t>subcoachingreason</w:t>
+              </w:r>
+              <w:proofErr w:type="spellEnd"/>
+              <w:r>
+                <w:t xml:space="preserve"> in warning section </w:t>
+              </w:r>
+            </w:ins>
+          </w:p>
+          <w:p>
+            <w:pPr>
+              <w:pStyle w:val="hdr1"/>
+              <w:ind w:left="0"/>
+              <w:rPr>
+                <w:ins w:id="7" w:author="Augustin, Jourdain M" w:date="2015-02-18T13:23:00Z"/>
+              </w:rPr>
+              <w:pPrChange w:id="8" w:author="Augustin, Jourdain M" w:date="2015-02-18T13:23:00Z">
                 <w:pPr>
                   <w:pStyle w:val="hdr1"/>
                 </w:pPr>
               </w:pPrChange>
             </w:pPr>
-            <w:ins w:id="5" w:author="Augustin, Jourdain M" w:date="2015-02-04T12:49:00Z">
+            <w:ins w:id="9" w:author="Augustin, Jourdain M" w:date="2015-02-18T13:23:00Z">
               <w:r>
-                <w:t xml:space="preserve">P14065 - </w:t>
+                <w:t xml:space="preserve">2.4.2 - Page 8 - Change control type of </w:t>
+              </w:r>
+              <w:r>
+                <w:lastRenderedPageBreak/>
+                <w:t xml:space="preserve">Warning Reasons field from "Multi-select </w:t>
+              </w:r>
+              <w:proofErr w:type="spellStart"/>
+              <w:r>
+                <w:t>Listbox</w:t>
+              </w:r>
+              <w:proofErr w:type="spellEnd"/>
+              <w:r>
+                <w:t>" to "Dropdown"</w:t>
               </w:r>
             </w:ins>
-            <w:ins w:id="6" w:author="Augustin, Jourdain M" w:date="2015-02-04T12:50:00Z">
-              <w:r>
-                <w:t xml:space="preserve">Update </w:t>
-              </w:r>
-            </w:ins>
-            <w:ins w:id="7" w:author="Augustin, Jourdain M" w:date="2015-02-04T12:51:00Z">
-              <w:r>
-                <w:t>list</w:t>
-              </w:r>
-            </w:ins>
-            <w:ins w:id="8" w:author="Augustin, Jourdain M" w:date="2015-02-04T12:50:00Z">
-              <w:r>
-                <w:t xml:space="preserve"> to include "Human Resource staff"</w:t>
-              </w:r>
-            </w:ins>
           </w:p>
           <w:p>
             <w:pPr>
               <w:pStyle w:val="hdr1"/>
               <w:ind w:left="0"/>
-              <w:jc w:val="left"/>
-              <w:rPr>
-                <w:ins w:id="9" w:author="Augustin, Jourdain M" w:date="2015-02-04T12:50:00Z"/>
-              </w:rPr>
-              <w:pPrChange w:id="10" w:author="Augustin, Jourdain M" w:date="2015-02-04T12:50:00Z">
+              <w:rPr>
+                <w:ins w:id="10" w:author="Augustin, Jourdain M" w:date="2015-02-18T13:23:00Z"/>
+              </w:rPr>
+              <w:pPrChange w:id="11" w:author="Augustin, Jourdain M" w:date="2015-02-18T13:23:00Z">
                 <w:pPr>
                   <w:pStyle w:val="hdr1"/>
                 </w:pPr>
               </w:pPrChange>
             </w:pPr>
-            <w:ins w:id="11" w:author="Augustin, Jourdain M" w:date="2015-02-04T12:51:00Z">
+            <w:ins w:id="12" w:author="Augustin, Jourdain M" w:date="2015-02-18T13:23:00Z">
               <w:r>
-                <w:t>2.3</w:t>
+                <w:t>2.4.2 - page 10 - move Error text message to above submit button</w:t>
               </w:r>
             </w:ins>
-            <w:ins w:id="12" w:author="Augustin, Jourdain M" w:date="2015-02-04T12:50:00Z">
-              <w:r>
-                <w:t xml:space="preserve"> – page 5</w:t>
-              </w:r>
-              <w:bookmarkStart w:id="13" w:name="_GoBack"/>
-              <w:bookmarkEnd w:id="13"/>
-            </w:ins>
-          </w:p>
-          <w:p>
-            <w:pPr>
-              <w:pStyle w:val="hdr1"/>
-              <w:ind w:left="0"/>
-              <w:rPr>
-                <w:ins w:id="14" w:author="Augustin, Jourdain M" w:date="2015-02-04T12:51:00Z"/>
-              </w:rPr>
-            </w:pPr>
-            <w:ins w:id="15" w:author="Augustin, Jourdain M" w:date="2015-02-04T12:50:00Z">
-              <w:r>
-                <w:t xml:space="preserve">Also update </w:t>
-              </w:r>
-              <w:r>
-                <w:t>text</w:t>
-              </w:r>
-              <w:r>
-                <w:t xml:space="preserve"> to include space between "Quality," </w:t>
-              </w:r>
-              <w:r>
-                <w:t>and "Supervisor" in last bullet</w:t>
-              </w:r>
-            </w:ins>
-          </w:p>
-          <w:p>
-            <w:pPr>
-              <w:pStyle w:val="hdr1"/>
-              <w:ind w:left="0"/>
-              <w:rPr>
-                <w:ins w:id="16" w:author="Augustin, Jourdain M" w:date="2015-02-04T12:45:00Z"/>
-              </w:rPr>
-            </w:pPr>
-            <w:ins w:id="17" w:author="Augustin, Jourdain M" w:date="2015-02-04T12:51:00Z">
-              <w:r>
-                <w:t>2.2</w:t>
-              </w:r>
-              <w:r>
-                <w:t xml:space="preserve"> </w:t>
-              </w:r>
-            </w:ins>
-            <w:ins w:id="18" w:author="Augustin, Jourdain M" w:date="2015-02-04T12:50:00Z">
-              <w:r>
-                <w:t>– page 5</w:t>
-              </w:r>
-            </w:ins>
-          </w:p>
-        </w:tc>
-        <w:tc>
-          <w:tcPr>
-            <w:tcW w:w="3420" w:type="dxa"/>
-          </w:tcPr>
+          </w:p>
           <w:p>
             <w:pPr>
               <w:pStyle w:val="hdr1"/>
               <w:ind w:left="0"/>
               <w:jc w:val="left"/>
               <w:rPr>
-                <w:ins w:id="19" w:author="Augustin, Jourdain M" w:date="2015-02-04T12:45:00Z"/>
-              </w:rPr>
-            </w:pPr>
-            <w:ins w:id="20" w:author="Augustin, Jourdain M" w:date="2015-02-04T12:45:00Z">
+                <w:ins w:id="13" w:author="Augustin, Jourdain M" w:date="2015-02-18T13:06:00Z"/>
+              </w:rPr>
+            </w:pPr>
+            <w:ins w:id="14" w:author="Augustin, Jourdain M" w:date="2015-02-18T13:23:00Z">
               <w:r>
+                <w:t>2.4.2 - page 10 - add error message for warning duplicate at Error text message</w:t>
+              </w:r>
+            </w:ins>
+          </w:p>
+        </w:tc>
+        <w:tc>
+          <w:tcPr>
+            <w:tcW w:w="3420" w:type="dxa"/>
+          </w:tcPr>
+          <w:p>
+            <w:pPr>
+              <w:pStyle w:val="hdr1"/>
+              <w:ind w:left="0"/>
+              <w:jc w:val="left"/>
+              <w:rPr>
+                <w:ins w:id="15" w:author="Augustin, Jourdain M" w:date="2015-02-18T13:06:00Z"/>
+              </w:rPr>
+            </w:pPr>
+            <w:ins w:id="16" w:author="Augustin, Jourdain M" w:date="2015-02-18T13:24:00Z">
+              <w:r>
+                <w:lastRenderedPageBreak/>
                 <w:t>Jourdain Augustin</w:t>
               </w:r>
             </w:ins>
+            <w:bookmarkStart w:id="17" w:name="_GoBack"/>
+            <w:bookmarkEnd w:id="17"/>
           </w:p>
         </w:tc>
       </w:tr>
@@ -1468,6 +1545,7 @@
         <w:rPr>
           <w:rFonts w:ascii="Arial" w:hAnsi="Arial"/>
         </w:rPr>
+        <w:lastRenderedPageBreak/>
         <w:t xml:space="preserve"> </w:t>
       </w:r>
     </w:p>
@@ -2262,19 +2340,19 @@
       <w:r>
         <w:br w:type="page"/>
       </w:r>
-      <w:bookmarkStart w:id="21" w:name="_Toc184635826"/>
-      <w:bookmarkStart w:id="22" w:name="_Toc398119441"/>
-      <w:bookmarkStart w:id="23" w:name="_Toc81713402"/>
+      <w:bookmarkStart w:id="18" w:name="_Toc184635826"/>
+      <w:bookmarkStart w:id="19" w:name="_Toc398119441"/>
+      <w:bookmarkStart w:id="20" w:name="_Toc81713402"/>
       <w:r>
         <w:lastRenderedPageBreak/>
         <w:t>Design Criteria</w:t>
       </w:r>
-      <w:bookmarkEnd w:id="21"/>
-      <w:bookmarkEnd w:id="22"/>
+      <w:bookmarkEnd w:id="18"/>
+      <w:bookmarkEnd w:id="19"/>
       <w:r>
         <w:t xml:space="preserve"> </w:t>
       </w:r>
-      <w:bookmarkEnd w:id="23"/>
+      <w:bookmarkEnd w:id="20"/>
       <w:r>
         <w:t xml:space="preserve">       </w:t>
       </w:r>
@@ -2288,11 +2366,11 @@
       <w:pPr>
         <w:pStyle w:val="Heading2"/>
       </w:pPr>
-      <w:bookmarkStart w:id="24" w:name="_Toc398119442"/>
+      <w:bookmarkStart w:id="21" w:name="_Toc398119442"/>
       <w:r>
         <w:t>Location Grid</w:t>
       </w:r>
-      <w:bookmarkEnd w:id="24"/>
+      <w:bookmarkEnd w:id="21"/>
       <w:r>
         <w:t xml:space="preserve">  </w:t>
       </w:r>
@@ -4176,7 +4254,7 @@
       <w:pPr>
         <w:pStyle w:val="Heading1"/>
       </w:pPr>
-      <w:bookmarkStart w:id="25" w:name="_Toc398119443"/>
+      <w:bookmarkStart w:id="22" w:name="_Toc398119443"/>
       <w:r>
         <w:t>eC</w:t>
       </w:r>
@@ -4195,7 +4273,7 @@
       <w:r>
         <w:t>Application</w:t>
       </w:r>
-      <w:bookmarkEnd w:id="25"/>
+      <w:bookmarkEnd w:id="22"/>
     </w:p>
     <w:p>
       <w:pPr>
@@ -4205,7 +4283,7 @@
           <w:i w:val="0"/>
         </w:rPr>
       </w:pPr>
-      <w:bookmarkStart w:id="26" w:name="_Toc398119444"/>
+      <w:bookmarkStart w:id="23" w:name="_Toc398119444"/>
       <w:r>
         <w:rPr>
           <w:b w:val="0"/>
@@ -4213,7 +4291,7 @@
         </w:rPr>
         <w:t>Purpose</w:t>
       </w:r>
-      <w:bookmarkEnd w:id="26"/>
+      <w:bookmarkEnd w:id="23"/>
     </w:p>
     <w:p>
       <w:pPr>
@@ -4296,12 +4374,12 @@
           <w:i w:val="0"/>
         </w:rPr>
       </w:pPr>
-      <w:bookmarkStart w:id="27" w:name="_Toc184635844"/>
+      <w:bookmarkStart w:id="24" w:name="_Toc184635844"/>
       <w:r>
         <w:t xml:space="preserve"> </w:t>
       </w:r>
-      <w:bookmarkStart w:id="28" w:name="_Toc398119445"/>
-      <w:bookmarkEnd w:id="27"/>
+      <w:bookmarkStart w:id="25" w:name="_Toc398119445"/>
+      <w:bookmarkEnd w:id="24"/>
       <w:r>
         <w:rPr>
           <w:b w:val="0"/>
@@ -4309,7 +4387,7 @@
         </w:rPr>
         <w:t>Assumptions</w:t>
       </w:r>
-      <w:bookmarkEnd w:id="28"/>
+      <w:bookmarkEnd w:id="25"/>
     </w:p>
     <w:p>
       <w:pPr>
@@ -4562,14 +4640,12 @@
         </w:rPr>
         <w:t>,</w:t>
       </w:r>
-      <w:ins w:id="29" w:author="Augustin, Jourdain M" w:date="2015-02-04T12:47:00Z">
-        <w:r>
-          <w:rPr>
-            <w:rFonts w:ascii="Arial" w:hAnsi="Arial" w:cs="Arial"/>
-          </w:rPr>
-          <w:t xml:space="preserve"> </w:t>
-        </w:r>
-      </w:ins>
+      <w:r>
+        <w:rPr>
+          <w:rFonts w:ascii="Arial" w:hAnsi="Arial" w:cs="Arial"/>
+        </w:rPr>
+        <w:t xml:space="preserve"> </w:t>
+      </w:r>
       <w:r>
         <w:rPr>
           <w:rFonts w:ascii="Arial" w:hAnsi="Arial" w:cs="Arial"/>
@@ -4598,7 +4674,7 @@
           <w:i w:val="0"/>
         </w:rPr>
       </w:pPr>
-      <w:bookmarkStart w:id="30" w:name="_Toc398119446"/>
+      <w:bookmarkStart w:id="26" w:name="_Toc398119446"/>
       <w:r>
         <w:rPr>
           <w:b w:val="0"/>
@@ -4606,7 +4682,7 @@
         </w:rPr>
         <w:t>User</w:t>
       </w:r>
-      <w:bookmarkEnd w:id="30"/>
+      <w:bookmarkEnd w:id="26"/>
     </w:p>
     <w:p>
       <w:pPr>
@@ -4755,7 +4831,6 @@
           <w:numId w:val="8"/>
         </w:numPr>
         <w:rPr>
-          <w:ins w:id="31" w:author="Augustin, Jourdain M" w:date="2015-02-04T12:48:00Z"/>
           <w:rFonts w:ascii="Arial" w:hAnsi="Arial" w:cs="Arial"/>
         </w:rPr>
       </w:pPr>
@@ -4777,14 +4852,12 @@
           <w:rFonts w:ascii="Arial" w:hAnsi="Arial" w:cs="Arial"/>
         </w:rPr>
       </w:pPr>
-      <w:ins w:id="32" w:author="Augustin, Jourdain M" w:date="2015-02-04T12:48:00Z">
-        <w:r>
-          <w:rPr>
-            <w:rFonts w:ascii="Arial" w:hAnsi="Arial" w:cs="Arial"/>
-          </w:rPr>
-          <w:t>Human Resource staff</w:t>
-        </w:r>
-      </w:ins>
+      <w:r>
+        <w:rPr>
+          <w:rFonts w:ascii="Arial" w:hAnsi="Arial" w:cs="Arial"/>
+        </w:rPr>
+        <w:t>Human Resource staff</w:t>
+      </w:r>
     </w:p>
     <w:p>
       <w:pPr>
@@ -4794,7 +4867,7 @@
           <w:i w:val="0"/>
         </w:rPr>
       </w:pPr>
-      <w:bookmarkStart w:id="33" w:name="_Toc398119447"/>
+      <w:bookmarkStart w:id="27" w:name="_Toc398119447"/>
       <w:r>
         <w:rPr>
           <w:b w:val="0"/>
@@ -4802,13 +4875,13 @@
         </w:rPr>
         <w:t>Page Description</w:t>
       </w:r>
-      <w:bookmarkEnd w:id="33"/>
+      <w:bookmarkEnd w:id="27"/>
     </w:p>
     <w:p>
       <w:pPr>
         <w:pStyle w:val="Heading3"/>
       </w:pPr>
-      <w:bookmarkStart w:id="34" w:name="_Toc398119448"/>
+      <w:bookmarkStart w:id="28" w:name="_Toc398119448"/>
       <w:r>
         <w:t>“</w:t>
       </w:r>
@@ -4845,7 +4918,7 @@
       <w:r>
         <w:t>.asp – secure)</w:t>
       </w:r>
-      <w:bookmarkEnd w:id="34"/>
+      <w:bookmarkEnd w:id="28"/>
     </w:p>
     <w:p>
       <w:r>
@@ -6120,7 +6193,7 @@
       <w:pPr>
         <w:pStyle w:val="Heading3"/>
       </w:pPr>
-      <w:bookmarkStart w:id="35" w:name="_Toc398119449"/>
+      <w:bookmarkStart w:id="29" w:name="_Toc398119449"/>
       <w:r>
         <w:t>“</w:t>
       </w:r>
@@ -6160,7 +6233,7 @@
       <w:r>
         <w:t>.asp – secure)</w:t>
       </w:r>
-      <w:bookmarkEnd w:id="35"/>
+      <w:bookmarkEnd w:id="29"/>
     </w:p>
     <w:p>
       <w:r>
@@ -11664,22 +11737,24 @@
                 <w:sz w:val="16"/>
               </w:rPr>
             </w:pPr>
-            <w:r>
-              <w:rPr>
-                <w:rFonts w:ascii="Arial" w:hAnsi="Arial"/>
-                <w:sz w:val="16"/>
-              </w:rPr>
-              <w:t xml:space="preserve">Multi-select </w:t>
-            </w:r>
-            <w:proofErr w:type="spellStart"/>
-            <w:r>
-              <w:rPr>
-                <w:rFonts w:ascii="Arial" w:hAnsi="Arial"/>
-                <w:sz w:val="16"/>
-              </w:rPr>
-              <w:t>Listbox</w:t>
-            </w:r>
-            <w:proofErr w:type="spellEnd"/>
+            <w:del w:id="30" w:author="Augustin, Jourdain M" w:date="2015-02-18T13:12:00Z">
+              <w:r>
+                <w:rPr>
+                  <w:rFonts w:ascii="Arial" w:hAnsi="Arial"/>
+                  <w:sz w:val="16"/>
+                </w:rPr>
+                <w:delText>Multi-select Listbox</w:delText>
+              </w:r>
+            </w:del>
+            <w:ins w:id="31" w:author="Augustin, Jourdain M" w:date="2015-02-18T13:12:00Z">
+              <w:r>
+                <w:rPr>
+                  <w:rFonts w:ascii="Arial" w:hAnsi="Arial"/>
+                  <w:sz w:val="16"/>
+                </w:rPr>
+                <w:t>Dropdown</w:t>
+              </w:r>
+            </w:ins>
           </w:p>
         </w:tc>
         <w:tc>
@@ -13565,6 +13640,7 @@
                 <w:rFonts w:ascii="Arial" w:hAnsi="Arial"/>
                 <w:sz w:val="16"/>
               </w:rPr>
+              <w:lastRenderedPageBreak/>
               <w:t>If Indirect or “No” for Warning then display the following</w:t>
             </w:r>
           </w:p>
@@ -13591,7 +13667,6 @@
                 <w:rFonts w:ascii="Arial" w:hAnsi="Arial"/>
                 <w:sz w:val="16"/>
               </w:rPr>
-              <w:lastRenderedPageBreak/>
               <w:t>Text</w:t>
             </w:r>
           </w:p>
@@ -16678,15 +16753,8 @@
                 <w:rFonts w:ascii="Arial" w:hAnsi="Arial"/>
                 <w:sz w:val="16"/>
               </w:rPr>
-              <w:t xml:space="preserve">Multiline </w:t>
-            </w:r>
-            <w:r>
-              <w:rPr>
-                <w:rFonts w:ascii="Arial" w:hAnsi="Arial"/>
-                <w:sz w:val="16"/>
-              </w:rPr>
               <w:lastRenderedPageBreak/>
-              <w:t>text box</w:t>
+              <w:t>Multiline text box</w:t>
             </w:r>
           </w:p>
         </w:tc>
@@ -16711,7 +16779,6 @@
               <w:rPr>
                 <w:rFonts w:ascii="Arial" w:hAnsi="Arial"/>
               </w:rPr>
-              <w:lastRenderedPageBreak/>
               <w:t>AB-TBD</w:t>
             </w:r>
           </w:p>
@@ -16757,15 +16824,7 @@
                 <w:rFonts w:ascii="Arial" w:hAnsi="Arial"/>
                 <w:sz w:val="16"/>
               </w:rPr>
-              <w:t xml:space="preserve">Freeform text box to allow details from the coaching session to be </w:t>
-            </w:r>
-            <w:r>
-              <w:rPr>
-                <w:rFonts w:ascii="Arial" w:hAnsi="Arial"/>
-                <w:sz w:val="16"/>
-              </w:rPr>
-              <w:lastRenderedPageBreak/>
-              <w:t>captured including action plans.</w:t>
+              <w:t>Freeform text box to allow details from the coaching session to be captured including action plans.</w:t>
             </w:r>
           </w:p>
         </w:tc>
@@ -16791,7 +16850,6 @@
                 <w:rFonts w:ascii="Arial" w:hAnsi="Arial"/>
                 <w:sz w:val="16"/>
               </w:rPr>
-              <w:lastRenderedPageBreak/>
               <w:t>&lt; 3,000 Bytes</w:t>
             </w:r>
           </w:p>
@@ -16820,7 +16878,6 @@
                 <w:rFonts w:ascii="Arial" w:hAnsi="Arial"/>
                 <w:sz w:val="16"/>
               </w:rPr>
-              <w:lastRenderedPageBreak/>
               <w:t>Text</w:t>
             </w:r>
           </w:p>
@@ -19225,11 +19282,229 @@
                 <w:sz w:val="16"/>
               </w:rPr>
             </w:pPr>
-            <w:r>
-              <w:rPr>
-                <w:rFonts w:ascii="Arial" w:hAnsi="Arial"/>
-                <w:sz w:val="16"/>
-              </w:rPr>
+            <w:moveToRangeStart w:id="32" w:author="Augustin, Jourdain M" w:date="2015-02-18T13:21:00Z" w:name="move412029037"/>
+            <w:moveTo w:id="33" w:author="Augustin, Jourdain M" w:date="2015-02-18T13:21:00Z">
+              <w:r>
+                <w:rPr>
+                  <w:rFonts w:ascii="Arial" w:hAnsi="Arial"/>
+                  <w:sz w:val="16"/>
+                </w:rPr>
+                <w:t>Text</w:t>
+              </w:r>
+            </w:moveTo>
+          </w:p>
+        </w:tc>
+        <w:tc>
+          <w:tcPr>
+            <w:tcW w:w="840" w:type="dxa"/>
+            <w:tcBorders>
+              <w:top w:val="single" w:sz="6" w:space="0" w:color="000000"/>
+              <w:left w:val="single" w:sz="6" w:space="0" w:color="000000"/>
+              <w:bottom w:val="single" w:sz="6" w:space="0" w:color="000000"/>
+              <w:right w:val="single" w:sz="6" w:space="0" w:color="000000"/>
+            </w:tcBorders>
+          </w:tcPr>
+          <w:p>
+            <w:pPr>
+              <w:pStyle w:val="Tabletext"/>
+              <w:rPr>
+                <w:rFonts w:ascii="Arial" w:hAnsi="Arial"/>
+              </w:rPr>
+            </w:pPr>
+            <w:moveTo w:id="34" w:author="Augustin, Jourdain M" w:date="2015-02-18T13:21:00Z">
+              <w:r>
+                <w:rPr>
+                  <w:rFonts w:ascii="Arial" w:hAnsi="Arial"/>
+                </w:rPr>
+                <w:t>C-52</w:t>
+              </w:r>
+            </w:moveTo>
+          </w:p>
+        </w:tc>
+        <w:tc>
+          <w:tcPr>
+            <w:tcW w:w="5580" w:type="dxa"/>
+            <w:tcBorders>
+              <w:top w:val="single" w:sz="6" w:space="0" w:color="000000"/>
+              <w:left w:val="single" w:sz="6" w:space="0" w:color="000000"/>
+              <w:bottom w:val="single" w:sz="6" w:space="0" w:color="000000"/>
+              <w:right w:val="single" w:sz="6" w:space="0" w:color="000000"/>
+            </w:tcBorders>
+          </w:tcPr>
+          <w:p>
+            <w:pPr>
+              <w:rPr>
+                <w:rFonts w:ascii="Arial" w:hAnsi="Arial"/>
+                <w:sz w:val="16"/>
+              </w:rPr>
+            </w:pPr>
+            <w:moveTo w:id="35" w:author="Augustin, Jourdain M" w:date="2015-02-18T13:21:00Z">
+              <w:r>
+                <w:rPr>
+                  <w:rFonts w:ascii="Arial" w:hAnsi="Arial"/>
+                  <w:sz w:val="16"/>
+                </w:rPr>
+                <w:t>Error text message</w:t>
+              </w:r>
+            </w:moveTo>
+          </w:p>
+        </w:tc>
+        <w:tc>
+          <w:tcPr>
+            <w:tcW w:w="5310" w:type="dxa"/>
+            <w:tcBorders>
+              <w:top w:val="single" w:sz="6" w:space="0" w:color="000000"/>
+              <w:left w:val="single" w:sz="6" w:space="0" w:color="000000"/>
+              <w:bottom w:val="single" w:sz="6" w:space="0" w:color="000000"/>
+              <w:right w:val="single" w:sz="6" w:space="0" w:color="000000"/>
+            </w:tcBorders>
+          </w:tcPr>
+          <w:p>
+            <w:pPr>
+              <w:rPr>
+                <w:rFonts w:ascii="Arial" w:hAnsi="Arial"/>
+                <w:sz w:val="16"/>
+              </w:rPr>
+            </w:pPr>
+            <w:moveTo w:id="36" w:author="Augustin, Jourdain M" w:date="2015-02-18T13:21:00Z">
+              <w:r>
+                <w:rPr>
+                  <w:rFonts w:ascii="Arial" w:hAnsi="Arial"/>
+                  <w:sz w:val="16"/>
+                </w:rPr>
+                <w:t>When there is a field that is not completed or selected, display the following  message:</w:t>
+              </w:r>
+            </w:moveTo>
+          </w:p>
+          <w:p>
+            <w:pPr>
+              <w:rPr>
+                <w:ins w:id="37" w:author="Augustin, Jourdain M" w:date="2015-02-18T13:22:00Z"/>
+                <w:rFonts w:ascii="Arial" w:hAnsi="Arial"/>
+                <w:sz w:val="16"/>
+              </w:rPr>
+            </w:pPr>
+            <w:moveTo w:id="38" w:author="Augustin, Jourdain M" w:date="2015-02-18T13:21:00Z">
+              <w:r>
+                <w:rPr>
+                  <w:rFonts w:ascii="Arial" w:hAnsi="Arial"/>
+                  <w:sz w:val="16"/>
+                </w:rPr>
+                <w:t>“</w:t>
+              </w:r>
+              <w:r>
+                <w:rPr>
+                  <w:rFonts w:ascii="Arial" w:hAnsi="Arial"/>
+                  <w:sz w:val="16"/>
+                </w:rPr>
+                <w:t>Please correct all fields indicated in red to proceed.</w:t>
+              </w:r>
+              <w:r>
+                <w:rPr>
+                  <w:rFonts w:ascii="Arial" w:hAnsi="Arial"/>
+                  <w:sz w:val="16"/>
+                </w:rPr>
+                <w:t>”</w:t>
+              </w:r>
+            </w:moveTo>
+          </w:p>
+          <w:p>
+            <w:pPr>
+              <w:rPr>
+                <w:ins w:id="39" w:author="Augustin, Jourdain M" w:date="2015-02-18T13:22:00Z"/>
+                <w:rFonts w:ascii="Arial" w:hAnsi="Arial"/>
+                <w:sz w:val="16"/>
+              </w:rPr>
+            </w:pPr>
+          </w:p>
+          <w:p>
+            <w:pPr>
+              <w:rPr>
+                <w:rFonts w:ascii="Arial" w:hAnsi="Arial"/>
+                <w:sz w:val="16"/>
+              </w:rPr>
+            </w:pPr>
+            <w:ins w:id="40" w:author="Augustin, Jourdain M" w:date="2015-02-18T13:22:00Z">
+              <w:r>
+                <w:rPr>
+                  <w:rFonts w:ascii="Arial" w:hAnsi="Arial"/>
+                  <w:sz w:val="16"/>
+                </w:rPr>
+                <w:t>If duplicate warning submitted display the following message:</w:t>
+              </w:r>
+              <w:r>
+                <w:rPr>
+                  <w:rFonts w:ascii="Arial" w:hAnsi="Arial"/>
+                  <w:sz w:val="16"/>
+                </w:rPr>
+                <w:br/>
+              </w:r>
+            </w:ins>
+            <w:ins w:id="41" w:author="Augustin, Jourdain M" w:date="2015-02-18T13:23:00Z">
+              <w:r>
+                <w:rPr>
+                  <w:rFonts w:ascii="Arial" w:hAnsi="Arial"/>
+                  <w:sz w:val="16"/>
+                </w:rPr>
+                <w:t>"A warning with the same category and type already exists. Please review your warning section in the My Dashboard for details."</w:t>
+              </w:r>
+            </w:ins>
+          </w:p>
+        </w:tc>
+        <w:tc>
+          <w:tcPr>
+            <w:tcW w:w="1350" w:type="dxa"/>
+            <w:tcBorders>
+              <w:top w:val="single" w:sz="6" w:space="0" w:color="000000"/>
+              <w:left w:val="single" w:sz="6" w:space="0" w:color="000000"/>
+              <w:bottom w:val="single" w:sz="6" w:space="0" w:color="000000"/>
+              <w:right w:val="single" w:sz="12" w:space="0" w:color="000000"/>
+            </w:tcBorders>
+          </w:tcPr>
+          <w:p>
+            <w:pPr>
+              <w:rPr>
+                <w:rFonts w:ascii="Arial" w:hAnsi="Arial"/>
+                <w:sz w:val="16"/>
+              </w:rPr>
+            </w:pPr>
+            <w:moveTo w:id="42" w:author="Augustin, Jourdain M" w:date="2015-02-18T13:21:00Z">
+              <w:r>
+                <w:rPr>
+                  <w:rFonts w:ascii="Arial" w:hAnsi="Arial"/>
+                  <w:sz w:val="16"/>
+                </w:rPr>
+                <w:t>N/A</w:t>
+              </w:r>
+            </w:moveTo>
+          </w:p>
+        </w:tc>
+      </w:tr>
+      <w:moveToRangeEnd w:id="32"/>
+      <w:tr>
+        <w:tc>
+          <w:tcPr>
+            <w:tcW w:w="960" w:type="dxa"/>
+            <w:tcBorders>
+              <w:top w:val="single" w:sz="6" w:space="0" w:color="000000"/>
+              <w:left w:val="single" w:sz="12" w:space="0" w:color="000000"/>
+              <w:bottom w:val="single" w:sz="6" w:space="0" w:color="000000"/>
+              <w:right w:val="single" w:sz="6" w:space="0" w:color="000000"/>
+            </w:tcBorders>
+          </w:tcPr>
+          <w:p>
+            <w:pPr>
+              <w:rPr>
+                <w:rFonts w:ascii="Arial" w:hAnsi="Arial"/>
+                <w:sz w:val="16"/>
+              </w:rPr>
+            </w:pPr>
+            <w:r>
+              <w:rPr>
+                <w:rFonts w:ascii="Arial" w:hAnsi="Arial"/>
+                <w:sz w:val="16"/>
+              </w:rPr>
+              <w:lastRenderedPageBreak/>
               <w:t>Button</w:t>
             </w:r>
           </w:p>
@@ -19371,13 +19646,16 @@
                 <w:sz w:val="16"/>
               </w:rPr>
             </w:pPr>
-            <w:r>
-              <w:rPr>
-                <w:rFonts w:ascii="Arial" w:hAnsi="Arial"/>
-                <w:sz w:val="16"/>
-              </w:rPr>
-              <w:t>Text</w:t>
-            </w:r>
+            <w:moveFromRangeStart w:id="43" w:author="Augustin, Jourdain M" w:date="2015-02-18T13:21:00Z" w:name="move412029037"/>
+            <w:moveFrom w:id="44" w:author="Augustin, Jourdain M" w:date="2015-02-18T13:21:00Z">
+              <w:r>
+                <w:rPr>
+                  <w:rFonts w:ascii="Arial" w:hAnsi="Arial"/>
+                  <w:sz w:val="16"/>
+                </w:rPr>
+                <w:t>Text</w:t>
+              </w:r>
+            </w:moveFrom>
           </w:p>
         </w:tc>
         <w:tc>
@@ -19397,12 +19675,14 @@
                 <w:rFonts w:ascii="Arial" w:hAnsi="Arial"/>
               </w:rPr>
             </w:pPr>
-            <w:r>
-              <w:rPr>
-                <w:rFonts w:ascii="Arial" w:hAnsi="Arial"/>
-              </w:rPr>
-              <w:t>C-52</w:t>
-            </w:r>
+            <w:moveFrom w:id="45" w:author="Augustin, Jourdain M" w:date="2015-02-18T13:21:00Z">
+              <w:r>
+                <w:rPr>
+                  <w:rFonts w:ascii="Arial" w:hAnsi="Arial"/>
+                </w:rPr>
+                <w:t>C-52</w:t>
+              </w:r>
+            </w:moveFrom>
           </w:p>
         </w:tc>
         <w:tc>
@@ -19422,13 +19702,15 @@
                 <w:sz w:val="16"/>
               </w:rPr>
             </w:pPr>
-            <w:r>
-              <w:rPr>
-                <w:rFonts w:ascii="Arial" w:hAnsi="Arial"/>
-                <w:sz w:val="16"/>
-              </w:rPr>
-              <w:t>Error text message</w:t>
-            </w:r>
+            <w:moveFrom w:id="46" w:author="Augustin, Jourdain M" w:date="2015-02-18T13:21:00Z">
+              <w:r>
+                <w:rPr>
+                  <w:rFonts w:ascii="Arial" w:hAnsi="Arial"/>
+                  <w:sz w:val="16"/>
+                </w:rPr>
+                <w:t>Error text message</w:t>
+              </w:r>
+            </w:moveFrom>
           </w:p>
         </w:tc>
         <w:tc>
@@ -19448,42 +19730,46 @@
                 <w:sz w:val="16"/>
               </w:rPr>
             </w:pPr>
-            <w:r>
-              <w:rPr>
-                <w:rFonts w:ascii="Arial" w:hAnsi="Arial"/>
-                <w:sz w:val="16"/>
-              </w:rPr>
-              <w:t>When there is a field that is not completed or selected, display the following  message:</w:t>
-            </w:r>
-          </w:p>
-          <w:p>
-            <w:pPr>
-              <w:rPr>
-                <w:rFonts w:ascii="Arial" w:hAnsi="Arial"/>
-                <w:sz w:val="16"/>
-              </w:rPr>
-            </w:pPr>
-            <w:r>
-              <w:rPr>
-                <w:rFonts w:ascii="Arial" w:hAnsi="Arial"/>
-                <w:sz w:val="16"/>
-              </w:rPr>
-              <w:t>“</w:t>
-            </w:r>
-            <w:r>
-              <w:rPr>
-                <w:rFonts w:ascii="Arial" w:hAnsi="Arial"/>
-                <w:sz w:val="16"/>
-              </w:rPr>
-              <w:t>Please correct all fields indicated in red to proceed.</w:t>
-            </w:r>
-            <w:r>
-              <w:rPr>
-                <w:rFonts w:ascii="Arial" w:hAnsi="Arial"/>
-                <w:sz w:val="16"/>
-              </w:rPr>
-              <w:t>”</w:t>
-            </w:r>
+            <w:moveFrom w:id="47" w:author="Augustin, Jourdain M" w:date="2015-02-18T13:21:00Z">
+              <w:r>
+                <w:rPr>
+                  <w:rFonts w:ascii="Arial" w:hAnsi="Arial"/>
+                  <w:sz w:val="16"/>
+                </w:rPr>
+                <w:t>When there is a field that is not completed or selected, display the following  message:</w:t>
+              </w:r>
+            </w:moveFrom>
+          </w:p>
+          <w:p>
+            <w:pPr>
+              <w:rPr>
+                <w:rFonts w:ascii="Arial" w:hAnsi="Arial"/>
+                <w:sz w:val="16"/>
+              </w:rPr>
+            </w:pPr>
+            <w:moveFrom w:id="48" w:author="Augustin, Jourdain M" w:date="2015-02-18T13:21:00Z">
+              <w:r>
+                <w:rPr>
+                  <w:rFonts w:ascii="Arial" w:hAnsi="Arial"/>
+                  <w:sz w:val="16"/>
+                </w:rPr>
+                <w:t>“</w:t>
+              </w:r>
+              <w:r>
+                <w:rPr>
+                  <w:rFonts w:ascii="Arial" w:hAnsi="Arial"/>
+                  <w:sz w:val="16"/>
+                </w:rPr>
+                <w:t>Please correct all fields indicated in red to proceed.</w:t>
+              </w:r>
+              <w:r>
+                <w:rPr>
+                  <w:rFonts w:ascii="Arial" w:hAnsi="Arial"/>
+                  <w:sz w:val="16"/>
+                </w:rPr>
+                <w:t>”</w:t>
+              </w:r>
+            </w:moveFrom>
           </w:p>
         </w:tc>
         <w:tc>
@@ -19503,13 +19789,37 @@
                 <w:sz w:val="16"/>
               </w:rPr>
             </w:pPr>
-            <w:r>
-              <w:rPr>
-                <w:rFonts w:ascii="Arial" w:hAnsi="Arial"/>
-                <w:sz w:val="16"/>
-              </w:rPr>
-              <w:t>N/A</w:t>
-            </w:r>
+            <w:moveFrom w:id="49" w:author="Augustin, Jourdain M" w:date="2015-02-18T13:21:00Z">
+              <w:r>
+                <w:rPr>
+                  <w:rFonts w:ascii="Arial" w:hAnsi="Arial"/>
+                  <w:sz w:val="16"/>
+                </w:rPr>
+                <w:t>N/A</w:t>
+              </w:r>
+            </w:moveFrom>
+          </w:p>
+        </w:tc>
+      </w:tr>
+      <w:moveFromRangeEnd w:id="43"/>
+      <w:tr>
+        <w:tc>
+          <w:tcPr>
+            <w:tcW w:w="14040" w:type="dxa"/>
+            <w:gridSpan w:val="5"/>
+            <w:tcBorders>
+              <w:top w:val="single" w:sz="6" w:space="0" w:color="000000"/>
+              <w:bottom w:val="single" w:sz="6" w:space="0" w:color="000000"/>
+            </w:tcBorders>
+            <w:shd w:val="pct25" w:color="auto" w:fill="auto"/>
+          </w:tcPr>
+          <w:p>
+            <w:pPr>
+              <w:rPr>
+                <w:rFonts w:ascii="Arial" w:hAnsi="Arial"/>
+                <w:sz w:val="16"/>
+              </w:rPr>
+            </w:pPr>
           </w:p>
         </w:tc>
       </w:tr>
@@ -19531,33 +19841,136 @@
                 <w:sz w:val="16"/>
               </w:rPr>
             </w:pPr>
+            <w:r>
+              <w:rPr>
+                <w:rFonts w:ascii="Arial" w:hAnsi="Arial"/>
+                <w:sz w:val="16"/>
+              </w:rPr>
+              <w:t>Display in Informational Display section</w:t>
+            </w:r>
           </w:p>
         </w:tc>
       </w:tr>
       <w:tr>
         <w:tc>
           <w:tcPr>
-            <w:tcW w:w="14040" w:type="dxa"/>
-            <w:gridSpan w:val="5"/>
-            <w:tcBorders>
-              <w:top w:val="single" w:sz="6" w:space="0" w:color="000000"/>
-              <w:bottom w:val="single" w:sz="6" w:space="0" w:color="000000"/>
-            </w:tcBorders>
-            <w:shd w:val="pct25" w:color="auto" w:fill="auto"/>
-          </w:tcPr>
-          <w:p>
-            <w:pPr>
-              <w:rPr>
-                <w:rFonts w:ascii="Arial" w:hAnsi="Arial"/>
-                <w:sz w:val="16"/>
-              </w:rPr>
-            </w:pPr>
-            <w:r>
-              <w:rPr>
-                <w:rFonts w:ascii="Arial" w:hAnsi="Arial"/>
-                <w:sz w:val="16"/>
-              </w:rPr>
-              <w:t>Display in Informational Display section</w:t>
+            <w:tcW w:w="960" w:type="dxa"/>
+            <w:tcBorders>
+              <w:top w:val="single" w:sz="6" w:space="0" w:color="000000"/>
+              <w:left w:val="single" w:sz="12" w:space="0" w:color="000000"/>
+              <w:bottom w:val="single" w:sz="6" w:space="0" w:color="000000"/>
+              <w:right w:val="single" w:sz="6" w:space="0" w:color="000000"/>
+            </w:tcBorders>
+          </w:tcPr>
+          <w:p>
+            <w:pPr>
+              <w:rPr>
+                <w:rFonts w:ascii="Arial" w:hAnsi="Arial"/>
+                <w:sz w:val="16"/>
+              </w:rPr>
+            </w:pPr>
+            <w:r>
+              <w:rPr>
+                <w:rFonts w:ascii="Arial" w:hAnsi="Arial"/>
+                <w:sz w:val="16"/>
+              </w:rPr>
+              <w:t>Text</w:t>
+            </w:r>
+          </w:p>
+        </w:tc>
+        <w:tc>
+          <w:tcPr>
+            <w:tcW w:w="840" w:type="dxa"/>
+            <w:tcBorders>
+              <w:top w:val="single" w:sz="6" w:space="0" w:color="000000"/>
+              <w:left w:val="single" w:sz="6" w:space="0" w:color="000000"/>
+              <w:bottom w:val="single" w:sz="6" w:space="0" w:color="000000"/>
+              <w:right w:val="single" w:sz="6" w:space="0" w:color="000000"/>
+            </w:tcBorders>
+          </w:tcPr>
+          <w:p>
+            <w:pPr>
+              <w:pStyle w:val="Tabletext"/>
+              <w:rPr>
+                <w:rFonts w:ascii="Arial" w:hAnsi="Arial"/>
+              </w:rPr>
+            </w:pPr>
+            <w:r>
+              <w:rPr>
+                <w:rFonts w:ascii="Arial" w:hAnsi="Arial"/>
+              </w:rPr>
+              <w:t>F2</w:t>
+            </w:r>
+          </w:p>
+        </w:tc>
+        <w:tc>
+          <w:tcPr>
+            <w:tcW w:w="5580" w:type="dxa"/>
+            <w:tcBorders>
+              <w:top w:val="single" w:sz="6" w:space="0" w:color="000000"/>
+              <w:left w:val="single" w:sz="6" w:space="0" w:color="000000"/>
+              <w:bottom w:val="single" w:sz="6" w:space="0" w:color="000000"/>
+              <w:right w:val="single" w:sz="6" w:space="0" w:color="000000"/>
+            </w:tcBorders>
+          </w:tcPr>
+          <w:p>
+            <w:pPr>
+              <w:rPr>
+                <w:rFonts w:ascii="Arial" w:hAnsi="Arial"/>
+                <w:sz w:val="16"/>
+              </w:rPr>
+            </w:pPr>
+            <w:r>
+              <w:rPr>
+                <w:rFonts w:ascii="Arial" w:hAnsi="Arial"/>
+                <w:sz w:val="16"/>
+              </w:rPr>
+              <w:t>Status: New – [module] Coaching</w:t>
+            </w:r>
+          </w:p>
+        </w:tc>
+        <w:tc>
+          <w:tcPr>
+            <w:tcW w:w="5310" w:type="dxa"/>
+            <w:tcBorders>
+              <w:top w:val="single" w:sz="6" w:space="0" w:color="000000"/>
+              <w:left w:val="single" w:sz="6" w:space="0" w:color="000000"/>
+              <w:bottom w:val="single" w:sz="6" w:space="0" w:color="000000"/>
+              <w:right w:val="single" w:sz="6" w:space="0" w:color="000000"/>
+            </w:tcBorders>
+          </w:tcPr>
+          <w:p>
+            <w:pPr>
+              <w:rPr>
+                <w:rFonts w:ascii="Arial" w:hAnsi="Arial"/>
+                <w:sz w:val="16"/>
+              </w:rPr>
+            </w:pPr>
+          </w:p>
+        </w:tc>
+        <w:tc>
+          <w:tcPr>
+            <w:tcW w:w="1350" w:type="dxa"/>
+            <w:tcBorders>
+              <w:top w:val="single" w:sz="6" w:space="0" w:color="000000"/>
+              <w:left w:val="single" w:sz="6" w:space="0" w:color="000000"/>
+              <w:bottom w:val="single" w:sz="6" w:space="0" w:color="000000"/>
+              <w:right w:val="single" w:sz="12" w:space="0" w:color="000000"/>
+            </w:tcBorders>
+          </w:tcPr>
+          <w:p>
+            <w:pPr>
+              <w:rPr>
+                <w:rFonts w:ascii="Arial" w:hAnsi="Arial"/>
+                <w:sz w:val="16"/>
+              </w:rPr>
+            </w:pPr>
+            <w:r>
+              <w:rPr>
+                <w:rFonts w:ascii="Arial" w:hAnsi="Arial"/>
+                <w:sz w:val="16"/>
+              </w:rPr>
+              <w:t>N/A</w:t>
             </w:r>
           </w:p>
         </w:tc>
@@ -19585,131 +19998,6 @@
                 <w:rFonts w:ascii="Arial" w:hAnsi="Arial"/>
                 <w:sz w:val="16"/>
               </w:rPr>
-              <w:t>Text</w:t>
-            </w:r>
-          </w:p>
-        </w:tc>
-        <w:tc>
-          <w:tcPr>
-            <w:tcW w:w="840" w:type="dxa"/>
-            <w:tcBorders>
-              <w:top w:val="single" w:sz="6" w:space="0" w:color="000000"/>
-              <w:left w:val="single" w:sz="6" w:space="0" w:color="000000"/>
-              <w:bottom w:val="single" w:sz="6" w:space="0" w:color="000000"/>
-              <w:right w:val="single" w:sz="6" w:space="0" w:color="000000"/>
-            </w:tcBorders>
-          </w:tcPr>
-          <w:p>
-            <w:pPr>
-              <w:pStyle w:val="Tabletext"/>
-              <w:rPr>
-                <w:rFonts w:ascii="Arial" w:hAnsi="Arial"/>
-              </w:rPr>
-            </w:pPr>
-            <w:r>
-              <w:rPr>
-                <w:rFonts w:ascii="Arial" w:hAnsi="Arial"/>
-              </w:rPr>
-              <w:t>F2</w:t>
-            </w:r>
-          </w:p>
-        </w:tc>
-        <w:tc>
-          <w:tcPr>
-            <w:tcW w:w="5580" w:type="dxa"/>
-            <w:tcBorders>
-              <w:top w:val="single" w:sz="6" w:space="0" w:color="000000"/>
-              <w:left w:val="single" w:sz="6" w:space="0" w:color="000000"/>
-              <w:bottom w:val="single" w:sz="6" w:space="0" w:color="000000"/>
-              <w:right w:val="single" w:sz="6" w:space="0" w:color="000000"/>
-            </w:tcBorders>
-          </w:tcPr>
-          <w:p>
-            <w:pPr>
-              <w:rPr>
-                <w:rFonts w:ascii="Arial" w:hAnsi="Arial"/>
-                <w:sz w:val="16"/>
-              </w:rPr>
-            </w:pPr>
-            <w:r>
-              <w:rPr>
-                <w:rFonts w:ascii="Arial" w:hAnsi="Arial"/>
-                <w:sz w:val="16"/>
-              </w:rPr>
-              <w:t>Status: New – [module] Coaching</w:t>
-            </w:r>
-          </w:p>
-        </w:tc>
-        <w:tc>
-          <w:tcPr>
-            <w:tcW w:w="5310" w:type="dxa"/>
-            <w:tcBorders>
-              <w:top w:val="single" w:sz="6" w:space="0" w:color="000000"/>
-              <w:left w:val="single" w:sz="6" w:space="0" w:color="000000"/>
-              <w:bottom w:val="single" w:sz="6" w:space="0" w:color="000000"/>
-              <w:right w:val="single" w:sz="6" w:space="0" w:color="000000"/>
-            </w:tcBorders>
-          </w:tcPr>
-          <w:p>
-            <w:pPr>
-              <w:rPr>
-                <w:rFonts w:ascii="Arial" w:hAnsi="Arial"/>
-                <w:sz w:val="16"/>
-              </w:rPr>
-            </w:pPr>
-          </w:p>
-        </w:tc>
-        <w:tc>
-          <w:tcPr>
-            <w:tcW w:w="1350" w:type="dxa"/>
-            <w:tcBorders>
-              <w:top w:val="single" w:sz="6" w:space="0" w:color="000000"/>
-              <w:left w:val="single" w:sz="6" w:space="0" w:color="000000"/>
-              <w:bottom w:val="single" w:sz="6" w:space="0" w:color="000000"/>
-              <w:right w:val="single" w:sz="12" w:space="0" w:color="000000"/>
-            </w:tcBorders>
-          </w:tcPr>
-          <w:p>
-            <w:pPr>
-              <w:rPr>
-                <w:rFonts w:ascii="Arial" w:hAnsi="Arial"/>
-                <w:sz w:val="16"/>
-              </w:rPr>
-            </w:pPr>
-            <w:r>
-              <w:rPr>
-                <w:rFonts w:ascii="Arial" w:hAnsi="Arial"/>
-                <w:sz w:val="16"/>
-              </w:rPr>
-              <w:t>N/A</w:t>
-            </w:r>
-          </w:p>
-        </w:tc>
-      </w:tr>
-      <w:tr>
-        <w:tc>
-          <w:tcPr>
-            <w:tcW w:w="960" w:type="dxa"/>
-            <w:tcBorders>
-              <w:top w:val="single" w:sz="6" w:space="0" w:color="000000"/>
-              <w:left w:val="single" w:sz="12" w:space="0" w:color="000000"/>
-              <w:bottom w:val="single" w:sz="6" w:space="0" w:color="000000"/>
-              <w:right w:val="single" w:sz="6" w:space="0" w:color="000000"/>
-            </w:tcBorders>
-          </w:tcPr>
-          <w:p>
-            <w:pPr>
-              <w:rPr>
-                <w:rFonts w:ascii="Arial" w:hAnsi="Arial"/>
-                <w:sz w:val="16"/>
-              </w:rPr>
-            </w:pPr>
-            <w:r>
-              <w:rPr>
-                <w:rFonts w:ascii="Arial" w:hAnsi="Arial"/>
-                <w:sz w:val="16"/>
-              </w:rPr>
-              <w:lastRenderedPageBreak/>
               <w:t>Text</w:t>
             </w:r>
           </w:p>
@@ -20661,7 +20949,7 @@
       <mc:AlternateContent>
         <mc:Choice Requires="wps">
           <w:drawing>
-            <wp:anchor distT="0" distB="0" distL="114300" distR="114300" simplePos="0" relativeHeight="251659264" behindDoc="0" locked="0" layoutInCell="0" allowOverlap="1" wp14:anchorId="3B8C4E78" wp14:editId="10AB2B70">
+            <wp:anchor distT="0" distB="0" distL="114300" distR="114300" simplePos="0" relativeHeight="251659264" behindDoc="0" locked="0" layoutInCell="0" allowOverlap="1" wp14:anchorId="0A1F0D58" wp14:editId="644FA6DC">
               <wp:simplePos x="0" y="0"/>
               <wp:positionH relativeFrom="column">
                 <wp:posOffset>-45720</wp:posOffset>
@@ -20895,7 +21183,7 @@
         <w:noProof/>
         <w:sz w:val="18"/>
       </w:rPr>
-      <w:t>02/04/15</w:t>
+      <w:t>02/18/15</w:t>
     </w:r>
     <w:r>
       <w:rPr>
@@ -21027,7 +21315,7 @@
         <w:noProof/>
         <w:sz w:val="18"/>
       </w:rPr>
-      <w:t>11</w:t>
+      <w:t>12</w:t>
     </w:r>
     <w:r>
       <w:rPr>

</xml_diff>

<commit_message>
[VM:Jourdain.Augustin@4/15/2015 3:07:40 PM] SCR14512
git-tfs-id: [https://tfs.omnicloud.local/tfs/cco%20program/]$/eCoaching_V2;C14020
</commit_message>
<xml_diff>
--- a/Design/eCoaching_Submission_DDD.docx
+++ b/Design/eCoaching_Submission_DDD.docx
@@ -1375,9 +1375,6 @@
         </w:tc>
       </w:tr>
       <w:tr>
-        <w:trPr>
-          <w:ins w:id="0" w:author="Augustin, Jourdain M" w:date="2015-02-18T13:06:00Z"/>
-        </w:trPr>
         <w:tc>
           <w:tcPr>
             <w:tcW w:w="1440" w:type="dxa"/>
@@ -1387,15 +1384,10 @@
               <w:pStyle w:val="hdr1"/>
               <w:ind w:left="0"/>
               <w:jc w:val="left"/>
-              <w:rPr>
-                <w:ins w:id="1" w:author="Augustin, Jourdain M" w:date="2015-02-18T13:06:00Z"/>
-              </w:rPr>
-            </w:pPr>
-            <w:ins w:id="2" w:author="Augustin, Jourdain M" w:date="2015-02-18T13:06:00Z">
-              <w:r>
-                <w:t>02/18/2015</w:t>
-              </w:r>
-            </w:ins>
+            </w:pPr>
+            <w:r>
+              <w:t>02/18/2015</w:t>
+            </w:r>
           </w:p>
         </w:tc>
         <w:tc>
@@ -1407,70 +1399,133 @@
               <w:pStyle w:val="hdr1"/>
               <w:ind w:left="0"/>
               <w:jc w:val="left"/>
-              <w:rPr>
-                <w:ins w:id="3" w:author="Augustin, Jourdain M" w:date="2015-02-18T13:23:00Z"/>
-              </w:rPr>
-            </w:pPr>
-            <w:ins w:id="4" w:author="Augustin, Jourdain M" w:date="2015-02-18T13:06:00Z">
+            </w:pPr>
+            <w:r>
+              <w:t xml:space="preserve">P14304 – Update </w:t>
+            </w:r>
+            <w:r>
+              <w:t xml:space="preserve">eCoaching - Display </w:t>
+            </w:r>
+            <w:proofErr w:type="spellStart"/>
+            <w:r>
+              <w:t>coachingreason</w:t>
+            </w:r>
+            <w:proofErr w:type="spellEnd"/>
+            <w:r>
+              <w:t xml:space="preserve"> / </w:t>
+            </w:r>
+            <w:proofErr w:type="spellStart"/>
+            <w:r>
+              <w:t>subcoachingreason</w:t>
+            </w:r>
+            <w:proofErr w:type="spellEnd"/>
+            <w:r>
+              <w:t xml:space="preserve"> in warning section </w:t>
+            </w:r>
+          </w:p>
+          <w:p>
+            <w:pPr>
+              <w:pStyle w:val="hdr1"/>
+              <w:ind w:left="0"/>
+            </w:pPr>
+            <w:r>
+              <w:t xml:space="preserve">2.4.2 - Page 8 - Change control type of </w:t>
+            </w:r>
+            <w:r>
+              <w:lastRenderedPageBreak/>
+              <w:t xml:space="preserve">Warning Reasons field from "Multi-select </w:t>
+            </w:r>
+            <w:proofErr w:type="spellStart"/>
+            <w:r>
+              <w:t>Listbox</w:t>
+            </w:r>
+            <w:proofErr w:type="spellEnd"/>
+            <w:r>
+              <w:t>" to "Dropdown"</w:t>
+            </w:r>
+          </w:p>
+          <w:p>
+            <w:pPr>
+              <w:pStyle w:val="hdr1"/>
+              <w:ind w:left="0"/>
+            </w:pPr>
+            <w:r>
+              <w:t>2.4.2 - page 10 - move Error text message to above submit button</w:t>
+            </w:r>
+          </w:p>
+          <w:p>
+            <w:pPr>
+              <w:pStyle w:val="hdr1"/>
+              <w:ind w:left="0"/>
+              <w:jc w:val="left"/>
+            </w:pPr>
+            <w:r>
+              <w:t>2.4.2 - page 10 - add error message for warning duplicate at Error text message</w:t>
+            </w:r>
+          </w:p>
+        </w:tc>
+        <w:tc>
+          <w:tcPr>
+            <w:tcW w:w="3420" w:type="dxa"/>
+          </w:tcPr>
+          <w:p>
+            <w:pPr>
+              <w:pStyle w:val="hdr1"/>
+              <w:ind w:left="0"/>
+              <w:jc w:val="left"/>
+            </w:pPr>
+            <w:r>
+              <w:lastRenderedPageBreak/>
+              <w:t>Jourdain Augustin</w:t>
+            </w:r>
+          </w:p>
+        </w:tc>
+      </w:tr>
+      <w:tr>
+        <w:trPr>
+          <w:ins w:id="0" w:author="Augustin, Jourdain M" w:date="2015-04-15T10:47:00Z"/>
+        </w:trPr>
+        <w:tc>
+          <w:tcPr>
+            <w:tcW w:w="1440" w:type="dxa"/>
+          </w:tcPr>
+          <w:p>
+            <w:pPr>
+              <w:pStyle w:val="hdr1"/>
+              <w:ind w:left="0"/>
+              <w:jc w:val="left"/>
+              <w:rPr>
+                <w:ins w:id="1" w:author="Augustin, Jourdain M" w:date="2015-04-15T10:47:00Z"/>
+              </w:rPr>
+            </w:pPr>
+            <w:ins w:id="2" w:author="Augustin, Jourdain M" w:date="2015-04-15T10:47:00Z">
               <w:r>
-                <w:t>P</w:t>
+                <w:lastRenderedPageBreak/>
+                <w:t>04/15/2015</w:t>
               </w:r>
             </w:ins>
-            <w:ins w:id="5" w:author="Augustin, Jourdain M" w:date="2015-02-18T13:09:00Z">
-              <w:r>
-                <w:t xml:space="preserve">14304 – Update </w:t>
-              </w:r>
-            </w:ins>
-            <w:ins w:id="6" w:author="Augustin, Jourdain M" w:date="2015-02-18T13:23:00Z">
-              <w:r>
-                <w:t xml:space="preserve">eCoaching - Display </w:t>
-              </w:r>
-              <w:proofErr w:type="spellStart"/>
-              <w:r>
-                <w:t>coachingreason</w:t>
-              </w:r>
-              <w:proofErr w:type="spellEnd"/>
-              <w:r>
-                <w:t xml:space="preserve"> / </w:t>
-              </w:r>
-              <w:proofErr w:type="spellStart"/>
-              <w:r>
-                <w:t>subcoachingreason</w:t>
-              </w:r>
-              <w:proofErr w:type="spellEnd"/>
-              <w:r>
-                <w:t xml:space="preserve"> in warning section </w:t>
-              </w:r>
-            </w:ins>
-          </w:p>
+          </w:p>
+        </w:tc>
+        <w:tc>
+          <w:tcPr>
+            <w:tcW w:w="4608" w:type="dxa"/>
+          </w:tcPr>
           <w:p>
             <w:pPr>
               <w:pStyle w:val="hdr1"/>
               <w:ind w:left="0"/>
               <w:rPr>
-                <w:ins w:id="7" w:author="Augustin, Jourdain M" w:date="2015-02-18T13:23:00Z"/>
-              </w:rPr>
-              <w:pPrChange w:id="8" w:author="Augustin, Jourdain M" w:date="2015-02-18T13:23:00Z">
+                <w:ins w:id="3" w:author="Augustin, Jourdain M" w:date="2015-04-15T10:47:00Z"/>
+              </w:rPr>
+              <w:pPrChange w:id="4" w:author="Augustin, Jourdain M" w:date="2015-04-15T10:47:00Z">
                 <w:pPr>
                   <w:pStyle w:val="hdr1"/>
                 </w:pPr>
               </w:pPrChange>
             </w:pPr>
-            <w:ins w:id="9" w:author="Augustin, Jourdain M" w:date="2015-02-18T13:23:00Z">
+            <w:ins w:id="5" w:author="Augustin, Jourdain M" w:date="2015-04-15T10:47:00Z">
               <w:r>
-                <w:t xml:space="preserve">2.4.2 - Page 8 - Change control type of </w:t>
-              </w:r>
-              <w:r>
-                <w:lastRenderedPageBreak/>
-                <w:t xml:space="preserve">Warning Reasons field from "Multi-select </w:t>
-              </w:r>
-              <w:proofErr w:type="spellStart"/>
-              <w:r>
-                <w:t>Listbox</w:t>
-              </w:r>
-              <w:proofErr w:type="spellEnd"/>
-              <w:r>
-                <w:t>" to "Dropdown"</w:t>
+                <w:t xml:space="preserve">P14512 – Update eCoaching - Training module to be added to eCoaching </w:t>
               </w:r>
             </w:ins>
           </w:p>
@@ -1479,57 +1534,94 @@
               <w:pStyle w:val="hdr1"/>
               <w:ind w:left="0"/>
               <w:rPr>
-                <w:ins w:id="10" w:author="Augustin, Jourdain M" w:date="2015-02-18T13:23:00Z"/>
-              </w:rPr>
-              <w:pPrChange w:id="11" w:author="Augustin, Jourdain M" w:date="2015-02-18T13:23:00Z">
+                <w:ins w:id="6" w:author="Augustin, Jourdain M" w:date="2015-04-15T10:47:00Z"/>
+              </w:rPr>
+              <w:pPrChange w:id="7" w:author="Augustin, Jourdain M" w:date="2015-04-15T10:47:00Z">
                 <w:pPr>
                   <w:pStyle w:val="hdr1"/>
                 </w:pPr>
               </w:pPrChange>
             </w:pPr>
-            <w:ins w:id="12" w:author="Augustin, Jourdain M" w:date="2015-02-18T13:23:00Z">
+          </w:p>
+          <w:p>
+            <w:pPr>
+              <w:pStyle w:val="hdr1"/>
+              <w:ind w:left="0"/>
+              <w:rPr>
+                <w:ins w:id="8" w:author="Augustin, Jourdain M" w:date="2015-04-15T10:47:00Z"/>
+              </w:rPr>
+              <w:pPrChange w:id="9" w:author="Augustin, Jourdain M" w:date="2015-04-15T10:47:00Z">
+                <w:pPr>
+                  <w:pStyle w:val="hdr1"/>
+                  <w:ind w:left="0"/>
+                  <w:jc w:val="left"/>
+                </w:pPr>
+              </w:pPrChange>
+            </w:pPr>
+            <w:ins w:id="10" w:author="Augustin, Jourdain M" w:date="2015-04-15T10:47:00Z">
               <w:r>
-                <w:t>2.4.2 - page 10 - move Error text message to above submit button</w:t>
+                <w:t>2.2 - Page 6 - Updated 2.2 last bullet to change to 5 modules including "Training"</w:t>
               </w:r>
             </w:ins>
           </w:p>
+          <w:p>
+            <w:pPr>
+              <w:pStyle w:val="hdr1"/>
+              <w:ind w:left="0"/>
+              <w:rPr>
+                <w:ins w:id="11" w:author="Augustin, Jourdain M" w:date="2015-04-15T10:47:00Z"/>
+              </w:rPr>
+              <w:pPrChange w:id="12" w:author="Augustin, Jourdain M" w:date="2015-04-15T10:47:00Z">
+                <w:pPr>
+                  <w:pStyle w:val="hdr1"/>
+                  <w:ind w:left="0"/>
+                  <w:jc w:val="left"/>
+                </w:pPr>
+              </w:pPrChange>
+            </w:pPr>
+            <w:ins w:id="13" w:author="Augustin, Jourdain M" w:date="2015-04-15T10:47:00Z">
+              <w:r>
+                <w:t>2.3 - Page 6 - Added trainers as user population</w:t>
+              </w:r>
+            </w:ins>
+          </w:p>
+          <w:p>
+            <w:pPr>
+              <w:pStyle w:val="hdr1"/>
+              <w:ind w:left="0"/>
+              <w:rPr>
+                <w:ins w:id="14" w:author="Augustin, Jourdain M" w:date="2015-04-15T10:47:00Z"/>
+              </w:rPr>
+              <w:pPrChange w:id="15" w:author="Augustin, Jourdain M" w:date="2015-04-15T10:47:00Z">
+                <w:pPr>
+                  <w:pStyle w:val="hdr1"/>
+                  <w:ind w:left="0"/>
+                  <w:jc w:val="left"/>
+                </w:pPr>
+              </w:pPrChange>
+            </w:pPr>
+            <w:bookmarkStart w:id="16" w:name="_GoBack"/>
+            <w:bookmarkEnd w:id="16"/>
+          </w:p>
+        </w:tc>
+        <w:tc>
+          <w:tcPr>
+            <w:tcW w:w="3420" w:type="dxa"/>
+          </w:tcPr>
           <w:p>
             <w:pPr>
               <w:pStyle w:val="hdr1"/>
               <w:ind w:left="0"/>
               <w:jc w:val="left"/>
               <w:rPr>
-                <w:ins w:id="13" w:author="Augustin, Jourdain M" w:date="2015-02-18T13:06:00Z"/>
-              </w:rPr>
-            </w:pPr>
-            <w:ins w:id="14" w:author="Augustin, Jourdain M" w:date="2015-02-18T13:23:00Z">
+                <w:ins w:id="17" w:author="Augustin, Jourdain M" w:date="2015-04-15T10:47:00Z"/>
+              </w:rPr>
+            </w:pPr>
+            <w:ins w:id="18" w:author="Augustin, Jourdain M" w:date="2015-04-15T10:47:00Z">
               <w:r>
-                <w:t>2.4.2 - page 10 - add error message for warning duplicate at Error text message</w:t>
-              </w:r>
-            </w:ins>
-          </w:p>
-        </w:tc>
-        <w:tc>
-          <w:tcPr>
-            <w:tcW w:w="3420" w:type="dxa"/>
-          </w:tcPr>
-          <w:p>
-            <w:pPr>
-              <w:pStyle w:val="hdr1"/>
-              <w:ind w:left="0"/>
-              <w:jc w:val="left"/>
-              <w:rPr>
-                <w:ins w:id="15" w:author="Augustin, Jourdain M" w:date="2015-02-18T13:06:00Z"/>
-              </w:rPr>
-            </w:pPr>
-            <w:ins w:id="16" w:author="Augustin, Jourdain M" w:date="2015-02-18T13:24:00Z">
-              <w:r>
-                <w:lastRenderedPageBreak/>
                 <w:t>Jourdain Augustin</w:t>
               </w:r>
             </w:ins>
-            <w:bookmarkStart w:id="17" w:name="_GoBack"/>
-            <w:bookmarkEnd w:id="17"/>
           </w:p>
         </w:tc>
       </w:tr>
@@ -1545,7 +1637,6 @@
         <w:rPr>
           <w:rFonts w:ascii="Arial" w:hAnsi="Arial"/>
         </w:rPr>
-        <w:lastRenderedPageBreak/>
         <w:t xml:space="preserve"> </w:t>
       </w:r>
     </w:p>
@@ -2340,19 +2431,19 @@
       <w:r>
         <w:br w:type="page"/>
       </w:r>
-      <w:bookmarkStart w:id="18" w:name="_Toc184635826"/>
-      <w:bookmarkStart w:id="19" w:name="_Toc398119441"/>
-      <w:bookmarkStart w:id="20" w:name="_Toc81713402"/>
+      <w:bookmarkStart w:id="19" w:name="_Toc184635826"/>
+      <w:bookmarkStart w:id="20" w:name="_Toc398119441"/>
+      <w:bookmarkStart w:id="21" w:name="_Toc81713402"/>
       <w:r>
         <w:lastRenderedPageBreak/>
         <w:t>Design Criteria</w:t>
       </w:r>
-      <w:bookmarkEnd w:id="18"/>
       <w:bookmarkEnd w:id="19"/>
+      <w:bookmarkEnd w:id="20"/>
       <w:r>
         <w:t xml:space="preserve"> </w:t>
       </w:r>
-      <w:bookmarkEnd w:id="20"/>
+      <w:bookmarkEnd w:id="21"/>
       <w:r>
         <w:t xml:space="preserve">       </w:t>
       </w:r>
@@ -2366,11 +2457,11 @@
       <w:pPr>
         <w:pStyle w:val="Heading2"/>
       </w:pPr>
-      <w:bookmarkStart w:id="21" w:name="_Toc398119442"/>
+      <w:bookmarkStart w:id="22" w:name="_Toc398119442"/>
       <w:r>
         <w:t>Location Grid</w:t>
       </w:r>
-      <w:bookmarkEnd w:id="21"/>
+      <w:bookmarkEnd w:id="22"/>
       <w:r>
         <w:t xml:space="preserve">  </w:t>
       </w:r>
@@ -4254,7 +4345,7 @@
       <w:pPr>
         <w:pStyle w:val="Heading1"/>
       </w:pPr>
-      <w:bookmarkStart w:id="22" w:name="_Toc398119443"/>
+      <w:bookmarkStart w:id="23" w:name="_Toc398119443"/>
       <w:r>
         <w:t>eC</w:t>
       </w:r>
@@ -4273,7 +4364,7 @@
       <w:r>
         <w:t>Application</w:t>
       </w:r>
-      <w:bookmarkEnd w:id="22"/>
+      <w:bookmarkEnd w:id="23"/>
     </w:p>
     <w:p>
       <w:pPr>
@@ -4283,7 +4374,7 @@
           <w:i w:val="0"/>
         </w:rPr>
       </w:pPr>
-      <w:bookmarkStart w:id="23" w:name="_Toc398119444"/>
+      <w:bookmarkStart w:id="24" w:name="_Toc398119444"/>
       <w:r>
         <w:rPr>
           <w:b w:val="0"/>
@@ -4291,7 +4382,7 @@
         </w:rPr>
         <w:t>Purpose</w:t>
       </w:r>
-      <w:bookmarkEnd w:id="23"/>
+      <w:bookmarkEnd w:id="24"/>
     </w:p>
     <w:p>
       <w:pPr>
@@ -4374,12 +4465,12 @@
           <w:i w:val="0"/>
         </w:rPr>
       </w:pPr>
-      <w:bookmarkStart w:id="24" w:name="_Toc184635844"/>
+      <w:bookmarkStart w:id="25" w:name="_Toc184635844"/>
       <w:r>
         <w:t xml:space="preserve"> </w:t>
       </w:r>
-      <w:bookmarkStart w:id="25" w:name="_Toc398119445"/>
-      <w:bookmarkEnd w:id="24"/>
+      <w:bookmarkStart w:id="26" w:name="_Toc398119445"/>
+      <w:bookmarkEnd w:id="25"/>
       <w:r>
         <w:rPr>
           <w:b w:val="0"/>
@@ -4387,7 +4478,7 @@
         </w:rPr>
         <w:t>Assumptions</w:t>
       </w:r>
-      <w:bookmarkEnd w:id="25"/>
+      <w:bookmarkEnd w:id="26"/>
     </w:p>
     <w:p>
       <w:pPr>
@@ -4652,12 +4743,42 @@
         </w:rPr>
         <w:t>Supervisor</w:t>
       </w:r>
+      <w:ins w:id="27" w:author="Augustin, Jourdain M" w:date="2015-04-15T10:46:00Z">
+        <w:r>
+          <w:rPr>
+            <w:rFonts w:ascii="Arial" w:hAnsi="Arial" w:cs="Arial"/>
+          </w:rPr>
+          <w:t>,</w:t>
+        </w:r>
+      </w:ins>
       <w:r>
         <w:rPr>
           <w:rFonts w:ascii="Arial" w:hAnsi="Arial" w:cs="Arial"/>
         </w:rPr>
-        <w:t xml:space="preserve"> and LSA</w:t>
+        <w:t xml:space="preserve"> </w:t>
       </w:r>
+      <w:del w:id="28" w:author="Augustin, Jourdain M" w:date="2015-04-15T10:46:00Z">
+        <w:r>
+          <w:rPr>
+            <w:rFonts w:ascii="Arial" w:hAnsi="Arial" w:cs="Arial"/>
+          </w:rPr>
+          <w:delText>and</w:delText>
+        </w:r>
+      </w:del>
+      <w:r>
+        <w:rPr>
+          <w:rFonts w:ascii="Arial" w:hAnsi="Arial" w:cs="Arial"/>
+        </w:rPr>
+        <w:t xml:space="preserve"> LSA</w:t>
+      </w:r>
+      <w:ins w:id="29" w:author="Augustin, Jourdain M" w:date="2015-04-15T10:46:00Z">
+        <w:r>
+          <w:rPr>
+            <w:rFonts w:ascii="Arial" w:hAnsi="Arial" w:cs="Arial"/>
+          </w:rPr>
+          <w:t xml:space="preserve"> and Training</w:t>
+        </w:r>
+      </w:ins>
     </w:p>
     <w:p>
       <w:pPr>
@@ -4674,7 +4795,7 @@
           <w:i w:val="0"/>
         </w:rPr>
       </w:pPr>
-      <w:bookmarkStart w:id="26" w:name="_Toc398119446"/>
+      <w:bookmarkStart w:id="30" w:name="_Toc398119446"/>
       <w:r>
         <w:rPr>
           <w:b w:val="0"/>
@@ -4682,7 +4803,7 @@
         </w:rPr>
         <w:t>User</w:t>
       </w:r>
-      <w:bookmarkEnd w:id="26"/>
+      <w:bookmarkEnd w:id="30"/>
     </w:p>
     <w:p>
       <w:pPr>
@@ -4849,6 +4970,7 @@
           <w:numId w:val="8"/>
         </w:numPr>
         <w:rPr>
+          <w:ins w:id="31" w:author="Augustin, Jourdain M" w:date="2015-04-15T10:46:00Z"/>
           <w:rFonts w:ascii="Arial" w:hAnsi="Arial" w:cs="Arial"/>
         </w:rPr>
       </w:pPr>
@@ -4861,13 +4983,33 @@
     </w:p>
     <w:p>
       <w:pPr>
+        <w:pStyle w:val="ListParagraph"/>
+        <w:numPr>
+          <w:ilvl w:val="0"/>
+          <w:numId w:val="8"/>
+        </w:numPr>
+        <w:rPr>
+          <w:rFonts w:ascii="Arial" w:hAnsi="Arial" w:cs="Arial"/>
+        </w:rPr>
+      </w:pPr>
+      <w:ins w:id="32" w:author="Augustin, Jourdain M" w:date="2015-04-15T10:46:00Z">
+        <w:r>
+          <w:rPr>
+            <w:rFonts w:ascii="Arial" w:hAnsi="Arial" w:cs="Arial"/>
+          </w:rPr>
+          <w:t>Training Staff</w:t>
+        </w:r>
+      </w:ins>
+    </w:p>
+    <w:p>
+      <w:pPr>
         <w:pStyle w:val="Heading2"/>
         <w:rPr>
           <w:b w:val="0"/>
           <w:i w:val="0"/>
         </w:rPr>
       </w:pPr>
-      <w:bookmarkStart w:id="27" w:name="_Toc398119447"/>
+      <w:bookmarkStart w:id="33" w:name="_Toc398119447"/>
       <w:r>
         <w:rPr>
           <w:b w:val="0"/>
@@ -4875,13 +5017,13 @@
         </w:rPr>
         <w:t>Page Description</w:t>
       </w:r>
-      <w:bookmarkEnd w:id="27"/>
+      <w:bookmarkEnd w:id="33"/>
     </w:p>
     <w:p>
       <w:pPr>
         <w:pStyle w:val="Heading3"/>
       </w:pPr>
-      <w:bookmarkStart w:id="28" w:name="_Toc398119448"/>
+      <w:bookmarkStart w:id="34" w:name="_Toc398119448"/>
       <w:r>
         <w:t>“</w:t>
       </w:r>
@@ -4918,7 +5060,7 @@
       <w:r>
         <w:t>.asp – secure)</w:t>
       </w:r>
-      <w:bookmarkEnd w:id="28"/>
+      <w:bookmarkEnd w:id="34"/>
     </w:p>
     <w:p>
       <w:r>
@@ -5011,6 +5153,7 @@
                 <w:sz w:val="18"/>
                 <w:szCs w:val="18"/>
               </w:rPr>
+              <w:lastRenderedPageBreak/>
               <w:t>Control Type</w:t>
             </w:r>
           </w:p>
@@ -5285,7 +5428,6 @@
                 <w:rFonts w:ascii="Arial" w:hAnsi="Arial"/>
                 <w:sz w:val="16"/>
               </w:rPr>
-              <w:lastRenderedPageBreak/>
               <w:t>Display the following if user authorized non-CSR or authorized ARC CSR</w:t>
             </w:r>
           </w:p>
@@ -6193,7 +6335,7 @@
       <w:pPr>
         <w:pStyle w:val="Heading3"/>
       </w:pPr>
-      <w:bookmarkStart w:id="29" w:name="_Toc398119449"/>
+      <w:bookmarkStart w:id="35" w:name="_Toc398119449"/>
       <w:r>
         <w:t>“</w:t>
       </w:r>
@@ -6233,7 +6375,7 @@
       <w:r>
         <w:t>.asp – secure)</w:t>
       </w:r>
-      <w:bookmarkEnd w:id="29"/>
+      <w:bookmarkEnd w:id="35"/>
     </w:p>
     <w:p>
       <w:r>
@@ -7257,6 +7399,7 @@
                 <w:rFonts w:ascii="Arial" w:hAnsi="Arial"/>
                 <w:sz w:val="16"/>
               </w:rPr>
+              <w:lastRenderedPageBreak/>
               <w:t>Text</w:t>
             </w:r>
           </w:p>
@@ -7392,7 +7535,6 @@
                 <w:rFonts w:ascii="Arial" w:hAnsi="Arial"/>
                 <w:sz w:val="16"/>
               </w:rPr>
-              <w:lastRenderedPageBreak/>
               <w:t>Dropdown</w:t>
             </w:r>
           </w:p>
@@ -10875,6 +11017,7 @@
                 <w:rFonts w:ascii="Arial" w:hAnsi="Arial"/>
                 <w:sz w:val="16"/>
               </w:rPr>
+              <w:lastRenderedPageBreak/>
               <w:t>Radio</w:t>
             </w:r>
           </w:p>
@@ -10968,7 +11111,6 @@
                 <w:b/>
                 <w:sz w:val="16"/>
               </w:rPr>
-              <w:lastRenderedPageBreak/>
               <w:t>Yes</w:t>
             </w:r>
             <w:r>
@@ -11029,7 +11171,6 @@
                 <w:rFonts w:ascii="Arial" w:hAnsi="Arial"/>
                 <w:sz w:val="16"/>
               </w:rPr>
-              <w:lastRenderedPageBreak/>
               <w:t>N/A</w:t>
             </w:r>
           </w:p>
@@ -11056,7 +11197,6 @@
                 <w:rFonts w:ascii="Arial" w:hAnsi="Arial"/>
                 <w:sz w:val="16"/>
               </w:rPr>
-              <w:lastRenderedPageBreak/>
               <w:t>Text</w:t>
             </w:r>
           </w:p>
@@ -11737,24 +11877,13 @@
                 <w:sz w:val="16"/>
               </w:rPr>
             </w:pPr>
-            <w:del w:id="30" w:author="Augustin, Jourdain M" w:date="2015-02-18T13:12:00Z">
-              <w:r>
-                <w:rPr>
-                  <w:rFonts w:ascii="Arial" w:hAnsi="Arial"/>
-                  <w:sz w:val="16"/>
-                </w:rPr>
-                <w:delText>Multi-select Listbox</w:delText>
-              </w:r>
-            </w:del>
-            <w:ins w:id="31" w:author="Augustin, Jourdain M" w:date="2015-02-18T13:12:00Z">
-              <w:r>
-                <w:rPr>
-                  <w:rFonts w:ascii="Arial" w:hAnsi="Arial"/>
-                  <w:sz w:val="16"/>
-                </w:rPr>
-                <w:t>Dropdown</w:t>
-              </w:r>
-            </w:ins>
+            <w:r>
+              <w:rPr>
+                <w:rFonts w:ascii="Arial" w:hAnsi="Arial"/>
+                <w:sz w:val="16"/>
+              </w:rPr>
+              <w:t>Dropdown</w:t>
+            </w:r>
           </w:p>
         </w:tc>
         <w:tc>
@@ -13640,7 +13769,6 @@
                 <w:rFonts w:ascii="Arial" w:hAnsi="Arial"/>
                 <w:sz w:val="16"/>
               </w:rPr>
-              <w:lastRenderedPageBreak/>
               <w:t>If Indirect or “No” for Warning then display the following</w:t>
             </w:r>
           </w:p>
@@ -13794,6 +13922,7 @@
                 <w:rFonts w:ascii="Arial" w:hAnsi="Arial"/>
                 <w:sz w:val="16"/>
               </w:rPr>
+              <w:lastRenderedPageBreak/>
               <w:t>Text</w:t>
             </w:r>
           </w:p>
@@ -16753,7 +16882,6 @@
                 <w:rFonts w:ascii="Arial" w:hAnsi="Arial"/>
                 <w:sz w:val="16"/>
               </w:rPr>
-              <w:lastRenderedPageBreak/>
               <w:t>Multiline text box</w:t>
             </w:r>
           </w:p>
@@ -16878,6 +17006,7 @@
                 <w:rFonts w:ascii="Arial" w:hAnsi="Arial"/>
                 <w:sz w:val="16"/>
               </w:rPr>
+              <w:lastRenderedPageBreak/>
               <w:t>Text</w:t>
             </w:r>
           </w:p>
@@ -19282,16 +19411,13 @@
                 <w:sz w:val="16"/>
               </w:rPr>
             </w:pPr>
-            <w:moveToRangeStart w:id="32" w:author="Augustin, Jourdain M" w:date="2015-02-18T13:21:00Z" w:name="move412029037"/>
-            <w:moveTo w:id="33" w:author="Augustin, Jourdain M" w:date="2015-02-18T13:21:00Z">
-              <w:r>
-                <w:rPr>
-                  <w:rFonts w:ascii="Arial" w:hAnsi="Arial"/>
-                  <w:sz w:val="16"/>
-                </w:rPr>
-                <w:t>Text</w:t>
-              </w:r>
-            </w:moveTo>
+            <w:r>
+              <w:rPr>
+                <w:rFonts w:ascii="Arial" w:hAnsi="Arial"/>
+                <w:sz w:val="16"/>
+              </w:rPr>
+              <w:t>Text</w:t>
+            </w:r>
           </w:p>
         </w:tc>
         <w:tc>
@@ -19311,14 +19437,12 @@
                 <w:rFonts w:ascii="Arial" w:hAnsi="Arial"/>
               </w:rPr>
             </w:pPr>
-            <w:moveTo w:id="34" w:author="Augustin, Jourdain M" w:date="2015-02-18T13:21:00Z">
-              <w:r>
-                <w:rPr>
-                  <w:rFonts w:ascii="Arial" w:hAnsi="Arial"/>
-                </w:rPr>
-                <w:t>C-52</w:t>
-              </w:r>
-            </w:moveTo>
+            <w:r>
+              <w:rPr>
+                <w:rFonts w:ascii="Arial" w:hAnsi="Arial"/>
+              </w:rPr>
+              <w:t>C-52</w:t>
+            </w:r>
           </w:p>
         </w:tc>
         <w:tc>
@@ -19338,15 +19462,13 @@
                 <w:sz w:val="16"/>
               </w:rPr>
             </w:pPr>
-            <w:moveTo w:id="35" w:author="Augustin, Jourdain M" w:date="2015-02-18T13:21:00Z">
-              <w:r>
-                <w:rPr>
-                  <w:rFonts w:ascii="Arial" w:hAnsi="Arial"/>
-                  <w:sz w:val="16"/>
-                </w:rPr>
-                <w:t>Error text message</w:t>
-              </w:r>
-            </w:moveTo>
+            <w:r>
+              <w:rPr>
+                <w:rFonts w:ascii="Arial" w:hAnsi="Arial"/>
+                <w:sz w:val="16"/>
+              </w:rPr>
+              <w:t>Error text message</w:t>
+            </w:r>
           </w:p>
         </w:tc>
         <w:tc>
@@ -19366,238 +19488,78 @@
                 <w:sz w:val="16"/>
               </w:rPr>
             </w:pPr>
-            <w:moveTo w:id="36" w:author="Augustin, Jourdain M" w:date="2015-02-18T13:21:00Z">
-              <w:r>
-                <w:rPr>
-                  <w:rFonts w:ascii="Arial" w:hAnsi="Arial"/>
-                  <w:sz w:val="16"/>
-                </w:rPr>
-                <w:t>When there is a field that is not completed or selected, display the following  message:</w:t>
-              </w:r>
-            </w:moveTo>
-          </w:p>
-          <w:p>
-            <w:pPr>
-              <w:rPr>
-                <w:ins w:id="37" w:author="Augustin, Jourdain M" w:date="2015-02-18T13:22:00Z"/>
-                <w:rFonts w:ascii="Arial" w:hAnsi="Arial"/>
-                <w:sz w:val="16"/>
-              </w:rPr>
-            </w:pPr>
-            <w:moveTo w:id="38" w:author="Augustin, Jourdain M" w:date="2015-02-18T13:21:00Z">
-              <w:r>
-                <w:rPr>
-                  <w:rFonts w:ascii="Arial" w:hAnsi="Arial"/>
-                  <w:sz w:val="16"/>
-                </w:rPr>
-                <w:t>“</w:t>
-              </w:r>
-              <w:r>
-                <w:rPr>
-                  <w:rFonts w:ascii="Arial" w:hAnsi="Arial"/>
-                  <w:sz w:val="16"/>
-                </w:rPr>
-                <w:t>Please correct all fields indicated in red to proceed.</w:t>
-              </w:r>
-              <w:r>
-                <w:rPr>
-                  <w:rFonts w:ascii="Arial" w:hAnsi="Arial"/>
-                  <w:sz w:val="16"/>
-                </w:rPr>
-                <w:t>”</w:t>
-              </w:r>
-            </w:moveTo>
-          </w:p>
-          <w:p>
-            <w:pPr>
-              <w:rPr>
-                <w:ins w:id="39" w:author="Augustin, Jourdain M" w:date="2015-02-18T13:22:00Z"/>
-                <w:rFonts w:ascii="Arial" w:hAnsi="Arial"/>
-                <w:sz w:val="16"/>
-              </w:rPr>
-            </w:pPr>
-          </w:p>
-          <w:p>
-            <w:pPr>
-              <w:rPr>
-                <w:rFonts w:ascii="Arial" w:hAnsi="Arial"/>
-                <w:sz w:val="16"/>
-              </w:rPr>
-            </w:pPr>
-            <w:ins w:id="40" w:author="Augustin, Jourdain M" w:date="2015-02-18T13:22:00Z">
-              <w:r>
-                <w:rPr>
-                  <w:rFonts w:ascii="Arial" w:hAnsi="Arial"/>
-                  <w:sz w:val="16"/>
-                </w:rPr>
-                <w:t>If duplicate warning submitted display the following message:</w:t>
-              </w:r>
-              <w:r>
-                <w:rPr>
-                  <w:rFonts w:ascii="Arial" w:hAnsi="Arial"/>
-                  <w:sz w:val="16"/>
-                </w:rPr>
-                <w:br/>
-              </w:r>
-            </w:ins>
-            <w:ins w:id="41" w:author="Augustin, Jourdain M" w:date="2015-02-18T13:23:00Z">
-              <w:r>
-                <w:rPr>
-                  <w:rFonts w:ascii="Arial" w:hAnsi="Arial"/>
-                  <w:sz w:val="16"/>
-                </w:rPr>
-                <w:t>"A warning with the same category and type already exists. Please review your warning section in the My Dashboard for details."</w:t>
-              </w:r>
-            </w:ins>
-          </w:p>
-        </w:tc>
-        <w:tc>
-          <w:tcPr>
-            <w:tcW w:w="1350" w:type="dxa"/>
-            <w:tcBorders>
-              <w:top w:val="single" w:sz="6" w:space="0" w:color="000000"/>
-              <w:left w:val="single" w:sz="6" w:space="0" w:color="000000"/>
-              <w:bottom w:val="single" w:sz="6" w:space="0" w:color="000000"/>
-              <w:right w:val="single" w:sz="12" w:space="0" w:color="000000"/>
-            </w:tcBorders>
-          </w:tcPr>
-          <w:p>
-            <w:pPr>
-              <w:rPr>
-                <w:rFonts w:ascii="Arial" w:hAnsi="Arial"/>
-                <w:sz w:val="16"/>
-              </w:rPr>
-            </w:pPr>
-            <w:moveTo w:id="42" w:author="Augustin, Jourdain M" w:date="2015-02-18T13:21:00Z">
-              <w:r>
-                <w:rPr>
-                  <w:rFonts w:ascii="Arial" w:hAnsi="Arial"/>
-                  <w:sz w:val="16"/>
-                </w:rPr>
-                <w:t>N/A</w:t>
-              </w:r>
-            </w:moveTo>
-          </w:p>
-        </w:tc>
-      </w:tr>
-      <w:moveToRangeEnd w:id="32"/>
-      <w:tr>
-        <w:tc>
-          <w:tcPr>
-            <w:tcW w:w="960" w:type="dxa"/>
-            <w:tcBorders>
-              <w:top w:val="single" w:sz="6" w:space="0" w:color="000000"/>
-              <w:left w:val="single" w:sz="12" w:space="0" w:color="000000"/>
-              <w:bottom w:val="single" w:sz="6" w:space="0" w:color="000000"/>
-              <w:right w:val="single" w:sz="6" w:space="0" w:color="000000"/>
-            </w:tcBorders>
-          </w:tcPr>
-          <w:p>
-            <w:pPr>
-              <w:rPr>
-                <w:rFonts w:ascii="Arial" w:hAnsi="Arial"/>
-                <w:sz w:val="16"/>
-              </w:rPr>
-            </w:pPr>
-            <w:r>
-              <w:rPr>
-                <w:rFonts w:ascii="Arial" w:hAnsi="Arial"/>
-                <w:sz w:val="16"/>
-              </w:rPr>
-              <w:lastRenderedPageBreak/>
-              <w:t>Button</w:t>
-            </w:r>
-          </w:p>
-        </w:tc>
-        <w:tc>
-          <w:tcPr>
-            <w:tcW w:w="840" w:type="dxa"/>
-            <w:tcBorders>
-              <w:top w:val="single" w:sz="6" w:space="0" w:color="000000"/>
-              <w:left w:val="single" w:sz="6" w:space="0" w:color="000000"/>
-              <w:bottom w:val="single" w:sz="6" w:space="0" w:color="000000"/>
-              <w:right w:val="single" w:sz="6" w:space="0" w:color="000000"/>
-            </w:tcBorders>
-          </w:tcPr>
-          <w:p>
-            <w:pPr>
-              <w:pStyle w:val="Tabletext"/>
-              <w:rPr>
-                <w:rFonts w:ascii="Arial" w:hAnsi="Arial"/>
-              </w:rPr>
-            </w:pPr>
-            <w:r>
-              <w:rPr>
-                <w:rFonts w:ascii="Arial" w:hAnsi="Arial"/>
-              </w:rPr>
-              <w:t>C-51</w:t>
-            </w:r>
-          </w:p>
-        </w:tc>
-        <w:tc>
-          <w:tcPr>
-            <w:tcW w:w="5580" w:type="dxa"/>
-            <w:tcBorders>
-              <w:top w:val="single" w:sz="6" w:space="0" w:color="000000"/>
-              <w:left w:val="single" w:sz="6" w:space="0" w:color="000000"/>
-              <w:bottom w:val="single" w:sz="6" w:space="0" w:color="000000"/>
-              <w:right w:val="single" w:sz="6" w:space="0" w:color="000000"/>
-            </w:tcBorders>
-          </w:tcPr>
-          <w:p>
-            <w:pPr>
-              <w:rPr>
-                <w:rFonts w:ascii="Arial" w:hAnsi="Arial"/>
-                <w:sz w:val="16"/>
-              </w:rPr>
-            </w:pPr>
-            <w:r>
-              <w:rPr>
-                <w:rFonts w:ascii="Arial" w:hAnsi="Arial"/>
-                <w:sz w:val="16"/>
-              </w:rPr>
-              <w:t>Submit button</w:t>
-            </w:r>
-          </w:p>
-        </w:tc>
-        <w:tc>
-          <w:tcPr>
-            <w:tcW w:w="5310" w:type="dxa"/>
-            <w:tcBorders>
-              <w:top w:val="single" w:sz="6" w:space="0" w:color="000000"/>
-              <w:left w:val="single" w:sz="6" w:space="0" w:color="000000"/>
-              <w:bottom w:val="single" w:sz="6" w:space="0" w:color="000000"/>
-              <w:right w:val="single" w:sz="6" w:space="0" w:color="000000"/>
-            </w:tcBorders>
-          </w:tcPr>
-          <w:p>
-            <w:pPr>
-              <w:rPr>
-                <w:rFonts w:ascii="Arial" w:hAnsi="Arial"/>
-                <w:sz w:val="16"/>
-              </w:rPr>
-            </w:pPr>
-            <w:r>
-              <w:rPr>
-                <w:rFonts w:ascii="Arial" w:hAnsi="Arial"/>
-                <w:sz w:val="16"/>
-              </w:rPr>
-              <w:t>On submit, commit the information from the page to the database.</w:t>
-            </w:r>
-          </w:p>
-          <w:p>
-            <w:pPr>
-              <w:rPr>
-                <w:rFonts w:ascii="Arial" w:hAnsi="Arial"/>
-                <w:sz w:val="16"/>
-              </w:rPr>
-            </w:pPr>
-            <w:r>
-              <w:rPr>
-                <w:rFonts w:ascii="Arial" w:hAnsi="Arial"/>
-                <w:sz w:val="16"/>
-              </w:rPr>
-              <w:t>Return to the Panel 1 page on successful update.</w:t>
+            <w:r>
+              <w:rPr>
+                <w:rFonts w:ascii="Arial" w:hAnsi="Arial"/>
+                <w:sz w:val="16"/>
+              </w:rPr>
+              <w:t>When there is a field that is not completed or selected, display the following  message:</w:t>
+            </w:r>
+          </w:p>
+          <w:p>
+            <w:pPr>
+              <w:rPr>
+                <w:rFonts w:ascii="Arial" w:hAnsi="Arial"/>
+                <w:sz w:val="16"/>
+              </w:rPr>
+            </w:pPr>
+            <w:r>
+              <w:rPr>
+                <w:rFonts w:ascii="Arial" w:hAnsi="Arial"/>
+                <w:sz w:val="16"/>
+              </w:rPr>
+              <w:t>“</w:t>
+            </w:r>
+            <w:r>
+              <w:rPr>
+                <w:rFonts w:ascii="Arial" w:hAnsi="Arial"/>
+                <w:sz w:val="16"/>
+              </w:rPr>
+              <w:t>Please correct all fields indicated in red to proceed.</w:t>
+            </w:r>
+            <w:r>
+              <w:rPr>
+                <w:rFonts w:ascii="Arial" w:hAnsi="Arial"/>
+                <w:sz w:val="16"/>
+              </w:rPr>
+              <w:t>”</w:t>
+            </w:r>
+          </w:p>
+          <w:p>
+            <w:pPr>
+              <w:rPr>
+                <w:rFonts w:ascii="Arial" w:hAnsi="Arial"/>
+                <w:sz w:val="16"/>
+              </w:rPr>
+            </w:pPr>
+          </w:p>
+          <w:p>
+            <w:pPr>
+              <w:rPr>
+                <w:rFonts w:ascii="Arial" w:hAnsi="Arial"/>
+                <w:sz w:val="16"/>
+              </w:rPr>
+            </w:pPr>
+            <w:r>
+              <w:rPr>
+                <w:rFonts w:ascii="Arial" w:hAnsi="Arial"/>
+                <w:sz w:val="16"/>
+              </w:rPr>
+              <w:t>If duplicate warning submitted display the following message:</w:t>
+            </w:r>
+            <w:r>
+              <w:rPr>
+                <w:rFonts w:ascii="Arial" w:hAnsi="Arial"/>
+                <w:sz w:val="16"/>
+              </w:rPr>
+              <w:br/>
+            </w:r>
+            <w:r>
+              <w:rPr>
+                <w:rFonts w:ascii="Arial" w:hAnsi="Arial"/>
+                <w:sz w:val="16"/>
+              </w:rPr>
+              <w:t>"A warning with the same category and type already exists. Please review your warning section in the My Dashboard for details."</w:t>
             </w:r>
           </w:p>
         </w:tc>
@@ -19646,16 +19608,13 @@
                 <w:sz w:val="16"/>
               </w:rPr>
             </w:pPr>
-            <w:moveFromRangeStart w:id="43" w:author="Augustin, Jourdain M" w:date="2015-02-18T13:21:00Z" w:name="move412029037"/>
-            <w:moveFrom w:id="44" w:author="Augustin, Jourdain M" w:date="2015-02-18T13:21:00Z">
-              <w:r>
-                <w:rPr>
-                  <w:rFonts w:ascii="Arial" w:hAnsi="Arial"/>
-                  <w:sz w:val="16"/>
-                </w:rPr>
-                <w:t>Text</w:t>
-              </w:r>
-            </w:moveFrom>
+            <w:r>
+              <w:rPr>
+                <w:rFonts w:ascii="Arial" w:hAnsi="Arial"/>
+                <w:sz w:val="16"/>
+              </w:rPr>
+              <w:t>Button</w:t>
+            </w:r>
           </w:p>
         </w:tc>
         <w:tc>
@@ -19675,14 +19634,12 @@
                 <w:rFonts w:ascii="Arial" w:hAnsi="Arial"/>
               </w:rPr>
             </w:pPr>
-            <w:moveFrom w:id="45" w:author="Augustin, Jourdain M" w:date="2015-02-18T13:21:00Z">
-              <w:r>
-                <w:rPr>
-                  <w:rFonts w:ascii="Arial" w:hAnsi="Arial"/>
-                </w:rPr>
-                <w:t>C-52</w:t>
-              </w:r>
-            </w:moveFrom>
+            <w:r>
+              <w:rPr>
+                <w:rFonts w:ascii="Arial" w:hAnsi="Arial"/>
+              </w:rPr>
+              <w:t>C-51</w:t>
+            </w:r>
           </w:p>
         </w:tc>
         <w:tc>
@@ -19702,15 +19659,13 @@
                 <w:sz w:val="16"/>
               </w:rPr>
             </w:pPr>
-            <w:moveFrom w:id="46" w:author="Augustin, Jourdain M" w:date="2015-02-18T13:21:00Z">
-              <w:r>
-                <w:rPr>
-                  <w:rFonts w:ascii="Arial" w:hAnsi="Arial"/>
-                  <w:sz w:val="16"/>
-                </w:rPr>
-                <w:t>Error text message</w:t>
-              </w:r>
-            </w:moveFrom>
+            <w:r>
+              <w:rPr>
+                <w:rFonts w:ascii="Arial" w:hAnsi="Arial"/>
+                <w:sz w:val="16"/>
+              </w:rPr>
+              <w:t>Submit button</w:t>
+            </w:r>
           </w:p>
         </w:tc>
         <w:tc>
@@ -19730,46 +19685,28 @@
                 <w:sz w:val="16"/>
               </w:rPr>
             </w:pPr>
-            <w:moveFrom w:id="47" w:author="Augustin, Jourdain M" w:date="2015-02-18T13:21:00Z">
-              <w:r>
-                <w:rPr>
-                  <w:rFonts w:ascii="Arial" w:hAnsi="Arial"/>
-                  <w:sz w:val="16"/>
-                </w:rPr>
-                <w:t>When there is a field that is not completed or selected, display the following  message:</w:t>
-              </w:r>
-            </w:moveFrom>
-          </w:p>
-          <w:p>
-            <w:pPr>
-              <w:rPr>
-                <w:rFonts w:ascii="Arial" w:hAnsi="Arial"/>
-                <w:sz w:val="16"/>
-              </w:rPr>
-            </w:pPr>
-            <w:moveFrom w:id="48" w:author="Augustin, Jourdain M" w:date="2015-02-18T13:21:00Z">
-              <w:r>
-                <w:rPr>
-                  <w:rFonts w:ascii="Arial" w:hAnsi="Arial"/>
-                  <w:sz w:val="16"/>
-                </w:rPr>
-                <w:t>“</w:t>
-              </w:r>
-              <w:r>
-                <w:rPr>
-                  <w:rFonts w:ascii="Arial" w:hAnsi="Arial"/>
-                  <w:sz w:val="16"/>
-                </w:rPr>
-                <w:t>Please correct all fields indicated in red to proceed.</w:t>
-              </w:r>
-              <w:r>
-                <w:rPr>
-                  <w:rFonts w:ascii="Arial" w:hAnsi="Arial"/>
-                  <w:sz w:val="16"/>
-                </w:rPr>
-                <w:t>”</w:t>
-              </w:r>
-            </w:moveFrom>
+            <w:r>
+              <w:rPr>
+                <w:rFonts w:ascii="Arial" w:hAnsi="Arial"/>
+                <w:sz w:val="16"/>
+              </w:rPr>
+              <w:t>On submit, commit the information from the page to the database.</w:t>
+            </w:r>
+          </w:p>
+          <w:p>
+            <w:pPr>
+              <w:rPr>
+                <w:rFonts w:ascii="Arial" w:hAnsi="Arial"/>
+                <w:sz w:val="16"/>
+              </w:rPr>
+            </w:pPr>
+            <w:r>
+              <w:rPr>
+                <w:rFonts w:ascii="Arial" w:hAnsi="Arial"/>
+                <w:sz w:val="16"/>
+              </w:rPr>
+              <w:t>Return to the Panel 1 page on successful update.</w:t>
+            </w:r>
           </w:p>
         </w:tc>
         <w:tc>
@@ -19789,19 +19726,16 @@
                 <w:sz w:val="16"/>
               </w:rPr>
             </w:pPr>
-            <w:moveFrom w:id="49" w:author="Augustin, Jourdain M" w:date="2015-02-18T13:21:00Z">
-              <w:r>
-                <w:rPr>
-                  <w:rFonts w:ascii="Arial" w:hAnsi="Arial"/>
-                  <w:sz w:val="16"/>
-                </w:rPr>
-                <w:t>N/A</w:t>
-              </w:r>
-            </w:moveFrom>
+            <w:r>
+              <w:rPr>
+                <w:rFonts w:ascii="Arial" w:hAnsi="Arial"/>
+                <w:sz w:val="16"/>
+              </w:rPr>
+              <w:t>N/A</w:t>
+            </w:r>
           </w:p>
         </w:tc>
       </w:tr>
-      <w:moveFromRangeEnd w:id="43"/>
       <w:tr>
         <w:tc>
           <w:tcPr>
@@ -20949,7 +20883,7 @@
       <mc:AlternateContent>
         <mc:Choice Requires="wps">
           <w:drawing>
-            <wp:anchor distT="0" distB="0" distL="114300" distR="114300" simplePos="0" relativeHeight="251659264" behindDoc="0" locked="0" layoutInCell="0" allowOverlap="1" wp14:anchorId="0A1F0D58" wp14:editId="644FA6DC">
+            <wp:anchor distT="0" distB="0" distL="114300" distR="114300" simplePos="0" relativeHeight="251659264" behindDoc="0" locked="0" layoutInCell="0" allowOverlap="1" wp14:anchorId="4564D389" wp14:editId="481407A2">
               <wp:simplePos x="0" y="0"/>
               <wp:positionH relativeFrom="column">
                 <wp:posOffset>-45720</wp:posOffset>
@@ -21183,7 +21117,7 @@
         <w:noProof/>
         <w:sz w:val="18"/>
       </w:rPr>
-      <w:t>02/18/15</w:t>
+      <w:t>04/15/15</w:t>
     </w:r>
     <w:r>
       <w:rPr>
@@ -21272,7 +21206,7 @@
         <w:noProof/>
         <w:sz w:val="18"/>
       </w:rPr>
-      <w:t>2</w:t>
+      <w:t>1</w:t>
     </w:r>
     <w:r>
       <w:rPr>

</xml_diff>

<commit_message>
[VM:Jourdain.Augustin@4/15/2015 3:21:42 PM] SCR 14512 - updated to include dynamic behavior question set and corrected program question set to include validation section.
git-tfs-id: [https://tfs.omnicloud.local/tfs/cco%20program/]$/eCoaching_V2;C14021
</commit_message>
<xml_diff>
--- a/Design/eCoaching_Submission_DDD.docx
+++ b/Design/eCoaching_Submission_DDD.docx
@@ -1569,7 +1569,7 @@
               <w:pStyle w:val="hdr1"/>
               <w:ind w:left="0"/>
               <w:rPr>
-                <w:ins w:id="11" w:author="Augustin, Jourdain M" w:date="2015-04-15T10:47:00Z"/>
+                <w:ins w:id="11" w:author="Augustin, Jourdain M" w:date="2015-04-15T15:20:00Z"/>
               </w:rPr>
               <w:pPrChange w:id="12" w:author="Augustin, Jourdain M" w:date="2015-04-15T10:47:00Z">
                 <w:pPr>
@@ -1590,9 +1590,56 @@
               <w:pStyle w:val="hdr1"/>
               <w:ind w:left="0"/>
               <w:rPr>
-                <w:ins w:id="14" w:author="Augustin, Jourdain M" w:date="2015-04-15T10:47:00Z"/>
-              </w:rPr>
-              <w:pPrChange w:id="15" w:author="Augustin, Jourdain M" w:date="2015-04-15T10:47:00Z">
+                <w:ins w:id="14" w:author="Augustin, Jourdain M" w:date="2015-04-15T15:20:00Z"/>
+              </w:rPr>
+              <w:pPrChange w:id="15" w:author="Augustin, Jourdain M" w:date="2015-04-15T15:20:00Z">
+                <w:pPr>
+                  <w:pStyle w:val="hdr1"/>
+                </w:pPr>
+              </w:pPrChange>
+            </w:pPr>
+          </w:p>
+          <w:p>
+            <w:pPr>
+              <w:pStyle w:val="hdr1"/>
+              <w:ind w:left="0"/>
+              <w:rPr>
+                <w:ins w:id="16" w:author="Augustin, Jourdain M" w:date="2015-04-15T15:20:00Z"/>
+              </w:rPr>
+              <w:pPrChange w:id="17" w:author="Augustin, Jourdain M" w:date="2015-04-15T15:20:00Z">
+                <w:pPr>
+                  <w:pStyle w:val="hdr1"/>
+                </w:pPr>
+              </w:pPrChange>
+            </w:pPr>
+            <w:ins w:id="18" w:author="Augustin, Jourdain M" w:date="2015-04-15T15:20:00Z">
+              <w:r>
+                <w:t>2.4.2 - page 7 - added new dynamic question set for behavior</w:t>
+              </w:r>
+            </w:ins>
+          </w:p>
+          <w:p>
+            <w:pPr>
+              <w:pStyle w:val="hdr1"/>
+              <w:ind w:left="0"/>
+              <w:rPr>
+                <w:ins w:id="19" w:author="Augustin, Jourdain M" w:date="2015-04-15T15:20:00Z"/>
+              </w:rPr>
+              <w:pPrChange w:id="20" w:author="Augustin, Jourdain M" w:date="2015-04-15T15:20:00Z">
+                <w:pPr>
+                  <w:pStyle w:val="hdr1"/>
+                </w:pPr>
+              </w:pPrChange>
+            </w:pPr>
+          </w:p>
+          <w:p>
+            <w:pPr>
+              <w:pStyle w:val="hdr1"/>
+              <w:ind w:left="0"/>
+              <w:rPr>
+                <w:ins w:id="21" w:author="Augustin, Jourdain M" w:date="2015-04-15T15:20:00Z"/>
+              </w:rPr>
+              <w:pPrChange w:id="22" w:author="Augustin, Jourdain M" w:date="2015-04-15T10:47:00Z">
                 <w:pPr>
                   <w:pStyle w:val="hdr1"/>
                   <w:ind w:left="0"/>
@@ -1600,8 +1647,29 @@
                 </w:pPr>
               </w:pPrChange>
             </w:pPr>
-            <w:bookmarkStart w:id="16" w:name="_GoBack"/>
-            <w:bookmarkEnd w:id="16"/>
+            <w:ins w:id="23" w:author="Augustin, Jourdain M" w:date="2015-04-15T15:20:00Z">
+              <w:r>
+                <w:t>correction - updated program question set to include validation section</w:t>
+              </w:r>
+              <w:bookmarkStart w:id="24" w:name="_GoBack"/>
+              <w:bookmarkEnd w:id="24"/>
+            </w:ins>
+          </w:p>
+          <w:p>
+            <w:pPr>
+              <w:pStyle w:val="hdr1"/>
+              <w:ind w:left="0"/>
+              <w:rPr>
+                <w:ins w:id="25" w:author="Augustin, Jourdain M" w:date="2015-04-15T10:47:00Z"/>
+              </w:rPr>
+              <w:pPrChange w:id="26" w:author="Augustin, Jourdain M" w:date="2015-04-15T10:47:00Z">
+                <w:pPr>
+                  <w:pStyle w:val="hdr1"/>
+                  <w:ind w:left="0"/>
+                  <w:jc w:val="left"/>
+                </w:pPr>
+              </w:pPrChange>
+            </w:pPr>
           </w:p>
         </w:tc>
         <w:tc>
@@ -1614,10 +1682,10 @@
               <w:ind w:left="0"/>
               <w:jc w:val="left"/>
               <w:rPr>
-                <w:ins w:id="17" w:author="Augustin, Jourdain M" w:date="2015-04-15T10:47:00Z"/>
-              </w:rPr>
-            </w:pPr>
-            <w:ins w:id="18" w:author="Augustin, Jourdain M" w:date="2015-04-15T10:47:00Z">
+                <w:ins w:id="27" w:author="Augustin, Jourdain M" w:date="2015-04-15T10:47:00Z"/>
+              </w:rPr>
+            </w:pPr>
+            <w:ins w:id="28" w:author="Augustin, Jourdain M" w:date="2015-04-15T10:47:00Z">
               <w:r>
                 <w:t>Jourdain Augustin</w:t>
               </w:r>
@@ -2431,19 +2499,19 @@
       <w:r>
         <w:br w:type="page"/>
       </w:r>
-      <w:bookmarkStart w:id="19" w:name="_Toc184635826"/>
-      <w:bookmarkStart w:id="20" w:name="_Toc398119441"/>
-      <w:bookmarkStart w:id="21" w:name="_Toc81713402"/>
+      <w:bookmarkStart w:id="29" w:name="_Toc184635826"/>
+      <w:bookmarkStart w:id="30" w:name="_Toc398119441"/>
+      <w:bookmarkStart w:id="31" w:name="_Toc81713402"/>
       <w:r>
         <w:lastRenderedPageBreak/>
         <w:t>Design Criteria</w:t>
       </w:r>
-      <w:bookmarkEnd w:id="19"/>
-      <w:bookmarkEnd w:id="20"/>
+      <w:bookmarkEnd w:id="29"/>
+      <w:bookmarkEnd w:id="30"/>
       <w:r>
         <w:t xml:space="preserve"> </w:t>
       </w:r>
-      <w:bookmarkEnd w:id="21"/>
+      <w:bookmarkEnd w:id="31"/>
       <w:r>
         <w:t xml:space="preserve">       </w:t>
       </w:r>
@@ -2457,11 +2525,11 @@
       <w:pPr>
         <w:pStyle w:val="Heading2"/>
       </w:pPr>
-      <w:bookmarkStart w:id="22" w:name="_Toc398119442"/>
+      <w:bookmarkStart w:id="32" w:name="_Toc398119442"/>
       <w:r>
         <w:t>Location Grid</w:t>
       </w:r>
-      <w:bookmarkEnd w:id="22"/>
+      <w:bookmarkEnd w:id="32"/>
       <w:r>
         <w:t xml:space="preserve">  </w:t>
       </w:r>
@@ -4345,7 +4413,7 @@
       <w:pPr>
         <w:pStyle w:val="Heading1"/>
       </w:pPr>
-      <w:bookmarkStart w:id="23" w:name="_Toc398119443"/>
+      <w:bookmarkStart w:id="33" w:name="_Toc398119443"/>
       <w:r>
         <w:t>eC</w:t>
       </w:r>
@@ -4364,7 +4432,7 @@
       <w:r>
         <w:t>Application</w:t>
       </w:r>
-      <w:bookmarkEnd w:id="23"/>
+      <w:bookmarkEnd w:id="33"/>
     </w:p>
     <w:p>
       <w:pPr>
@@ -4374,7 +4442,7 @@
           <w:i w:val="0"/>
         </w:rPr>
       </w:pPr>
-      <w:bookmarkStart w:id="24" w:name="_Toc398119444"/>
+      <w:bookmarkStart w:id="34" w:name="_Toc398119444"/>
       <w:r>
         <w:rPr>
           <w:b w:val="0"/>
@@ -4382,7 +4450,7 @@
         </w:rPr>
         <w:t>Purpose</w:t>
       </w:r>
-      <w:bookmarkEnd w:id="24"/>
+      <w:bookmarkEnd w:id="34"/>
     </w:p>
     <w:p>
       <w:pPr>
@@ -4465,12 +4533,12 @@
           <w:i w:val="0"/>
         </w:rPr>
       </w:pPr>
-      <w:bookmarkStart w:id="25" w:name="_Toc184635844"/>
+      <w:bookmarkStart w:id="35" w:name="_Toc184635844"/>
       <w:r>
         <w:t xml:space="preserve"> </w:t>
       </w:r>
-      <w:bookmarkStart w:id="26" w:name="_Toc398119445"/>
-      <w:bookmarkEnd w:id="25"/>
+      <w:bookmarkStart w:id="36" w:name="_Toc398119445"/>
+      <w:bookmarkEnd w:id="35"/>
       <w:r>
         <w:rPr>
           <w:b w:val="0"/>
@@ -4478,7 +4546,7 @@
         </w:rPr>
         <w:t>Assumptions</w:t>
       </w:r>
-      <w:bookmarkEnd w:id="26"/>
+      <w:bookmarkEnd w:id="36"/>
     </w:p>
     <w:p>
       <w:pPr>
@@ -4743,7 +4811,7 @@
         </w:rPr>
         <w:t>Supervisor</w:t>
       </w:r>
-      <w:ins w:id="27" w:author="Augustin, Jourdain M" w:date="2015-04-15T10:46:00Z">
+      <w:ins w:id="37" w:author="Augustin, Jourdain M" w:date="2015-04-15T10:46:00Z">
         <w:r>
           <w:rPr>
             <w:rFonts w:ascii="Arial" w:hAnsi="Arial" w:cs="Arial"/>
@@ -4757,7 +4825,7 @@
         </w:rPr>
         <w:t xml:space="preserve"> </w:t>
       </w:r>
-      <w:del w:id="28" w:author="Augustin, Jourdain M" w:date="2015-04-15T10:46:00Z">
+      <w:del w:id="38" w:author="Augustin, Jourdain M" w:date="2015-04-15T10:46:00Z">
         <w:r>
           <w:rPr>
             <w:rFonts w:ascii="Arial" w:hAnsi="Arial" w:cs="Arial"/>
@@ -4771,7 +4839,7 @@
         </w:rPr>
         <w:t xml:space="preserve"> LSA</w:t>
       </w:r>
-      <w:ins w:id="29" w:author="Augustin, Jourdain M" w:date="2015-04-15T10:46:00Z">
+      <w:ins w:id="39" w:author="Augustin, Jourdain M" w:date="2015-04-15T10:46:00Z">
         <w:r>
           <w:rPr>
             <w:rFonts w:ascii="Arial" w:hAnsi="Arial" w:cs="Arial"/>
@@ -4795,7 +4863,7 @@
           <w:i w:val="0"/>
         </w:rPr>
       </w:pPr>
-      <w:bookmarkStart w:id="30" w:name="_Toc398119446"/>
+      <w:bookmarkStart w:id="40" w:name="_Toc398119446"/>
       <w:r>
         <w:rPr>
           <w:b w:val="0"/>
@@ -4803,7 +4871,7 @@
         </w:rPr>
         <w:t>User</w:t>
       </w:r>
-      <w:bookmarkEnd w:id="30"/>
+      <w:bookmarkEnd w:id="40"/>
     </w:p>
     <w:p>
       <w:pPr>
@@ -4970,7 +5038,7 @@
           <w:numId w:val="8"/>
         </w:numPr>
         <w:rPr>
-          <w:ins w:id="31" w:author="Augustin, Jourdain M" w:date="2015-04-15T10:46:00Z"/>
+          <w:ins w:id="41" w:author="Augustin, Jourdain M" w:date="2015-04-15T10:46:00Z"/>
           <w:rFonts w:ascii="Arial" w:hAnsi="Arial" w:cs="Arial"/>
         </w:rPr>
       </w:pPr>
@@ -4992,7 +5060,7 @@
           <w:rFonts w:ascii="Arial" w:hAnsi="Arial" w:cs="Arial"/>
         </w:rPr>
       </w:pPr>
-      <w:ins w:id="32" w:author="Augustin, Jourdain M" w:date="2015-04-15T10:46:00Z">
+      <w:ins w:id="42" w:author="Augustin, Jourdain M" w:date="2015-04-15T10:46:00Z">
         <w:r>
           <w:rPr>
             <w:rFonts w:ascii="Arial" w:hAnsi="Arial" w:cs="Arial"/>
@@ -5009,7 +5077,7 @@
           <w:i w:val="0"/>
         </w:rPr>
       </w:pPr>
-      <w:bookmarkStart w:id="33" w:name="_Toc398119447"/>
+      <w:bookmarkStart w:id="43" w:name="_Toc398119447"/>
       <w:r>
         <w:rPr>
           <w:b w:val="0"/>
@@ -5017,13 +5085,13 @@
         </w:rPr>
         <w:t>Page Description</w:t>
       </w:r>
-      <w:bookmarkEnd w:id="33"/>
+      <w:bookmarkEnd w:id="43"/>
     </w:p>
     <w:p>
       <w:pPr>
         <w:pStyle w:val="Heading3"/>
       </w:pPr>
-      <w:bookmarkStart w:id="34" w:name="_Toc398119448"/>
+      <w:bookmarkStart w:id="44" w:name="_Toc398119448"/>
       <w:r>
         <w:t>“</w:t>
       </w:r>
@@ -5060,7 +5128,7 @@
       <w:r>
         <w:t>.asp – secure)</w:t>
       </w:r>
-      <w:bookmarkEnd w:id="34"/>
+      <w:bookmarkEnd w:id="44"/>
     </w:p>
     <w:p>
       <w:r>
@@ -6335,7 +6403,7 @@
       <w:pPr>
         <w:pStyle w:val="Heading3"/>
       </w:pPr>
-      <w:bookmarkStart w:id="35" w:name="_Toc398119449"/>
+      <w:bookmarkStart w:id="45" w:name="_Toc398119449"/>
       <w:r>
         <w:t>“</w:t>
       </w:r>
@@ -6375,7 +6443,7 @@
       <w:r>
         <w:t>.asp – secure)</w:t>
       </w:r>
-      <w:bookmarkEnd w:id="35"/>
+      <w:bookmarkEnd w:id="45"/>
     </w:p>
     <w:p>
       <w:r>
@@ -9531,123 +9599,45 @@
         </w:tc>
       </w:tr>
       <w:tr>
-        <w:tc>
-          <w:tcPr>
-            <w:tcW w:w="960" w:type="dxa"/>
-            <w:tcBorders>
-              <w:top w:val="single" w:sz="6" w:space="0" w:color="000000"/>
-              <w:bottom w:val="single" w:sz="6" w:space="0" w:color="000000"/>
-            </w:tcBorders>
-          </w:tcPr>
-          <w:p>
-            <w:pPr>
-              <w:rPr>
-                <w:rFonts w:ascii="Arial" w:hAnsi="Arial"/>
-                <w:sz w:val="16"/>
-              </w:rPr>
-            </w:pPr>
-            <w:r>
-              <w:rPr>
-                <w:rFonts w:ascii="Arial" w:hAnsi="Arial"/>
-                <w:sz w:val="16"/>
-              </w:rPr>
-              <w:t>Text</w:t>
-            </w:r>
-          </w:p>
-        </w:tc>
-        <w:tc>
-          <w:tcPr>
-            <w:tcW w:w="840" w:type="dxa"/>
-            <w:tcBorders>
-              <w:top w:val="single" w:sz="6" w:space="0" w:color="000000"/>
-              <w:bottom w:val="single" w:sz="6" w:space="0" w:color="000000"/>
-            </w:tcBorders>
-          </w:tcPr>
-          <w:p>
-            <w:pPr>
-              <w:pStyle w:val="Tabletext"/>
-              <w:rPr>
-                <w:rFonts w:ascii="Arial" w:hAnsi="Arial"/>
-              </w:rPr>
-            </w:pPr>
-            <w:r>
-              <w:rPr>
-                <w:rFonts w:ascii="Arial" w:hAnsi="Arial"/>
-              </w:rPr>
-              <w:t>AB-12</w:t>
-            </w:r>
-          </w:p>
-        </w:tc>
-        <w:tc>
-          <w:tcPr>
-            <w:tcW w:w="5580" w:type="dxa"/>
-            <w:tcBorders>
-              <w:top w:val="single" w:sz="6" w:space="0" w:color="000000"/>
-              <w:bottom w:val="single" w:sz="6" w:space="0" w:color="000000"/>
-            </w:tcBorders>
-          </w:tcPr>
-          <w:p>
-            <w:pPr>
-              <w:rPr>
-                <w:rFonts w:ascii="Arial" w:hAnsi="Arial"/>
-                <w:sz w:val="16"/>
-              </w:rPr>
-            </w:pPr>
-            <w:r>
-              <w:rPr>
-                <w:rFonts w:ascii="Arial" w:hAnsi="Arial"/>
-                <w:sz w:val="16"/>
-              </w:rPr>
-              <w:t xml:space="preserve"> #.</w:t>
-            </w:r>
-          </w:p>
-        </w:tc>
-        <w:tc>
-          <w:tcPr>
-            <w:tcW w:w="5310" w:type="dxa"/>
-            <w:tcBorders>
-              <w:top w:val="single" w:sz="6" w:space="0" w:color="000000"/>
-              <w:bottom w:val="single" w:sz="6" w:space="0" w:color="000000"/>
-            </w:tcBorders>
-          </w:tcPr>
-          <w:p>
-            <w:pPr>
-              <w:rPr>
-                <w:rFonts w:ascii="Arial" w:hAnsi="Arial"/>
-                <w:sz w:val="16"/>
-              </w:rPr>
-            </w:pPr>
-            <w:r>
-              <w:rPr>
-                <w:rFonts w:ascii="Arial" w:hAnsi="Arial"/>
-                <w:sz w:val="16"/>
-              </w:rPr>
-              <w:t>Dynamic question number</w:t>
-            </w:r>
-          </w:p>
-        </w:tc>
-        <w:tc>
-          <w:tcPr>
-            <w:tcW w:w="1350" w:type="dxa"/>
-            <w:tcBorders>
-              <w:top w:val="single" w:sz="6" w:space="0" w:color="000000"/>
-              <w:bottom w:val="single" w:sz="6" w:space="0" w:color="000000"/>
-            </w:tcBorders>
-          </w:tcPr>
-          <w:p>
-            <w:pPr>
-              <w:rPr>
-                <w:rFonts w:ascii="Arial" w:hAnsi="Arial"/>
-                <w:sz w:val="16"/>
-              </w:rPr>
-            </w:pPr>
-            <w:r>
-              <w:rPr>
-                <w:rFonts w:ascii="Arial" w:hAnsi="Arial"/>
-                <w:sz w:val="16"/>
-              </w:rPr>
-              <w:t>N/A</w:t>
-            </w:r>
+        <w:trPr>
+          <w:ins w:id="46" w:author="Augustin, Jourdain M" w:date="2015-04-15T15:14:00Z"/>
+        </w:trPr>
+        <w:tc>
+          <w:tcPr>
+            <w:tcW w:w="14040" w:type="dxa"/>
+            <w:gridSpan w:val="5"/>
+            <w:tcBorders>
+              <w:top w:val="single" w:sz="6" w:space="0" w:color="000000"/>
+              <w:bottom w:val="single" w:sz="6" w:space="0" w:color="000000"/>
+            </w:tcBorders>
+            <w:shd w:val="pct25" w:color="auto" w:fill="auto"/>
+          </w:tcPr>
+          <w:p>
+            <w:pPr>
+              <w:rPr>
+                <w:ins w:id="47" w:author="Augustin, Jourdain M" w:date="2015-04-15T15:14:00Z"/>
+                <w:rFonts w:ascii="Arial" w:hAnsi="Arial"/>
+                <w:sz w:val="16"/>
+              </w:rPr>
+            </w:pPr>
+            <w:ins w:id="48" w:author="Augustin, Jourdain M" w:date="2015-04-15T15:17:00Z">
+              <w:r>
+                <w:rPr>
+                  <w:rFonts w:ascii="Arial" w:hAnsi="Arial"/>
+                  <w:sz w:val="16"/>
+                </w:rPr>
+                <w:t xml:space="preserve">Display the following if module selected includes program </w:t>
+              </w:r>
+            </w:ins>
+            <w:ins w:id="49" w:author="Augustin, Jourdain M" w:date="2015-04-15T15:18:00Z">
+              <w:r>
+                <w:rPr>
+                  <w:rFonts w:ascii="Arial" w:hAnsi="Arial"/>
+                  <w:sz w:val="16"/>
+                </w:rPr>
+                <w:t>question</w:t>
+              </w:r>
+            </w:ins>
           </w:p>
         </w:tc>
       </w:tr>
@@ -9719,14 +9709,7 @@
                 <w:rFonts w:ascii="Arial" w:hAnsi="Arial"/>
                 <w:sz w:val="16"/>
               </w:rPr>
-              <w:t>Select the appropriate program for this coaching:</w:t>
-            </w:r>
-            <w:r>
-              <w:rPr>
-                <w:rFonts w:ascii="Arial" w:hAnsi="Arial"/>
-                <w:sz w:val="16"/>
-              </w:rPr>
-              <w:t>*</w:t>
+              <w:t xml:space="preserve"> #.</w:t>
             </w:r>
           </w:p>
         </w:tc>
@@ -9745,6 +9728,13 @@
                 <w:sz w:val="16"/>
               </w:rPr>
             </w:pPr>
+            <w:r>
+              <w:rPr>
+                <w:rFonts w:ascii="Arial" w:hAnsi="Arial"/>
+                <w:sz w:val="16"/>
+              </w:rPr>
+              <w:t>Dynamic question number</w:t>
+            </w:r>
           </w:p>
         </w:tc>
         <w:tc>
@@ -9793,6 +9783,363 @@
                 <w:rFonts w:ascii="Arial" w:hAnsi="Arial"/>
                 <w:sz w:val="16"/>
               </w:rPr>
+              <w:t>Text</w:t>
+            </w:r>
+          </w:p>
+        </w:tc>
+        <w:tc>
+          <w:tcPr>
+            <w:tcW w:w="840" w:type="dxa"/>
+            <w:tcBorders>
+              <w:top w:val="single" w:sz="6" w:space="0" w:color="000000"/>
+              <w:bottom w:val="single" w:sz="6" w:space="0" w:color="000000"/>
+            </w:tcBorders>
+          </w:tcPr>
+          <w:p>
+            <w:pPr>
+              <w:pStyle w:val="Tabletext"/>
+              <w:rPr>
+                <w:rFonts w:ascii="Arial" w:hAnsi="Arial"/>
+              </w:rPr>
+            </w:pPr>
+            <w:r>
+              <w:rPr>
+                <w:rFonts w:ascii="Arial" w:hAnsi="Arial"/>
+              </w:rPr>
+              <w:t>AB-12</w:t>
+            </w:r>
+          </w:p>
+        </w:tc>
+        <w:tc>
+          <w:tcPr>
+            <w:tcW w:w="5580" w:type="dxa"/>
+            <w:tcBorders>
+              <w:top w:val="single" w:sz="6" w:space="0" w:color="000000"/>
+              <w:bottom w:val="single" w:sz="6" w:space="0" w:color="000000"/>
+            </w:tcBorders>
+          </w:tcPr>
+          <w:p>
+            <w:pPr>
+              <w:rPr>
+                <w:rFonts w:ascii="Arial" w:hAnsi="Arial"/>
+                <w:sz w:val="16"/>
+              </w:rPr>
+            </w:pPr>
+            <w:r>
+              <w:rPr>
+                <w:rFonts w:ascii="Arial" w:hAnsi="Arial"/>
+                <w:sz w:val="16"/>
+              </w:rPr>
+              <w:t>Select the appropriate program for this coaching:</w:t>
+            </w:r>
+            <w:r>
+              <w:rPr>
+                <w:rFonts w:ascii="Arial" w:hAnsi="Arial"/>
+                <w:sz w:val="16"/>
+              </w:rPr>
+              <w:t>*</w:t>
+            </w:r>
+          </w:p>
+        </w:tc>
+        <w:tc>
+          <w:tcPr>
+            <w:tcW w:w="5310" w:type="dxa"/>
+            <w:tcBorders>
+              <w:top w:val="single" w:sz="6" w:space="0" w:color="000000"/>
+              <w:bottom w:val="single" w:sz="6" w:space="0" w:color="000000"/>
+            </w:tcBorders>
+          </w:tcPr>
+          <w:p>
+            <w:pPr>
+              <w:rPr>
+                <w:rFonts w:ascii="Arial" w:hAnsi="Arial"/>
+                <w:sz w:val="16"/>
+              </w:rPr>
+            </w:pPr>
+          </w:p>
+        </w:tc>
+        <w:tc>
+          <w:tcPr>
+            <w:tcW w:w="1350" w:type="dxa"/>
+            <w:tcBorders>
+              <w:top w:val="single" w:sz="6" w:space="0" w:color="000000"/>
+              <w:bottom w:val="single" w:sz="6" w:space="0" w:color="000000"/>
+            </w:tcBorders>
+          </w:tcPr>
+          <w:p>
+            <w:pPr>
+              <w:rPr>
+                <w:rFonts w:ascii="Arial" w:hAnsi="Arial"/>
+                <w:sz w:val="16"/>
+              </w:rPr>
+            </w:pPr>
+            <w:r>
+              <w:rPr>
+                <w:rFonts w:ascii="Arial" w:hAnsi="Arial"/>
+                <w:sz w:val="16"/>
+              </w:rPr>
+              <w:t>N/A</w:t>
+            </w:r>
+          </w:p>
+        </w:tc>
+      </w:tr>
+      <w:tr>
+        <w:trPr>
+          <w:ins w:id="50" w:author="Augustin, Jourdain M" w:date="2015-04-15T15:16:00Z"/>
+        </w:trPr>
+        <w:tc>
+          <w:tcPr>
+            <w:tcW w:w="960" w:type="dxa"/>
+            <w:tcBorders>
+              <w:top w:val="single" w:sz="6" w:space="0" w:color="000000"/>
+              <w:bottom w:val="single" w:sz="6" w:space="0" w:color="000000"/>
+            </w:tcBorders>
+          </w:tcPr>
+          <w:p>
+            <w:pPr>
+              <w:rPr>
+                <w:ins w:id="51" w:author="Augustin, Jourdain M" w:date="2015-04-15T15:16:00Z"/>
+                <w:rFonts w:ascii="Arial" w:hAnsi="Arial"/>
+                <w:sz w:val="16"/>
+              </w:rPr>
+            </w:pPr>
+            <w:ins w:id="52" w:author="Augustin, Jourdain M" w:date="2015-04-15T15:16:00Z">
+              <w:r>
+                <w:rPr>
+                  <w:rFonts w:ascii="Arial" w:hAnsi="Arial"/>
+                  <w:sz w:val="16"/>
+                </w:rPr>
+                <w:t>Text</w:t>
+              </w:r>
+            </w:ins>
+          </w:p>
+        </w:tc>
+        <w:tc>
+          <w:tcPr>
+            <w:tcW w:w="840" w:type="dxa"/>
+            <w:tcBorders>
+              <w:top w:val="single" w:sz="6" w:space="0" w:color="000000"/>
+              <w:bottom w:val="single" w:sz="6" w:space="0" w:color="000000"/>
+            </w:tcBorders>
+          </w:tcPr>
+          <w:p>
+            <w:pPr>
+              <w:pStyle w:val="Tabletext"/>
+              <w:rPr>
+                <w:ins w:id="53" w:author="Augustin, Jourdain M" w:date="2015-04-15T15:16:00Z"/>
+                <w:rFonts w:ascii="Arial" w:hAnsi="Arial"/>
+              </w:rPr>
+            </w:pPr>
+            <w:ins w:id="54" w:author="Augustin, Jourdain M" w:date="2015-04-15T15:16:00Z">
+              <w:r>
+                <w:rPr>
+                  <w:rFonts w:ascii="Arial" w:hAnsi="Arial"/>
+                </w:rPr>
+                <w:t>AB</w:t>
+              </w:r>
+              <w:r>
+                <w:rPr>
+                  <w:rFonts w:ascii="Arial" w:hAnsi="Arial"/>
+                </w:rPr>
+                <w:t>-</w:t>
+              </w:r>
+              <w:r>
+                <w:rPr>
+                  <w:rFonts w:ascii="Arial" w:hAnsi="Arial"/>
+                </w:rPr>
+                <w:t>12</w:t>
+              </w:r>
+            </w:ins>
+          </w:p>
+        </w:tc>
+        <w:tc>
+          <w:tcPr>
+            <w:tcW w:w="5580" w:type="dxa"/>
+            <w:tcBorders>
+              <w:top w:val="single" w:sz="6" w:space="0" w:color="000000"/>
+              <w:bottom w:val="single" w:sz="6" w:space="0" w:color="000000"/>
+            </w:tcBorders>
+          </w:tcPr>
+          <w:p>
+            <w:pPr>
+              <w:rPr>
+                <w:ins w:id="55" w:author="Augustin, Jourdain M" w:date="2015-04-15T15:16:00Z"/>
+                <w:rFonts w:ascii="Arial" w:hAnsi="Arial"/>
+                <w:sz w:val="16"/>
+              </w:rPr>
+            </w:pPr>
+            <w:ins w:id="56" w:author="Augustin, Jourdain M" w:date="2015-04-15T15:16:00Z">
+              <w:r>
+                <w:rPr>
+                  <w:rFonts w:ascii="Arial" w:hAnsi="Arial"/>
+                  <w:sz w:val="16"/>
+                </w:rPr>
+                <w:t xml:space="preserve">Validate </w:t>
+              </w:r>
+              <w:r>
+                <w:rPr>
+                  <w:rFonts w:ascii="Arial" w:hAnsi="Arial"/>
+                  <w:sz w:val="16"/>
+                </w:rPr>
+                <w:t>program</w:t>
+              </w:r>
+              <w:r>
+                <w:rPr>
+                  <w:rFonts w:ascii="Arial" w:hAnsi="Arial"/>
+                  <w:sz w:val="16"/>
+                </w:rPr>
+                <w:t xml:space="preserve"> </w:t>
+              </w:r>
+              <w:r>
+                <w:rPr>
+                  <w:rFonts w:ascii="Arial" w:hAnsi="Arial"/>
+                  <w:sz w:val="16"/>
+                </w:rPr>
+                <w:t>was selected in the dropdown.</w:t>
+              </w:r>
+            </w:ins>
+          </w:p>
+        </w:tc>
+        <w:tc>
+          <w:tcPr>
+            <w:tcW w:w="5310" w:type="dxa"/>
+            <w:tcBorders>
+              <w:top w:val="single" w:sz="6" w:space="0" w:color="000000"/>
+              <w:bottom w:val="single" w:sz="6" w:space="0" w:color="000000"/>
+            </w:tcBorders>
+          </w:tcPr>
+          <w:p>
+            <w:pPr>
+              <w:rPr>
+                <w:ins w:id="57" w:author="Augustin, Jourdain M" w:date="2015-04-15T15:16:00Z"/>
+                <w:rFonts w:ascii="Arial" w:hAnsi="Arial"/>
+                <w:sz w:val="16"/>
+              </w:rPr>
+            </w:pPr>
+            <w:ins w:id="58" w:author="Augustin, Jourdain M" w:date="2015-04-15T15:16:00Z">
+              <w:r>
+                <w:rPr>
+                  <w:rFonts w:ascii="Arial" w:hAnsi="Arial"/>
+                  <w:sz w:val="16"/>
+                </w:rPr>
+                <w:t xml:space="preserve">When no </w:t>
+              </w:r>
+              <w:r>
+                <w:rPr>
+                  <w:rFonts w:ascii="Arial" w:hAnsi="Arial"/>
+                  <w:sz w:val="16"/>
+                </w:rPr>
+                <w:t>program</w:t>
+              </w:r>
+              <w:r>
+                <w:rPr>
+                  <w:rFonts w:ascii="Arial" w:hAnsi="Arial"/>
+                  <w:sz w:val="16"/>
+                </w:rPr>
+                <w:t xml:space="preserve"> is selected, display the message:</w:t>
+              </w:r>
+            </w:ins>
+          </w:p>
+          <w:p>
+            <w:pPr>
+              <w:rPr>
+                <w:ins w:id="59" w:author="Augustin, Jourdain M" w:date="2015-04-15T15:16:00Z"/>
+                <w:rFonts w:ascii="Arial" w:hAnsi="Arial"/>
+                <w:sz w:val="16"/>
+              </w:rPr>
+            </w:pPr>
+            <w:ins w:id="60" w:author="Augustin, Jourdain M" w:date="2015-04-15T15:16:00Z">
+              <w:r>
+                <w:rPr>
+                  <w:rFonts w:ascii="Arial" w:hAnsi="Arial"/>
+                  <w:sz w:val="16"/>
+                </w:rPr>
+                <w:t>“</w:t>
+              </w:r>
+              <w:r>
+                <w:rPr>
+                  <w:rFonts w:ascii="Arial" w:hAnsi="Arial"/>
+                  <w:sz w:val="16"/>
+                </w:rPr>
+                <w:t xml:space="preserve">Select a </w:t>
+              </w:r>
+            </w:ins>
+            <w:ins w:id="61" w:author="Augustin, Jourdain M" w:date="2015-04-15T15:17:00Z">
+              <w:r>
+                <w:rPr>
+                  <w:rFonts w:ascii="Arial" w:hAnsi="Arial"/>
+                  <w:sz w:val="16"/>
+                </w:rPr>
+                <w:t>program option</w:t>
+              </w:r>
+            </w:ins>
+            <w:ins w:id="62" w:author="Augustin, Jourdain M" w:date="2015-04-15T15:16:00Z">
+              <w:r>
+                <w:rPr>
+                  <w:rFonts w:ascii="Arial" w:hAnsi="Arial"/>
+                  <w:sz w:val="16"/>
+                </w:rPr>
+                <w:t>.</w:t>
+              </w:r>
+              <w:r>
+                <w:rPr>
+                  <w:rFonts w:ascii="Arial" w:hAnsi="Arial"/>
+                  <w:sz w:val="16"/>
+                </w:rPr>
+                <w:t>”</w:t>
+              </w:r>
+            </w:ins>
+          </w:p>
+        </w:tc>
+        <w:tc>
+          <w:tcPr>
+            <w:tcW w:w="1350" w:type="dxa"/>
+            <w:tcBorders>
+              <w:top w:val="single" w:sz="6" w:space="0" w:color="000000"/>
+              <w:bottom w:val="single" w:sz="6" w:space="0" w:color="000000"/>
+            </w:tcBorders>
+          </w:tcPr>
+          <w:p>
+            <w:pPr>
+              <w:rPr>
+                <w:ins w:id="63" w:author="Augustin, Jourdain M" w:date="2015-04-15T15:16:00Z"/>
+                <w:rFonts w:ascii="Arial" w:hAnsi="Arial"/>
+                <w:sz w:val="16"/>
+              </w:rPr>
+            </w:pPr>
+            <w:ins w:id="64" w:author="Augustin, Jourdain M" w:date="2015-04-15T15:16:00Z">
+              <w:r>
+                <w:rPr>
+                  <w:rFonts w:ascii="Arial" w:hAnsi="Arial"/>
+                  <w:sz w:val="16"/>
+                </w:rPr>
+                <w:t>N/A</w:t>
+              </w:r>
+            </w:ins>
+          </w:p>
+        </w:tc>
+      </w:tr>
+      <w:tr>
+        <w:tc>
+          <w:tcPr>
+            <w:tcW w:w="960" w:type="dxa"/>
+            <w:tcBorders>
+              <w:top w:val="single" w:sz="6" w:space="0" w:color="000000"/>
+              <w:bottom w:val="single" w:sz="6" w:space="0" w:color="000000"/>
+            </w:tcBorders>
+          </w:tcPr>
+          <w:p>
+            <w:pPr>
+              <w:rPr>
+                <w:rFonts w:ascii="Arial" w:hAnsi="Arial"/>
+                <w:sz w:val="16"/>
+              </w:rPr>
+            </w:pPr>
+            <w:r>
+              <w:rPr>
+                <w:rFonts w:ascii="Arial" w:hAnsi="Arial"/>
+                <w:sz w:val="16"/>
+              </w:rPr>
               <w:t>Dropdown</w:t>
             </w:r>
           </w:p>
@@ -9899,6 +10246,785 @@
               </w:rPr>
               <w:t>N/A</w:t>
             </w:r>
+          </w:p>
+        </w:tc>
+      </w:tr>
+      <w:tr>
+        <w:trPr>
+          <w:ins w:id="65" w:author="Augustin, Jourdain M" w:date="2015-04-15T15:15:00Z"/>
+        </w:trPr>
+        <w:tc>
+          <w:tcPr>
+            <w:tcW w:w="14040" w:type="dxa"/>
+            <w:gridSpan w:val="5"/>
+            <w:tcBorders>
+              <w:top w:val="single" w:sz="6" w:space="0" w:color="000000"/>
+              <w:bottom w:val="single" w:sz="6" w:space="0" w:color="000000"/>
+            </w:tcBorders>
+            <w:shd w:val="pct25" w:color="auto" w:fill="auto"/>
+          </w:tcPr>
+          <w:p>
+            <w:pPr>
+              <w:rPr>
+                <w:ins w:id="66" w:author="Augustin, Jourdain M" w:date="2015-04-15T15:15:00Z"/>
+                <w:rFonts w:ascii="Arial" w:hAnsi="Arial"/>
+                <w:sz w:val="16"/>
+              </w:rPr>
+            </w:pPr>
+          </w:p>
+        </w:tc>
+      </w:tr>
+      <w:tr>
+        <w:trPr>
+          <w:ins w:id="67" w:author="Augustin, Jourdain M" w:date="2015-04-15T15:18:00Z"/>
+        </w:trPr>
+        <w:tc>
+          <w:tcPr>
+            <w:tcW w:w="14040" w:type="dxa"/>
+            <w:gridSpan w:val="5"/>
+            <w:tcBorders>
+              <w:top w:val="single" w:sz="6" w:space="0" w:color="000000"/>
+              <w:bottom w:val="single" w:sz="6" w:space="0" w:color="000000"/>
+            </w:tcBorders>
+            <w:shd w:val="pct25" w:color="auto" w:fill="auto"/>
+          </w:tcPr>
+          <w:p>
+            <w:pPr>
+              <w:rPr>
+                <w:ins w:id="68" w:author="Augustin, Jourdain M" w:date="2015-04-15T15:18:00Z"/>
+                <w:rFonts w:ascii="Arial" w:hAnsi="Arial"/>
+                <w:sz w:val="16"/>
+              </w:rPr>
+            </w:pPr>
+            <w:ins w:id="69" w:author="Augustin, Jourdain M" w:date="2015-04-15T15:18:00Z">
+              <w:r>
+                <w:rPr>
+                  <w:rFonts w:ascii="Arial" w:hAnsi="Arial"/>
+                  <w:sz w:val="16"/>
+                </w:rPr>
+                <w:t xml:space="preserve">Display the following if module selected includes </w:t>
+              </w:r>
+              <w:r>
+                <w:rPr>
+                  <w:rFonts w:ascii="Arial" w:hAnsi="Arial"/>
+                  <w:sz w:val="16"/>
+                </w:rPr>
+                <w:t>behavior</w:t>
+              </w:r>
+              <w:r>
+                <w:rPr>
+                  <w:rFonts w:ascii="Arial" w:hAnsi="Arial"/>
+                  <w:sz w:val="16"/>
+                </w:rPr>
+                <w:t xml:space="preserve"> </w:t>
+              </w:r>
+              <w:r>
+                <w:rPr>
+                  <w:rFonts w:ascii="Arial" w:hAnsi="Arial"/>
+                  <w:sz w:val="16"/>
+                </w:rPr>
+                <w:t>question</w:t>
+              </w:r>
+            </w:ins>
+          </w:p>
+        </w:tc>
+      </w:tr>
+      <w:tr>
+        <w:trPr>
+          <w:ins w:id="70" w:author="Augustin, Jourdain M" w:date="2015-04-15T15:18:00Z"/>
+        </w:trPr>
+        <w:tc>
+          <w:tcPr>
+            <w:tcW w:w="960" w:type="dxa"/>
+            <w:tcBorders>
+              <w:top w:val="single" w:sz="6" w:space="0" w:color="000000"/>
+              <w:bottom w:val="single" w:sz="6" w:space="0" w:color="000000"/>
+            </w:tcBorders>
+          </w:tcPr>
+          <w:p>
+            <w:pPr>
+              <w:rPr>
+                <w:ins w:id="71" w:author="Augustin, Jourdain M" w:date="2015-04-15T15:18:00Z"/>
+                <w:rFonts w:ascii="Arial" w:hAnsi="Arial"/>
+                <w:sz w:val="16"/>
+              </w:rPr>
+            </w:pPr>
+            <w:ins w:id="72" w:author="Augustin, Jourdain M" w:date="2015-04-15T15:18:00Z">
+              <w:r>
+                <w:rPr>
+                  <w:rFonts w:ascii="Arial" w:hAnsi="Arial"/>
+                  <w:sz w:val="16"/>
+                </w:rPr>
+                <w:t>Text</w:t>
+              </w:r>
+            </w:ins>
+          </w:p>
+        </w:tc>
+        <w:tc>
+          <w:tcPr>
+            <w:tcW w:w="840" w:type="dxa"/>
+            <w:tcBorders>
+              <w:top w:val="single" w:sz="6" w:space="0" w:color="000000"/>
+              <w:bottom w:val="single" w:sz="6" w:space="0" w:color="000000"/>
+            </w:tcBorders>
+          </w:tcPr>
+          <w:p>
+            <w:pPr>
+              <w:pStyle w:val="Tabletext"/>
+              <w:rPr>
+                <w:ins w:id="73" w:author="Augustin, Jourdain M" w:date="2015-04-15T15:18:00Z"/>
+                <w:rFonts w:ascii="Arial" w:hAnsi="Arial"/>
+              </w:rPr>
+            </w:pPr>
+            <w:ins w:id="74" w:author="Augustin, Jourdain M" w:date="2015-04-15T15:18:00Z">
+              <w:r>
+                <w:rPr>
+                  <w:rFonts w:ascii="Arial" w:hAnsi="Arial"/>
+                </w:rPr>
+                <w:t>AB-12</w:t>
+              </w:r>
+            </w:ins>
+          </w:p>
+        </w:tc>
+        <w:tc>
+          <w:tcPr>
+            <w:tcW w:w="5580" w:type="dxa"/>
+            <w:tcBorders>
+              <w:top w:val="single" w:sz="6" w:space="0" w:color="000000"/>
+              <w:bottom w:val="single" w:sz="6" w:space="0" w:color="000000"/>
+            </w:tcBorders>
+          </w:tcPr>
+          <w:p>
+            <w:pPr>
+              <w:rPr>
+                <w:ins w:id="75" w:author="Augustin, Jourdain M" w:date="2015-04-15T15:18:00Z"/>
+                <w:rFonts w:ascii="Arial" w:hAnsi="Arial"/>
+                <w:sz w:val="16"/>
+              </w:rPr>
+            </w:pPr>
+            <w:ins w:id="76" w:author="Augustin, Jourdain M" w:date="2015-04-15T15:18:00Z">
+              <w:r>
+                <w:rPr>
+                  <w:rFonts w:ascii="Arial" w:hAnsi="Arial"/>
+                  <w:sz w:val="16"/>
+                </w:rPr>
+                <w:t xml:space="preserve"> #.</w:t>
+              </w:r>
+            </w:ins>
+          </w:p>
+        </w:tc>
+        <w:tc>
+          <w:tcPr>
+            <w:tcW w:w="5310" w:type="dxa"/>
+            <w:tcBorders>
+              <w:top w:val="single" w:sz="6" w:space="0" w:color="000000"/>
+              <w:bottom w:val="single" w:sz="6" w:space="0" w:color="000000"/>
+            </w:tcBorders>
+          </w:tcPr>
+          <w:p>
+            <w:pPr>
+              <w:rPr>
+                <w:ins w:id="77" w:author="Augustin, Jourdain M" w:date="2015-04-15T15:18:00Z"/>
+                <w:rFonts w:ascii="Arial" w:hAnsi="Arial"/>
+                <w:sz w:val="16"/>
+              </w:rPr>
+            </w:pPr>
+            <w:ins w:id="78" w:author="Augustin, Jourdain M" w:date="2015-04-15T15:18:00Z">
+              <w:r>
+                <w:rPr>
+                  <w:rFonts w:ascii="Arial" w:hAnsi="Arial"/>
+                  <w:sz w:val="16"/>
+                </w:rPr>
+                <w:t>Dynamic question number</w:t>
+              </w:r>
+            </w:ins>
+          </w:p>
+        </w:tc>
+        <w:tc>
+          <w:tcPr>
+            <w:tcW w:w="1350" w:type="dxa"/>
+            <w:tcBorders>
+              <w:top w:val="single" w:sz="6" w:space="0" w:color="000000"/>
+              <w:bottom w:val="single" w:sz="6" w:space="0" w:color="000000"/>
+            </w:tcBorders>
+          </w:tcPr>
+          <w:p>
+            <w:pPr>
+              <w:rPr>
+                <w:ins w:id="79" w:author="Augustin, Jourdain M" w:date="2015-04-15T15:18:00Z"/>
+                <w:rFonts w:ascii="Arial" w:hAnsi="Arial"/>
+                <w:sz w:val="16"/>
+              </w:rPr>
+            </w:pPr>
+            <w:ins w:id="80" w:author="Augustin, Jourdain M" w:date="2015-04-15T15:18:00Z">
+              <w:r>
+                <w:rPr>
+                  <w:rFonts w:ascii="Arial" w:hAnsi="Arial"/>
+                  <w:sz w:val="16"/>
+                </w:rPr>
+                <w:t>N/A</w:t>
+              </w:r>
+            </w:ins>
+          </w:p>
+        </w:tc>
+      </w:tr>
+      <w:tr>
+        <w:trPr>
+          <w:ins w:id="81" w:author="Augustin, Jourdain M" w:date="2015-04-15T15:18:00Z"/>
+        </w:trPr>
+        <w:tc>
+          <w:tcPr>
+            <w:tcW w:w="960" w:type="dxa"/>
+            <w:tcBorders>
+              <w:top w:val="single" w:sz="6" w:space="0" w:color="000000"/>
+              <w:bottom w:val="single" w:sz="6" w:space="0" w:color="000000"/>
+            </w:tcBorders>
+          </w:tcPr>
+          <w:p>
+            <w:pPr>
+              <w:rPr>
+                <w:ins w:id="82" w:author="Augustin, Jourdain M" w:date="2015-04-15T15:18:00Z"/>
+                <w:rFonts w:ascii="Arial" w:hAnsi="Arial"/>
+                <w:sz w:val="16"/>
+              </w:rPr>
+            </w:pPr>
+            <w:ins w:id="83" w:author="Augustin, Jourdain M" w:date="2015-04-15T15:18:00Z">
+              <w:r>
+                <w:rPr>
+                  <w:rFonts w:ascii="Arial" w:hAnsi="Arial"/>
+                  <w:sz w:val="16"/>
+                </w:rPr>
+                <w:t>Text</w:t>
+              </w:r>
+            </w:ins>
+          </w:p>
+        </w:tc>
+        <w:tc>
+          <w:tcPr>
+            <w:tcW w:w="840" w:type="dxa"/>
+            <w:tcBorders>
+              <w:top w:val="single" w:sz="6" w:space="0" w:color="000000"/>
+              <w:bottom w:val="single" w:sz="6" w:space="0" w:color="000000"/>
+            </w:tcBorders>
+          </w:tcPr>
+          <w:p>
+            <w:pPr>
+              <w:pStyle w:val="Tabletext"/>
+              <w:rPr>
+                <w:ins w:id="84" w:author="Augustin, Jourdain M" w:date="2015-04-15T15:18:00Z"/>
+                <w:rFonts w:ascii="Arial" w:hAnsi="Arial"/>
+              </w:rPr>
+            </w:pPr>
+            <w:ins w:id="85" w:author="Augustin, Jourdain M" w:date="2015-04-15T15:18:00Z">
+              <w:r>
+                <w:rPr>
+                  <w:rFonts w:ascii="Arial" w:hAnsi="Arial"/>
+                </w:rPr>
+                <w:t>AB-12</w:t>
+              </w:r>
+            </w:ins>
+          </w:p>
+        </w:tc>
+        <w:tc>
+          <w:tcPr>
+            <w:tcW w:w="5580" w:type="dxa"/>
+            <w:tcBorders>
+              <w:top w:val="single" w:sz="6" w:space="0" w:color="000000"/>
+              <w:bottom w:val="single" w:sz="6" w:space="0" w:color="000000"/>
+            </w:tcBorders>
+          </w:tcPr>
+          <w:p>
+            <w:pPr>
+              <w:rPr>
+                <w:ins w:id="86" w:author="Augustin, Jourdain M" w:date="2015-04-15T15:18:00Z"/>
+                <w:rFonts w:ascii="Arial" w:hAnsi="Arial"/>
+                <w:sz w:val="16"/>
+              </w:rPr>
+            </w:pPr>
+            <w:ins w:id="87" w:author="Augustin, Jourdain M" w:date="2015-04-15T15:18:00Z">
+              <w:r>
+                <w:rPr>
+                  <w:rFonts w:ascii="Arial" w:hAnsi="Arial"/>
+                  <w:sz w:val="16"/>
+                </w:rPr>
+                <w:t xml:space="preserve">Select the appropriate </w:t>
+              </w:r>
+              <w:r>
+                <w:rPr>
+                  <w:rFonts w:ascii="Arial" w:hAnsi="Arial"/>
+                  <w:sz w:val="16"/>
+                </w:rPr>
+                <w:t>behavior</w:t>
+              </w:r>
+              <w:r>
+                <w:rPr>
+                  <w:rFonts w:ascii="Arial" w:hAnsi="Arial"/>
+                  <w:sz w:val="16"/>
+                </w:rPr>
+                <w:t xml:space="preserve"> for this coaching:*</w:t>
+              </w:r>
+            </w:ins>
+          </w:p>
+        </w:tc>
+        <w:tc>
+          <w:tcPr>
+            <w:tcW w:w="5310" w:type="dxa"/>
+            <w:tcBorders>
+              <w:top w:val="single" w:sz="6" w:space="0" w:color="000000"/>
+              <w:bottom w:val="single" w:sz="6" w:space="0" w:color="000000"/>
+            </w:tcBorders>
+          </w:tcPr>
+          <w:p>
+            <w:pPr>
+              <w:rPr>
+                <w:ins w:id="88" w:author="Augustin, Jourdain M" w:date="2015-04-15T15:18:00Z"/>
+                <w:rFonts w:ascii="Arial" w:hAnsi="Arial"/>
+                <w:sz w:val="16"/>
+              </w:rPr>
+            </w:pPr>
+          </w:p>
+        </w:tc>
+        <w:tc>
+          <w:tcPr>
+            <w:tcW w:w="1350" w:type="dxa"/>
+            <w:tcBorders>
+              <w:top w:val="single" w:sz="6" w:space="0" w:color="000000"/>
+              <w:bottom w:val="single" w:sz="6" w:space="0" w:color="000000"/>
+            </w:tcBorders>
+          </w:tcPr>
+          <w:p>
+            <w:pPr>
+              <w:rPr>
+                <w:ins w:id="89" w:author="Augustin, Jourdain M" w:date="2015-04-15T15:18:00Z"/>
+                <w:rFonts w:ascii="Arial" w:hAnsi="Arial"/>
+                <w:sz w:val="16"/>
+              </w:rPr>
+            </w:pPr>
+            <w:ins w:id="90" w:author="Augustin, Jourdain M" w:date="2015-04-15T15:18:00Z">
+              <w:r>
+                <w:rPr>
+                  <w:rFonts w:ascii="Arial" w:hAnsi="Arial"/>
+                  <w:sz w:val="16"/>
+                </w:rPr>
+                <w:t>N/A</w:t>
+              </w:r>
+            </w:ins>
+          </w:p>
+        </w:tc>
+      </w:tr>
+      <w:tr>
+        <w:trPr>
+          <w:ins w:id="91" w:author="Augustin, Jourdain M" w:date="2015-04-15T15:18:00Z"/>
+        </w:trPr>
+        <w:tc>
+          <w:tcPr>
+            <w:tcW w:w="960" w:type="dxa"/>
+            <w:tcBorders>
+              <w:top w:val="single" w:sz="6" w:space="0" w:color="000000"/>
+              <w:bottom w:val="single" w:sz="6" w:space="0" w:color="000000"/>
+            </w:tcBorders>
+          </w:tcPr>
+          <w:p>
+            <w:pPr>
+              <w:rPr>
+                <w:ins w:id="92" w:author="Augustin, Jourdain M" w:date="2015-04-15T15:18:00Z"/>
+                <w:rFonts w:ascii="Arial" w:hAnsi="Arial"/>
+                <w:sz w:val="16"/>
+              </w:rPr>
+            </w:pPr>
+            <w:ins w:id="93" w:author="Augustin, Jourdain M" w:date="2015-04-15T15:18:00Z">
+              <w:r>
+                <w:rPr>
+                  <w:rFonts w:ascii="Arial" w:hAnsi="Arial"/>
+                  <w:sz w:val="16"/>
+                </w:rPr>
+                <w:t>Text</w:t>
+              </w:r>
+            </w:ins>
+          </w:p>
+        </w:tc>
+        <w:tc>
+          <w:tcPr>
+            <w:tcW w:w="840" w:type="dxa"/>
+            <w:tcBorders>
+              <w:top w:val="single" w:sz="6" w:space="0" w:color="000000"/>
+              <w:bottom w:val="single" w:sz="6" w:space="0" w:color="000000"/>
+            </w:tcBorders>
+          </w:tcPr>
+          <w:p>
+            <w:pPr>
+              <w:pStyle w:val="Tabletext"/>
+              <w:rPr>
+                <w:ins w:id="94" w:author="Augustin, Jourdain M" w:date="2015-04-15T15:18:00Z"/>
+                <w:rFonts w:ascii="Arial" w:hAnsi="Arial"/>
+              </w:rPr>
+            </w:pPr>
+            <w:ins w:id="95" w:author="Augustin, Jourdain M" w:date="2015-04-15T15:18:00Z">
+              <w:r>
+                <w:rPr>
+                  <w:rFonts w:ascii="Arial" w:hAnsi="Arial"/>
+                </w:rPr>
+                <w:t>AB-12</w:t>
+              </w:r>
+            </w:ins>
+          </w:p>
+        </w:tc>
+        <w:tc>
+          <w:tcPr>
+            <w:tcW w:w="5580" w:type="dxa"/>
+            <w:tcBorders>
+              <w:top w:val="single" w:sz="6" w:space="0" w:color="000000"/>
+              <w:bottom w:val="single" w:sz="6" w:space="0" w:color="000000"/>
+            </w:tcBorders>
+          </w:tcPr>
+          <w:p>
+            <w:pPr>
+              <w:rPr>
+                <w:ins w:id="96" w:author="Augustin, Jourdain M" w:date="2015-04-15T15:18:00Z"/>
+                <w:rFonts w:ascii="Arial" w:hAnsi="Arial"/>
+                <w:sz w:val="16"/>
+              </w:rPr>
+            </w:pPr>
+            <w:ins w:id="97" w:author="Augustin, Jourdain M" w:date="2015-04-15T15:18:00Z">
+              <w:r>
+                <w:rPr>
+                  <w:rFonts w:ascii="Arial" w:hAnsi="Arial"/>
+                  <w:sz w:val="16"/>
+                </w:rPr>
+                <w:t xml:space="preserve">Validate </w:t>
+              </w:r>
+              <w:r>
+                <w:rPr>
+                  <w:rFonts w:ascii="Arial" w:hAnsi="Arial"/>
+                  <w:sz w:val="16"/>
+                </w:rPr>
+                <w:t>behavior</w:t>
+              </w:r>
+              <w:r>
+                <w:rPr>
+                  <w:rFonts w:ascii="Arial" w:hAnsi="Arial"/>
+                  <w:sz w:val="16"/>
+                </w:rPr>
+                <w:t xml:space="preserve"> </w:t>
+              </w:r>
+              <w:r>
+                <w:rPr>
+                  <w:rFonts w:ascii="Arial" w:hAnsi="Arial"/>
+                  <w:sz w:val="16"/>
+                </w:rPr>
+                <w:t>was selected in the dropdown.</w:t>
+              </w:r>
+            </w:ins>
+          </w:p>
+        </w:tc>
+        <w:tc>
+          <w:tcPr>
+            <w:tcW w:w="5310" w:type="dxa"/>
+            <w:tcBorders>
+              <w:top w:val="single" w:sz="6" w:space="0" w:color="000000"/>
+              <w:bottom w:val="single" w:sz="6" w:space="0" w:color="000000"/>
+            </w:tcBorders>
+          </w:tcPr>
+          <w:p>
+            <w:pPr>
+              <w:rPr>
+                <w:ins w:id="98" w:author="Augustin, Jourdain M" w:date="2015-04-15T15:18:00Z"/>
+                <w:rFonts w:ascii="Arial" w:hAnsi="Arial"/>
+                <w:sz w:val="16"/>
+              </w:rPr>
+            </w:pPr>
+            <w:ins w:id="99" w:author="Augustin, Jourdain M" w:date="2015-04-15T15:18:00Z">
+              <w:r>
+                <w:rPr>
+                  <w:rFonts w:ascii="Arial" w:hAnsi="Arial"/>
+                  <w:sz w:val="16"/>
+                </w:rPr>
+                <w:t xml:space="preserve">When no </w:t>
+              </w:r>
+              <w:r>
+                <w:rPr>
+                  <w:rFonts w:ascii="Arial" w:hAnsi="Arial"/>
+                  <w:sz w:val="16"/>
+                </w:rPr>
+                <w:t>behavior</w:t>
+              </w:r>
+              <w:r>
+                <w:rPr>
+                  <w:rFonts w:ascii="Arial" w:hAnsi="Arial"/>
+                  <w:sz w:val="16"/>
+                </w:rPr>
+                <w:t xml:space="preserve"> is selected, display the message:</w:t>
+              </w:r>
+            </w:ins>
+          </w:p>
+          <w:p>
+            <w:pPr>
+              <w:rPr>
+                <w:ins w:id="100" w:author="Augustin, Jourdain M" w:date="2015-04-15T15:18:00Z"/>
+                <w:rFonts w:ascii="Arial" w:hAnsi="Arial"/>
+                <w:sz w:val="16"/>
+              </w:rPr>
+            </w:pPr>
+            <w:ins w:id="101" w:author="Augustin, Jourdain M" w:date="2015-04-15T15:18:00Z">
+              <w:r>
+                <w:rPr>
+                  <w:rFonts w:ascii="Arial" w:hAnsi="Arial"/>
+                  <w:sz w:val="16"/>
+                </w:rPr>
+                <w:t>“</w:t>
+              </w:r>
+              <w:r>
+                <w:rPr>
+                  <w:rFonts w:ascii="Arial" w:hAnsi="Arial"/>
+                  <w:sz w:val="16"/>
+                </w:rPr>
+                <w:t xml:space="preserve">Select a </w:t>
+              </w:r>
+              <w:r>
+                <w:rPr>
+                  <w:rFonts w:ascii="Arial" w:hAnsi="Arial"/>
+                  <w:sz w:val="16"/>
+                </w:rPr>
+                <w:t>behavior</w:t>
+              </w:r>
+              <w:r>
+                <w:rPr>
+                  <w:rFonts w:ascii="Arial" w:hAnsi="Arial"/>
+                  <w:sz w:val="16"/>
+                </w:rPr>
+                <w:t xml:space="preserve"> option</w:t>
+              </w:r>
+              <w:r>
+                <w:rPr>
+                  <w:rFonts w:ascii="Arial" w:hAnsi="Arial"/>
+                  <w:sz w:val="16"/>
+                </w:rPr>
+                <w:t>.</w:t>
+              </w:r>
+              <w:r>
+                <w:rPr>
+                  <w:rFonts w:ascii="Arial" w:hAnsi="Arial"/>
+                  <w:sz w:val="16"/>
+                </w:rPr>
+                <w:t>”</w:t>
+              </w:r>
+            </w:ins>
+          </w:p>
+        </w:tc>
+        <w:tc>
+          <w:tcPr>
+            <w:tcW w:w="1350" w:type="dxa"/>
+            <w:tcBorders>
+              <w:top w:val="single" w:sz="6" w:space="0" w:color="000000"/>
+              <w:bottom w:val="single" w:sz="6" w:space="0" w:color="000000"/>
+            </w:tcBorders>
+          </w:tcPr>
+          <w:p>
+            <w:pPr>
+              <w:rPr>
+                <w:ins w:id="102" w:author="Augustin, Jourdain M" w:date="2015-04-15T15:18:00Z"/>
+                <w:rFonts w:ascii="Arial" w:hAnsi="Arial"/>
+                <w:sz w:val="16"/>
+              </w:rPr>
+            </w:pPr>
+            <w:ins w:id="103" w:author="Augustin, Jourdain M" w:date="2015-04-15T15:18:00Z">
+              <w:r>
+                <w:rPr>
+                  <w:rFonts w:ascii="Arial" w:hAnsi="Arial"/>
+                  <w:sz w:val="16"/>
+                </w:rPr>
+                <w:t>N/A</w:t>
+              </w:r>
+            </w:ins>
+          </w:p>
+        </w:tc>
+      </w:tr>
+      <w:tr>
+        <w:trPr>
+          <w:ins w:id="104" w:author="Augustin, Jourdain M" w:date="2015-04-15T15:18:00Z"/>
+        </w:trPr>
+        <w:tc>
+          <w:tcPr>
+            <w:tcW w:w="960" w:type="dxa"/>
+            <w:tcBorders>
+              <w:top w:val="single" w:sz="6" w:space="0" w:color="000000"/>
+              <w:bottom w:val="single" w:sz="6" w:space="0" w:color="000000"/>
+            </w:tcBorders>
+          </w:tcPr>
+          <w:p>
+            <w:pPr>
+              <w:rPr>
+                <w:ins w:id="105" w:author="Augustin, Jourdain M" w:date="2015-04-15T15:18:00Z"/>
+                <w:rFonts w:ascii="Arial" w:hAnsi="Arial"/>
+                <w:sz w:val="16"/>
+              </w:rPr>
+            </w:pPr>
+            <w:ins w:id="106" w:author="Augustin, Jourdain M" w:date="2015-04-15T15:18:00Z">
+              <w:r>
+                <w:rPr>
+                  <w:rFonts w:ascii="Arial" w:hAnsi="Arial"/>
+                  <w:sz w:val="16"/>
+                </w:rPr>
+                <w:t>Dropdown</w:t>
+              </w:r>
+            </w:ins>
+          </w:p>
+        </w:tc>
+        <w:tc>
+          <w:tcPr>
+            <w:tcW w:w="840" w:type="dxa"/>
+            <w:tcBorders>
+              <w:top w:val="single" w:sz="6" w:space="0" w:color="000000"/>
+              <w:bottom w:val="single" w:sz="6" w:space="0" w:color="000000"/>
+            </w:tcBorders>
+          </w:tcPr>
+          <w:p>
+            <w:pPr>
+              <w:pStyle w:val="Tabletext"/>
+              <w:rPr>
+                <w:ins w:id="107" w:author="Augustin, Jourdain M" w:date="2015-04-15T15:18:00Z"/>
+                <w:rFonts w:ascii="Arial" w:hAnsi="Arial"/>
+              </w:rPr>
+            </w:pPr>
+            <w:ins w:id="108" w:author="Augustin, Jourdain M" w:date="2015-04-15T15:18:00Z">
+              <w:r>
+                <w:rPr>
+                  <w:rFonts w:ascii="Arial" w:hAnsi="Arial"/>
+                </w:rPr>
+                <w:t>AB-12</w:t>
+              </w:r>
+            </w:ins>
+          </w:p>
+        </w:tc>
+        <w:tc>
+          <w:tcPr>
+            <w:tcW w:w="5580" w:type="dxa"/>
+            <w:tcBorders>
+              <w:top w:val="single" w:sz="6" w:space="0" w:color="000000"/>
+              <w:bottom w:val="single" w:sz="6" w:space="0" w:color="000000"/>
+            </w:tcBorders>
+          </w:tcPr>
+          <w:p>
+            <w:pPr>
+              <w:rPr>
+                <w:ins w:id="109" w:author="Augustin, Jourdain M" w:date="2015-04-15T15:18:00Z"/>
+                <w:rFonts w:ascii="Arial" w:hAnsi="Arial"/>
+                <w:sz w:val="16"/>
+              </w:rPr>
+            </w:pPr>
+            <w:ins w:id="110" w:author="Augustin, Jourdain M" w:date="2015-04-15T15:18:00Z">
+              <w:r>
+                <w:rPr>
+                  <w:rFonts w:ascii="Arial" w:hAnsi="Arial"/>
+                  <w:sz w:val="16"/>
+                </w:rPr>
+                <w:t xml:space="preserve">List of </w:t>
+              </w:r>
+              <w:r>
+                <w:rPr>
+                  <w:rFonts w:ascii="Arial" w:hAnsi="Arial"/>
+                  <w:sz w:val="16"/>
+                </w:rPr>
+                <w:t>behavior</w:t>
+              </w:r>
+              <w:r>
+                <w:rPr>
+                  <w:rFonts w:ascii="Arial" w:hAnsi="Arial"/>
+                  <w:sz w:val="16"/>
+                </w:rPr>
+                <w:t xml:space="preserve"> options based on module</w:t>
+              </w:r>
+            </w:ins>
+          </w:p>
+        </w:tc>
+        <w:tc>
+          <w:tcPr>
+            <w:tcW w:w="5310" w:type="dxa"/>
+            <w:tcBorders>
+              <w:top w:val="single" w:sz="6" w:space="0" w:color="000000"/>
+              <w:bottom w:val="single" w:sz="6" w:space="0" w:color="000000"/>
+            </w:tcBorders>
+          </w:tcPr>
+          <w:p>
+            <w:pPr>
+              <w:rPr>
+                <w:ins w:id="111" w:author="Augustin, Jourdain M" w:date="2015-04-15T15:18:00Z"/>
+                <w:rFonts w:ascii="Arial" w:hAnsi="Arial"/>
+                <w:sz w:val="16"/>
+              </w:rPr>
+            </w:pPr>
+            <w:proofErr w:type="spellStart"/>
+            <w:ins w:id="112" w:author="Augustin, Jourdain M" w:date="2015-04-15T15:18:00Z">
+              <w:r>
+                <w:rPr>
+                  <w:rFonts w:ascii="Arial" w:hAnsi="Arial"/>
+                  <w:sz w:val="16"/>
+                </w:rPr>
+                <w:t>EC.</w:t>
+              </w:r>
+            </w:ins>
+            <w:ins w:id="113" w:author="Augustin, Jourdain M" w:date="2015-04-15T15:19:00Z">
+              <w:r>
+                <w:rPr>
+                  <w:rFonts w:ascii="Arial" w:hAnsi="Arial"/>
+                  <w:sz w:val="16"/>
+                </w:rPr>
+                <w:t>sp_Select_Behaviors</w:t>
+              </w:r>
+            </w:ins>
+            <w:proofErr w:type="spellEnd"/>
+          </w:p>
+        </w:tc>
+        <w:tc>
+          <w:tcPr>
+            <w:tcW w:w="1350" w:type="dxa"/>
+            <w:tcBorders>
+              <w:top w:val="single" w:sz="6" w:space="0" w:color="000000"/>
+              <w:bottom w:val="single" w:sz="6" w:space="0" w:color="000000"/>
+            </w:tcBorders>
+          </w:tcPr>
+          <w:p>
+            <w:pPr>
+              <w:rPr>
+                <w:ins w:id="114" w:author="Augustin, Jourdain M" w:date="2015-04-15T15:18:00Z"/>
+                <w:rFonts w:ascii="Arial" w:hAnsi="Arial"/>
+                <w:sz w:val="16"/>
+              </w:rPr>
+            </w:pPr>
+            <w:ins w:id="115" w:author="Augustin, Jourdain M" w:date="2015-04-15T15:18:00Z">
+              <w:r>
+                <w:rPr>
+                  <w:rFonts w:ascii="Arial" w:hAnsi="Arial"/>
+                  <w:sz w:val="16"/>
+                </w:rPr>
+                <w:t>N/A</w:t>
+              </w:r>
+            </w:ins>
+          </w:p>
+        </w:tc>
+      </w:tr>
+      <w:tr>
+        <w:trPr>
+          <w:ins w:id="116" w:author="Augustin, Jourdain M" w:date="2015-04-15T15:18:00Z"/>
+        </w:trPr>
+        <w:tc>
+          <w:tcPr>
+            <w:tcW w:w="14040" w:type="dxa"/>
+            <w:gridSpan w:val="5"/>
+            <w:tcBorders>
+              <w:top w:val="single" w:sz="6" w:space="0" w:color="000000"/>
+              <w:bottom w:val="single" w:sz="6" w:space="0" w:color="000000"/>
+            </w:tcBorders>
+            <w:shd w:val="pct25" w:color="auto" w:fill="auto"/>
+          </w:tcPr>
+          <w:p>
+            <w:pPr>
+              <w:rPr>
+                <w:ins w:id="117" w:author="Augustin, Jourdain M" w:date="2015-04-15T15:18:00Z"/>
+                <w:rFonts w:ascii="Arial" w:hAnsi="Arial"/>
+                <w:sz w:val="16"/>
+              </w:rPr>
+            </w:pPr>
           </w:p>
         </w:tc>
       </w:tr>
@@ -10265,6 +11391,7 @@
                 <w:b/>
                 <w:sz w:val="16"/>
               </w:rPr>
+              <w:lastRenderedPageBreak/>
               <w:t>Yes</w:t>
             </w:r>
             <w:r>
@@ -10325,6 +11452,7 @@
                 <w:rFonts w:ascii="Arial" w:hAnsi="Arial"/>
                 <w:sz w:val="16"/>
               </w:rPr>
+              <w:lastRenderedPageBreak/>
               <w:t>N/A</w:t>
             </w:r>
           </w:p>
@@ -10351,6 +11479,7 @@
                 <w:rFonts w:ascii="Arial" w:hAnsi="Arial"/>
                 <w:sz w:val="16"/>
               </w:rPr>
+              <w:lastRenderedPageBreak/>
               <w:t>Text</w:t>
             </w:r>
           </w:p>
@@ -11017,7 +12146,6 @@
                 <w:rFonts w:ascii="Arial" w:hAnsi="Arial"/>
                 <w:sz w:val="16"/>
               </w:rPr>
-              <w:lastRenderedPageBreak/>
               <w:t>Radio</w:t>
             </w:r>
           </w:p>
@@ -13142,6 +14270,7 @@
                 <w:rFonts w:ascii="Arial" w:hAnsi="Arial"/>
                 <w:sz w:val="16"/>
               </w:rPr>
+              <w:lastRenderedPageBreak/>
               <w:t>Text</w:t>
             </w:r>
           </w:p>
@@ -13922,7 +15051,6 @@
                 <w:rFonts w:ascii="Arial" w:hAnsi="Arial"/>
                 <w:sz w:val="16"/>
               </w:rPr>
-              <w:lastRenderedPageBreak/>
               <w:t>Text</w:t>
             </w:r>
           </w:p>
@@ -16181,6 +17309,7 @@
                 <w:rFonts w:ascii="Arial" w:hAnsi="Arial"/>
                 <w:sz w:val="16"/>
               </w:rPr>
+              <w:lastRenderedPageBreak/>
               <w:t>Multiline text box</w:t>
             </w:r>
           </w:p>
@@ -17006,7 +18135,6 @@
                 <w:rFonts w:ascii="Arial" w:hAnsi="Arial"/>
                 <w:sz w:val="16"/>
               </w:rPr>
-              <w:lastRenderedPageBreak/>
               <w:t>Text</w:t>
             </w:r>
           </w:p>
@@ -19293,6 +20421,7 @@
                 <w:rFonts w:ascii="Arial" w:hAnsi="Arial"/>
                 <w:sz w:val="16"/>
               </w:rPr>
+              <w:lastRenderedPageBreak/>
               <w:t>Image</w:t>
             </w:r>
           </w:p>
@@ -21206,7 +22335,7 @@
         <w:noProof/>
         <w:sz w:val="18"/>
       </w:rPr>
-      <w:t>1</w:t>
+      <w:t>3</w:t>
     </w:r>
     <w:r>
       <w:rPr>

</xml_diff>

<commit_message>
[VM:Lili.Huang@5/5/2015 9:55:14 AM] SCR 14881 - Authentication
git-tfs-id: [https://tfs.omnicloud.local/tfs/cco%20program/]$/eCoaching_V2;C14069
</commit_message>
<xml_diff>
--- a/Design/eCoaching_Submission_DDD.docx
+++ b/Design/eCoaching_Submission_DDD.docx
@@ -1403,8 +1403,13 @@
             <w:r>
               <w:t xml:space="preserve">P14304 – Update </w:t>
             </w:r>
-            <w:r>
-              <w:t xml:space="preserve">eCoaching - Display </w:t>
+            <w:proofErr w:type="spellStart"/>
+            <w:r>
+              <w:t>eCoaching</w:t>
+            </w:r>
+            <w:proofErr w:type="spellEnd"/>
+            <w:r>
+              <w:t xml:space="preserve"> - Display </w:t>
             </w:r>
             <w:proofErr w:type="spellStart"/>
             <w:r>
@@ -1651,8 +1656,6 @@
               <w:r>
                 <w:t>correction - updated program question set to include validation section</w:t>
               </w:r>
-              <w:bookmarkStart w:id="24" w:name="_GoBack"/>
-              <w:bookmarkEnd w:id="24"/>
             </w:ins>
           </w:p>
           <w:p>
@@ -1660,9 +1663,9 @@
               <w:pStyle w:val="hdr1"/>
               <w:ind w:left="0"/>
               <w:rPr>
-                <w:ins w:id="25" w:author="Augustin, Jourdain M" w:date="2015-04-15T10:47:00Z"/>
-              </w:rPr>
-              <w:pPrChange w:id="26" w:author="Augustin, Jourdain M" w:date="2015-04-15T10:47:00Z">
+                <w:ins w:id="24" w:author="Augustin, Jourdain M" w:date="2015-04-15T10:47:00Z"/>
+              </w:rPr>
+              <w:pPrChange w:id="25" w:author="Augustin, Jourdain M" w:date="2015-04-15T10:47:00Z">
                 <w:pPr>
                   <w:pStyle w:val="hdr1"/>
                   <w:ind w:left="0"/>
@@ -1682,10 +1685,10 @@
               <w:ind w:left="0"/>
               <w:jc w:val="left"/>
               <w:rPr>
-                <w:ins w:id="27" w:author="Augustin, Jourdain M" w:date="2015-04-15T10:47:00Z"/>
-              </w:rPr>
-            </w:pPr>
-            <w:ins w:id="28" w:author="Augustin, Jourdain M" w:date="2015-04-15T10:47:00Z">
+                <w:ins w:id="26" w:author="Augustin, Jourdain M" w:date="2015-04-15T10:47:00Z"/>
+              </w:rPr>
+            </w:pPr>
+            <w:ins w:id="27" w:author="Augustin, Jourdain M" w:date="2015-04-15T10:47:00Z">
               <w:r>
                 <w:t>Jourdain Augustin</w:t>
               </w:r>
@@ -1698,16 +1701,210 @@
       <w:pPr>
         <w:pStyle w:val="CommentText"/>
         <w:rPr>
+          <w:del w:id="28" w:author="Huang, Lili" w:date="2015-05-04T14:52:00Z"/>
           <w:rFonts w:ascii="Arial" w:hAnsi="Arial"/>
         </w:rPr>
       </w:pPr>
-      <w:r>
-        <w:rPr>
-          <w:rFonts w:ascii="Arial" w:hAnsi="Arial"/>
-        </w:rPr>
-        <w:t xml:space="preserve"> </w:t>
-      </w:r>
+      <w:del w:id="29" w:author="Huang, Lili" w:date="2015-05-04T14:52:00Z">
+        <w:r>
+          <w:rPr>
+            <w:rFonts w:ascii="Arial" w:hAnsi="Arial"/>
+          </w:rPr>
+          <w:delText xml:space="preserve"> </w:delText>
+        </w:r>
+      </w:del>
     </w:p>
+    <w:tbl>
+      <w:tblPr>
+        <w:tblW w:w="9468" w:type="dxa"/>
+        <w:tblLayout w:type="fixed"/>
+        <w:tblLook w:val="0000" w:firstRow="0" w:lastRow="0" w:firstColumn="0" w:lastColumn="0" w:noHBand="0" w:noVBand="0"/>
+      </w:tblPr>
+      <w:tblGrid>
+        <w:gridCol w:w="1440"/>
+        <w:gridCol w:w="4608"/>
+        <w:gridCol w:w="3420"/>
+      </w:tblGrid>
+      <w:tr>
+        <w:trPr>
+          <w:ins w:id="30" w:author="Huang, Lili" w:date="2015-05-04T14:52:00Z"/>
+        </w:trPr>
+        <w:tc>
+          <w:tcPr>
+            <w:tcW w:w="1440" w:type="dxa"/>
+          </w:tcPr>
+          <w:p>
+            <w:pPr>
+              <w:pStyle w:val="hdr1"/>
+              <w:ind w:left="0"/>
+              <w:jc w:val="left"/>
+              <w:rPr>
+                <w:ins w:id="31" w:author="Huang, Lili" w:date="2015-05-04T14:52:00Z"/>
+              </w:rPr>
+            </w:pPr>
+            <w:ins w:id="32" w:author="Huang, Lili" w:date="2015-05-04T14:52:00Z">
+              <w:r>
+                <w:t>0</w:t>
+              </w:r>
+            </w:ins>
+            <w:ins w:id="33" w:author="Huang, Lili" w:date="2015-05-04T14:53:00Z">
+              <w:r>
+                <w:t>5</w:t>
+              </w:r>
+            </w:ins>
+            <w:ins w:id="34" w:author="Huang, Lili" w:date="2015-05-04T14:52:00Z">
+              <w:r>
+                <w:t>/</w:t>
+              </w:r>
+            </w:ins>
+            <w:ins w:id="35" w:author="Huang, Lili" w:date="2015-05-04T14:53:00Z">
+              <w:r>
+                <w:t>0</w:t>
+              </w:r>
+            </w:ins>
+            <w:ins w:id="36" w:author="Huang, Lili" w:date="2015-05-05T08:06:00Z">
+              <w:r>
+                <w:t>5</w:t>
+              </w:r>
+            </w:ins>
+            <w:ins w:id="37" w:author="Huang, Lili" w:date="2015-05-04T14:52:00Z">
+              <w:r>
+                <w:t>/2015</w:t>
+              </w:r>
+            </w:ins>
+          </w:p>
+        </w:tc>
+        <w:tc>
+          <w:tcPr>
+            <w:tcW w:w="4608" w:type="dxa"/>
+          </w:tcPr>
+          <w:p>
+            <w:pPr>
+              <w:pStyle w:val="hdr1"/>
+              <w:ind w:left="0"/>
+              <w:jc w:val="left"/>
+              <w:rPr>
+                <w:ins w:id="38" w:author="Huang, Lili" w:date="2015-05-05T08:06:00Z"/>
+              </w:rPr>
+            </w:pPr>
+            <w:ins w:id="39" w:author="Huang, Lili" w:date="2015-05-04T14:52:00Z">
+              <w:r>
+                <w:t>P14</w:t>
+              </w:r>
+            </w:ins>
+            <w:ins w:id="40" w:author="Huang, Lili" w:date="2015-05-04T14:53:00Z">
+              <w:r>
+                <w:t>881</w:t>
+              </w:r>
+            </w:ins>
+            <w:ins w:id="41" w:author="Huang, Lili" w:date="2015-05-04T14:52:00Z">
+              <w:r>
+                <w:t xml:space="preserve"> – </w:t>
+              </w:r>
+            </w:ins>
+            <w:ins w:id="42" w:author="Huang, Lili" w:date="2015-05-04T14:53:00Z">
+              <w:r>
+                <w:t xml:space="preserve">Authentication </w:t>
+              </w:r>
+            </w:ins>
+          </w:p>
+          <w:p>
+            <w:pPr>
+              <w:pStyle w:val="hdr1"/>
+              <w:ind w:left="0"/>
+              <w:jc w:val="left"/>
+              <w:rPr>
+                <w:ins w:id="43" w:author="Huang, Lili" w:date="2015-05-04T14:56:00Z"/>
+              </w:rPr>
+            </w:pPr>
+            <w:ins w:id="44" w:author="Huang, Lili" w:date="2015-05-04T14:56:00Z">
+              <w:r>
+                <w:t>Updated:</w:t>
+              </w:r>
+            </w:ins>
+          </w:p>
+          <w:p>
+            <w:pPr>
+              <w:pStyle w:val="hdr1"/>
+              <w:ind w:left="0"/>
+              <w:jc w:val="left"/>
+              <w:rPr>
+                <w:ins w:id="45" w:author="Huang, Lili" w:date="2015-05-04T14:56:00Z"/>
+              </w:rPr>
+            </w:pPr>
+            <w:ins w:id="46" w:author="Huang, Lili" w:date="2015-05-04T14:56:00Z">
+              <w:r>
+                <w:t>2.4.1</w:t>
+              </w:r>
+              <w:r>
+                <w:tab/>
+                <w:t>“</w:t>
+              </w:r>
+              <w:proofErr w:type="spellStart"/>
+              <w:r>
+                <w:t>eCoaching</w:t>
+              </w:r>
+              <w:proofErr w:type="spellEnd"/>
+              <w:r>
+                <w:t xml:space="preserve"> Log” Page (default.asp – secure)</w:t>
+              </w:r>
+            </w:ins>
+          </w:p>
+          <w:p>
+            <w:pPr>
+              <w:pStyle w:val="hdr1"/>
+              <w:ind w:left="0"/>
+              <w:jc w:val="left"/>
+              <w:rPr>
+                <w:ins w:id="47" w:author="Huang, Lili" w:date="2015-05-04T14:52:00Z"/>
+              </w:rPr>
+            </w:pPr>
+            <w:ins w:id="48" w:author="Huang, Lili" w:date="2015-05-04T14:56:00Z">
+              <w:r>
+                <w:t>2.4.2</w:t>
+              </w:r>
+              <w:r>
+                <w:tab/>
+                <w:t>“</w:t>
+              </w:r>
+              <w:proofErr w:type="spellStart"/>
+              <w:r>
+                <w:t>eCoaching</w:t>
+              </w:r>
+              <w:proofErr w:type="spellEnd"/>
+              <w:r>
+                <w:t xml:space="preserve"> Log” Page </w:t>
+              </w:r>
+              <w:r>
+                <w:lastRenderedPageBreak/>
+                <w:t>(default2.asp – secure)</w:t>
+              </w:r>
+            </w:ins>
+          </w:p>
+        </w:tc>
+        <w:tc>
+          <w:tcPr>
+            <w:tcW w:w="3420" w:type="dxa"/>
+          </w:tcPr>
+          <w:p>
+            <w:pPr>
+              <w:pStyle w:val="hdr1"/>
+              <w:ind w:left="0"/>
+              <w:jc w:val="left"/>
+              <w:rPr>
+                <w:ins w:id="49" w:author="Huang, Lili" w:date="2015-05-04T14:52:00Z"/>
+              </w:rPr>
+            </w:pPr>
+            <w:ins w:id="50" w:author="Huang, Lili" w:date="2015-05-04T14:53:00Z">
+              <w:r>
+                <w:lastRenderedPageBreak/>
+                <w:t>Lili Huang</w:t>
+              </w:r>
+            </w:ins>
+          </w:p>
+        </w:tc>
+      </w:tr>
+    </w:tbl>
     <w:p>
       <w:pPr>
         <w:rPr>
@@ -1827,12 +2024,22 @@
         </w:rPr>
         <w:fldChar w:fldCharType="separate"/>
       </w:r>
-      <w:r>
-        <w:rPr>
-          <w:noProof/>
-        </w:rPr>
-        <w:t>4</w:t>
-      </w:r>
+      <w:ins w:id="51" w:author="Huang, Lili" w:date="2015-05-04T14:58:00Z">
+        <w:r>
+          <w:rPr>
+            <w:noProof/>
+          </w:rPr>
+          <w:t>6</w:t>
+        </w:r>
+      </w:ins>
+      <w:del w:id="52" w:author="Huang, Lili" w:date="2015-05-04T14:58:00Z">
+        <w:r>
+          <w:rPr>
+            <w:noProof/>
+          </w:rPr>
+          <w:delText>4</w:delText>
+        </w:r>
+      </w:del>
       <w:r>
         <w:rPr>
           <w:noProof/>
@@ -1902,12 +2109,22 @@
         </w:rPr>
         <w:fldChar w:fldCharType="separate"/>
       </w:r>
-      <w:r>
-        <w:rPr>
-          <w:noProof/>
-        </w:rPr>
-        <w:t>4</w:t>
-      </w:r>
+      <w:ins w:id="53" w:author="Huang, Lili" w:date="2015-05-04T14:58:00Z">
+        <w:r>
+          <w:rPr>
+            <w:noProof/>
+          </w:rPr>
+          <w:t>6</w:t>
+        </w:r>
+      </w:ins>
+      <w:del w:id="54" w:author="Huang, Lili" w:date="2015-05-04T14:58:00Z">
+        <w:r>
+          <w:rPr>
+            <w:noProof/>
+          </w:rPr>
+          <w:delText>4</w:delText>
+        </w:r>
+      </w:del>
       <w:r>
         <w:rPr>
           <w:noProof/>
@@ -1983,12 +2200,22 @@
         </w:rPr>
         <w:fldChar w:fldCharType="separate"/>
       </w:r>
-      <w:r>
-        <w:rPr>
-          <w:noProof/>
-        </w:rPr>
-        <w:t>5</w:t>
-      </w:r>
+      <w:ins w:id="55" w:author="Huang, Lili" w:date="2015-05-04T14:58:00Z">
+        <w:r>
+          <w:rPr>
+            <w:noProof/>
+          </w:rPr>
+          <w:t>7</w:t>
+        </w:r>
+      </w:ins>
+      <w:del w:id="56" w:author="Huang, Lili" w:date="2015-05-04T14:58:00Z">
+        <w:r>
+          <w:rPr>
+            <w:noProof/>
+          </w:rPr>
+          <w:delText>5</w:delText>
+        </w:r>
+      </w:del>
       <w:r>
         <w:rPr>
           <w:noProof/>
@@ -2058,12 +2285,22 @@
         </w:rPr>
         <w:fldChar w:fldCharType="separate"/>
       </w:r>
-      <w:r>
-        <w:rPr>
-          <w:noProof/>
-        </w:rPr>
-        <w:t>5</w:t>
-      </w:r>
+      <w:ins w:id="57" w:author="Huang, Lili" w:date="2015-05-04T14:58:00Z">
+        <w:r>
+          <w:rPr>
+            <w:noProof/>
+          </w:rPr>
+          <w:t>7</w:t>
+        </w:r>
+      </w:ins>
+      <w:del w:id="58" w:author="Huang, Lili" w:date="2015-05-04T14:58:00Z">
+        <w:r>
+          <w:rPr>
+            <w:noProof/>
+          </w:rPr>
+          <w:delText>5</w:delText>
+        </w:r>
+      </w:del>
       <w:r>
         <w:rPr>
           <w:noProof/>
@@ -2133,12 +2370,22 @@
         </w:rPr>
         <w:fldChar w:fldCharType="separate"/>
       </w:r>
-      <w:r>
-        <w:rPr>
-          <w:noProof/>
-        </w:rPr>
-        <w:t>5</w:t>
-      </w:r>
+      <w:ins w:id="59" w:author="Huang, Lili" w:date="2015-05-04T14:58:00Z">
+        <w:r>
+          <w:rPr>
+            <w:noProof/>
+          </w:rPr>
+          <w:t>7</w:t>
+        </w:r>
+      </w:ins>
+      <w:del w:id="60" w:author="Huang, Lili" w:date="2015-05-04T14:58:00Z">
+        <w:r>
+          <w:rPr>
+            <w:noProof/>
+          </w:rPr>
+          <w:delText>5</w:delText>
+        </w:r>
+      </w:del>
       <w:r>
         <w:rPr>
           <w:noProof/>
@@ -2208,12 +2455,22 @@
         </w:rPr>
         <w:fldChar w:fldCharType="separate"/>
       </w:r>
-      <w:r>
-        <w:rPr>
-          <w:noProof/>
-        </w:rPr>
-        <w:t>5</w:t>
-      </w:r>
+      <w:ins w:id="61" w:author="Huang, Lili" w:date="2015-05-04T14:58:00Z">
+        <w:r>
+          <w:rPr>
+            <w:noProof/>
+          </w:rPr>
+          <w:t>7</w:t>
+        </w:r>
+      </w:ins>
+      <w:del w:id="62" w:author="Huang, Lili" w:date="2015-05-04T14:58:00Z">
+        <w:r>
+          <w:rPr>
+            <w:noProof/>
+          </w:rPr>
+          <w:delText>5</w:delText>
+        </w:r>
+      </w:del>
       <w:r>
         <w:rPr>
           <w:noProof/>
@@ -2283,12 +2540,22 @@
         </w:rPr>
         <w:fldChar w:fldCharType="separate"/>
       </w:r>
-      <w:r>
-        <w:rPr>
-          <w:noProof/>
-        </w:rPr>
-        <w:t>5</w:t>
-      </w:r>
+      <w:ins w:id="63" w:author="Huang, Lili" w:date="2015-05-04T14:58:00Z">
+        <w:r>
+          <w:rPr>
+            <w:noProof/>
+          </w:rPr>
+          <w:t>7</w:t>
+        </w:r>
+      </w:ins>
+      <w:del w:id="64" w:author="Huang, Lili" w:date="2015-05-04T14:58:00Z">
+        <w:r>
+          <w:rPr>
+            <w:noProof/>
+          </w:rPr>
+          <w:delText>5</w:delText>
+        </w:r>
+      </w:del>
       <w:r>
         <w:rPr>
           <w:noProof/>
@@ -2371,12 +2638,22 @@
         </w:rPr>
         <w:fldChar w:fldCharType="separate"/>
       </w:r>
-      <w:r>
-        <w:rPr>
-          <w:noProof/>
-        </w:rPr>
-        <w:t>5</w:t>
-      </w:r>
+      <w:ins w:id="65" w:author="Huang, Lili" w:date="2015-05-04T14:58:00Z">
+        <w:r>
+          <w:rPr>
+            <w:noProof/>
+          </w:rPr>
+          <w:t>7</w:t>
+        </w:r>
+      </w:ins>
+      <w:del w:id="66" w:author="Huang, Lili" w:date="2015-05-04T14:58:00Z">
+        <w:r>
+          <w:rPr>
+            <w:noProof/>
+          </w:rPr>
+          <w:delText>5</w:delText>
+        </w:r>
+      </w:del>
       <w:r>
         <w:rPr>
           <w:noProof/>
@@ -2459,12 +2736,22 @@
         </w:rPr>
         <w:fldChar w:fldCharType="separate"/>
       </w:r>
-      <w:r>
-        <w:rPr>
-          <w:noProof/>
-        </w:rPr>
-        <w:t>6</w:t>
-      </w:r>
+      <w:ins w:id="67" w:author="Huang, Lili" w:date="2015-05-04T14:58:00Z">
+        <w:r>
+          <w:rPr>
+            <w:noProof/>
+          </w:rPr>
+          <w:t>8</w:t>
+        </w:r>
+      </w:ins>
+      <w:del w:id="68" w:author="Huang, Lili" w:date="2015-05-04T14:58:00Z">
+        <w:r>
+          <w:rPr>
+            <w:noProof/>
+          </w:rPr>
+          <w:delText>6</w:delText>
+        </w:r>
+      </w:del>
       <w:r>
         <w:rPr>
           <w:noProof/>
@@ -2499,19 +2786,19 @@
       <w:r>
         <w:br w:type="page"/>
       </w:r>
-      <w:bookmarkStart w:id="29" w:name="_Toc184635826"/>
-      <w:bookmarkStart w:id="30" w:name="_Toc398119441"/>
-      <w:bookmarkStart w:id="31" w:name="_Toc81713402"/>
+      <w:bookmarkStart w:id="69" w:name="_Toc184635826"/>
+      <w:bookmarkStart w:id="70" w:name="_Toc398119441"/>
+      <w:bookmarkStart w:id="71" w:name="_Toc81713402"/>
       <w:r>
         <w:lastRenderedPageBreak/>
         <w:t>Design Criteria</w:t>
       </w:r>
-      <w:bookmarkEnd w:id="29"/>
-      <w:bookmarkEnd w:id="30"/>
+      <w:bookmarkEnd w:id="69"/>
+      <w:bookmarkEnd w:id="70"/>
       <w:r>
         <w:t xml:space="preserve"> </w:t>
       </w:r>
-      <w:bookmarkEnd w:id="31"/>
+      <w:bookmarkEnd w:id="71"/>
       <w:r>
         <w:t xml:space="preserve">       </w:t>
       </w:r>
@@ -2525,11 +2812,11 @@
       <w:pPr>
         <w:pStyle w:val="Heading2"/>
       </w:pPr>
-      <w:bookmarkStart w:id="32" w:name="_Toc398119442"/>
+      <w:bookmarkStart w:id="72" w:name="_Toc398119442"/>
       <w:r>
         <w:t>Location Grid</w:t>
       </w:r>
-      <w:bookmarkEnd w:id="32"/>
+      <w:bookmarkEnd w:id="72"/>
       <w:r>
         <w:t xml:space="preserve">  </w:t>
       </w:r>
@@ -4413,7 +4700,7 @@
       <w:pPr>
         <w:pStyle w:val="Heading1"/>
       </w:pPr>
-      <w:bookmarkStart w:id="33" w:name="_Toc398119443"/>
+      <w:bookmarkStart w:id="73" w:name="_Toc398119443"/>
       <w:r>
         <w:t>eC</w:t>
       </w:r>
@@ -4432,7 +4719,7 @@
       <w:r>
         <w:t>Application</w:t>
       </w:r>
-      <w:bookmarkEnd w:id="33"/>
+      <w:bookmarkEnd w:id="73"/>
     </w:p>
     <w:p>
       <w:pPr>
@@ -4442,7 +4729,7 @@
           <w:i w:val="0"/>
         </w:rPr>
       </w:pPr>
-      <w:bookmarkStart w:id="34" w:name="_Toc398119444"/>
+      <w:bookmarkStart w:id="74" w:name="_Toc398119444"/>
       <w:r>
         <w:rPr>
           <w:b w:val="0"/>
@@ -4450,7 +4737,7 @@
         </w:rPr>
         <w:t>Purpose</w:t>
       </w:r>
-      <w:bookmarkEnd w:id="34"/>
+      <w:bookmarkEnd w:id="74"/>
     </w:p>
     <w:p>
       <w:pPr>
@@ -4533,12 +4820,12 @@
           <w:i w:val="0"/>
         </w:rPr>
       </w:pPr>
-      <w:bookmarkStart w:id="35" w:name="_Toc184635844"/>
+      <w:bookmarkStart w:id="75" w:name="_Toc184635844"/>
       <w:r>
         <w:t xml:space="preserve"> </w:t>
       </w:r>
-      <w:bookmarkStart w:id="36" w:name="_Toc398119445"/>
-      <w:bookmarkEnd w:id="35"/>
+      <w:bookmarkStart w:id="76" w:name="_Toc398119445"/>
+      <w:bookmarkEnd w:id="75"/>
       <w:r>
         <w:rPr>
           <w:b w:val="0"/>
@@ -4546,7 +4833,7 @@
         </w:rPr>
         <w:t>Assumptions</w:t>
       </w:r>
-      <w:bookmarkEnd w:id="36"/>
+      <w:bookmarkEnd w:id="76"/>
     </w:p>
     <w:p>
       <w:pPr>
@@ -4811,7 +5098,7 @@
         </w:rPr>
         <w:t>Supervisor</w:t>
       </w:r>
-      <w:ins w:id="37" w:author="Augustin, Jourdain M" w:date="2015-04-15T10:46:00Z">
+      <w:ins w:id="77" w:author="Augustin, Jourdain M" w:date="2015-04-15T10:46:00Z">
         <w:r>
           <w:rPr>
             <w:rFonts w:ascii="Arial" w:hAnsi="Arial" w:cs="Arial"/>
@@ -4825,7 +5112,7 @@
         </w:rPr>
         <w:t xml:space="preserve"> </w:t>
       </w:r>
-      <w:del w:id="38" w:author="Augustin, Jourdain M" w:date="2015-04-15T10:46:00Z">
+      <w:del w:id="78" w:author="Augustin, Jourdain M" w:date="2015-04-15T10:46:00Z">
         <w:r>
           <w:rPr>
             <w:rFonts w:ascii="Arial" w:hAnsi="Arial" w:cs="Arial"/>
@@ -4839,7 +5126,7 @@
         </w:rPr>
         <w:t xml:space="preserve"> LSA</w:t>
       </w:r>
-      <w:ins w:id="39" w:author="Augustin, Jourdain M" w:date="2015-04-15T10:46:00Z">
+      <w:ins w:id="79" w:author="Augustin, Jourdain M" w:date="2015-04-15T10:46:00Z">
         <w:r>
           <w:rPr>
             <w:rFonts w:ascii="Arial" w:hAnsi="Arial" w:cs="Arial"/>
@@ -4863,7 +5150,7 @@
           <w:i w:val="0"/>
         </w:rPr>
       </w:pPr>
-      <w:bookmarkStart w:id="40" w:name="_Toc398119446"/>
+      <w:bookmarkStart w:id="80" w:name="_Toc398119446"/>
       <w:r>
         <w:rPr>
           <w:b w:val="0"/>
@@ -4871,7 +5158,7 @@
         </w:rPr>
         <w:t>User</w:t>
       </w:r>
-      <w:bookmarkEnd w:id="40"/>
+      <w:bookmarkEnd w:id="80"/>
     </w:p>
     <w:p>
       <w:pPr>
@@ -5038,7 +5325,7 @@
           <w:numId w:val="8"/>
         </w:numPr>
         <w:rPr>
-          <w:ins w:id="41" w:author="Augustin, Jourdain M" w:date="2015-04-15T10:46:00Z"/>
+          <w:ins w:id="81" w:author="Augustin, Jourdain M" w:date="2015-04-15T10:46:00Z"/>
           <w:rFonts w:ascii="Arial" w:hAnsi="Arial" w:cs="Arial"/>
         </w:rPr>
       </w:pPr>
@@ -5060,7 +5347,7 @@
           <w:rFonts w:ascii="Arial" w:hAnsi="Arial" w:cs="Arial"/>
         </w:rPr>
       </w:pPr>
-      <w:ins w:id="42" w:author="Augustin, Jourdain M" w:date="2015-04-15T10:46:00Z">
+      <w:ins w:id="82" w:author="Augustin, Jourdain M" w:date="2015-04-15T10:46:00Z">
         <w:r>
           <w:rPr>
             <w:rFonts w:ascii="Arial" w:hAnsi="Arial" w:cs="Arial"/>
@@ -5077,7 +5364,7 @@
           <w:i w:val="0"/>
         </w:rPr>
       </w:pPr>
-      <w:bookmarkStart w:id="43" w:name="_Toc398119447"/>
+      <w:bookmarkStart w:id="83" w:name="_Toc398119447"/>
       <w:r>
         <w:rPr>
           <w:b w:val="0"/>
@@ -5085,13 +5372,13 @@
         </w:rPr>
         <w:t>Page Description</w:t>
       </w:r>
-      <w:bookmarkEnd w:id="43"/>
+      <w:bookmarkEnd w:id="83"/>
     </w:p>
     <w:p>
       <w:pPr>
         <w:pStyle w:val="Heading3"/>
       </w:pPr>
-      <w:bookmarkStart w:id="44" w:name="_Toc398119448"/>
+      <w:bookmarkStart w:id="84" w:name="_Toc398119448"/>
       <w:r>
         <w:t>“</w:t>
       </w:r>
@@ -5128,9 +5415,15 @@
       <w:r>
         <w:t>.asp – secure)</w:t>
       </w:r>
-      <w:bookmarkEnd w:id="44"/>
+      <w:bookmarkEnd w:id="84"/>
     </w:p>
     <w:p>
+      <w:pPr>
+        <w:rPr>
+          <w:ins w:id="85" w:author="Huang, Lili" w:date="2015-05-05T08:07:00Z"/>
+          <w:rFonts w:ascii="Arial" w:hAnsi="Arial" w:cs="Arial"/>
+        </w:rPr>
+      </w:pPr>
       <w:r>
         <w:rPr>
           <w:rFonts w:ascii="Arial" w:hAnsi="Arial" w:cs="Arial"/>
@@ -5167,7 +5460,38 @@
         </w:rPr>
         <w:t>based on a user’s authentication and authorization.</w:t>
       </w:r>
+      <w:ins w:id="86" w:author="Huang, Lili" w:date="2015-05-04T14:55:00Z">
+        <w:r>
+          <w:rPr>
+            <w:rFonts w:ascii="Arial" w:hAnsi="Arial" w:cs="Arial"/>
+          </w:rPr>
+          <w:t xml:space="preserve"> </w:t>
+        </w:r>
+      </w:ins>
+      <w:ins w:id="87" w:author="Huang, Lili" w:date="2015-05-05T08:07:00Z">
+        <w:r>
+          <w:rPr>
+            <w:rFonts w:ascii="Arial" w:hAnsi="Arial" w:cs="Arial"/>
+          </w:rPr>
+          <w:t xml:space="preserve">A user will be authenticated upon entering </w:t>
+        </w:r>
+        <w:proofErr w:type="spellStart"/>
+        <w:r>
+          <w:rPr>
+            <w:rFonts w:ascii="Arial" w:hAnsi="Arial" w:cs="Arial"/>
+          </w:rPr>
+          <w:t>eCoaching</w:t>
+        </w:r>
+        <w:proofErr w:type="spellEnd"/>
+        <w:r>
+          <w:rPr>
+            <w:rFonts w:ascii="Arial" w:hAnsi="Arial" w:cs="Arial"/>
+          </w:rPr>
+          <w:t xml:space="preserve"> Log web site. Once a user has been authenticated, the user will not be authenticated again when the user tries to access the page. Authorization will be done when a user enters the page for the first time.</w:t>
+        </w:r>
+      </w:ins>
     </w:p>
+    <w:p/>
     <w:tbl>
       <w:tblPr>
         <w:tblW w:w="14040" w:type="dxa"/>
@@ -6403,7 +6727,7 @@
       <w:pPr>
         <w:pStyle w:val="Heading3"/>
       </w:pPr>
-      <w:bookmarkStart w:id="45" w:name="_Toc398119449"/>
+      <w:bookmarkStart w:id="88" w:name="_Toc398119449"/>
       <w:r>
         <w:t>“</w:t>
       </w:r>
@@ -6443,9 +6767,15 @@
       <w:r>
         <w:t>.asp – secure)</w:t>
       </w:r>
-      <w:bookmarkEnd w:id="45"/>
+      <w:bookmarkEnd w:id="88"/>
     </w:p>
     <w:p>
+      <w:pPr>
+        <w:rPr>
+          <w:ins w:id="89" w:author="Huang, Lili" w:date="2015-05-05T08:07:00Z"/>
+          <w:rFonts w:ascii="Arial" w:hAnsi="Arial" w:cs="Arial"/>
+        </w:rPr>
+      </w:pPr>
       <w:r>
         <w:rPr>
           <w:rFonts w:ascii="Arial" w:hAnsi="Arial" w:cs="Arial"/>
@@ -6678,6 +7008,36 @@
         </w:rPr>
         <w:t>, mail, title)</w:t>
       </w:r>
+      <w:ins w:id="90" w:author="Huang, Lili" w:date="2015-05-04T14:55:00Z">
+        <w:r>
+          <w:rPr>
+            <w:rFonts w:ascii="Arial" w:hAnsi="Arial" w:cs="Arial"/>
+          </w:rPr>
+          <w:t xml:space="preserve">. </w:t>
+        </w:r>
+      </w:ins>
+      <w:ins w:id="91" w:author="Huang, Lili" w:date="2015-05-05T08:07:00Z">
+        <w:r>
+          <w:rPr>
+            <w:rFonts w:ascii="Arial" w:hAnsi="Arial" w:cs="Arial"/>
+          </w:rPr>
+          <w:t xml:space="preserve">A user will be authenticated upon entering </w:t>
+        </w:r>
+        <w:proofErr w:type="spellStart"/>
+        <w:r>
+          <w:rPr>
+            <w:rFonts w:ascii="Arial" w:hAnsi="Arial" w:cs="Arial"/>
+          </w:rPr>
+          <w:t>eCoaching</w:t>
+        </w:r>
+        <w:proofErr w:type="spellEnd"/>
+        <w:r>
+          <w:rPr>
+            <w:rFonts w:ascii="Arial" w:hAnsi="Arial" w:cs="Arial"/>
+          </w:rPr>
+          <w:t xml:space="preserve"> Log web site. Once a user has been authenticated, the user will not be authenticated again when the user tries to access the page. Authorization will be done when a user enters the page for the first time.</w:t>
+        </w:r>
+      </w:ins>
     </w:p>
     <w:tbl>
       <w:tblPr>
@@ -6724,6 +7084,8 @@
                 <w:szCs w:val="18"/>
               </w:rPr>
             </w:pPr>
+            <w:bookmarkStart w:id="92" w:name="_GoBack"/>
+            <w:bookmarkEnd w:id="92"/>
             <w:r>
               <w:rPr>
                 <w:rFonts w:ascii="Arial" w:hAnsi="Arial"/>
@@ -7441,6 +7803,7 @@
                 <w:rFonts w:ascii="Arial" w:hAnsi="Arial"/>
                 <w:sz w:val="16"/>
               </w:rPr>
+              <w:lastRenderedPageBreak/>
               <w:t>If module requires site</w:t>
             </w:r>
           </w:p>
@@ -7467,7 +7830,6 @@
                 <w:rFonts w:ascii="Arial" w:hAnsi="Arial"/>
                 <w:sz w:val="16"/>
               </w:rPr>
-              <w:lastRenderedPageBreak/>
               <w:t>Text</w:t>
             </w:r>
           </w:p>
@@ -9600,7 +9962,7 @@
       </w:tr>
       <w:tr>
         <w:trPr>
-          <w:ins w:id="46" w:author="Augustin, Jourdain M" w:date="2015-04-15T15:14:00Z"/>
+          <w:ins w:id="93" w:author="Augustin, Jourdain M" w:date="2015-04-15T15:14:00Z"/>
         </w:trPr>
         <w:tc>
           <w:tcPr>
@@ -9615,12 +9977,12 @@
           <w:p>
             <w:pPr>
               <w:rPr>
-                <w:ins w:id="47" w:author="Augustin, Jourdain M" w:date="2015-04-15T15:14:00Z"/>
-                <w:rFonts w:ascii="Arial" w:hAnsi="Arial"/>
-                <w:sz w:val="16"/>
-              </w:rPr>
-            </w:pPr>
-            <w:ins w:id="48" w:author="Augustin, Jourdain M" w:date="2015-04-15T15:17:00Z">
+                <w:ins w:id="94" w:author="Augustin, Jourdain M" w:date="2015-04-15T15:14:00Z"/>
+                <w:rFonts w:ascii="Arial" w:hAnsi="Arial"/>
+                <w:sz w:val="16"/>
+              </w:rPr>
+            </w:pPr>
+            <w:ins w:id="95" w:author="Augustin, Jourdain M" w:date="2015-04-15T15:17:00Z">
               <w:r>
                 <w:rPr>
                   <w:rFonts w:ascii="Arial" w:hAnsi="Arial"/>
@@ -9629,7 +9991,7 @@
                 <w:t xml:space="preserve">Display the following if module selected includes program </w:t>
               </w:r>
             </w:ins>
-            <w:ins w:id="49" w:author="Augustin, Jourdain M" w:date="2015-04-15T15:18:00Z">
+            <w:ins w:id="96" w:author="Augustin, Jourdain M" w:date="2015-04-15T15:18:00Z">
               <w:r>
                 <w:rPr>
                   <w:rFonts w:ascii="Arial" w:hAnsi="Arial"/>
@@ -9885,7 +10247,7 @@
       </w:tr>
       <w:tr>
         <w:trPr>
-          <w:ins w:id="50" w:author="Augustin, Jourdain M" w:date="2015-04-15T15:16:00Z"/>
+          <w:ins w:id="97" w:author="Augustin, Jourdain M" w:date="2015-04-15T15:16:00Z"/>
         </w:trPr>
         <w:tc>
           <w:tcPr>
@@ -9898,12 +10260,12 @@
           <w:p>
             <w:pPr>
               <w:rPr>
-                <w:ins w:id="51" w:author="Augustin, Jourdain M" w:date="2015-04-15T15:16:00Z"/>
-                <w:rFonts w:ascii="Arial" w:hAnsi="Arial"/>
-                <w:sz w:val="16"/>
-              </w:rPr>
-            </w:pPr>
-            <w:ins w:id="52" w:author="Augustin, Jourdain M" w:date="2015-04-15T15:16:00Z">
+                <w:ins w:id="98" w:author="Augustin, Jourdain M" w:date="2015-04-15T15:16:00Z"/>
+                <w:rFonts w:ascii="Arial" w:hAnsi="Arial"/>
+                <w:sz w:val="16"/>
+              </w:rPr>
+            </w:pPr>
+            <w:ins w:id="99" w:author="Augustin, Jourdain M" w:date="2015-04-15T15:16:00Z">
               <w:r>
                 <w:rPr>
                   <w:rFonts w:ascii="Arial" w:hAnsi="Arial"/>
@@ -9926,28 +10288,16 @@
             <w:pPr>
               <w:pStyle w:val="Tabletext"/>
               <w:rPr>
-                <w:ins w:id="53" w:author="Augustin, Jourdain M" w:date="2015-04-15T15:16:00Z"/>
-                <w:rFonts w:ascii="Arial" w:hAnsi="Arial"/>
-              </w:rPr>
-            </w:pPr>
-            <w:ins w:id="54" w:author="Augustin, Jourdain M" w:date="2015-04-15T15:16:00Z">
+                <w:ins w:id="100" w:author="Augustin, Jourdain M" w:date="2015-04-15T15:16:00Z"/>
+                <w:rFonts w:ascii="Arial" w:hAnsi="Arial"/>
+              </w:rPr>
+            </w:pPr>
+            <w:ins w:id="101" w:author="Augustin, Jourdain M" w:date="2015-04-15T15:16:00Z">
               <w:r>
                 <w:rPr>
                   <w:rFonts w:ascii="Arial" w:hAnsi="Arial"/>
                 </w:rPr>
-                <w:t>AB</w:t>
-              </w:r>
-              <w:r>
-                <w:rPr>
-                  <w:rFonts w:ascii="Arial" w:hAnsi="Arial"/>
-                </w:rPr>
-                <w:t>-</w:t>
-              </w:r>
-              <w:r>
-                <w:rPr>
-                  <w:rFonts w:ascii="Arial" w:hAnsi="Arial"/>
-                </w:rPr>
-                <w:t>12</w:t>
+                <w:t>AB-12</w:t>
               </w:r>
             </w:ins>
           </w:p>
@@ -9963,25 +10313,18 @@
           <w:p>
             <w:pPr>
               <w:rPr>
-                <w:ins w:id="55" w:author="Augustin, Jourdain M" w:date="2015-04-15T15:16:00Z"/>
-                <w:rFonts w:ascii="Arial" w:hAnsi="Arial"/>
-                <w:sz w:val="16"/>
-              </w:rPr>
-            </w:pPr>
-            <w:ins w:id="56" w:author="Augustin, Jourdain M" w:date="2015-04-15T15:16:00Z">
+                <w:ins w:id="102" w:author="Augustin, Jourdain M" w:date="2015-04-15T15:16:00Z"/>
+                <w:rFonts w:ascii="Arial" w:hAnsi="Arial"/>
+                <w:sz w:val="16"/>
+              </w:rPr>
+            </w:pPr>
+            <w:ins w:id="103" w:author="Augustin, Jourdain M" w:date="2015-04-15T15:16:00Z">
               <w:r>
                 <w:rPr>
                   <w:rFonts w:ascii="Arial" w:hAnsi="Arial"/>
                   <w:sz w:val="16"/>
                 </w:rPr>
-                <w:t xml:space="preserve">Validate </w:t>
-              </w:r>
-              <w:r>
-                <w:rPr>
-                  <w:rFonts w:ascii="Arial" w:hAnsi="Arial"/>
-                  <w:sz w:val="16"/>
-                </w:rPr>
-                <w:t>program</w:t>
+                <w:t>Validate program</w:t>
               </w:r>
               <w:r>
                 <w:rPr>
@@ -10011,44 +10354,30 @@
           <w:p>
             <w:pPr>
               <w:rPr>
-                <w:ins w:id="57" w:author="Augustin, Jourdain M" w:date="2015-04-15T15:16:00Z"/>
-                <w:rFonts w:ascii="Arial" w:hAnsi="Arial"/>
-                <w:sz w:val="16"/>
-              </w:rPr>
-            </w:pPr>
-            <w:ins w:id="58" w:author="Augustin, Jourdain M" w:date="2015-04-15T15:16:00Z">
+                <w:ins w:id="104" w:author="Augustin, Jourdain M" w:date="2015-04-15T15:16:00Z"/>
+                <w:rFonts w:ascii="Arial" w:hAnsi="Arial"/>
+                <w:sz w:val="16"/>
+              </w:rPr>
+            </w:pPr>
+            <w:ins w:id="105" w:author="Augustin, Jourdain M" w:date="2015-04-15T15:16:00Z">
               <w:r>
                 <w:rPr>
                   <w:rFonts w:ascii="Arial" w:hAnsi="Arial"/>
                   <w:sz w:val="16"/>
                 </w:rPr>
-                <w:t xml:space="preserve">When no </w:t>
-              </w:r>
-              <w:r>
-                <w:rPr>
-                  <w:rFonts w:ascii="Arial" w:hAnsi="Arial"/>
-                  <w:sz w:val="16"/>
-                </w:rPr>
-                <w:t>program</w:t>
-              </w:r>
-              <w:r>
-                <w:rPr>
-                  <w:rFonts w:ascii="Arial" w:hAnsi="Arial"/>
-                  <w:sz w:val="16"/>
-                </w:rPr>
-                <w:t xml:space="preserve"> is selected, display the message:</w:t>
+                <w:t>When no program is selected, display the message:</w:t>
               </w:r>
             </w:ins>
           </w:p>
           <w:p>
             <w:pPr>
               <w:rPr>
-                <w:ins w:id="59" w:author="Augustin, Jourdain M" w:date="2015-04-15T15:16:00Z"/>
-                <w:rFonts w:ascii="Arial" w:hAnsi="Arial"/>
-                <w:sz w:val="16"/>
-              </w:rPr>
-            </w:pPr>
-            <w:ins w:id="60" w:author="Augustin, Jourdain M" w:date="2015-04-15T15:16:00Z">
+                <w:ins w:id="106" w:author="Augustin, Jourdain M" w:date="2015-04-15T15:16:00Z"/>
+                <w:rFonts w:ascii="Arial" w:hAnsi="Arial"/>
+                <w:sz w:val="16"/>
+              </w:rPr>
+            </w:pPr>
+            <w:ins w:id="107" w:author="Augustin, Jourdain M" w:date="2015-04-15T15:16:00Z">
               <w:r>
                 <w:rPr>
                   <w:rFonts w:ascii="Arial" w:hAnsi="Arial"/>
@@ -10064,7 +10393,7 @@
                 <w:t xml:space="preserve">Select a </w:t>
               </w:r>
             </w:ins>
-            <w:ins w:id="61" w:author="Augustin, Jourdain M" w:date="2015-04-15T15:17:00Z">
+            <w:ins w:id="108" w:author="Augustin, Jourdain M" w:date="2015-04-15T15:17:00Z">
               <w:r>
                 <w:rPr>
                   <w:rFonts w:ascii="Arial" w:hAnsi="Arial"/>
@@ -10073,7 +10402,7 @@
                 <w:t>program option</w:t>
               </w:r>
             </w:ins>
-            <w:ins w:id="62" w:author="Augustin, Jourdain M" w:date="2015-04-15T15:16:00Z">
+            <w:ins w:id="109" w:author="Augustin, Jourdain M" w:date="2015-04-15T15:16:00Z">
               <w:r>
                 <w:rPr>
                   <w:rFonts w:ascii="Arial" w:hAnsi="Arial"/>
@@ -10102,12 +10431,12 @@
           <w:p>
             <w:pPr>
               <w:rPr>
-                <w:ins w:id="63" w:author="Augustin, Jourdain M" w:date="2015-04-15T15:16:00Z"/>
-                <w:rFonts w:ascii="Arial" w:hAnsi="Arial"/>
-                <w:sz w:val="16"/>
-              </w:rPr>
-            </w:pPr>
-            <w:ins w:id="64" w:author="Augustin, Jourdain M" w:date="2015-04-15T15:16:00Z">
+                <w:ins w:id="110" w:author="Augustin, Jourdain M" w:date="2015-04-15T15:16:00Z"/>
+                <w:rFonts w:ascii="Arial" w:hAnsi="Arial"/>
+                <w:sz w:val="16"/>
+              </w:rPr>
+            </w:pPr>
+            <w:ins w:id="111" w:author="Augustin, Jourdain M" w:date="2015-04-15T15:16:00Z">
               <w:r>
                 <w:rPr>
                   <w:rFonts w:ascii="Arial" w:hAnsi="Arial"/>
@@ -10251,7 +10580,7 @@
       </w:tr>
       <w:tr>
         <w:trPr>
-          <w:ins w:id="65" w:author="Augustin, Jourdain M" w:date="2015-04-15T15:15:00Z"/>
+          <w:ins w:id="112" w:author="Augustin, Jourdain M" w:date="2015-04-15T15:15:00Z"/>
         </w:trPr>
         <w:tc>
           <w:tcPr>
@@ -10266,7 +10595,7 @@
           <w:p>
             <w:pPr>
               <w:rPr>
-                <w:ins w:id="66" w:author="Augustin, Jourdain M" w:date="2015-04-15T15:15:00Z"/>
+                <w:ins w:id="113" w:author="Augustin, Jourdain M" w:date="2015-04-15T15:15:00Z"/>
                 <w:rFonts w:ascii="Arial" w:hAnsi="Arial"/>
                 <w:sz w:val="16"/>
               </w:rPr>
@@ -10276,7 +10605,7 @@
       </w:tr>
       <w:tr>
         <w:trPr>
-          <w:ins w:id="67" w:author="Augustin, Jourdain M" w:date="2015-04-15T15:18:00Z"/>
+          <w:ins w:id="114" w:author="Augustin, Jourdain M" w:date="2015-04-15T15:18:00Z"/>
         </w:trPr>
         <w:tc>
           <w:tcPr>
@@ -10291,39 +10620,18 @@
           <w:p>
             <w:pPr>
               <w:rPr>
-                <w:ins w:id="68" w:author="Augustin, Jourdain M" w:date="2015-04-15T15:18:00Z"/>
-                <w:rFonts w:ascii="Arial" w:hAnsi="Arial"/>
-                <w:sz w:val="16"/>
-              </w:rPr>
-            </w:pPr>
-            <w:ins w:id="69" w:author="Augustin, Jourdain M" w:date="2015-04-15T15:18:00Z">
+                <w:ins w:id="115" w:author="Augustin, Jourdain M" w:date="2015-04-15T15:18:00Z"/>
+                <w:rFonts w:ascii="Arial" w:hAnsi="Arial"/>
+                <w:sz w:val="16"/>
+              </w:rPr>
+            </w:pPr>
+            <w:ins w:id="116" w:author="Augustin, Jourdain M" w:date="2015-04-15T15:18:00Z">
               <w:r>
                 <w:rPr>
                   <w:rFonts w:ascii="Arial" w:hAnsi="Arial"/>
                   <w:sz w:val="16"/>
                 </w:rPr>
-                <w:t xml:space="preserve">Display the following if module selected includes </w:t>
-              </w:r>
-              <w:r>
-                <w:rPr>
-                  <w:rFonts w:ascii="Arial" w:hAnsi="Arial"/>
-                  <w:sz w:val="16"/>
-                </w:rPr>
-                <w:t>behavior</w:t>
-              </w:r>
-              <w:r>
-                <w:rPr>
-                  <w:rFonts w:ascii="Arial" w:hAnsi="Arial"/>
-                  <w:sz w:val="16"/>
-                </w:rPr>
-                <w:t xml:space="preserve"> </w:t>
-              </w:r>
-              <w:r>
-                <w:rPr>
-                  <w:rFonts w:ascii="Arial" w:hAnsi="Arial"/>
-                  <w:sz w:val="16"/>
-                </w:rPr>
-                <w:t>question</w:t>
+                <w:t>Display the following if module selected includes behavior question</w:t>
               </w:r>
             </w:ins>
           </w:p>
@@ -10331,7 +10639,7 @@
       </w:tr>
       <w:tr>
         <w:trPr>
-          <w:ins w:id="70" w:author="Augustin, Jourdain M" w:date="2015-04-15T15:18:00Z"/>
+          <w:ins w:id="117" w:author="Augustin, Jourdain M" w:date="2015-04-15T15:18:00Z"/>
         </w:trPr>
         <w:tc>
           <w:tcPr>
@@ -10344,12 +10652,12 @@
           <w:p>
             <w:pPr>
               <w:rPr>
-                <w:ins w:id="71" w:author="Augustin, Jourdain M" w:date="2015-04-15T15:18:00Z"/>
-                <w:rFonts w:ascii="Arial" w:hAnsi="Arial"/>
-                <w:sz w:val="16"/>
-              </w:rPr>
-            </w:pPr>
-            <w:ins w:id="72" w:author="Augustin, Jourdain M" w:date="2015-04-15T15:18:00Z">
+                <w:ins w:id="118" w:author="Augustin, Jourdain M" w:date="2015-04-15T15:18:00Z"/>
+                <w:rFonts w:ascii="Arial" w:hAnsi="Arial"/>
+                <w:sz w:val="16"/>
+              </w:rPr>
+            </w:pPr>
+            <w:ins w:id="119" w:author="Augustin, Jourdain M" w:date="2015-04-15T15:18:00Z">
               <w:r>
                 <w:rPr>
                   <w:rFonts w:ascii="Arial" w:hAnsi="Arial"/>
@@ -10372,11 +10680,11 @@
             <w:pPr>
               <w:pStyle w:val="Tabletext"/>
               <w:rPr>
-                <w:ins w:id="73" w:author="Augustin, Jourdain M" w:date="2015-04-15T15:18:00Z"/>
-                <w:rFonts w:ascii="Arial" w:hAnsi="Arial"/>
-              </w:rPr>
-            </w:pPr>
-            <w:ins w:id="74" w:author="Augustin, Jourdain M" w:date="2015-04-15T15:18:00Z">
+                <w:ins w:id="120" w:author="Augustin, Jourdain M" w:date="2015-04-15T15:18:00Z"/>
+                <w:rFonts w:ascii="Arial" w:hAnsi="Arial"/>
+              </w:rPr>
+            </w:pPr>
+            <w:ins w:id="121" w:author="Augustin, Jourdain M" w:date="2015-04-15T15:18:00Z">
               <w:r>
                 <w:rPr>
                   <w:rFonts w:ascii="Arial" w:hAnsi="Arial"/>
@@ -10397,12 +10705,12 @@
           <w:p>
             <w:pPr>
               <w:rPr>
-                <w:ins w:id="75" w:author="Augustin, Jourdain M" w:date="2015-04-15T15:18:00Z"/>
-                <w:rFonts w:ascii="Arial" w:hAnsi="Arial"/>
-                <w:sz w:val="16"/>
-              </w:rPr>
-            </w:pPr>
-            <w:ins w:id="76" w:author="Augustin, Jourdain M" w:date="2015-04-15T15:18:00Z">
+                <w:ins w:id="122" w:author="Augustin, Jourdain M" w:date="2015-04-15T15:18:00Z"/>
+                <w:rFonts w:ascii="Arial" w:hAnsi="Arial"/>
+                <w:sz w:val="16"/>
+              </w:rPr>
+            </w:pPr>
+            <w:ins w:id="123" w:author="Augustin, Jourdain M" w:date="2015-04-15T15:18:00Z">
               <w:r>
                 <w:rPr>
                   <w:rFonts w:ascii="Arial" w:hAnsi="Arial"/>
@@ -10424,12 +10732,12 @@
           <w:p>
             <w:pPr>
               <w:rPr>
-                <w:ins w:id="77" w:author="Augustin, Jourdain M" w:date="2015-04-15T15:18:00Z"/>
-                <w:rFonts w:ascii="Arial" w:hAnsi="Arial"/>
-                <w:sz w:val="16"/>
-              </w:rPr>
-            </w:pPr>
-            <w:ins w:id="78" w:author="Augustin, Jourdain M" w:date="2015-04-15T15:18:00Z">
+                <w:ins w:id="124" w:author="Augustin, Jourdain M" w:date="2015-04-15T15:18:00Z"/>
+                <w:rFonts w:ascii="Arial" w:hAnsi="Arial"/>
+                <w:sz w:val="16"/>
+              </w:rPr>
+            </w:pPr>
+            <w:ins w:id="125" w:author="Augustin, Jourdain M" w:date="2015-04-15T15:18:00Z">
               <w:r>
                 <w:rPr>
                   <w:rFonts w:ascii="Arial" w:hAnsi="Arial"/>
@@ -10451,12 +10759,12 @@
           <w:p>
             <w:pPr>
               <w:rPr>
-                <w:ins w:id="79" w:author="Augustin, Jourdain M" w:date="2015-04-15T15:18:00Z"/>
-                <w:rFonts w:ascii="Arial" w:hAnsi="Arial"/>
-                <w:sz w:val="16"/>
-              </w:rPr>
-            </w:pPr>
-            <w:ins w:id="80" w:author="Augustin, Jourdain M" w:date="2015-04-15T15:18:00Z">
+                <w:ins w:id="126" w:author="Augustin, Jourdain M" w:date="2015-04-15T15:18:00Z"/>
+                <w:rFonts w:ascii="Arial" w:hAnsi="Arial"/>
+                <w:sz w:val="16"/>
+              </w:rPr>
+            </w:pPr>
+            <w:ins w:id="127" w:author="Augustin, Jourdain M" w:date="2015-04-15T15:18:00Z">
               <w:r>
                 <w:rPr>
                   <w:rFonts w:ascii="Arial" w:hAnsi="Arial"/>
@@ -10470,7 +10778,7 @@
       </w:tr>
       <w:tr>
         <w:trPr>
-          <w:ins w:id="81" w:author="Augustin, Jourdain M" w:date="2015-04-15T15:18:00Z"/>
+          <w:ins w:id="128" w:author="Augustin, Jourdain M" w:date="2015-04-15T15:18:00Z"/>
         </w:trPr>
         <w:tc>
           <w:tcPr>
@@ -10483,12 +10791,12 @@
           <w:p>
             <w:pPr>
               <w:rPr>
-                <w:ins w:id="82" w:author="Augustin, Jourdain M" w:date="2015-04-15T15:18:00Z"/>
-                <w:rFonts w:ascii="Arial" w:hAnsi="Arial"/>
-                <w:sz w:val="16"/>
-              </w:rPr>
-            </w:pPr>
-            <w:ins w:id="83" w:author="Augustin, Jourdain M" w:date="2015-04-15T15:18:00Z">
+                <w:ins w:id="129" w:author="Augustin, Jourdain M" w:date="2015-04-15T15:18:00Z"/>
+                <w:rFonts w:ascii="Arial" w:hAnsi="Arial"/>
+                <w:sz w:val="16"/>
+              </w:rPr>
+            </w:pPr>
+            <w:ins w:id="130" w:author="Augustin, Jourdain M" w:date="2015-04-15T15:18:00Z">
               <w:r>
                 <w:rPr>
                   <w:rFonts w:ascii="Arial" w:hAnsi="Arial"/>
@@ -10511,11 +10819,11 @@
             <w:pPr>
               <w:pStyle w:val="Tabletext"/>
               <w:rPr>
-                <w:ins w:id="84" w:author="Augustin, Jourdain M" w:date="2015-04-15T15:18:00Z"/>
-                <w:rFonts w:ascii="Arial" w:hAnsi="Arial"/>
-              </w:rPr>
-            </w:pPr>
-            <w:ins w:id="85" w:author="Augustin, Jourdain M" w:date="2015-04-15T15:18:00Z">
+                <w:ins w:id="131" w:author="Augustin, Jourdain M" w:date="2015-04-15T15:18:00Z"/>
+                <w:rFonts w:ascii="Arial" w:hAnsi="Arial"/>
+              </w:rPr>
+            </w:pPr>
+            <w:ins w:id="132" w:author="Augustin, Jourdain M" w:date="2015-04-15T15:18:00Z">
               <w:r>
                 <w:rPr>
                   <w:rFonts w:ascii="Arial" w:hAnsi="Arial"/>
@@ -10536,32 +10844,18 @@
           <w:p>
             <w:pPr>
               <w:rPr>
-                <w:ins w:id="86" w:author="Augustin, Jourdain M" w:date="2015-04-15T15:18:00Z"/>
-                <w:rFonts w:ascii="Arial" w:hAnsi="Arial"/>
-                <w:sz w:val="16"/>
-              </w:rPr>
-            </w:pPr>
-            <w:ins w:id="87" w:author="Augustin, Jourdain M" w:date="2015-04-15T15:18:00Z">
+                <w:ins w:id="133" w:author="Augustin, Jourdain M" w:date="2015-04-15T15:18:00Z"/>
+                <w:rFonts w:ascii="Arial" w:hAnsi="Arial"/>
+                <w:sz w:val="16"/>
+              </w:rPr>
+            </w:pPr>
+            <w:ins w:id="134" w:author="Augustin, Jourdain M" w:date="2015-04-15T15:18:00Z">
               <w:r>
                 <w:rPr>
                   <w:rFonts w:ascii="Arial" w:hAnsi="Arial"/>
                   <w:sz w:val="16"/>
                 </w:rPr>
-                <w:t xml:space="preserve">Select the appropriate </w:t>
-              </w:r>
-              <w:r>
-                <w:rPr>
-                  <w:rFonts w:ascii="Arial" w:hAnsi="Arial"/>
-                  <w:sz w:val="16"/>
-                </w:rPr>
-                <w:t>behavior</w:t>
-              </w:r>
-              <w:r>
-                <w:rPr>
-                  <w:rFonts w:ascii="Arial" w:hAnsi="Arial"/>
-                  <w:sz w:val="16"/>
-                </w:rPr>
-                <w:t xml:space="preserve"> for this coaching:*</w:t>
+                <w:t>Select the appropriate behavior for this coaching:*</w:t>
               </w:r>
             </w:ins>
           </w:p>
@@ -10577,7 +10871,7 @@
           <w:p>
             <w:pPr>
               <w:rPr>
-                <w:ins w:id="88" w:author="Augustin, Jourdain M" w:date="2015-04-15T15:18:00Z"/>
+                <w:ins w:id="135" w:author="Augustin, Jourdain M" w:date="2015-04-15T15:18:00Z"/>
                 <w:rFonts w:ascii="Arial" w:hAnsi="Arial"/>
                 <w:sz w:val="16"/>
               </w:rPr>
@@ -10595,12 +10889,12 @@
           <w:p>
             <w:pPr>
               <w:rPr>
-                <w:ins w:id="89" w:author="Augustin, Jourdain M" w:date="2015-04-15T15:18:00Z"/>
-                <w:rFonts w:ascii="Arial" w:hAnsi="Arial"/>
-                <w:sz w:val="16"/>
-              </w:rPr>
-            </w:pPr>
-            <w:ins w:id="90" w:author="Augustin, Jourdain M" w:date="2015-04-15T15:18:00Z">
+                <w:ins w:id="136" w:author="Augustin, Jourdain M" w:date="2015-04-15T15:18:00Z"/>
+                <w:rFonts w:ascii="Arial" w:hAnsi="Arial"/>
+                <w:sz w:val="16"/>
+              </w:rPr>
+            </w:pPr>
+            <w:ins w:id="137" w:author="Augustin, Jourdain M" w:date="2015-04-15T15:18:00Z">
               <w:r>
                 <w:rPr>
                   <w:rFonts w:ascii="Arial" w:hAnsi="Arial"/>
@@ -10614,7 +10908,7 @@
       </w:tr>
       <w:tr>
         <w:trPr>
-          <w:ins w:id="91" w:author="Augustin, Jourdain M" w:date="2015-04-15T15:18:00Z"/>
+          <w:ins w:id="138" w:author="Augustin, Jourdain M" w:date="2015-04-15T15:18:00Z"/>
         </w:trPr>
         <w:tc>
           <w:tcPr>
@@ -10627,12 +10921,12 @@
           <w:p>
             <w:pPr>
               <w:rPr>
-                <w:ins w:id="92" w:author="Augustin, Jourdain M" w:date="2015-04-15T15:18:00Z"/>
-                <w:rFonts w:ascii="Arial" w:hAnsi="Arial"/>
-                <w:sz w:val="16"/>
-              </w:rPr>
-            </w:pPr>
-            <w:ins w:id="93" w:author="Augustin, Jourdain M" w:date="2015-04-15T15:18:00Z">
+                <w:ins w:id="139" w:author="Augustin, Jourdain M" w:date="2015-04-15T15:18:00Z"/>
+                <w:rFonts w:ascii="Arial" w:hAnsi="Arial"/>
+                <w:sz w:val="16"/>
+              </w:rPr>
+            </w:pPr>
+            <w:ins w:id="140" w:author="Augustin, Jourdain M" w:date="2015-04-15T15:18:00Z">
               <w:r>
                 <w:rPr>
                   <w:rFonts w:ascii="Arial" w:hAnsi="Arial"/>
@@ -10655,11 +10949,11 @@
             <w:pPr>
               <w:pStyle w:val="Tabletext"/>
               <w:rPr>
-                <w:ins w:id="94" w:author="Augustin, Jourdain M" w:date="2015-04-15T15:18:00Z"/>
-                <w:rFonts w:ascii="Arial" w:hAnsi="Arial"/>
-              </w:rPr>
-            </w:pPr>
-            <w:ins w:id="95" w:author="Augustin, Jourdain M" w:date="2015-04-15T15:18:00Z">
+                <w:ins w:id="141" w:author="Augustin, Jourdain M" w:date="2015-04-15T15:18:00Z"/>
+                <w:rFonts w:ascii="Arial" w:hAnsi="Arial"/>
+              </w:rPr>
+            </w:pPr>
+            <w:ins w:id="142" w:author="Augustin, Jourdain M" w:date="2015-04-15T15:18:00Z">
               <w:r>
                 <w:rPr>
                   <w:rFonts w:ascii="Arial" w:hAnsi="Arial"/>
@@ -10680,25 +10974,18 @@
           <w:p>
             <w:pPr>
               <w:rPr>
-                <w:ins w:id="96" w:author="Augustin, Jourdain M" w:date="2015-04-15T15:18:00Z"/>
-                <w:rFonts w:ascii="Arial" w:hAnsi="Arial"/>
-                <w:sz w:val="16"/>
-              </w:rPr>
-            </w:pPr>
-            <w:ins w:id="97" w:author="Augustin, Jourdain M" w:date="2015-04-15T15:18:00Z">
+                <w:ins w:id="143" w:author="Augustin, Jourdain M" w:date="2015-04-15T15:18:00Z"/>
+                <w:rFonts w:ascii="Arial" w:hAnsi="Arial"/>
+                <w:sz w:val="16"/>
+              </w:rPr>
+            </w:pPr>
+            <w:ins w:id="144" w:author="Augustin, Jourdain M" w:date="2015-04-15T15:18:00Z">
               <w:r>
                 <w:rPr>
                   <w:rFonts w:ascii="Arial" w:hAnsi="Arial"/>
                   <w:sz w:val="16"/>
                 </w:rPr>
-                <w:t xml:space="preserve">Validate </w:t>
-              </w:r>
-              <w:r>
-                <w:rPr>
-                  <w:rFonts w:ascii="Arial" w:hAnsi="Arial"/>
-                  <w:sz w:val="16"/>
-                </w:rPr>
-                <w:t>behavior</w:t>
+                <w:t>Validate behavior</w:t>
               </w:r>
               <w:r>
                 <w:rPr>
@@ -10728,44 +11015,30 @@
           <w:p>
             <w:pPr>
               <w:rPr>
-                <w:ins w:id="98" w:author="Augustin, Jourdain M" w:date="2015-04-15T15:18:00Z"/>
-                <w:rFonts w:ascii="Arial" w:hAnsi="Arial"/>
-                <w:sz w:val="16"/>
-              </w:rPr>
-            </w:pPr>
-            <w:ins w:id="99" w:author="Augustin, Jourdain M" w:date="2015-04-15T15:18:00Z">
+                <w:ins w:id="145" w:author="Augustin, Jourdain M" w:date="2015-04-15T15:18:00Z"/>
+                <w:rFonts w:ascii="Arial" w:hAnsi="Arial"/>
+                <w:sz w:val="16"/>
+              </w:rPr>
+            </w:pPr>
+            <w:ins w:id="146" w:author="Augustin, Jourdain M" w:date="2015-04-15T15:18:00Z">
               <w:r>
                 <w:rPr>
                   <w:rFonts w:ascii="Arial" w:hAnsi="Arial"/>
                   <w:sz w:val="16"/>
                 </w:rPr>
-                <w:t xml:space="preserve">When no </w:t>
-              </w:r>
-              <w:r>
-                <w:rPr>
-                  <w:rFonts w:ascii="Arial" w:hAnsi="Arial"/>
-                  <w:sz w:val="16"/>
-                </w:rPr>
-                <w:t>behavior</w:t>
-              </w:r>
-              <w:r>
-                <w:rPr>
-                  <w:rFonts w:ascii="Arial" w:hAnsi="Arial"/>
-                  <w:sz w:val="16"/>
-                </w:rPr>
-                <w:t xml:space="preserve"> is selected, display the message:</w:t>
+                <w:t>When no behavior is selected, display the message:</w:t>
               </w:r>
             </w:ins>
           </w:p>
           <w:p>
             <w:pPr>
               <w:rPr>
-                <w:ins w:id="100" w:author="Augustin, Jourdain M" w:date="2015-04-15T15:18:00Z"/>
-                <w:rFonts w:ascii="Arial" w:hAnsi="Arial"/>
-                <w:sz w:val="16"/>
-              </w:rPr>
-            </w:pPr>
-            <w:ins w:id="101" w:author="Augustin, Jourdain M" w:date="2015-04-15T15:18:00Z">
+                <w:ins w:id="147" w:author="Augustin, Jourdain M" w:date="2015-04-15T15:18:00Z"/>
+                <w:rFonts w:ascii="Arial" w:hAnsi="Arial"/>
+                <w:sz w:val="16"/>
+              </w:rPr>
+            </w:pPr>
+            <w:ins w:id="148" w:author="Augustin, Jourdain M" w:date="2015-04-15T15:18:00Z">
               <w:r>
                 <w:rPr>
                   <w:rFonts w:ascii="Arial" w:hAnsi="Arial"/>
@@ -10785,14 +11058,7 @@
                   <w:rFonts w:ascii="Arial" w:hAnsi="Arial"/>
                   <w:sz w:val="16"/>
                 </w:rPr>
-                <w:t>behavior</w:t>
-              </w:r>
-              <w:r>
-                <w:rPr>
-                  <w:rFonts w:ascii="Arial" w:hAnsi="Arial"/>
-                  <w:sz w:val="16"/>
-                </w:rPr>
-                <w:t xml:space="preserve"> option</w:t>
+                <w:t>behavior option</w:t>
               </w:r>
               <w:r>
                 <w:rPr>
@@ -10822,12 +11088,12 @@
           <w:p>
             <w:pPr>
               <w:rPr>
-                <w:ins w:id="102" w:author="Augustin, Jourdain M" w:date="2015-04-15T15:18:00Z"/>
-                <w:rFonts w:ascii="Arial" w:hAnsi="Arial"/>
-                <w:sz w:val="16"/>
-              </w:rPr>
-            </w:pPr>
-            <w:ins w:id="103" w:author="Augustin, Jourdain M" w:date="2015-04-15T15:18:00Z">
+                <w:ins w:id="149" w:author="Augustin, Jourdain M" w:date="2015-04-15T15:18:00Z"/>
+                <w:rFonts w:ascii="Arial" w:hAnsi="Arial"/>
+                <w:sz w:val="16"/>
+              </w:rPr>
+            </w:pPr>
+            <w:ins w:id="150" w:author="Augustin, Jourdain M" w:date="2015-04-15T15:18:00Z">
               <w:r>
                 <w:rPr>
                   <w:rFonts w:ascii="Arial" w:hAnsi="Arial"/>
@@ -10841,7 +11107,7 @@
       </w:tr>
       <w:tr>
         <w:trPr>
-          <w:ins w:id="104" w:author="Augustin, Jourdain M" w:date="2015-04-15T15:18:00Z"/>
+          <w:ins w:id="151" w:author="Augustin, Jourdain M" w:date="2015-04-15T15:18:00Z"/>
         </w:trPr>
         <w:tc>
           <w:tcPr>
@@ -10854,12 +11120,12 @@
           <w:p>
             <w:pPr>
               <w:rPr>
-                <w:ins w:id="105" w:author="Augustin, Jourdain M" w:date="2015-04-15T15:18:00Z"/>
-                <w:rFonts w:ascii="Arial" w:hAnsi="Arial"/>
-                <w:sz w:val="16"/>
-              </w:rPr>
-            </w:pPr>
-            <w:ins w:id="106" w:author="Augustin, Jourdain M" w:date="2015-04-15T15:18:00Z">
+                <w:ins w:id="152" w:author="Augustin, Jourdain M" w:date="2015-04-15T15:18:00Z"/>
+                <w:rFonts w:ascii="Arial" w:hAnsi="Arial"/>
+                <w:sz w:val="16"/>
+              </w:rPr>
+            </w:pPr>
+            <w:ins w:id="153" w:author="Augustin, Jourdain M" w:date="2015-04-15T15:18:00Z">
               <w:r>
                 <w:rPr>
                   <w:rFonts w:ascii="Arial" w:hAnsi="Arial"/>
@@ -10882,11 +11148,11 @@
             <w:pPr>
               <w:pStyle w:val="Tabletext"/>
               <w:rPr>
-                <w:ins w:id="107" w:author="Augustin, Jourdain M" w:date="2015-04-15T15:18:00Z"/>
-                <w:rFonts w:ascii="Arial" w:hAnsi="Arial"/>
-              </w:rPr>
-            </w:pPr>
-            <w:ins w:id="108" w:author="Augustin, Jourdain M" w:date="2015-04-15T15:18:00Z">
+                <w:ins w:id="154" w:author="Augustin, Jourdain M" w:date="2015-04-15T15:18:00Z"/>
+                <w:rFonts w:ascii="Arial" w:hAnsi="Arial"/>
+              </w:rPr>
+            </w:pPr>
+            <w:ins w:id="155" w:author="Augustin, Jourdain M" w:date="2015-04-15T15:18:00Z">
               <w:r>
                 <w:rPr>
                   <w:rFonts w:ascii="Arial" w:hAnsi="Arial"/>
@@ -10907,32 +11173,18 @@
           <w:p>
             <w:pPr>
               <w:rPr>
-                <w:ins w:id="109" w:author="Augustin, Jourdain M" w:date="2015-04-15T15:18:00Z"/>
-                <w:rFonts w:ascii="Arial" w:hAnsi="Arial"/>
-                <w:sz w:val="16"/>
-              </w:rPr>
-            </w:pPr>
-            <w:ins w:id="110" w:author="Augustin, Jourdain M" w:date="2015-04-15T15:18:00Z">
+                <w:ins w:id="156" w:author="Augustin, Jourdain M" w:date="2015-04-15T15:18:00Z"/>
+                <w:rFonts w:ascii="Arial" w:hAnsi="Arial"/>
+                <w:sz w:val="16"/>
+              </w:rPr>
+            </w:pPr>
+            <w:ins w:id="157" w:author="Augustin, Jourdain M" w:date="2015-04-15T15:18:00Z">
               <w:r>
                 <w:rPr>
                   <w:rFonts w:ascii="Arial" w:hAnsi="Arial"/>
                   <w:sz w:val="16"/>
                 </w:rPr>
-                <w:t xml:space="preserve">List of </w:t>
-              </w:r>
-              <w:r>
-                <w:rPr>
-                  <w:rFonts w:ascii="Arial" w:hAnsi="Arial"/>
-                  <w:sz w:val="16"/>
-                </w:rPr>
-                <w:t>behavior</w:t>
-              </w:r>
-              <w:r>
-                <w:rPr>
-                  <w:rFonts w:ascii="Arial" w:hAnsi="Arial"/>
-                  <w:sz w:val="16"/>
-                </w:rPr>
-                <w:t xml:space="preserve"> options based on module</w:t>
+                <w:t>List of behavior options based on module</w:t>
               </w:r>
             </w:ins>
           </w:p>
@@ -10948,13 +11200,13 @@
           <w:p>
             <w:pPr>
               <w:rPr>
-                <w:ins w:id="111" w:author="Augustin, Jourdain M" w:date="2015-04-15T15:18:00Z"/>
+                <w:ins w:id="158" w:author="Augustin, Jourdain M" w:date="2015-04-15T15:18:00Z"/>
                 <w:rFonts w:ascii="Arial" w:hAnsi="Arial"/>
                 <w:sz w:val="16"/>
               </w:rPr>
             </w:pPr>
             <w:proofErr w:type="spellStart"/>
-            <w:ins w:id="112" w:author="Augustin, Jourdain M" w:date="2015-04-15T15:18:00Z">
+            <w:ins w:id="159" w:author="Augustin, Jourdain M" w:date="2015-04-15T15:18:00Z">
               <w:r>
                 <w:rPr>
                   <w:rFonts w:ascii="Arial" w:hAnsi="Arial"/>
@@ -10963,7 +11215,7 @@
                 <w:t>EC.</w:t>
               </w:r>
             </w:ins>
-            <w:ins w:id="113" w:author="Augustin, Jourdain M" w:date="2015-04-15T15:19:00Z">
+            <w:ins w:id="160" w:author="Augustin, Jourdain M" w:date="2015-04-15T15:19:00Z">
               <w:r>
                 <w:rPr>
                   <w:rFonts w:ascii="Arial" w:hAnsi="Arial"/>
@@ -10986,12 +11238,12 @@
           <w:p>
             <w:pPr>
               <w:rPr>
-                <w:ins w:id="114" w:author="Augustin, Jourdain M" w:date="2015-04-15T15:18:00Z"/>
-                <w:rFonts w:ascii="Arial" w:hAnsi="Arial"/>
-                <w:sz w:val="16"/>
-              </w:rPr>
-            </w:pPr>
-            <w:ins w:id="115" w:author="Augustin, Jourdain M" w:date="2015-04-15T15:18:00Z">
+                <w:ins w:id="161" w:author="Augustin, Jourdain M" w:date="2015-04-15T15:18:00Z"/>
+                <w:rFonts w:ascii="Arial" w:hAnsi="Arial"/>
+                <w:sz w:val="16"/>
+              </w:rPr>
+            </w:pPr>
+            <w:ins w:id="162" w:author="Augustin, Jourdain M" w:date="2015-04-15T15:18:00Z">
               <w:r>
                 <w:rPr>
                   <w:rFonts w:ascii="Arial" w:hAnsi="Arial"/>
@@ -11005,7 +11257,7 @@
       </w:tr>
       <w:tr>
         <w:trPr>
-          <w:ins w:id="116" w:author="Augustin, Jourdain M" w:date="2015-04-15T15:18:00Z"/>
+          <w:ins w:id="163" w:author="Augustin, Jourdain M" w:date="2015-04-15T15:18:00Z"/>
         </w:trPr>
         <w:tc>
           <w:tcPr>
@@ -11020,7 +11272,7 @@
           <w:p>
             <w:pPr>
               <w:rPr>
-                <w:ins w:id="117" w:author="Augustin, Jourdain M" w:date="2015-04-15T15:18:00Z"/>
+                <w:ins w:id="164" w:author="Augustin, Jourdain M" w:date="2015-04-15T15:18:00Z"/>
                 <w:rFonts w:ascii="Arial" w:hAnsi="Arial"/>
                 <w:sz w:val="16"/>
               </w:rPr>
@@ -11291,6 +11543,7 @@
                 <w:rFonts w:ascii="Arial" w:hAnsi="Arial"/>
                 <w:sz w:val="16"/>
               </w:rPr>
+              <w:lastRenderedPageBreak/>
               <w:t>Radio</w:t>
             </w:r>
           </w:p>
@@ -11391,7 +11644,6 @@
                 <w:b/>
                 <w:sz w:val="16"/>
               </w:rPr>
-              <w:lastRenderedPageBreak/>
               <w:t>Yes</w:t>
             </w:r>
             <w:r>
@@ -11452,7 +11704,6 @@
                 <w:rFonts w:ascii="Arial" w:hAnsi="Arial"/>
                 <w:sz w:val="16"/>
               </w:rPr>
-              <w:lastRenderedPageBreak/>
               <w:t>N/A</w:t>
             </w:r>
           </w:p>
@@ -11479,7 +11730,6 @@
                 <w:rFonts w:ascii="Arial" w:hAnsi="Arial"/>
                 <w:sz w:val="16"/>
               </w:rPr>
-              <w:lastRenderedPageBreak/>
               <w:t>Text</w:t>
             </w:r>
           </w:p>
@@ -14149,6 +14399,7 @@
                 <w:rFonts w:ascii="Arial" w:hAnsi="Arial"/>
                 <w:sz w:val="16"/>
               </w:rPr>
+              <w:lastRenderedPageBreak/>
               <w:t>Text</w:t>
             </w:r>
           </w:p>
@@ -14270,7 +14521,6 @@
                 <w:rFonts w:ascii="Arial" w:hAnsi="Arial"/>
                 <w:sz w:val="16"/>
               </w:rPr>
-              <w:lastRenderedPageBreak/>
               <w:t>Text</w:t>
             </w:r>
           </w:p>
@@ -17173,6 +17423,7 @@
                 <w:rFonts w:ascii="Arial" w:hAnsi="Arial"/>
                 <w:sz w:val="16"/>
               </w:rPr>
+              <w:lastRenderedPageBreak/>
               <w:t>Text</w:t>
             </w:r>
           </w:p>
@@ -17309,7 +17560,6 @@
                 <w:rFonts w:ascii="Arial" w:hAnsi="Arial"/>
                 <w:sz w:val="16"/>
               </w:rPr>
-              <w:lastRenderedPageBreak/>
               <w:t>Multiline text box</w:t>
             </w:r>
           </w:p>
@@ -20421,7 +20671,6 @@
                 <w:rFonts w:ascii="Arial" w:hAnsi="Arial"/>
                 <w:sz w:val="16"/>
               </w:rPr>
-              <w:lastRenderedPageBreak/>
               <w:t>Image</w:t>
             </w:r>
           </w:p>
@@ -22240,14 +22489,26 @@
       </w:rPr>
       <w:fldChar w:fldCharType="separate"/>
     </w:r>
-    <w:r>
-      <w:rPr>
-        <w:rFonts w:ascii="Arial" w:hAnsi="Arial"/>
-        <w:noProof/>
-        <w:sz w:val="18"/>
-      </w:rPr>
-      <w:t>04/15/15</w:t>
-    </w:r>
+    <w:ins w:id="165" w:author="Huang, Lili" w:date="2015-05-05T08:06:00Z">
+      <w:r>
+        <w:rPr>
+          <w:rFonts w:ascii="Arial" w:hAnsi="Arial"/>
+          <w:noProof/>
+          <w:sz w:val="18"/>
+        </w:rPr>
+        <w:t>05/05/15</w:t>
+      </w:r>
+    </w:ins>
+    <w:del w:id="166" w:author="Huang, Lili" w:date="2015-05-04T14:50:00Z">
+      <w:r>
+        <w:rPr>
+          <w:rFonts w:ascii="Arial" w:hAnsi="Arial"/>
+          <w:noProof/>
+          <w:sz w:val="18"/>
+        </w:rPr>
+        <w:delText>04/15/15</w:delText>
+      </w:r>
+    </w:del>
     <w:r>
       <w:rPr>
         <w:rFonts w:ascii="Arial" w:hAnsi="Arial"/>
@@ -22335,7 +22596,7 @@
         <w:noProof/>
         <w:sz w:val="18"/>
       </w:rPr>
-      <w:t>3</w:t>
+      <w:t>13</w:t>
     </w:r>
     <w:r>
       <w:rPr>
@@ -22378,7 +22639,7 @@
         <w:noProof/>
         <w:sz w:val="18"/>
       </w:rPr>
-      <w:t>12</w:t>
+      <w:t>13</w:t>
     </w:r>
     <w:r>
       <w:rPr>

</xml_diff>

<commit_message>
[VM:Jourdain.Augustin@5/7/2015 9:52:46 AM] SCR 14803 - Updated Assumption section 2.2 to add reference to GDIT SMTP.
git-tfs-id: [https://tfs.omnicloud.local/tfs/cco%20program/]$/eCoaching_V2;C14079
</commit_message>
<xml_diff>
--- a/Design/eCoaching_Submission_DDD.docx
+++ b/Design/eCoaching_Submission_DDD.docx
@@ -1403,13 +1403,8 @@
             <w:r>
               <w:t xml:space="preserve">P14304 – Update </w:t>
             </w:r>
-            <w:proofErr w:type="spellStart"/>
-            <w:r>
-              <w:t>eCoaching</w:t>
-            </w:r>
-            <w:proofErr w:type="spellEnd"/>
-            <w:r>
-              <w:t xml:space="preserve"> - Display </w:t>
+            <w:r>
+              <w:t xml:space="preserve">eCoaching - Display </w:t>
             </w:r>
             <w:proofErr w:type="spellStart"/>
             <w:r>
@@ -1487,9 +1482,6 @@
         </w:tc>
       </w:tr>
       <w:tr>
-        <w:trPr>
-          <w:ins w:id="0" w:author="Augustin, Jourdain M" w:date="2015-04-15T10:47:00Z"/>
-        </w:trPr>
         <w:tc>
           <w:tcPr>
             <w:tcW w:w="1440" w:type="dxa"/>
@@ -1499,16 +1491,11 @@
               <w:pStyle w:val="hdr1"/>
               <w:ind w:left="0"/>
               <w:jc w:val="left"/>
-              <w:rPr>
-                <w:ins w:id="1" w:author="Augustin, Jourdain M" w:date="2015-04-15T10:47:00Z"/>
-              </w:rPr>
-            </w:pPr>
-            <w:ins w:id="2" w:author="Augustin, Jourdain M" w:date="2015-04-15T10:47:00Z">
-              <w:r>
-                <w:lastRenderedPageBreak/>
-                <w:t>04/15/2015</w:t>
-              </w:r>
-            </w:ins>
+            </w:pPr>
+            <w:r>
+              <w:lastRenderedPageBreak/>
+              <w:t>04/15/2015</w:t>
+            </w:r>
           </w:p>
         </w:tc>
         <w:tc>
@@ -1519,159 +1506,69 @@
             <w:pPr>
               <w:pStyle w:val="hdr1"/>
               <w:ind w:left="0"/>
-              <w:rPr>
-                <w:ins w:id="3" w:author="Augustin, Jourdain M" w:date="2015-04-15T10:47:00Z"/>
-              </w:rPr>
-              <w:pPrChange w:id="4" w:author="Augustin, Jourdain M" w:date="2015-04-15T10:47:00Z">
-                <w:pPr>
-                  <w:pStyle w:val="hdr1"/>
-                </w:pPr>
-              </w:pPrChange>
-            </w:pPr>
-            <w:ins w:id="5" w:author="Augustin, Jourdain M" w:date="2015-04-15T10:47:00Z">
-              <w:r>
-                <w:t xml:space="preserve">P14512 – Update eCoaching - Training module to be added to eCoaching </w:t>
-              </w:r>
-            </w:ins>
+            </w:pPr>
+            <w:r>
+              <w:t xml:space="preserve">P14512 – Update eCoaching - Training module to be added to eCoaching </w:t>
+            </w:r>
           </w:p>
           <w:p>
             <w:pPr>
               <w:pStyle w:val="hdr1"/>
               <w:ind w:left="0"/>
-              <w:rPr>
-                <w:ins w:id="6" w:author="Augustin, Jourdain M" w:date="2015-04-15T10:47:00Z"/>
-              </w:rPr>
-              <w:pPrChange w:id="7" w:author="Augustin, Jourdain M" w:date="2015-04-15T10:47:00Z">
-                <w:pPr>
-                  <w:pStyle w:val="hdr1"/>
-                </w:pPr>
-              </w:pPrChange>
             </w:pPr>
           </w:p>
           <w:p>
             <w:pPr>
               <w:pStyle w:val="hdr1"/>
               <w:ind w:left="0"/>
-              <w:rPr>
-                <w:ins w:id="8" w:author="Augustin, Jourdain M" w:date="2015-04-15T10:47:00Z"/>
-              </w:rPr>
-              <w:pPrChange w:id="9" w:author="Augustin, Jourdain M" w:date="2015-04-15T10:47:00Z">
-                <w:pPr>
-                  <w:pStyle w:val="hdr1"/>
-                  <w:ind w:left="0"/>
-                  <w:jc w:val="left"/>
-                </w:pPr>
-              </w:pPrChange>
-            </w:pPr>
-            <w:ins w:id="10" w:author="Augustin, Jourdain M" w:date="2015-04-15T10:47:00Z">
-              <w:r>
-                <w:t>2.2 - Page 6 - Updated 2.2 last bullet to change to 5 modules including "Training"</w:t>
-              </w:r>
-            </w:ins>
+            </w:pPr>
+            <w:r>
+              <w:t>2.2 - Page 6 - Updated 2.2 last bullet to change to 5 modules including "Training"</w:t>
+            </w:r>
           </w:p>
           <w:p>
             <w:pPr>
               <w:pStyle w:val="hdr1"/>
               <w:ind w:left="0"/>
-              <w:rPr>
-                <w:ins w:id="11" w:author="Augustin, Jourdain M" w:date="2015-04-15T15:20:00Z"/>
-              </w:rPr>
-              <w:pPrChange w:id="12" w:author="Augustin, Jourdain M" w:date="2015-04-15T10:47:00Z">
-                <w:pPr>
-                  <w:pStyle w:val="hdr1"/>
-                  <w:ind w:left="0"/>
-                  <w:jc w:val="left"/>
-                </w:pPr>
-              </w:pPrChange>
-            </w:pPr>
-            <w:ins w:id="13" w:author="Augustin, Jourdain M" w:date="2015-04-15T10:47:00Z">
-              <w:r>
-                <w:t>2.3 - Page 6 - Added trainers as user population</w:t>
-              </w:r>
-            </w:ins>
+            </w:pPr>
+            <w:r>
+              <w:t>2.3 - Page 6 - Added trainers as user population</w:t>
+            </w:r>
           </w:p>
           <w:p>
             <w:pPr>
               <w:pStyle w:val="hdr1"/>
               <w:ind w:left="0"/>
-              <w:rPr>
-                <w:ins w:id="14" w:author="Augustin, Jourdain M" w:date="2015-04-15T15:20:00Z"/>
-              </w:rPr>
-              <w:pPrChange w:id="15" w:author="Augustin, Jourdain M" w:date="2015-04-15T15:20:00Z">
-                <w:pPr>
-                  <w:pStyle w:val="hdr1"/>
-                </w:pPr>
-              </w:pPrChange>
             </w:pPr>
           </w:p>
           <w:p>
             <w:pPr>
               <w:pStyle w:val="hdr1"/>
               <w:ind w:left="0"/>
-              <w:rPr>
-                <w:ins w:id="16" w:author="Augustin, Jourdain M" w:date="2015-04-15T15:20:00Z"/>
-              </w:rPr>
-              <w:pPrChange w:id="17" w:author="Augustin, Jourdain M" w:date="2015-04-15T15:20:00Z">
-                <w:pPr>
-                  <w:pStyle w:val="hdr1"/>
-                </w:pPr>
-              </w:pPrChange>
-            </w:pPr>
-            <w:ins w:id="18" w:author="Augustin, Jourdain M" w:date="2015-04-15T15:20:00Z">
-              <w:r>
-                <w:t>2.4.2 - page 7 - added new dynamic question set for behavior</w:t>
-              </w:r>
-            </w:ins>
+            </w:pPr>
+            <w:r>
+              <w:t>2.4.2 - page 7 - added new dynamic question set for behavior</w:t>
+            </w:r>
           </w:p>
           <w:p>
             <w:pPr>
               <w:pStyle w:val="hdr1"/>
               <w:ind w:left="0"/>
-              <w:rPr>
-                <w:ins w:id="19" w:author="Augustin, Jourdain M" w:date="2015-04-15T15:20:00Z"/>
-              </w:rPr>
-              <w:pPrChange w:id="20" w:author="Augustin, Jourdain M" w:date="2015-04-15T15:20:00Z">
-                <w:pPr>
-                  <w:pStyle w:val="hdr1"/>
-                </w:pPr>
-              </w:pPrChange>
             </w:pPr>
           </w:p>
           <w:p>
             <w:pPr>
               <w:pStyle w:val="hdr1"/>
               <w:ind w:left="0"/>
-              <w:rPr>
-                <w:ins w:id="21" w:author="Augustin, Jourdain M" w:date="2015-04-15T15:20:00Z"/>
-              </w:rPr>
-              <w:pPrChange w:id="22" w:author="Augustin, Jourdain M" w:date="2015-04-15T10:47:00Z">
-                <w:pPr>
-                  <w:pStyle w:val="hdr1"/>
-                  <w:ind w:left="0"/>
-                  <w:jc w:val="left"/>
-                </w:pPr>
-              </w:pPrChange>
-            </w:pPr>
-            <w:ins w:id="23" w:author="Augustin, Jourdain M" w:date="2015-04-15T15:20:00Z">
-              <w:r>
-                <w:t>correction - updated program question set to include validation section</w:t>
-              </w:r>
-            </w:ins>
+            </w:pPr>
+            <w:r>
+              <w:t>correction - updated program question set to include validation section</w:t>
+            </w:r>
           </w:p>
           <w:p>
             <w:pPr>
               <w:pStyle w:val="hdr1"/>
               <w:ind w:left="0"/>
-              <w:rPr>
-                <w:ins w:id="24" w:author="Augustin, Jourdain M" w:date="2015-04-15T10:47:00Z"/>
-              </w:rPr>
-              <w:pPrChange w:id="25" w:author="Augustin, Jourdain M" w:date="2015-04-15T10:47:00Z">
-                <w:pPr>
-                  <w:pStyle w:val="hdr1"/>
-                  <w:ind w:left="0"/>
-                  <w:jc w:val="left"/>
-                </w:pPr>
-              </w:pPrChange>
             </w:pPr>
           </w:p>
         </w:tc>
@@ -1684,223 +1581,198 @@
               <w:pStyle w:val="hdr1"/>
               <w:ind w:left="0"/>
               <w:jc w:val="left"/>
-              <w:rPr>
-                <w:ins w:id="26" w:author="Augustin, Jourdain M" w:date="2015-04-15T10:47:00Z"/>
-              </w:rPr>
-            </w:pPr>
-            <w:ins w:id="27" w:author="Augustin, Jourdain M" w:date="2015-04-15T10:47:00Z">
+            </w:pPr>
+            <w:r>
+              <w:t>Jourdain Augustin</w:t>
+            </w:r>
+          </w:p>
+        </w:tc>
+      </w:tr>
+      <w:tr>
+        <w:tc>
+          <w:tcPr>
+            <w:tcW w:w="1440" w:type="dxa"/>
+          </w:tcPr>
+          <w:p>
+            <w:pPr>
+              <w:pStyle w:val="hdr1"/>
+              <w:ind w:left="0"/>
+              <w:jc w:val="left"/>
+            </w:pPr>
+            <w:r>
+              <w:t>05/0</w:t>
+            </w:r>
+            <w:r>
+              <w:t>5</w:t>
+            </w:r>
+            <w:r>
+              <w:t>/2015</w:t>
+            </w:r>
+          </w:p>
+        </w:tc>
+        <w:tc>
+          <w:tcPr>
+            <w:tcW w:w="4608" w:type="dxa"/>
+          </w:tcPr>
+          <w:p>
+            <w:pPr>
+              <w:pStyle w:val="hdr1"/>
+              <w:ind w:left="0"/>
+              <w:jc w:val="left"/>
+            </w:pPr>
+            <w:r>
+              <w:t>P14</w:t>
+            </w:r>
+            <w:r>
+              <w:t>881</w:t>
+            </w:r>
+            <w:r>
+              <w:t xml:space="preserve"> – </w:t>
+            </w:r>
+            <w:r>
+              <w:t xml:space="preserve">Authentication </w:t>
+            </w:r>
+          </w:p>
+          <w:p>
+            <w:pPr>
+              <w:pStyle w:val="hdr1"/>
+              <w:ind w:left="0"/>
+              <w:jc w:val="left"/>
+            </w:pPr>
+            <w:r>
+              <w:t>Updated:</w:t>
+            </w:r>
+          </w:p>
+          <w:p>
+            <w:pPr>
+              <w:pStyle w:val="hdr1"/>
+              <w:ind w:left="0"/>
+              <w:jc w:val="left"/>
+            </w:pPr>
+            <w:r>
+              <w:t>2.4.1</w:t>
+            </w:r>
+            <w:r>
+              <w:tab/>
+              <w:t>“eCoaching Log” Page (default.asp – secure)</w:t>
+            </w:r>
+          </w:p>
+          <w:p>
+            <w:pPr>
+              <w:pStyle w:val="hdr1"/>
+              <w:ind w:left="0"/>
+              <w:jc w:val="left"/>
+            </w:pPr>
+            <w:r>
+              <w:t>2.4.2</w:t>
+            </w:r>
+            <w:r>
+              <w:tab/>
+              <w:t xml:space="preserve">“eCoaching Log” Page </w:t>
+            </w:r>
+            <w:r>
+              <w:lastRenderedPageBreak/>
+              <w:t>(default2.asp – secure)</w:t>
+            </w:r>
+          </w:p>
+        </w:tc>
+        <w:tc>
+          <w:tcPr>
+            <w:tcW w:w="3420" w:type="dxa"/>
+          </w:tcPr>
+          <w:p>
+            <w:pPr>
+              <w:pStyle w:val="hdr1"/>
+              <w:ind w:left="0"/>
+              <w:jc w:val="left"/>
+            </w:pPr>
+            <w:r>
+              <w:lastRenderedPageBreak/>
+              <w:t>Lili Huang</w:t>
+            </w:r>
+          </w:p>
+        </w:tc>
+      </w:tr>
+      <w:tr>
+        <w:trPr>
+          <w:ins w:id="0" w:author="Augustin, Jourdain M" w:date="2015-05-07T09:41:00Z"/>
+        </w:trPr>
+        <w:tc>
+          <w:tcPr>
+            <w:tcW w:w="1440" w:type="dxa"/>
+          </w:tcPr>
+          <w:p>
+            <w:pPr>
+              <w:pStyle w:val="hdr1"/>
+              <w:ind w:left="0"/>
+              <w:jc w:val="left"/>
+              <w:rPr>
+                <w:ins w:id="1" w:author="Augustin, Jourdain M" w:date="2015-05-07T09:41:00Z"/>
+              </w:rPr>
+            </w:pPr>
+            <w:ins w:id="2" w:author="Augustin, Jourdain M" w:date="2015-05-07T09:41:00Z">
+              <w:r>
+                <w:lastRenderedPageBreak/>
+                <w:t>05/07/2015</w:t>
+              </w:r>
+            </w:ins>
+          </w:p>
+        </w:tc>
+        <w:tc>
+          <w:tcPr>
+            <w:tcW w:w="4608" w:type="dxa"/>
+          </w:tcPr>
+          <w:p>
+            <w:pPr>
+              <w:pStyle w:val="hdr1"/>
+              <w:ind w:left="0"/>
+              <w:jc w:val="left"/>
+              <w:rPr>
+                <w:ins w:id="3" w:author="Augustin, Jourdain M" w:date="2015-05-07T09:41:00Z"/>
+              </w:rPr>
+            </w:pPr>
+            <w:ins w:id="4" w:author="Augustin, Jourdain M" w:date="2015-05-07T09:42:00Z">
+              <w:r>
+                <w:t xml:space="preserve">P14803 - </w:t>
+              </w:r>
+              <w:r>
+                <w:t>eCoaching - SMTP Relay Server Transfer</w:t>
+              </w:r>
+              <w:r>
+                <w:t>:</w:t>
+              </w:r>
+              <w:r>
+                <w:br/>
+                <w:t xml:space="preserve">Updated </w:t>
+              </w:r>
+            </w:ins>
+            <w:ins w:id="5" w:author="Augustin, Jourdain M" w:date="2015-05-07T09:44:00Z">
+              <w:r>
+                <w:t>assumption section 2.2 to include reference to new SMTP server</w:t>
+              </w:r>
+            </w:ins>
+          </w:p>
+        </w:tc>
+        <w:tc>
+          <w:tcPr>
+            <w:tcW w:w="3420" w:type="dxa"/>
+          </w:tcPr>
+          <w:p>
+            <w:pPr>
+              <w:pStyle w:val="hdr1"/>
+              <w:ind w:left="0"/>
+              <w:jc w:val="left"/>
+              <w:rPr>
+                <w:ins w:id="6" w:author="Augustin, Jourdain M" w:date="2015-05-07T09:41:00Z"/>
+              </w:rPr>
+            </w:pPr>
+            <w:ins w:id="7" w:author="Augustin, Jourdain M" w:date="2015-05-07T09:44:00Z">
               <w:r>
                 <w:t>Jourdain Augustin</w:t>
               </w:r>
             </w:ins>
-          </w:p>
-        </w:tc>
-      </w:tr>
-    </w:tbl>
-    <w:p>
-      <w:pPr>
-        <w:pStyle w:val="CommentText"/>
-        <w:rPr>
-          <w:del w:id="28" w:author="Huang, Lili" w:date="2015-05-04T14:52:00Z"/>
-          <w:rFonts w:ascii="Arial" w:hAnsi="Arial"/>
-        </w:rPr>
-      </w:pPr>
-      <w:del w:id="29" w:author="Huang, Lili" w:date="2015-05-04T14:52:00Z">
-        <w:r>
-          <w:rPr>
-            <w:rFonts w:ascii="Arial" w:hAnsi="Arial"/>
-          </w:rPr>
-          <w:delText xml:space="preserve"> </w:delText>
-        </w:r>
-      </w:del>
-    </w:p>
-    <w:tbl>
-      <w:tblPr>
-        <w:tblW w:w="9468" w:type="dxa"/>
-        <w:tblLayout w:type="fixed"/>
-        <w:tblLook w:val="0000" w:firstRow="0" w:lastRow="0" w:firstColumn="0" w:lastColumn="0" w:noHBand="0" w:noVBand="0"/>
-      </w:tblPr>
-      <w:tblGrid>
-        <w:gridCol w:w="1440"/>
-        <w:gridCol w:w="4608"/>
-        <w:gridCol w:w="3420"/>
-      </w:tblGrid>
-      <w:tr>
-        <w:trPr>
-          <w:ins w:id="30" w:author="Huang, Lili" w:date="2015-05-04T14:52:00Z"/>
-        </w:trPr>
-        <w:tc>
-          <w:tcPr>
-            <w:tcW w:w="1440" w:type="dxa"/>
-          </w:tcPr>
-          <w:p>
-            <w:pPr>
-              <w:pStyle w:val="hdr1"/>
-              <w:ind w:left="0"/>
-              <w:jc w:val="left"/>
-              <w:rPr>
-                <w:ins w:id="31" w:author="Huang, Lili" w:date="2015-05-04T14:52:00Z"/>
-              </w:rPr>
-            </w:pPr>
-            <w:ins w:id="32" w:author="Huang, Lili" w:date="2015-05-04T14:52:00Z">
-              <w:r>
-                <w:t>0</w:t>
-              </w:r>
-            </w:ins>
-            <w:ins w:id="33" w:author="Huang, Lili" w:date="2015-05-04T14:53:00Z">
-              <w:r>
-                <w:t>5</w:t>
-              </w:r>
-            </w:ins>
-            <w:ins w:id="34" w:author="Huang, Lili" w:date="2015-05-04T14:52:00Z">
-              <w:r>
-                <w:t>/</w:t>
-              </w:r>
-            </w:ins>
-            <w:ins w:id="35" w:author="Huang, Lili" w:date="2015-05-04T14:53:00Z">
-              <w:r>
-                <w:t>0</w:t>
-              </w:r>
-            </w:ins>
-            <w:ins w:id="36" w:author="Huang, Lili" w:date="2015-05-05T08:06:00Z">
-              <w:r>
-                <w:t>5</w:t>
-              </w:r>
-            </w:ins>
-            <w:ins w:id="37" w:author="Huang, Lili" w:date="2015-05-04T14:52:00Z">
-              <w:r>
-                <w:t>/2015</w:t>
-              </w:r>
-            </w:ins>
-          </w:p>
-        </w:tc>
-        <w:tc>
-          <w:tcPr>
-            <w:tcW w:w="4608" w:type="dxa"/>
-          </w:tcPr>
-          <w:p>
-            <w:pPr>
-              <w:pStyle w:val="hdr1"/>
-              <w:ind w:left="0"/>
-              <w:jc w:val="left"/>
-              <w:rPr>
-                <w:ins w:id="38" w:author="Huang, Lili" w:date="2015-05-05T08:06:00Z"/>
-              </w:rPr>
-            </w:pPr>
-            <w:ins w:id="39" w:author="Huang, Lili" w:date="2015-05-04T14:52:00Z">
-              <w:r>
-                <w:t>P14</w:t>
-              </w:r>
-            </w:ins>
-            <w:ins w:id="40" w:author="Huang, Lili" w:date="2015-05-04T14:53:00Z">
-              <w:r>
-                <w:t>881</w:t>
-              </w:r>
-            </w:ins>
-            <w:ins w:id="41" w:author="Huang, Lili" w:date="2015-05-04T14:52:00Z">
-              <w:r>
-                <w:t xml:space="preserve"> – </w:t>
-              </w:r>
-            </w:ins>
-            <w:ins w:id="42" w:author="Huang, Lili" w:date="2015-05-04T14:53:00Z">
-              <w:r>
-                <w:t xml:space="preserve">Authentication </w:t>
-              </w:r>
-            </w:ins>
-          </w:p>
-          <w:p>
-            <w:pPr>
-              <w:pStyle w:val="hdr1"/>
-              <w:ind w:left="0"/>
-              <w:jc w:val="left"/>
-              <w:rPr>
-                <w:ins w:id="43" w:author="Huang, Lili" w:date="2015-05-04T14:56:00Z"/>
-              </w:rPr>
-            </w:pPr>
-            <w:ins w:id="44" w:author="Huang, Lili" w:date="2015-05-04T14:56:00Z">
-              <w:r>
-                <w:t>Updated:</w:t>
-              </w:r>
-            </w:ins>
-          </w:p>
-          <w:p>
-            <w:pPr>
-              <w:pStyle w:val="hdr1"/>
-              <w:ind w:left="0"/>
-              <w:jc w:val="left"/>
-              <w:rPr>
-                <w:ins w:id="45" w:author="Huang, Lili" w:date="2015-05-04T14:56:00Z"/>
-              </w:rPr>
-            </w:pPr>
-            <w:ins w:id="46" w:author="Huang, Lili" w:date="2015-05-04T14:56:00Z">
-              <w:r>
-                <w:t>2.4.1</w:t>
-              </w:r>
-              <w:r>
-                <w:tab/>
-                <w:t>“</w:t>
-              </w:r>
-              <w:proofErr w:type="spellStart"/>
-              <w:r>
-                <w:t>eCoaching</w:t>
-              </w:r>
-              <w:proofErr w:type="spellEnd"/>
-              <w:r>
-                <w:t xml:space="preserve"> Log” Page (default.asp – secure)</w:t>
-              </w:r>
-            </w:ins>
-          </w:p>
-          <w:p>
-            <w:pPr>
-              <w:pStyle w:val="hdr1"/>
-              <w:ind w:left="0"/>
-              <w:jc w:val="left"/>
-              <w:rPr>
-                <w:ins w:id="47" w:author="Huang, Lili" w:date="2015-05-04T14:52:00Z"/>
-              </w:rPr>
-            </w:pPr>
-            <w:ins w:id="48" w:author="Huang, Lili" w:date="2015-05-04T14:56:00Z">
-              <w:r>
-                <w:t>2.4.2</w:t>
-              </w:r>
-              <w:r>
-                <w:tab/>
-                <w:t>“</w:t>
-              </w:r>
-              <w:proofErr w:type="spellStart"/>
-              <w:r>
-                <w:t>eCoaching</w:t>
-              </w:r>
-              <w:proofErr w:type="spellEnd"/>
-              <w:r>
-                <w:t xml:space="preserve"> Log” Page </w:t>
-              </w:r>
-              <w:r>
-                <w:lastRenderedPageBreak/>
-                <w:t>(default2.asp – secure)</w:t>
-              </w:r>
-            </w:ins>
-          </w:p>
-        </w:tc>
-        <w:tc>
-          <w:tcPr>
-            <w:tcW w:w="3420" w:type="dxa"/>
-          </w:tcPr>
-          <w:p>
-            <w:pPr>
-              <w:pStyle w:val="hdr1"/>
-              <w:ind w:left="0"/>
-              <w:jc w:val="left"/>
-              <w:rPr>
-                <w:ins w:id="49" w:author="Huang, Lili" w:date="2015-05-04T14:52:00Z"/>
-              </w:rPr>
-            </w:pPr>
-            <w:ins w:id="50" w:author="Huang, Lili" w:date="2015-05-04T14:53:00Z">
-              <w:r>
-                <w:lastRenderedPageBreak/>
-                <w:t>Lili Huang</w:t>
-              </w:r>
-            </w:ins>
+            <w:bookmarkStart w:id="8" w:name="_GoBack"/>
+            <w:bookmarkEnd w:id="8"/>
           </w:p>
         </w:tc>
       </w:tr>
@@ -2024,22 +1896,12 @@
         </w:rPr>
         <w:fldChar w:fldCharType="separate"/>
       </w:r>
-      <w:ins w:id="51" w:author="Huang, Lili" w:date="2015-05-04T14:58:00Z">
-        <w:r>
-          <w:rPr>
-            <w:noProof/>
-          </w:rPr>
-          <w:t>6</w:t>
-        </w:r>
-      </w:ins>
-      <w:del w:id="52" w:author="Huang, Lili" w:date="2015-05-04T14:58:00Z">
-        <w:r>
-          <w:rPr>
-            <w:noProof/>
-          </w:rPr>
-          <w:delText>4</w:delText>
-        </w:r>
-      </w:del>
+      <w:r>
+        <w:rPr>
+          <w:noProof/>
+        </w:rPr>
+        <w:t>6</w:t>
+      </w:r>
       <w:r>
         <w:rPr>
           <w:noProof/>
@@ -2109,22 +1971,12 @@
         </w:rPr>
         <w:fldChar w:fldCharType="separate"/>
       </w:r>
-      <w:ins w:id="53" w:author="Huang, Lili" w:date="2015-05-04T14:58:00Z">
-        <w:r>
-          <w:rPr>
-            <w:noProof/>
-          </w:rPr>
-          <w:t>6</w:t>
-        </w:r>
-      </w:ins>
-      <w:del w:id="54" w:author="Huang, Lili" w:date="2015-05-04T14:58:00Z">
-        <w:r>
-          <w:rPr>
-            <w:noProof/>
-          </w:rPr>
-          <w:delText>4</w:delText>
-        </w:r>
-      </w:del>
+      <w:r>
+        <w:rPr>
+          <w:noProof/>
+        </w:rPr>
+        <w:t>6</w:t>
+      </w:r>
       <w:r>
         <w:rPr>
           <w:noProof/>
@@ -2200,22 +2052,12 @@
         </w:rPr>
         <w:fldChar w:fldCharType="separate"/>
       </w:r>
-      <w:ins w:id="55" w:author="Huang, Lili" w:date="2015-05-04T14:58:00Z">
-        <w:r>
-          <w:rPr>
-            <w:noProof/>
-          </w:rPr>
-          <w:t>7</w:t>
-        </w:r>
-      </w:ins>
-      <w:del w:id="56" w:author="Huang, Lili" w:date="2015-05-04T14:58:00Z">
-        <w:r>
-          <w:rPr>
-            <w:noProof/>
-          </w:rPr>
-          <w:delText>5</w:delText>
-        </w:r>
-      </w:del>
+      <w:r>
+        <w:rPr>
+          <w:noProof/>
+        </w:rPr>
+        <w:t>7</w:t>
+      </w:r>
       <w:r>
         <w:rPr>
           <w:noProof/>
@@ -2285,22 +2127,12 @@
         </w:rPr>
         <w:fldChar w:fldCharType="separate"/>
       </w:r>
-      <w:ins w:id="57" w:author="Huang, Lili" w:date="2015-05-04T14:58:00Z">
-        <w:r>
-          <w:rPr>
-            <w:noProof/>
-          </w:rPr>
-          <w:t>7</w:t>
-        </w:r>
-      </w:ins>
-      <w:del w:id="58" w:author="Huang, Lili" w:date="2015-05-04T14:58:00Z">
-        <w:r>
-          <w:rPr>
-            <w:noProof/>
-          </w:rPr>
-          <w:delText>5</w:delText>
-        </w:r>
-      </w:del>
+      <w:r>
+        <w:rPr>
+          <w:noProof/>
+        </w:rPr>
+        <w:t>7</w:t>
+      </w:r>
       <w:r>
         <w:rPr>
           <w:noProof/>
@@ -2370,22 +2202,12 @@
         </w:rPr>
         <w:fldChar w:fldCharType="separate"/>
       </w:r>
-      <w:ins w:id="59" w:author="Huang, Lili" w:date="2015-05-04T14:58:00Z">
-        <w:r>
-          <w:rPr>
-            <w:noProof/>
-          </w:rPr>
-          <w:t>7</w:t>
-        </w:r>
-      </w:ins>
-      <w:del w:id="60" w:author="Huang, Lili" w:date="2015-05-04T14:58:00Z">
-        <w:r>
-          <w:rPr>
-            <w:noProof/>
-          </w:rPr>
-          <w:delText>5</w:delText>
-        </w:r>
-      </w:del>
+      <w:r>
+        <w:rPr>
+          <w:noProof/>
+        </w:rPr>
+        <w:t>7</w:t>
+      </w:r>
       <w:r>
         <w:rPr>
           <w:noProof/>
@@ -2455,22 +2277,12 @@
         </w:rPr>
         <w:fldChar w:fldCharType="separate"/>
       </w:r>
-      <w:ins w:id="61" w:author="Huang, Lili" w:date="2015-05-04T14:58:00Z">
-        <w:r>
-          <w:rPr>
-            <w:noProof/>
-          </w:rPr>
-          <w:t>7</w:t>
-        </w:r>
-      </w:ins>
-      <w:del w:id="62" w:author="Huang, Lili" w:date="2015-05-04T14:58:00Z">
-        <w:r>
-          <w:rPr>
-            <w:noProof/>
-          </w:rPr>
-          <w:delText>5</w:delText>
-        </w:r>
-      </w:del>
+      <w:r>
+        <w:rPr>
+          <w:noProof/>
+        </w:rPr>
+        <w:t>7</w:t>
+      </w:r>
       <w:r>
         <w:rPr>
           <w:noProof/>
@@ -2540,22 +2352,12 @@
         </w:rPr>
         <w:fldChar w:fldCharType="separate"/>
       </w:r>
-      <w:ins w:id="63" w:author="Huang, Lili" w:date="2015-05-04T14:58:00Z">
-        <w:r>
-          <w:rPr>
-            <w:noProof/>
-          </w:rPr>
-          <w:t>7</w:t>
-        </w:r>
-      </w:ins>
-      <w:del w:id="64" w:author="Huang, Lili" w:date="2015-05-04T14:58:00Z">
-        <w:r>
-          <w:rPr>
-            <w:noProof/>
-          </w:rPr>
-          <w:delText>5</w:delText>
-        </w:r>
-      </w:del>
+      <w:r>
+        <w:rPr>
+          <w:noProof/>
+        </w:rPr>
+        <w:t>7</w:t>
+      </w:r>
       <w:r>
         <w:rPr>
           <w:noProof/>
@@ -2638,22 +2440,12 @@
         </w:rPr>
         <w:fldChar w:fldCharType="separate"/>
       </w:r>
-      <w:ins w:id="65" w:author="Huang, Lili" w:date="2015-05-04T14:58:00Z">
-        <w:r>
-          <w:rPr>
-            <w:noProof/>
-          </w:rPr>
-          <w:t>7</w:t>
-        </w:r>
-      </w:ins>
-      <w:del w:id="66" w:author="Huang, Lili" w:date="2015-05-04T14:58:00Z">
-        <w:r>
-          <w:rPr>
-            <w:noProof/>
-          </w:rPr>
-          <w:delText>5</w:delText>
-        </w:r>
-      </w:del>
+      <w:r>
+        <w:rPr>
+          <w:noProof/>
+        </w:rPr>
+        <w:t>7</w:t>
+      </w:r>
       <w:r>
         <w:rPr>
           <w:noProof/>
@@ -2736,22 +2528,12 @@
         </w:rPr>
         <w:fldChar w:fldCharType="separate"/>
       </w:r>
-      <w:ins w:id="67" w:author="Huang, Lili" w:date="2015-05-04T14:58:00Z">
-        <w:r>
-          <w:rPr>
-            <w:noProof/>
-          </w:rPr>
-          <w:t>8</w:t>
-        </w:r>
-      </w:ins>
-      <w:del w:id="68" w:author="Huang, Lili" w:date="2015-05-04T14:58:00Z">
-        <w:r>
-          <w:rPr>
-            <w:noProof/>
-          </w:rPr>
-          <w:delText>6</w:delText>
-        </w:r>
-      </w:del>
+      <w:r>
+        <w:rPr>
+          <w:noProof/>
+        </w:rPr>
+        <w:t>8</w:t>
+      </w:r>
       <w:r>
         <w:rPr>
           <w:noProof/>
@@ -2786,19 +2568,19 @@
       <w:r>
         <w:br w:type="page"/>
       </w:r>
-      <w:bookmarkStart w:id="69" w:name="_Toc184635826"/>
-      <w:bookmarkStart w:id="70" w:name="_Toc398119441"/>
-      <w:bookmarkStart w:id="71" w:name="_Toc81713402"/>
+      <w:bookmarkStart w:id="9" w:name="_Toc184635826"/>
+      <w:bookmarkStart w:id="10" w:name="_Toc398119441"/>
+      <w:bookmarkStart w:id="11" w:name="_Toc81713402"/>
       <w:r>
         <w:lastRenderedPageBreak/>
         <w:t>Design Criteria</w:t>
       </w:r>
-      <w:bookmarkEnd w:id="69"/>
-      <w:bookmarkEnd w:id="70"/>
+      <w:bookmarkEnd w:id="9"/>
+      <w:bookmarkEnd w:id="10"/>
       <w:r>
         <w:t xml:space="preserve"> </w:t>
       </w:r>
-      <w:bookmarkEnd w:id="71"/>
+      <w:bookmarkEnd w:id="11"/>
       <w:r>
         <w:t xml:space="preserve">       </w:t>
       </w:r>
@@ -2812,11 +2594,11 @@
       <w:pPr>
         <w:pStyle w:val="Heading2"/>
       </w:pPr>
-      <w:bookmarkStart w:id="72" w:name="_Toc398119442"/>
+      <w:bookmarkStart w:id="12" w:name="_Toc398119442"/>
       <w:r>
         <w:t>Location Grid</w:t>
       </w:r>
-      <w:bookmarkEnd w:id="72"/>
+      <w:bookmarkEnd w:id="12"/>
       <w:r>
         <w:t xml:space="preserve">  </w:t>
       </w:r>
@@ -4700,7 +4482,7 @@
       <w:pPr>
         <w:pStyle w:val="Heading1"/>
       </w:pPr>
-      <w:bookmarkStart w:id="73" w:name="_Toc398119443"/>
+      <w:bookmarkStart w:id="13" w:name="_Toc398119443"/>
       <w:r>
         <w:t>eC</w:t>
       </w:r>
@@ -4719,7 +4501,7 @@
       <w:r>
         <w:t>Application</w:t>
       </w:r>
-      <w:bookmarkEnd w:id="73"/>
+      <w:bookmarkEnd w:id="13"/>
     </w:p>
     <w:p>
       <w:pPr>
@@ -4729,7 +4511,7 @@
           <w:i w:val="0"/>
         </w:rPr>
       </w:pPr>
-      <w:bookmarkStart w:id="74" w:name="_Toc398119444"/>
+      <w:bookmarkStart w:id="14" w:name="_Toc398119444"/>
       <w:r>
         <w:rPr>
           <w:b w:val="0"/>
@@ -4737,7 +4519,7 @@
         </w:rPr>
         <w:t>Purpose</w:t>
       </w:r>
-      <w:bookmarkEnd w:id="74"/>
+      <w:bookmarkEnd w:id="14"/>
     </w:p>
     <w:p>
       <w:pPr>
@@ -4820,12 +4602,12 @@
           <w:i w:val="0"/>
         </w:rPr>
       </w:pPr>
-      <w:bookmarkStart w:id="75" w:name="_Toc184635844"/>
+      <w:bookmarkStart w:id="15" w:name="_Toc184635844"/>
       <w:r>
         <w:t xml:space="preserve"> </w:t>
       </w:r>
-      <w:bookmarkStart w:id="76" w:name="_Toc398119445"/>
-      <w:bookmarkEnd w:id="75"/>
+      <w:bookmarkStart w:id="16" w:name="_Toc398119445"/>
+      <w:bookmarkEnd w:id="15"/>
       <w:r>
         <w:rPr>
           <w:b w:val="0"/>
@@ -4833,7 +4615,7 @@
         </w:rPr>
         <w:t>Assumptions</w:t>
       </w:r>
-      <w:bookmarkEnd w:id="76"/>
+      <w:bookmarkEnd w:id="16"/>
     </w:p>
     <w:p>
       <w:pPr>
@@ -5059,6 +4841,7 @@
           <w:numId w:val="3"/>
         </w:numPr>
         <w:rPr>
+          <w:ins w:id="17" w:author="Augustin, Jourdain M" w:date="2015-05-07T09:43:00Z"/>
           <w:rFonts w:ascii="Arial" w:hAnsi="Arial" w:cs="Arial"/>
         </w:rPr>
       </w:pPr>
@@ -5098,40 +4881,62 @@
         </w:rPr>
         <w:t>Supervisor</w:t>
       </w:r>
-      <w:ins w:id="77" w:author="Augustin, Jourdain M" w:date="2015-04-15T10:46:00Z">
+      <w:r>
+        <w:rPr>
+          <w:rFonts w:ascii="Arial" w:hAnsi="Arial" w:cs="Arial"/>
+        </w:rPr>
+        <w:t>,</w:t>
+      </w:r>
+      <w:r>
+        <w:rPr>
+          <w:rFonts w:ascii="Arial" w:hAnsi="Arial" w:cs="Arial"/>
+        </w:rPr>
+        <w:t xml:space="preserve">  LSA</w:t>
+      </w:r>
+      <w:r>
+        <w:rPr>
+          <w:rFonts w:ascii="Arial" w:hAnsi="Arial" w:cs="Arial"/>
+        </w:rPr>
+        <w:t xml:space="preserve"> and Training</w:t>
+      </w:r>
+    </w:p>
+    <w:p>
+      <w:pPr>
+        <w:pStyle w:val="ListParagraph"/>
+        <w:numPr>
+          <w:ilvl w:val="0"/>
+          <w:numId w:val="3"/>
+        </w:numPr>
+        <w:rPr>
+          <w:rFonts w:ascii="Arial" w:hAnsi="Arial" w:cs="Arial"/>
+        </w:rPr>
+      </w:pPr>
+      <w:ins w:id="18" w:author="Augustin, Jourdain M" w:date="2015-05-07T09:43:00Z">
         <w:r>
           <w:rPr>
             <w:rFonts w:ascii="Arial" w:hAnsi="Arial" w:cs="Arial"/>
           </w:rPr>
-          <w:t>,</w:t>
+          <w:t xml:space="preserve">eCoaching application SMTP server will be </w:t>
         </w:r>
       </w:ins>
-      <w:r>
-        <w:rPr>
-          <w:rFonts w:ascii="Arial" w:hAnsi="Arial" w:cs="Arial"/>
-        </w:rPr>
-        <w:t xml:space="preserve"> </w:t>
-      </w:r>
-      <w:del w:id="78" w:author="Augustin, Jourdain M" w:date="2015-04-15T10:46:00Z">
+      <w:ins w:id="19" w:author="Augustin, Jourdain M" w:date="2015-05-07T09:44:00Z">
         <w:r>
           <w:rPr>
             <w:rFonts w:ascii="Arial" w:hAnsi="Arial" w:cs="Arial"/>
           </w:rPr>
-          <w:delText>and</w:delText>
+          <w:t>“</w:t>
         </w:r>
-      </w:del>
-      <w:r>
-        <w:rPr>
-          <w:rFonts w:ascii="Arial" w:hAnsi="Arial" w:cs="Arial"/>
-        </w:rPr>
-        <w:t xml:space="preserve"> LSA</w:t>
-      </w:r>
-      <w:ins w:id="79" w:author="Augustin, Jourdain M" w:date="2015-04-15T10:46:00Z">
         <w:r>
           <w:rPr>
             <w:rFonts w:ascii="Arial" w:hAnsi="Arial" w:cs="Arial"/>
           </w:rPr>
-          <w:t xml:space="preserve"> and Training</w:t>
+          <w:t>smtpout.gdit.com</w:t>
+        </w:r>
+        <w:r>
+          <w:rPr>
+            <w:rFonts w:ascii="Arial" w:hAnsi="Arial" w:cs="Arial"/>
+          </w:rPr>
+          <w:t>”</w:t>
         </w:r>
       </w:ins>
     </w:p>
@@ -5150,7 +4955,7 @@
           <w:i w:val="0"/>
         </w:rPr>
       </w:pPr>
-      <w:bookmarkStart w:id="80" w:name="_Toc398119446"/>
+      <w:bookmarkStart w:id="20" w:name="_Toc398119446"/>
       <w:r>
         <w:rPr>
           <w:b w:val="0"/>
@@ -5158,7 +4963,7 @@
         </w:rPr>
         <w:t>User</w:t>
       </w:r>
-      <w:bookmarkEnd w:id="80"/>
+      <w:bookmarkEnd w:id="20"/>
     </w:p>
     <w:p>
       <w:pPr>
@@ -5325,7 +5130,6 @@
           <w:numId w:val="8"/>
         </w:numPr>
         <w:rPr>
-          <w:ins w:id="81" w:author="Augustin, Jourdain M" w:date="2015-04-15T10:46:00Z"/>
           <w:rFonts w:ascii="Arial" w:hAnsi="Arial" w:cs="Arial"/>
         </w:rPr>
       </w:pPr>
@@ -5347,14 +5151,12 @@
           <w:rFonts w:ascii="Arial" w:hAnsi="Arial" w:cs="Arial"/>
         </w:rPr>
       </w:pPr>
-      <w:ins w:id="82" w:author="Augustin, Jourdain M" w:date="2015-04-15T10:46:00Z">
-        <w:r>
-          <w:rPr>
-            <w:rFonts w:ascii="Arial" w:hAnsi="Arial" w:cs="Arial"/>
-          </w:rPr>
-          <w:t>Training Staff</w:t>
-        </w:r>
-      </w:ins>
+      <w:r>
+        <w:rPr>
+          <w:rFonts w:ascii="Arial" w:hAnsi="Arial" w:cs="Arial"/>
+        </w:rPr>
+        <w:t>Training Staff</w:t>
+      </w:r>
     </w:p>
     <w:p>
       <w:pPr>
@@ -5364,7 +5166,7 @@
           <w:i w:val="0"/>
         </w:rPr>
       </w:pPr>
-      <w:bookmarkStart w:id="83" w:name="_Toc398119447"/>
+      <w:bookmarkStart w:id="21" w:name="_Toc398119447"/>
       <w:r>
         <w:rPr>
           <w:b w:val="0"/>
@@ -5372,13 +5174,13 @@
         </w:rPr>
         <w:t>Page Description</w:t>
       </w:r>
-      <w:bookmarkEnd w:id="83"/>
+      <w:bookmarkEnd w:id="21"/>
     </w:p>
     <w:p>
       <w:pPr>
         <w:pStyle w:val="Heading3"/>
       </w:pPr>
-      <w:bookmarkStart w:id="84" w:name="_Toc398119448"/>
+      <w:bookmarkStart w:id="22" w:name="_Toc398119448"/>
       <w:r>
         <w:t>“</w:t>
       </w:r>
@@ -5415,12 +5217,11 @@
       <w:r>
         <w:t>.asp – secure)</w:t>
       </w:r>
-      <w:bookmarkEnd w:id="84"/>
+      <w:bookmarkEnd w:id="22"/>
     </w:p>
     <w:p>
       <w:pPr>
         <w:rPr>
-          <w:ins w:id="85" w:author="Huang, Lili" w:date="2015-05-05T08:07:00Z"/>
           <w:rFonts w:ascii="Arial" w:hAnsi="Arial" w:cs="Arial"/>
         </w:rPr>
       </w:pPr>
@@ -5460,36 +5261,18 @@
         </w:rPr>
         <w:t>based on a user’s authentication and authorization.</w:t>
       </w:r>
-      <w:ins w:id="86" w:author="Huang, Lili" w:date="2015-05-04T14:55:00Z">
-        <w:r>
-          <w:rPr>
-            <w:rFonts w:ascii="Arial" w:hAnsi="Arial" w:cs="Arial"/>
-          </w:rPr>
-          <w:t xml:space="preserve"> </w:t>
-        </w:r>
-      </w:ins>
-      <w:ins w:id="87" w:author="Huang, Lili" w:date="2015-05-05T08:07:00Z">
-        <w:r>
-          <w:rPr>
-            <w:rFonts w:ascii="Arial" w:hAnsi="Arial" w:cs="Arial"/>
-          </w:rPr>
-          <w:t xml:space="preserve">A user will be authenticated upon entering </w:t>
-        </w:r>
-        <w:proofErr w:type="spellStart"/>
-        <w:r>
-          <w:rPr>
-            <w:rFonts w:ascii="Arial" w:hAnsi="Arial" w:cs="Arial"/>
-          </w:rPr>
-          <w:t>eCoaching</w:t>
-        </w:r>
-        <w:proofErr w:type="spellEnd"/>
-        <w:r>
-          <w:rPr>
-            <w:rFonts w:ascii="Arial" w:hAnsi="Arial" w:cs="Arial"/>
-          </w:rPr>
-          <w:t xml:space="preserve"> Log web site. Once a user has been authenticated, the user will not be authenticated again when the user tries to access the page. Authorization will be done when a user enters the page for the first time.</w:t>
-        </w:r>
-      </w:ins>
+      <w:r>
+        <w:rPr>
+          <w:rFonts w:ascii="Arial" w:hAnsi="Arial" w:cs="Arial"/>
+        </w:rPr>
+        <w:t xml:space="preserve"> </w:t>
+      </w:r>
+      <w:r>
+        <w:rPr>
+          <w:rFonts w:ascii="Arial" w:hAnsi="Arial" w:cs="Arial"/>
+        </w:rPr>
+        <w:t>A user will be authenticated upon entering eCoaching Log web site. Once a user has been authenticated, the user will not be authenticated again when the user tries to access the page. Authorization will be done when a user enters the page for the first time.</w:t>
+      </w:r>
     </w:p>
     <w:p/>
     <w:tbl>
@@ -5545,7 +5328,6 @@
                 <w:sz w:val="18"/>
                 <w:szCs w:val="18"/>
               </w:rPr>
-              <w:lastRenderedPageBreak/>
               <w:t>Control Type</w:t>
             </w:r>
           </w:p>
@@ -6727,7 +6509,7 @@
       <w:pPr>
         <w:pStyle w:val="Heading3"/>
       </w:pPr>
-      <w:bookmarkStart w:id="88" w:name="_Toc398119449"/>
+      <w:bookmarkStart w:id="23" w:name="_Toc398119449"/>
       <w:r>
         <w:t>“</w:t>
       </w:r>
@@ -6767,12 +6549,11 @@
       <w:r>
         <w:t>.asp – secure)</w:t>
       </w:r>
-      <w:bookmarkEnd w:id="88"/>
+      <w:bookmarkEnd w:id="23"/>
     </w:p>
     <w:p>
       <w:pPr>
         <w:rPr>
-          <w:ins w:id="89" w:author="Huang, Lili" w:date="2015-05-05T08:07:00Z"/>
           <w:rFonts w:ascii="Arial" w:hAnsi="Arial" w:cs="Arial"/>
         </w:rPr>
       </w:pPr>
@@ -7008,36 +6789,18 @@
         </w:rPr>
         <w:t>, mail, title)</w:t>
       </w:r>
-      <w:ins w:id="90" w:author="Huang, Lili" w:date="2015-05-04T14:55:00Z">
-        <w:r>
-          <w:rPr>
-            <w:rFonts w:ascii="Arial" w:hAnsi="Arial" w:cs="Arial"/>
-          </w:rPr>
-          <w:t xml:space="preserve">. </w:t>
-        </w:r>
-      </w:ins>
-      <w:ins w:id="91" w:author="Huang, Lili" w:date="2015-05-05T08:07:00Z">
-        <w:r>
-          <w:rPr>
-            <w:rFonts w:ascii="Arial" w:hAnsi="Arial" w:cs="Arial"/>
-          </w:rPr>
-          <w:t xml:space="preserve">A user will be authenticated upon entering </w:t>
-        </w:r>
-        <w:proofErr w:type="spellStart"/>
-        <w:r>
-          <w:rPr>
-            <w:rFonts w:ascii="Arial" w:hAnsi="Arial" w:cs="Arial"/>
-          </w:rPr>
-          <w:t>eCoaching</w:t>
-        </w:r>
-        <w:proofErr w:type="spellEnd"/>
-        <w:r>
-          <w:rPr>
-            <w:rFonts w:ascii="Arial" w:hAnsi="Arial" w:cs="Arial"/>
-          </w:rPr>
-          <w:t xml:space="preserve"> Log web site. Once a user has been authenticated, the user will not be authenticated again when the user tries to access the page. Authorization will be done when a user enters the page for the first time.</w:t>
-        </w:r>
-      </w:ins>
+      <w:r>
+        <w:rPr>
+          <w:rFonts w:ascii="Arial" w:hAnsi="Arial" w:cs="Arial"/>
+        </w:rPr>
+        <w:t xml:space="preserve">. </w:t>
+      </w:r>
+      <w:r>
+        <w:rPr>
+          <w:rFonts w:ascii="Arial" w:hAnsi="Arial" w:cs="Arial"/>
+        </w:rPr>
+        <w:t>A user will be authenticated upon entering eCoaching Log web site. Once a user has been authenticated, the user will not be authenticated again when the user tries to access the page. Authorization will be done when a user enters the page for the first time.</w:t>
+      </w:r>
     </w:p>
     <w:tbl>
       <w:tblPr>
@@ -7084,8 +6847,6 @@
                 <w:szCs w:val="18"/>
               </w:rPr>
             </w:pPr>
-            <w:bookmarkStart w:id="92" w:name="_GoBack"/>
-            <w:bookmarkEnd w:id="92"/>
             <w:r>
               <w:rPr>
                 <w:rFonts w:ascii="Arial" w:hAnsi="Arial"/>
@@ -7803,7 +7564,6 @@
                 <w:rFonts w:ascii="Arial" w:hAnsi="Arial"/>
                 <w:sz w:val="16"/>
               </w:rPr>
-              <w:lastRenderedPageBreak/>
               <w:t>If module requires site</w:t>
             </w:r>
           </w:p>
@@ -9961,9 +9721,6 @@
         </w:tc>
       </w:tr>
       <w:tr>
-        <w:trPr>
-          <w:ins w:id="93" w:author="Augustin, Jourdain M" w:date="2015-04-15T15:14:00Z"/>
-        </w:trPr>
         <w:tc>
           <w:tcPr>
             <w:tcW w:w="14040" w:type="dxa"/>
@@ -9977,29 +9734,17 @@
           <w:p>
             <w:pPr>
               <w:rPr>
-                <w:ins w:id="94" w:author="Augustin, Jourdain M" w:date="2015-04-15T15:14:00Z"/>
-                <w:rFonts w:ascii="Arial" w:hAnsi="Arial"/>
-                <w:sz w:val="16"/>
-              </w:rPr>
-            </w:pPr>
-            <w:ins w:id="95" w:author="Augustin, Jourdain M" w:date="2015-04-15T15:17:00Z">
-              <w:r>
-                <w:rPr>
-                  <w:rFonts w:ascii="Arial" w:hAnsi="Arial"/>
-                  <w:sz w:val="16"/>
-                </w:rPr>
-                <w:t xml:space="preserve">Display the following if module selected includes program </w:t>
-              </w:r>
-            </w:ins>
-            <w:ins w:id="96" w:author="Augustin, Jourdain M" w:date="2015-04-15T15:18:00Z">
-              <w:r>
-                <w:rPr>
-                  <w:rFonts w:ascii="Arial" w:hAnsi="Arial"/>
-                  <w:sz w:val="16"/>
-                </w:rPr>
-                <w:t>question</w:t>
-              </w:r>
-            </w:ins>
+                <w:rFonts w:ascii="Arial" w:hAnsi="Arial"/>
+                <w:sz w:val="16"/>
+              </w:rPr>
+            </w:pPr>
+            <w:r>
+              <w:rPr>
+                <w:rFonts w:ascii="Arial" w:hAnsi="Arial"/>
+                <w:sz w:val="16"/>
+              </w:rPr>
+              <w:t>Display the following if module selected includes program question</w:t>
+            </w:r>
           </w:p>
         </w:tc>
       </w:tr>
@@ -10246,9 +9991,6 @@
         </w:tc>
       </w:tr>
       <w:tr>
-        <w:trPr>
-          <w:ins w:id="97" w:author="Augustin, Jourdain M" w:date="2015-04-15T15:16:00Z"/>
-        </w:trPr>
         <w:tc>
           <w:tcPr>
             <w:tcW w:w="960" w:type="dxa"/>
@@ -10260,20 +10002,17 @@
           <w:p>
             <w:pPr>
               <w:rPr>
-                <w:ins w:id="98" w:author="Augustin, Jourdain M" w:date="2015-04-15T15:16:00Z"/>
-                <w:rFonts w:ascii="Arial" w:hAnsi="Arial"/>
-                <w:sz w:val="16"/>
-              </w:rPr>
-            </w:pPr>
-            <w:ins w:id="99" w:author="Augustin, Jourdain M" w:date="2015-04-15T15:16:00Z">
-              <w:r>
-                <w:rPr>
-                  <w:rFonts w:ascii="Arial" w:hAnsi="Arial"/>
-                  <w:sz w:val="16"/>
-                </w:rPr>
-                <w:t>Text</w:t>
-              </w:r>
-            </w:ins>
+                <w:rFonts w:ascii="Arial" w:hAnsi="Arial"/>
+                <w:sz w:val="16"/>
+              </w:rPr>
+            </w:pPr>
+            <w:r>
+              <w:rPr>
+                <w:rFonts w:ascii="Arial" w:hAnsi="Arial"/>
+                <w:sz w:val="16"/>
+              </w:rPr>
+              <w:t>Text</w:t>
+            </w:r>
           </w:p>
         </w:tc>
         <w:tc>
@@ -10288,18 +10027,15 @@
             <w:pPr>
               <w:pStyle w:val="Tabletext"/>
               <w:rPr>
-                <w:ins w:id="100" w:author="Augustin, Jourdain M" w:date="2015-04-15T15:16:00Z"/>
-                <w:rFonts w:ascii="Arial" w:hAnsi="Arial"/>
-              </w:rPr>
-            </w:pPr>
-            <w:ins w:id="101" w:author="Augustin, Jourdain M" w:date="2015-04-15T15:16:00Z">
-              <w:r>
-                <w:rPr>
-                  <w:rFonts w:ascii="Arial" w:hAnsi="Arial"/>
-                </w:rPr>
-                <w:t>AB-12</w:t>
-              </w:r>
-            </w:ins>
+                <w:rFonts w:ascii="Arial" w:hAnsi="Arial"/>
+              </w:rPr>
+            </w:pPr>
+            <w:r>
+              <w:rPr>
+                <w:rFonts w:ascii="Arial" w:hAnsi="Arial"/>
+              </w:rPr>
+              <w:t>AB-12</w:t>
+            </w:r>
           </w:p>
         </w:tc>
         <w:tc>
@@ -10313,34 +10049,31 @@
           <w:p>
             <w:pPr>
               <w:rPr>
-                <w:ins w:id="102" w:author="Augustin, Jourdain M" w:date="2015-04-15T15:16:00Z"/>
-                <w:rFonts w:ascii="Arial" w:hAnsi="Arial"/>
-                <w:sz w:val="16"/>
-              </w:rPr>
-            </w:pPr>
-            <w:ins w:id="103" w:author="Augustin, Jourdain M" w:date="2015-04-15T15:16:00Z">
-              <w:r>
-                <w:rPr>
-                  <w:rFonts w:ascii="Arial" w:hAnsi="Arial"/>
-                  <w:sz w:val="16"/>
-                </w:rPr>
-                <w:t>Validate program</w:t>
-              </w:r>
-              <w:r>
-                <w:rPr>
-                  <w:rFonts w:ascii="Arial" w:hAnsi="Arial"/>
-                  <w:sz w:val="16"/>
-                </w:rPr>
-                <w:t xml:space="preserve"> </w:t>
-              </w:r>
-              <w:r>
-                <w:rPr>
-                  <w:rFonts w:ascii="Arial" w:hAnsi="Arial"/>
-                  <w:sz w:val="16"/>
-                </w:rPr>
-                <w:t>was selected in the dropdown.</w:t>
-              </w:r>
-            </w:ins>
+                <w:rFonts w:ascii="Arial" w:hAnsi="Arial"/>
+                <w:sz w:val="16"/>
+              </w:rPr>
+            </w:pPr>
+            <w:r>
+              <w:rPr>
+                <w:rFonts w:ascii="Arial" w:hAnsi="Arial"/>
+                <w:sz w:val="16"/>
+              </w:rPr>
+              <w:t>Validate program</w:t>
+            </w:r>
+            <w:r>
+              <w:rPr>
+                <w:rFonts w:ascii="Arial" w:hAnsi="Arial"/>
+                <w:sz w:val="16"/>
+              </w:rPr>
+              <w:t xml:space="preserve"> </w:t>
+            </w:r>
+            <w:r>
+              <w:rPr>
+                <w:rFonts w:ascii="Arial" w:hAnsi="Arial"/>
+                <w:sz w:val="16"/>
+              </w:rPr>
+              <w:t>was selected in the dropdown.</w:t>
+            </w:r>
           </w:p>
         </w:tc>
         <w:tc>
@@ -10354,70 +10087,60 @@
           <w:p>
             <w:pPr>
               <w:rPr>
-                <w:ins w:id="104" w:author="Augustin, Jourdain M" w:date="2015-04-15T15:16:00Z"/>
-                <w:rFonts w:ascii="Arial" w:hAnsi="Arial"/>
-                <w:sz w:val="16"/>
-              </w:rPr>
-            </w:pPr>
-            <w:ins w:id="105" w:author="Augustin, Jourdain M" w:date="2015-04-15T15:16:00Z">
-              <w:r>
-                <w:rPr>
-                  <w:rFonts w:ascii="Arial" w:hAnsi="Arial"/>
-                  <w:sz w:val="16"/>
-                </w:rPr>
-                <w:t>When no program is selected, display the message:</w:t>
-              </w:r>
-            </w:ins>
-          </w:p>
-          <w:p>
-            <w:pPr>
-              <w:rPr>
-                <w:ins w:id="106" w:author="Augustin, Jourdain M" w:date="2015-04-15T15:16:00Z"/>
-                <w:rFonts w:ascii="Arial" w:hAnsi="Arial"/>
-                <w:sz w:val="16"/>
-              </w:rPr>
-            </w:pPr>
-            <w:ins w:id="107" w:author="Augustin, Jourdain M" w:date="2015-04-15T15:16:00Z">
-              <w:r>
-                <w:rPr>
-                  <w:rFonts w:ascii="Arial" w:hAnsi="Arial"/>
-                  <w:sz w:val="16"/>
-                </w:rPr>
-                <w:t>“</w:t>
-              </w:r>
-              <w:r>
-                <w:rPr>
-                  <w:rFonts w:ascii="Arial" w:hAnsi="Arial"/>
-                  <w:sz w:val="16"/>
-                </w:rPr>
-                <w:t xml:space="preserve">Select a </w:t>
-              </w:r>
-            </w:ins>
-            <w:ins w:id="108" w:author="Augustin, Jourdain M" w:date="2015-04-15T15:17:00Z">
-              <w:r>
-                <w:rPr>
-                  <w:rFonts w:ascii="Arial" w:hAnsi="Arial"/>
-                  <w:sz w:val="16"/>
-                </w:rPr>
-                <w:t>program option</w:t>
-              </w:r>
-            </w:ins>
-            <w:ins w:id="109" w:author="Augustin, Jourdain M" w:date="2015-04-15T15:16:00Z">
-              <w:r>
-                <w:rPr>
-                  <w:rFonts w:ascii="Arial" w:hAnsi="Arial"/>
-                  <w:sz w:val="16"/>
-                </w:rPr>
-                <w:t>.</w:t>
-              </w:r>
-              <w:r>
-                <w:rPr>
-                  <w:rFonts w:ascii="Arial" w:hAnsi="Arial"/>
-                  <w:sz w:val="16"/>
-                </w:rPr>
-                <w:t>”</w:t>
-              </w:r>
-            </w:ins>
+                <w:rFonts w:ascii="Arial" w:hAnsi="Arial"/>
+                <w:sz w:val="16"/>
+              </w:rPr>
+            </w:pPr>
+            <w:r>
+              <w:rPr>
+                <w:rFonts w:ascii="Arial" w:hAnsi="Arial"/>
+                <w:sz w:val="16"/>
+              </w:rPr>
+              <w:t>When no program is selected, display the message:</w:t>
+            </w:r>
+          </w:p>
+          <w:p>
+            <w:pPr>
+              <w:rPr>
+                <w:rFonts w:ascii="Arial" w:hAnsi="Arial"/>
+                <w:sz w:val="16"/>
+              </w:rPr>
+            </w:pPr>
+            <w:r>
+              <w:rPr>
+                <w:rFonts w:ascii="Arial" w:hAnsi="Arial"/>
+                <w:sz w:val="16"/>
+              </w:rPr>
+              <w:t>“</w:t>
+            </w:r>
+            <w:r>
+              <w:rPr>
+                <w:rFonts w:ascii="Arial" w:hAnsi="Arial"/>
+                <w:sz w:val="16"/>
+              </w:rPr>
+              <w:t xml:space="preserve">Select a </w:t>
+            </w:r>
+            <w:r>
+              <w:rPr>
+                <w:rFonts w:ascii="Arial" w:hAnsi="Arial"/>
+                <w:sz w:val="16"/>
+              </w:rPr>
+              <w:t>program option</w:t>
+            </w:r>
+            <w:r>
+              <w:rPr>
+                <w:rFonts w:ascii="Arial" w:hAnsi="Arial"/>
+                <w:sz w:val="16"/>
+              </w:rPr>
+              <w:t>.</w:t>
+            </w:r>
+            <w:r>
+              <w:rPr>
+                <w:rFonts w:ascii="Arial" w:hAnsi="Arial"/>
+                <w:sz w:val="16"/>
+              </w:rPr>
+              <w:t>”</w:t>
+            </w:r>
           </w:p>
         </w:tc>
         <w:tc>
@@ -10431,20 +10154,17 @@
           <w:p>
             <w:pPr>
               <w:rPr>
-                <w:ins w:id="110" w:author="Augustin, Jourdain M" w:date="2015-04-15T15:16:00Z"/>
-                <w:rFonts w:ascii="Arial" w:hAnsi="Arial"/>
-                <w:sz w:val="16"/>
-              </w:rPr>
-            </w:pPr>
-            <w:ins w:id="111" w:author="Augustin, Jourdain M" w:date="2015-04-15T15:16:00Z">
-              <w:r>
-                <w:rPr>
-                  <w:rFonts w:ascii="Arial" w:hAnsi="Arial"/>
-                  <w:sz w:val="16"/>
-                </w:rPr>
-                <w:t>N/A</w:t>
-              </w:r>
-            </w:ins>
+                <w:rFonts w:ascii="Arial" w:hAnsi="Arial"/>
+                <w:sz w:val="16"/>
+              </w:rPr>
+            </w:pPr>
+            <w:r>
+              <w:rPr>
+                <w:rFonts w:ascii="Arial" w:hAnsi="Arial"/>
+                <w:sz w:val="16"/>
+              </w:rPr>
+              <w:t>N/A</w:t>
+            </w:r>
           </w:p>
         </w:tc>
       </w:tr>
@@ -10579,9 +10299,6 @@
         </w:tc>
       </w:tr>
       <w:tr>
-        <w:trPr>
-          <w:ins w:id="112" w:author="Augustin, Jourdain M" w:date="2015-04-15T15:15:00Z"/>
-        </w:trPr>
         <w:tc>
           <w:tcPr>
             <w:tcW w:w="14040" w:type="dxa"/>
@@ -10595,7 +10312,6 @@
           <w:p>
             <w:pPr>
               <w:rPr>
-                <w:ins w:id="113" w:author="Augustin, Jourdain M" w:date="2015-04-15T15:15:00Z"/>
                 <w:rFonts w:ascii="Arial" w:hAnsi="Arial"/>
                 <w:sz w:val="16"/>
               </w:rPr>
@@ -10604,9 +10320,6 @@
         </w:tc>
       </w:tr>
       <w:tr>
-        <w:trPr>
-          <w:ins w:id="114" w:author="Augustin, Jourdain M" w:date="2015-04-15T15:18:00Z"/>
-        </w:trPr>
         <w:tc>
           <w:tcPr>
             <w:tcW w:w="14040" w:type="dxa"/>
@@ -10620,27 +10333,21 @@
           <w:p>
             <w:pPr>
               <w:rPr>
-                <w:ins w:id="115" w:author="Augustin, Jourdain M" w:date="2015-04-15T15:18:00Z"/>
-                <w:rFonts w:ascii="Arial" w:hAnsi="Arial"/>
-                <w:sz w:val="16"/>
-              </w:rPr>
-            </w:pPr>
-            <w:ins w:id="116" w:author="Augustin, Jourdain M" w:date="2015-04-15T15:18:00Z">
-              <w:r>
-                <w:rPr>
-                  <w:rFonts w:ascii="Arial" w:hAnsi="Arial"/>
-                  <w:sz w:val="16"/>
-                </w:rPr>
-                <w:t>Display the following if module selected includes behavior question</w:t>
-              </w:r>
-            </w:ins>
+                <w:rFonts w:ascii="Arial" w:hAnsi="Arial"/>
+                <w:sz w:val="16"/>
+              </w:rPr>
+            </w:pPr>
+            <w:r>
+              <w:rPr>
+                <w:rFonts w:ascii="Arial" w:hAnsi="Arial"/>
+                <w:sz w:val="16"/>
+              </w:rPr>
+              <w:t>Display the following if module selected includes behavior question</w:t>
+            </w:r>
           </w:p>
         </w:tc>
       </w:tr>
       <w:tr>
-        <w:trPr>
-          <w:ins w:id="117" w:author="Augustin, Jourdain M" w:date="2015-04-15T15:18:00Z"/>
-        </w:trPr>
         <w:tc>
           <w:tcPr>
             <w:tcW w:w="960" w:type="dxa"/>
@@ -10652,20 +10359,17 @@
           <w:p>
             <w:pPr>
               <w:rPr>
-                <w:ins w:id="118" w:author="Augustin, Jourdain M" w:date="2015-04-15T15:18:00Z"/>
-                <w:rFonts w:ascii="Arial" w:hAnsi="Arial"/>
-                <w:sz w:val="16"/>
-              </w:rPr>
-            </w:pPr>
-            <w:ins w:id="119" w:author="Augustin, Jourdain M" w:date="2015-04-15T15:18:00Z">
-              <w:r>
-                <w:rPr>
-                  <w:rFonts w:ascii="Arial" w:hAnsi="Arial"/>
-                  <w:sz w:val="16"/>
-                </w:rPr>
-                <w:t>Text</w:t>
-              </w:r>
-            </w:ins>
+                <w:rFonts w:ascii="Arial" w:hAnsi="Arial"/>
+                <w:sz w:val="16"/>
+              </w:rPr>
+            </w:pPr>
+            <w:r>
+              <w:rPr>
+                <w:rFonts w:ascii="Arial" w:hAnsi="Arial"/>
+                <w:sz w:val="16"/>
+              </w:rPr>
+              <w:t>Text</w:t>
+            </w:r>
           </w:p>
         </w:tc>
         <w:tc>
@@ -10680,18 +10384,15 @@
             <w:pPr>
               <w:pStyle w:val="Tabletext"/>
               <w:rPr>
-                <w:ins w:id="120" w:author="Augustin, Jourdain M" w:date="2015-04-15T15:18:00Z"/>
-                <w:rFonts w:ascii="Arial" w:hAnsi="Arial"/>
-              </w:rPr>
-            </w:pPr>
-            <w:ins w:id="121" w:author="Augustin, Jourdain M" w:date="2015-04-15T15:18:00Z">
-              <w:r>
-                <w:rPr>
-                  <w:rFonts w:ascii="Arial" w:hAnsi="Arial"/>
-                </w:rPr>
-                <w:t>AB-12</w:t>
-              </w:r>
-            </w:ins>
+                <w:rFonts w:ascii="Arial" w:hAnsi="Arial"/>
+              </w:rPr>
+            </w:pPr>
+            <w:r>
+              <w:rPr>
+                <w:rFonts w:ascii="Arial" w:hAnsi="Arial"/>
+              </w:rPr>
+              <w:t>AB-12</w:t>
+            </w:r>
           </w:p>
         </w:tc>
         <w:tc>
@@ -10705,20 +10406,17 @@
           <w:p>
             <w:pPr>
               <w:rPr>
-                <w:ins w:id="122" w:author="Augustin, Jourdain M" w:date="2015-04-15T15:18:00Z"/>
-                <w:rFonts w:ascii="Arial" w:hAnsi="Arial"/>
-                <w:sz w:val="16"/>
-              </w:rPr>
-            </w:pPr>
-            <w:ins w:id="123" w:author="Augustin, Jourdain M" w:date="2015-04-15T15:18:00Z">
-              <w:r>
-                <w:rPr>
-                  <w:rFonts w:ascii="Arial" w:hAnsi="Arial"/>
-                  <w:sz w:val="16"/>
-                </w:rPr>
-                <w:t xml:space="preserve"> #.</w:t>
-              </w:r>
-            </w:ins>
+                <w:rFonts w:ascii="Arial" w:hAnsi="Arial"/>
+                <w:sz w:val="16"/>
+              </w:rPr>
+            </w:pPr>
+            <w:r>
+              <w:rPr>
+                <w:rFonts w:ascii="Arial" w:hAnsi="Arial"/>
+                <w:sz w:val="16"/>
+              </w:rPr>
+              <w:t xml:space="preserve"> #.</w:t>
+            </w:r>
           </w:p>
         </w:tc>
         <w:tc>
@@ -10732,20 +10430,17 @@
           <w:p>
             <w:pPr>
               <w:rPr>
-                <w:ins w:id="124" w:author="Augustin, Jourdain M" w:date="2015-04-15T15:18:00Z"/>
-                <w:rFonts w:ascii="Arial" w:hAnsi="Arial"/>
-                <w:sz w:val="16"/>
-              </w:rPr>
-            </w:pPr>
-            <w:ins w:id="125" w:author="Augustin, Jourdain M" w:date="2015-04-15T15:18:00Z">
-              <w:r>
-                <w:rPr>
-                  <w:rFonts w:ascii="Arial" w:hAnsi="Arial"/>
-                  <w:sz w:val="16"/>
-                </w:rPr>
-                <w:t>Dynamic question number</w:t>
-              </w:r>
-            </w:ins>
+                <w:rFonts w:ascii="Arial" w:hAnsi="Arial"/>
+                <w:sz w:val="16"/>
+              </w:rPr>
+            </w:pPr>
+            <w:r>
+              <w:rPr>
+                <w:rFonts w:ascii="Arial" w:hAnsi="Arial"/>
+                <w:sz w:val="16"/>
+              </w:rPr>
+              <w:t>Dynamic question number</w:t>
+            </w:r>
           </w:p>
         </w:tc>
         <w:tc>
@@ -10759,27 +10454,21 @@
           <w:p>
             <w:pPr>
               <w:rPr>
-                <w:ins w:id="126" w:author="Augustin, Jourdain M" w:date="2015-04-15T15:18:00Z"/>
-                <w:rFonts w:ascii="Arial" w:hAnsi="Arial"/>
-                <w:sz w:val="16"/>
-              </w:rPr>
-            </w:pPr>
-            <w:ins w:id="127" w:author="Augustin, Jourdain M" w:date="2015-04-15T15:18:00Z">
-              <w:r>
-                <w:rPr>
-                  <w:rFonts w:ascii="Arial" w:hAnsi="Arial"/>
-                  <w:sz w:val="16"/>
-                </w:rPr>
-                <w:t>N/A</w:t>
-              </w:r>
-            </w:ins>
+                <w:rFonts w:ascii="Arial" w:hAnsi="Arial"/>
+                <w:sz w:val="16"/>
+              </w:rPr>
+            </w:pPr>
+            <w:r>
+              <w:rPr>
+                <w:rFonts w:ascii="Arial" w:hAnsi="Arial"/>
+                <w:sz w:val="16"/>
+              </w:rPr>
+              <w:t>N/A</w:t>
+            </w:r>
           </w:p>
         </w:tc>
       </w:tr>
       <w:tr>
-        <w:trPr>
-          <w:ins w:id="128" w:author="Augustin, Jourdain M" w:date="2015-04-15T15:18:00Z"/>
-        </w:trPr>
         <w:tc>
           <w:tcPr>
             <w:tcW w:w="960" w:type="dxa"/>
@@ -10791,20 +10480,17 @@
           <w:p>
             <w:pPr>
               <w:rPr>
-                <w:ins w:id="129" w:author="Augustin, Jourdain M" w:date="2015-04-15T15:18:00Z"/>
-                <w:rFonts w:ascii="Arial" w:hAnsi="Arial"/>
-                <w:sz w:val="16"/>
-              </w:rPr>
-            </w:pPr>
-            <w:ins w:id="130" w:author="Augustin, Jourdain M" w:date="2015-04-15T15:18:00Z">
-              <w:r>
-                <w:rPr>
-                  <w:rFonts w:ascii="Arial" w:hAnsi="Arial"/>
-                  <w:sz w:val="16"/>
-                </w:rPr>
-                <w:t>Text</w:t>
-              </w:r>
-            </w:ins>
+                <w:rFonts w:ascii="Arial" w:hAnsi="Arial"/>
+                <w:sz w:val="16"/>
+              </w:rPr>
+            </w:pPr>
+            <w:r>
+              <w:rPr>
+                <w:rFonts w:ascii="Arial" w:hAnsi="Arial"/>
+                <w:sz w:val="16"/>
+              </w:rPr>
+              <w:t>Text</w:t>
+            </w:r>
           </w:p>
         </w:tc>
         <w:tc>
@@ -10819,18 +10505,15 @@
             <w:pPr>
               <w:pStyle w:val="Tabletext"/>
               <w:rPr>
-                <w:ins w:id="131" w:author="Augustin, Jourdain M" w:date="2015-04-15T15:18:00Z"/>
-                <w:rFonts w:ascii="Arial" w:hAnsi="Arial"/>
-              </w:rPr>
-            </w:pPr>
-            <w:ins w:id="132" w:author="Augustin, Jourdain M" w:date="2015-04-15T15:18:00Z">
-              <w:r>
-                <w:rPr>
-                  <w:rFonts w:ascii="Arial" w:hAnsi="Arial"/>
-                </w:rPr>
-                <w:t>AB-12</w:t>
-              </w:r>
-            </w:ins>
+                <w:rFonts w:ascii="Arial" w:hAnsi="Arial"/>
+              </w:rPr>
+            </w:pPr>
+            <w:r>
+              <w:rPr>
+                <w:rFonts w:ascii="Arial" w:hAnsi="Arial"/>
+              </w:rPr>
+              <w:t>AB-12</w:t>
+            </w:r>
           </w:p>
         </w:tc>
         <w:tc>
@@ -10844,20 +10527,17 @@
           <w:p>
             <w:pPr>
               <w:rPr>
-                <w:ins w:id="133" w:author="Augustin, Jourdain M" w:date="2015-04-15T15:18:00Z"/>
-                <w:rFonts w:ascii="Arial" w:hAnsi="Arial"/>
-                <w:sz w:val="16"/>
-              </w:rPr>
-            </w:pPr>
-            <w:ins w:id="134" w:author="Augustin, Jourdain M" w:date="2015-04-15T15:18:00Z">
-              <w:r>
-                <w:rPr>
-                  <w:rFonts w:ascii="Arial" w:hAnsi="Arial"/>
-                  <w:sz w:val="16"/>
-                </w:rPr>
-                <w:t>Select the appropriate behavior for this coaching:*</w:t>
-              </w:r>
-            </w:ins>
+                <w:rFonts w:ascii="Arial" w:hAnsi="Arial"/>
+                <w:sz w:val="16"/>
+              </w:rPr>
+            </w:pPr>
+            <w:r>
+              <w:rPr>
+                <w:rFonts w:ascii="Arial" w:hAnsi="Arial"/>
+                <w:sz w:val="16"/>
+              </w:rPr>
+              <w:t>Select the appropriate behavior for this coaching:*</w:t>
+            </w:r>
           </w:p>
         </w:tc>
         <w:tc>
@@ -10871,7 +10551,6 @@
           <w:p>
             <w:pPr>
               <w:rPr>
-                <w:ins w:id="135" w:author="Augustin, Jourdain M" w:date="2015-04-15T15:18:00Z"/>
                 <w:rFonts w:ascii="Arial" w:hAnsi="Arial"/>
                 <w:sz w:val="16"/>
               </w:rPr>
@@ -10889,27 +10568,21 @@
           <w:p>
             <w:pPr>
               <w:rPr>
-                <w:ins w:id="136" w:author="Augustin, Jourdain M" w:date="2015-04-15T15:18:00Z"/>
-                <w:rFonts w:ascii="Arial" w:hAnsi="Arial"/>
-                <w:sz w:val="16"/>
-              </w:rPr>
-            </w:pPr>
-            <w:ins w:id="137" w:author="Augustin, Jourdain M" w:date="2015-04-15T15:18:00Z">
-              <w:r>
-                <w:rPr>
-                  <w:rFonts w:ascii="Arial" w:hAnsi="Arial"/>
-                  <w:sz w:val="16"/>
-                </w:rPr>
-                <w:t>N/A</w:t>
-              </w:r>
-            </w:ins>
+                <w:rFonts w:ascii="Arial" w:hAnsi="Arial"/>
+                <w:sz w:val="16"/>
+              </w:rPr>
+            </w:pPr>
+            <w:r>
+              <w:rPr>
+                <w:rFonts w:ascii="Arial" w:hAnsi="Arial"/>
+                <w:sz w:val="16"/>
+              </w:rPr>
+              <w:t>N/A</w:t>
+            </w:r>
           </w:p>
         </w:tc>
       </w:tr>
       <w:tr>
-        <w:trPr>
-          <w:ins w:id="138" w:author="Augustin, Jourdain M" w:date="2015-04-15T15:18:00Z"/>
-        </w:trPr>
         <w:tc>
           <w:tcPr>
             <w:tcW w:w="960" w:type="dxa"/>
@@ -10921,20 +10594,17 @@
           <w:p>
             <w:pPr>
               <w:rPr>
-                <w:ins w:id="139" w:author="Augustin, Jourdain M" w:date="2015-04-15T15:18:00Z"/>
-                <w:rFonts w:ascii="Arial" w:hAnsi="Arial"/>
-                <w:sz w:val="16"/>
-              </w:rPr>
-            </w:pPr>
-            <w:ins w:id="140" w:author="Augustin, Jourdain M" w:date="2015-04-15T15:18:00Z">
-              <w:r>
-                <w:rPr>
-                  <w:rFonts w:ascii="Arial" w:hAnsi="Arial"/>
-                  <w:sz w:val="16"/>
-                </w:rPr>
-                <w:t>Text</w:t>
-              </w:r>
-            </w:ins>
+                <w:rFonts w:ascii="Arial" w:hAnsi="Arial"/>
+                <w:sz w:val="16"/>
+              </w:rPr>
+            </w:pPr>
+            <w:r>
+              <w:rPr>
+                <w:rFonts w:ascii="Arial" w:hAnsi="Arial"/>
+                <w:sz w:val="16"/>
+              </w:rPr>
+              <w:t>Text</w:t>
+            </w:r>
           </w:p>
         </w:tc>
         <w:tc>
@@ -10949,18 +10619,15 @@
             <w:pPr>
               <w:pStyle w:val="Tabletext"/>
               <w:rPr>
-                <w:ins w:id="141" w:author="Augustin, Jourdain M" w:date="2015-04-15T15:18:00Z"/>
-                <w:rFonts w:ascii="Arial" w:hAnsi="Arial"/>
-              </w:rPr>
-            </w:pPr>
-            <w:ins w:id="142" w:author="Augustin, Jourdain M" w:date="2015-04-15T15:18:00Z">
-              <w:r>
-                <w:rPr>
-                  <w:rFonts w:ascii="Arial" w:hAnsi="Arial"/>
-                </w:rPr>
-                <w:t>AB-12</w:t>
-              </w:r>
-            </w:ins>
+                <w:rFonts w:ascii="Arial" w:hAnsi="Arial"/>
+              </w:rPr>
+            </w:pPr>
+            <w:r>
+              <w:rPr>
+                <w:rFonts w:ascii="Arial" w:hAnsi="Arial"/>
+              </w:rPr>
+              <w:t>AB-12</w:t>
+            </w:r>
           </w:p>
         </w:tc>
         <w:tc>
@@ -10974,34 +10641,31 @@
           <w:p>
             <w:pPr>
               <w:rPr>
-                <w:ins w:id="143" w:author="Augustin, Jourdain M" w:date="2015-04-15T15:18:00Z"/>
-                <w:rFonts w:ascii="Arial" w:hAnsi="Arial"/>
-                <w:sz w:val="16"/>
-              </w:rPr>
-            </w:pPr>
-            <w:ins w:id="144" w:author="Augustin, Jourdain M" w:date="2015-04-15T15:18:00Z">
-              <w:r>
-                <w:rPr>
-                  <w:rFonts w:ascii="Arial" w:hAnsi="Arial"/>
-                  <w:sz w:val="16"/>
-                </w:rPr>
-                <w:t>Validate behavior</w:t>
-              </w:r>
-              <w:r>
-                <w:rPr>
-                  <w:rFonts w:ascii="Arial" w:hAnsi="Arial"/>
-                  <w:sz w:val="16"/>
-                </w:rPr>
-                <w:t xml:space="preserve"> </w:t>
-              </w:r>
-              <w:r>
-                <w:rPr>
-                  <w:rFonts w:ascii="Arial" w:hAnsi="Arial"/>
-                  <w:sz w:val="16"/>
-                </w:rPr>
-                <w:t>was selected in the dropdown.</w:t>
-              </w:r>
-            </w:ins>
+                <w:rFonts w:ascii="Arial" w:hAnsi="Arial"/>
+                <w:sz w:val="16"/>
+              </w:rPr>
+            </w:pPr>
+            <w:r>
+              <w:rPr>
+                <w:rFonts w:ascii="Arial" w:hAnsi="Arial"/>
+                <w:sz w:val="16"/>
+              </w:rPr>
+              <w:t>Validate behavior</w:t>
+            </w:r>
+            <w:r>
+              <w:rPr>
+                <w:rFonts w:ascii="Arial" w:hAnsi="Arial"/>
+                <w:sz w:val="16"/>
+              </w:rPr>
+              <w:t xml:space="preserve"> </w:t>
+            </w:r>
+            <w:r>
+              <w:rPr>
+                <w:rFonts w:ascii="Arial" w:hAnsi="Arial"/>
+                <w:sz w:val="16"/>
+              </w:rPr>
+              <w:t>was selected in the dropdown.</w:t>
+            </w:r>
           </w:p>
         </w:tc>
         <w:tc>
@@ -11015,66 +10679,60 @@
           <w:p>
             <w:pPr>
               <w:rPr>
-                <w:ins w:id="145" w:author="Augustin, Jourdain M" w:date="2015-04-15T15:18:00Z"/>
-                <w:rFonts w:ascii="Arial" w:hAnsi="Arial"/>
-                <w:sz w:val="16"/>
-              </w:rPr>
-            </w:pPr>
-            <w:ins w:id="146" w:author="Augustin, Jourdain M" w:date="2015-04-15T15:18:00Z">
-              <w:r>
-                <w:rPr>
-                  <w:rFonts w:ascii="Arial" w:hAnsi="Arial"/>
-                  <w:sz w:val="16"/>
-                </w:rPr>
-                <w:t>When no behavior is selected, display the message:</w:t>
-              </w:r>
-            </w:ins>
-          </w:p>
-          <w:p>
-            <w:pPr>
-              <w:rPr>
-                <w:ins w:id="147" w:author="Augustin, Jourdain M" w:date="2015-04-15T15:18:00Z"/>
-                <w:rFonts w:ascii="Arial" w:hAnsi="Arial"/>
-                <w:sz w:val="16"/>
-              </w:rPr>
-            </w:pPr>
-            <w:ins w:id="148" w:author="Augustin, Jourdain M" w:date="2015-04-15T15:18:00Z">
-              <w:r>
-                <w:rPr>
-                  <w:rFonts w:ascii="Arial" w:hAnsi="Arial"/>
-                  <w:sz w:val="16"/>
-                </w:rPr>
-                <w:t>“</w:t>
-              </w:r>
-              <w:r>
-                <w:rPr>
-                  <w:rFonts w:ascii="Arial" w:hAnsi="Arial"/>
-                  <w:sz w:val="16"/>
-                </w:rPr>
-                <w:t xml:space="preserve">Select a </w:t>
-              </w:r>
-              <w:r>
-                <w:rPr>
-                  <w:rFonts w:ascii="Arial" w:hAnsi="Arial"/>
-                  <w:sz w:val="16"/>
-                </w:rPr>
-                <w:t>behavior option</w:t>
-              </w:r>
-              <w:r>
-                <w:rPr>
-                  <w:rFonts w:ascii="Arial" w:hAnsi="Arial"/>
-                  <w:sz w:val="16"/>
-                </w:rPr>
-                <w:t>.</w:t>
-              </w:r>
-              <w:r>
-                <w:rPr>
-                  <w:rFonts w:ascii="Arial" w:hAnsi="Arial"/>
-                  <w:sz w:val="16"/>
-                </w:rPr>
-                <w:t>”</w:t>
-              </w:r>
-            </w:ins>
+                <w:rFonts w:ascii="Arial" w:hAnsi="Arial"/>
+                <w:sz w:val="16"/>
+              </w:rPr>
+            </w:pPr>
+            <w:r>
+              <w:rPr>
+                <w:rFonts w:ascii="Arial" w:hAnsi="Arial"/>
+                <w:sz w:val="16"/>
+              </w:rPr>
+              <w:t>When no behavior is selected, display the message:</w:t>
+            </w:r>
+          </w:p>
+          <w:p>
+            <w:pPr>
+              <w:rPr>
+                <w:rFonts w:ascii="Arial" w:hAnsi="Arial"/>
+                <w:sz w:val="16"/>
+              </w:rPr>
+            </w:pPr>
+            <w:r>
+              <w:rPr>
+                <w:rFonts w:ascii="Arial" w:hAnsi="Arial"/>
+                <w:sz w:val="16"/>
+              </w:rPr>
+              <w:t>“</w:t>
+            </w:r>
+            <w:r>
+              <w:rPr>
+                <w:rFonts w:ascii="Arial" w:hAnsi="Arial"/>
+                <w:sz w:val="16"/>
+              </w:rPr>
+              <w:t xml:space="preserve">Select a </w:t>
+            </w:r>
+            <w:r>
+              <w:rPr>
+                <w:rFonts w:ascii="Arial" w:hAnsi="Arial"/>
+                <w:sz w:val="16"/>
+              </w:rPr>
+              <w:t>behavior option</w:t>
+            </w:r>
+            <w:r>
+              <w:rPr>
+                <w:rFonts w:ascii="Arial" w:hAnsi="Arial"/>
+                <w:sz w:val="16"/>
+              </w:rPr>
+              <w:t>.</w:t>
+            </w:r>
+            <w:r>
+              <w:rPr>
+                <w:rFonts w:ascii="Arial" w:hAnsi="Arial"/>
+                <w:sz w:val="16"/>
+              </w:rPr>
+              <w:t>”</w:t>
+            </w:r>
           </w:p>
         </w:tc>
         <w:tc>
@@ -11088,27 +10746,21 @@
           <w:p>
             <w:pPr>
               <w:rPr>
-                <w:ins w:id="149" w:author="Augustin, Jourdain M" w:date="2015-04-15T15:18:00Z"/>
-                <w:rFonts w:ascii="Arial" w:hAnsi="Arial"/>
-                <w:sz w:val="16"/>
-              </w:rPr>
-            </w:pPr>
-            <w:ins w:id="150" w:author="Augustin, Jourdain M" w:date="2015-04-15T15:18:00Z">
-              <w:r>
-                <w:rPr>
-                  <w:rFonts w:ascii="Arial" w:hAnsi="Arial"/>
-                  <w:sz w:val="16"/>
-                </w:rPr>
-                <w:t>N/A</w:t>
-              </w:r>
-            </w:ins>
+                <w:rFonts w:ascii="Arial" w:hAnsi="Arial"/>
+                <w:sz w:val="16"/>
+              </w:rPr>
+            </w:pPr>
+            <w:r>
+              <w:rPr>
+                <w:rFonts w:ascii="Arial" w:hAnsi="Arial"/>
+                <w:sz w:val="16"/>
+              </w:rPr>
+              <w:t>N/A</w:t>
+            </w:r>
           </w:p>
         </w:tc>
       </w:tr>
       <w:tr>
-        <w:trPr>
-          <w:ins w:id="151" w:author="Augustin, Jourdain M" w:date="2015-04-15T15:18:00Z"/>
-        </w:trPr>
         <w:tc>
           <w:tcPr>
             <w:tcW w:w="960" w:type="dxa"/>
@@ -11120,20 +10772,17 @@
           <w:p>
             <w:pPr>
               <w:rPr>
-                <w:ins w:id="152" w:author="Augustin, Jourdain M" w:date="2015-04-15T15:18:00Z"/>
-                <w:rFonts w:ascii="Arial" w:hAnsi="Arial"/>
-                <w:sz w:val="16"/>
-              </w:rPr>
-            </w:pPr>
-            <w:ins w:id="153" w:author="Augustin, Jourdain M" w:date="2015-04-15T15:18:00Z">
-              <w:r>
-                <w:rPr>
-                  <w:rFonts w:ascii="Arial" w:hAnsi="Arial"/>
-                  <w:sz w:val="16"/>
-                </w:rPr>
-                <w:t>Dropdown</w:t>
-              </w:r>
-            </w:ins>
+                <w:rFonts w:ascii="Arial" w:hAnsi="Arial"/>
+                <w:sz w:val="16"/>
+              </w:rPr>
+            </w:pPr>
+            <w:r>
+              <w:rPr>
+                <w:rFonts w:ascii="Arial" w:hAnsi="Arial"/>
+                <w:sz w:val="16"/>
+              </w:rPr>
+              <w:t>Dropdown</w:t>
+            </w:r>
           </w:p>
         </w:tc>
         <w:tc>
@@ -11148,18 +10797,15 @@
             <w:pPr>
               <w:pStyle w:val="Tabletext"/>
               <w:rPr>
-                <w:ins w:id="154" w:author="Augustin, Jourdain M" w:date="2015-04-15T15:18:00Z"/>
-                <w:rFonts w:ascii="Arial" w:hAnsi="Arial"/>
-              </w:rPr>
-            </w:pPr>
-            <w:ins w:id="155" w:author="Augustin, Jourdain M" w:date="2015-04-15T15:18:00Z">
-              <w:r>
-                <w:rPr>
-                  <w:rFonts w:ascii="Arial" w:hAnsi="Arial"/>
-                </w:rPr>
-                <w:t>AB-12</w:t>
-              </w:r>
-            </w:ins>
+                <w:rFonts w:ascii="Arial" w:hAnsi="Arial"/>
+              </w:rPr>
+            </w:pPr>
+            <w:r>
+              <w:rPr>
+                <w:rFonts w:ascii="Arial" w:hAnsi="Arial"/>
+              </w:rPr>
+              <w:t>AB-12</w:t>
+            </w:r>
           </w:p>
         </w:tc>
         <w:tc>
@@ -11173,20 +10819,17 @@
           <w:p>
             <w:pPr>
               <w:rPr>
-                <w:ins w:id="156" w:author="Augustin, Jourdain M" w:date="2015-04-15T15:18:00Z"/>
-                <w:rFonts w:ascii="Arial" w:hAnsi="Arial"/>
-                <w:sz w:val="16"/>
-              </w:rPr>
-            </w:pPr>
-            <w:ins w:id="157" w:author="Augustin, Jourdain M" w:date="2015-04-15T15:18:00Z">
-              <w:r>
-                <w:rPr>
-                  <w:rFonts w:ascii="Arial" w:hAnsi="Arial"/>
-                  <w:sz w:val="16"/>
-                </w:rPr>
-                <w:t>List of behavior options based on module</w:t>
-              </w:r>
-            </w:ins>
+                <w:rFonts w:ascii="Arial" w:hAnsi="Arial"/>
+                <w:sz w:val="16"/>
+              </w:rPr>
+            </w:pPr>
+            <w:r>
+              <w:rPr>
+                <w:rFonts w:ascii="Arial" w:hAnsi="Arial"/>
+                <w:sz w:val="16"/>
+              </w:rPr>
+              <w:t>List of behavior options based on module</w:t>
+            </w:r>
           </w:p>
         </w:tc>
         <w:tc>
@@ -11200,30 +10843,25 @@
           <w:p>
             <w:pPr>
               <w:rPr>
-                <w:ins w:id="158" w:author="Augustin, Jourdain M" w:date="2015-04-15T15:18:00Z"/>
                 <w:rFonts w:ascii="Arial" w:hAnsi="Arial"/>
                 <w:sz w:val="16"/>
               </w:rPr>
             </w:pPr>
             <w:proofErr w:type="spellStart"/>
-            <w:ins w:id="159" w:author="Augustin, Jourdain M" w:date="2015-04-15T15:18:00Z">
-              <w:r>
-                <w:rPr>
-                  <w:rFonts w:ascii="Arial" w:hAnsi="Arial"/>
-                  <w:sz w:val="16"/>
-                </w:rPr>
-                <w:t>EC.</w:t>
-              </w:r>
-            </w:ins>
-            <w:ins w:id="160" w:author="Augustin, Jourdain M" w:date="2015-04-15T15:19:00Z">
-              <w:r>
-                <w:rPr>
-                  <w:rFonts w:ascii="Arial" w:hAnsi="Arial"/>
-                  <w:sz w:val="16"/>
-                </w:rPr>
-                <w:t>sp_Select_Behaviors</w:t>
-              </w:r>
-            </w:ins>
+            <w:r>
+              <w:rPr>
+                <w:rFonts w:ascii="Arial" w:hAnsi="Arial"/>
+                <w:sz w:val="16"/>
+              </w:rPr>
+              <w:t>EC.</w:t>
+            </w:r>
+            <w:r>
+              <w:rPr>
+                <w:rFonts w:ascii="Arial" w:hAnsi="Arial"/>
+                <w:sz w:val="16"/>
+              </w:rPr>
+              <w:t>sp_Select_Behaviors</w:t>
+            </w:r>
             <w:proofErr w:type="spellEnd"/>
           </w:p>
         </w:tc>
@@ -11238,27 +10876,21 @@
           <w:p>
             <w:pPr>
               <w:rPr>
-                <w:ins w:id="161" w:author="Augustin, Jourdain M" w:date="2015-04-15T15:18:00Z"/>
-                <w:rFonts w:ascii="Arial" w:hAnsi="Arial"/>
-                <w:sz w:val="16"/>
-              </w:rPr>
-            </w:pPr>
-            <w:ins w:id="162" w:author="Augustin, Jourdain M" w:date="2015-04-15T15:18:00Z">
-              <w:r>
-                <w:rPr>
-                  <w:rFonts w:ascii="Arial" w:hAnsi="Arial"/>
-                  <w:sz w:val="16"/>
-                </w:rPr>
-                <w:t>N/A</w:t>
-              </w:r>
-            </w:ins>
+                <w:rFonts w:ascii="Arial" w:hAnsi="Arial"/>
+                <w:sz w:val="16"/>
+              </w:rPr>
+            </w:pPr>
+            <w:r>
+              <w:rPr>
+                <w:rFonts w:ascii="Arial" w:hAnsi="Arial"/>
+                <w:sz w:val="16"/>
+              </w:rPr>
+              <w:t>N/A</w:t>
+            </w:r>
           </w:p>
         </w:tc>
       </w:tr>
       <w:tr>
-        <w:trPr>
-          <w:ins w:id="163" w:author="Augustin, Jourdain M" w:date="2015-04-15T15:18:00Z"/>
-        </w:trPr>
         <w:tc>
           <w:tcPr>
             <w:tcW w:w="14040" w:type="dxa"/>
@@ -11272,7 +10904,6 @@
           <w:p>
             <w:pPr>
               <w:rPr>
-                <w:ins w:id="164" w:author="Augustin, Jourdain M" w:date="2015-04-15T15:18:00Z"/>
                 <w:rFonts w:ascii="Arial" w:hAnsi="Arial"/>
                 <w:sz w:val="16"/>
               </w:rPr>
@@ -11422,6 +11053,7 @@
                 <w:rFonts w:ascii="Arial" w:hAnsi="Arial"/>
                 <w:sz w:val="16"/>
               </w:rPr>
+              <w:lastRenderedPageBreak/>
               <w:t>Text</w:t>
             </w:r>
           </w:p>
@@ -11543,7 +11175,6 @@
                 <w:rFonts w:ascii="Arial" w:hAnsi="Arial"/>
                 <w:sz w:val="16"/>
               </w:rPr>
-              <w:lastRenderedPageBreak/>
               <w:t>Radio</w:t>
             </w:r>
           </w:p>
@@ -14345,6 +13976,7 @@
                 <w:rFonts w:ascii="Arial" w:hAnsi="Arial"/>
                 <w:sz w:val="16"/>
               </w:rPr>
+              <w:lastRenderedPageBreak/>
               <w:t>Display the following when delivery selected is “</w:t>
             </w:r>
             <w:r>
@@ -14399,7 +14031,6 @@
                 <w:rFonts w:ascii="Arial" w:hAnsi="Arial"/>
                 <w:sz w:val="16"/>
               </w:rPr>
-              <w:lastRenderedPageBreak/>
               <w:t>Text</w:t>
             </w:r>
           </w:p>
@@ -17296,6 +16927,7 @@
                 <w:rFonts w:ascii="Arial" w:hAnsi="Arial"/>
                 <w:sz w:val="16"/>
               </w:rPr>
+              <w:lastRenderedPageBreak/>
               <w:t>Text</w:t>
             </w:r>
           </w:p>
@@ -17423,7 +17055,6 @@
                 <w:rFonts w:ascii="Arial" w:hAnsi="Arial"/>
                 <w:sz w:val="16"/>
               </w:rPr>
-              <w:lastRenderedPageBreak/>
               <w:t>Text</w:t>
             </w:r>
           </w:p>
@@ -20519,6 +20150,7 @@
                 <w:rFonts w:ascii="Arial" w:hAnsi="Arial"/>
                 <w:sz w:val="16"/>
               </w:rPr>
+              <w:lastRenderedPageBreak/>
               <w:t>Text</w:t>
             </w:r>
           </w:p>
@@ -22261,7 +21893,7 @@
       <mc:AlternateContent>
         <mc:Choice Requires="wps">
           <w:drawing>
-            <wp:anchor distT="0" distB="0" distL="114300" distR="114300" simplePos="0" relativeHeight="251659264" behindDoc="0" locked="0" layoutInCell="0" allowOverlap="1" wp14:anchorId="4564D389" wp14:editId="481407A2">
+            <wp:anchor distT="0" distB="0" distL="114300" distR="114300" simplePos="0" relativeHeight="251659264" behindDoc="0" locked="0" layoutInCell="0" allowOverlap="1" wp14:anchorId="4BFC85E0" wp14:editId="31A8C428">
               <wp:simplePos x="0" y="0"/>
               <wp:positionH relativeFrom="column">
                 <wp:posOffset>-45720</wp:posOffset>
@@ -22489,26 +22121,14 @@
       </w:rPr>
       <w:fldChar w:fldCharType="separate"/>
     </w:r>
-    <w:ins w:id="165" w:author="Huang, Lili" w:date="2015-05-05T08:06:00Z">
-      <w:r>
-        <w:rPr>
-          <w:rFonts w:ascii="Arial" w:hAnsi="Arial"/>
-          <w:noProof/>
-          <w:sz w:val="18"/>
-        </w:rPr>
-        <w:t>05/05/15</w:t>
-      </w:r>
-    </w:ins>
-    <w:del w:id="166" w:author="Huang, Lili" w:date="2015-05-04T14:50:00Z">
-      <w:r>
-        <w:rPr>
-          <w:rFonts w:ascii="Arial" w:hAnsi="Arial"/>
-          <w:noProof/>
-          <w:sz w:val="18"/>
-        </w:rPr>
-        <w:delText>04/15/15</w:delText>
-      </w:r>
-    </w:del>
+    <w:r>
+      <w:rPr>
+        <w:rFonts w:ascii="Arial" w:hAnsi="Arial"/>
+        <w:noProof/>
+        <w:sz w:val="18"/>
+      </w:rPr>
+      <w:t>05/07/15</w:t>
+    </w:r>
     <w:r>
       <w:rPr>
         <w:rFonts w:ascii="Arial" w:hAnsi="Arial"/>
@@ -22596,7 +22216,7 @@
         <w:noProof/>
         <w:sz w:val="18"/>
       </w:rPr>
-      <w:t>13</w:t>
+      <w:t>4</w:t>
     </w:r>
     <w:r>
       <w:rPr>

</xml_diff>

<commit_message>
TFS 974 - Add Warning Section to All eCoaching Modules.
git-tfs-id: [https://tfs.omnicloud.local/tfs/cco%20program/]$/eCoaching_V2;C33369
</commit_message>
<xml_diff>
--- a/Design/eCoaching_Submission_DDD.docx
+++ b/Design/eCoaching_Submission_DDD.docx
@@ -2189,7 +2189,6 @@
       <w:tr>
         <w:trPr>
           <w:jc w:val="center"/>
-          <w:ins w:id="0" w:author="Huang, Lili" w:date="2015-07-23T15:24:00Z"/>
         </w:trPr>
         <w:tc>
           <w:tcPr>
@@ -2201,64 +2200,216 @@
               <w:ind w:left="0"/>
               <w:jc w:val="left"/>
               <w:rPr>
-                <w:ins w:id="1" w:author="Huang, Lili" w:date="2015-07-23T15:24:00Z"/>
                 <w:rFonts w:ascii="Times New Roman" w:hAnsi="Times New Roman"/>
                 <w:sz w:val="20"/>
               </w:rPr>
             </w:pPr>
-            <w:ins w:id="2" w:author="Huang, Lili" w:date="2015-07-23T15:24:00Z">
+            <w:r>
+              <w:rPr>
+                <w:rFonts w:ascii="Times New Roman" w:hAnsi="Times New Roman"/>
+                <w:sz w:val="20"/>
+              </w:rPr>
+              <w:lastRenderedPageBreak/>
+              <w:t>07/23/2015</w:t>
+            </w:r>
+          </w:p>
+        </w:tc>
+        <w:tc>
+          <w:tcPr>
+            <w:tcW w:w="9375" w:type="dxa"/>
+          </w:tcPr>
+          <w:p>
+            <w:pPr>
+              <w:pStyle w:val="hdr1"/>
+              <w:ind w:left="0"/>
+              <w:rPr>
+                <w:rFonts w:ascii="Times New Roman" w:hAnsi="Times New Roman"/>
+                <w:sz w:val="20"/>
+              </w:rPr>
+            </w:pPr>
+            <w:r>
+              <w:rPr>
+                <w:rFonts w:ascii="Times New Roman" w:hAnsi="Times New Roman"/>
+                <w:sz w:val="20"/>
+              </w:rPr>
+              <w:t>TFS 363 – Duplicate form names</w:t>
+            </w:r>
+          </w:p>
+          <w:p>
+            <w:pPr>
+              <w:pStyle w:val="hdr1"/>
+              <w:ind w:left="0"/>
+              <w:rPr>
+                <w:rFonts w:ascii="Times New Roman" w:hAnsi="Times New Roman"/>
+                <w:sz w:val="20"/>
+              </w:rPr>
+            </w:pPr>
+            <w:r>
+              <w:rPr>
+                <w:rFonts w:ascii="Times New Roman" w:hAnsi="Times New Roman"/>
+                <w:sz w:val="20"/>
+              </w:rPr>
+              <w:t>Updated 2.4.2 “</w:t>
+            </w:r>
+            <w:proofErr w:type="spellStart"/>
+            <w:r>
+              <w:rPr>
+                <w:rFonts w:ascii="Times New Roman" w:hAnsi="Times New Roman"/>
+                <w:sz w:val="20"/>
+              </w:rPr>
+              <w:t>eCoaching</w:t>
+            </w:r>
+            <w:proofErr w:type="spellEnd"/>
+            <w:r>
+              <w:rPr>
+                <w:rFonts w:ascii="Times New Roman" w:hAnsi="Times New Roman"/>
+                <w:sz w:val="20"/>
+              </w:rPr>
+              <w:t xml:space="preserve"> Log” Page (default2.aspx – secure) to include form naming convention.</w:t>
+            </w:r>
+          </w:p>
+        </w:tc>
+        <w:tc>
+          <w:tcPr>
+            <w:tcW w:w="2145" w:type="dxa"/>
+          </w:tcPr>
+          <w:p>
+            <w:pPr>
+              <w:pStyle w:val="hdr1"/>
+              <w:ind w:left="0"/>
+              <w:jc w:val="left"/>
+              <w:rPr>
+                <w:rFonts w:ascii="Times New Roman" w:hAnsi="Times New Roman"/>
+                <w:sz w:val="20"/>
+              </w:rPr>
+            </w:pPr>
+            <w:r>
+              <w:rPr>
+                <w:rFonts w:ascii="Times New Roman" w:hAnsi="Times New Roman"/>
+                <w:sz w:val="20"/>
+              </w:rPr>
+              <w:t>Lili Huang</w:t>
+            </w:r>
+          </w:p>
+        </w:tc>
+      </w:tr>
+      <w:tr>
+        <w:trPr>
+          <w:jc w:val="center"/>
+        </w:trPr>
+        <w:tc>
+          <w:tcPr>
+            <w:tcW w:w="1582" w:type="dxa"/>
+          </w:tcPr>
+          <w:p>
+            <w:pPr>
+              <w:pStyle w:val="hdr1"/>
+              <w:ind w:left="0"/>
+              <w:jc w:val="left"/>
+              <w:rPr>
+                <w:rFonts w:ascii="Times New Roman" w:hAnsi="Times New Roman"/>
+                <w:sz w:val="20"/>
+              </w:rPr>
+            </w:pPr>
+            <w:r>
+              <w:rPr>
+                <w:rFonts w:ascii="Times New Roman" w:hAnsi="Times New Roman"/>
+                <w:sz w:val="20"/>
+              </w:rPr>
+              <w:t>10/22/2015</w:t>
+            </w:r>
+          </w:p>
+        </w:tc>
+        <w:tc>
+          <w:tcPr>
+            <w:tcW w:w="9375" w:type="dxa"/>
+          </w:tcPr>
+          <w:p>
+            <w:pPr>
+              <w:pStyle w:val="hdr1"/>
+              <w:ind w:left="0"/>
+              <w:rPr>
+                <w:ins w:id="0" w:author="Huang, Lili" w:date="2015-10-22T10:57:00Z"/>
+                <w:rFonts w:ascii="Times New Roman" w:hAnsi="Times New Roman"/>
+                <w:sz w:val="20"/>
+              </w:rPr>
+            </w:pPr>
+            <w:r>
+              <w:rPr>
+                <w:rFonts w:ascii="Times New Roman" w:hAnsi="Times New Roman"/>
+                <w:sz w:val="20"/>
+              </w:rPr>
+              <w:t xml:space="preserve">TFS 974 </w:t>
+            </w:r>
+            <w:r>
+              <w:rPr>
+                <w:rFonts w:ascii="Times New Roman" w:hAnsi="Times New Roman"/>
+                <w:sz w:val="20"/>
+              </w:rPr>
+              <w:t>–</w:t>
+            </w:r>
+            <w:r>
+              <w:rPr>
+                <w:rFonts w:ascii="Times New Roman" w:hAnsi="Times New Roman"/>
+                <w:sz w:val="20"/>
+              </w:rPr>
+              <w:t xml:space="preserve"> </w:t>
+            </w:r>
+            <w:r>
+              <w:rPr>
+                <w:rFonts w:ascii="Times New Roman" w:hAnsi="Times New Roman"/>
+                <w:sz w:val="20"/>
+              </w:rPr>
+              <w:t xml:space="preserve">Add Warning Section to All </w:t>
+            </w:r>
+            <w:proofErr w:type="spellStart"/>
+            <w:r>
+              <w:rPr>
+                <w:rFonts w:ascii="Times New Roman" w:hAnsi="Times New Roman"/>
+                <w:sz w:val="20"/>
+              </w:rPr>
+              <w:t>eCoaching</w:t>
+            </w:r>
+            <w:proofErr w:type="spellEnd"/>
+            <w:r>
+              <w:rPr>
+                <w:rFonts w:ascii="Times New Roman" w:hAnsi="Times New Roman"/>
+                <w:sz w:val="20"/>
+              </w:rPr>
+              <w:t xml:space="preserve"> Modules</w:t>
+            </w:r>
+          </w:p>
+          <w:p>
+            <w:pPr>
+              <w:pStyle w:val="hdr1"/>
+              <w:ind w:left="0"/>
+              <w:rPr>
+                <w:rFonts w:ascii="Times New Roman" w:hAnsi="Times New Roman"/>
+                <w:sz w:val="20"/>
+              </w:rPr>
+            </w:pPr>
+            <w:ins w:id="1" w:author="Huang, Lili" w:date="2015-10-22T10:57:00Z">
               <w:r>
                 <w:rPr>
                   <w:rFonts w:ascii="Times New Roman" w:hAnsi="Times New Roman"/>
                   <w:sz w:val="20"/>
                 </w:rPr>
-                <w:lastRenderedPageBreak/>
-                <w:t>07/23/2015</w:t>
+                <w:t xml:space="preserve">Updated </w:t>
               </w:r>
-            </w:ins>
-          </w:p>
-        </w:tc>
-        <w:tc>
-          <w:tcPr>
-            <w:tcW w:w="9375" w:type="dxa"/>
-          </w:tcPr>
-          <w:p>
-            <w:pPr>
-              <w:pStyle w:val="hdr1"/>
-              <w:ind w:left="0"/>
-              <w:rPr>
-                <w:ins w:id="3" w:author="Huang, Lili" w:date="2015-07-23T15:40:00Z"/>
-                <w:rFonts w:ascii="Times New Roman" w:hAnsi="Times New Roman"/>
-                <w:sz w:val="20"/>
-              </w:rPr>
-            </w:pPr>
-            <w:ins w:id="4" w:author="Huang, Lili" w:date="2015-07-23T15:25:00Z">
               <w:r>
                 <w:rPr>
                   <w:rFonts w:ascii="Times New Roman" w:hAnsi="Times New Roman"/>
                   <w:sz w:val="20"/>
                 </w:rPr>
-                <w:t>TFS 363 – Duplicate form names</w:t>
+                <w:t>2.4.2</w:t>
               </w:r>
-            </w:ins>
-          </w:p>
-          <w:p>
-            <w:pPr>
-              <w:pStyle w:val="hdr1"/>
-              <w:ind w:left="0"/>
-              <w:rPr>
-                <w:ins w:id="5" w:author="Huang, Lili" w:date="2015-07-23T15:24:00Z"/>
-                <w:rFonts w:ascii="Times New Roman" w:hAnsi="Times New Roman"/>
-                <w:sz w:val="20"/>
-              </w:rPr>
-            </w:pPr>
-            <w:ins w:id="6" w:author="Huang, Lili" w:date="2015-07-23T15:40:00Z">
               <w:r>
                 <w:rPr>
                   <w:rFonts w:ascii="Times New Roman" w:hAnsi="Times New Roman"/>
                   <w:sz w:val="20"/>
                 </w:rPr>
-                <w:t>Updated 2.4.2 “</w:t>
+                <w:tab/>
+                <w:t>“</w:t>
               </w:r>
               <w:proofErr w:type="spellStart"/>
               <w:r>
@@ -2274,20 +2425,11 @@
                   <w:rFonts w:ascii="Times New Roman" w:hAnsi="Times New Roman"/>
                   <w:sz w:val="20"/>
                 </w:rPr>
-                <w:t xml:space="preserve"> Log</w:t>
+                <w:t xml:space="preserve"> Log” Page (default2.asp – secure)</w:t>
               </w:r>
             </w:ins>
-            <w:ins w:id="7" w:author="Huang, Lili" w:date="2015-07-23T15:41:00Z">
-              <w:r>
-                <w:rPr>
-                  <w:rFonts w:ascii="Times New Roman" w:hAnsi="Times New Roman"/>
-                  <w:sz w:val="20"/>
-                </w:rPr>
-                <w:t>” Page (default2.aspx – secure) to include form naming convention.</w:t>
-              </w:r>
-            </w:ins>
-            <w:bookmarkStart w:id="8" w:name="_GoBack"/>
-            <w:bookmarkEnd w:id="8"/>
+            <w:bookmarkStart w:id="2" w:name="_GoBack"/>
+            <w:bookmarkEnd w:id="2"/>
           </w:p>
         </w:tc>
         <w:tc>
@@ -2300,20 +2442,17 @@
               <w:ind w:left="0"/>
               <w:jc w:val="left"/>
               <w:rPr>
-                <w:ins w:id="9" w:author="Huang, Lili" w:date="2015-07-23T15:24:00Z"/>
                 <w:rFonts w:ascii="Times New Roman" w:hAnsi="Times New Roman"/>
                 <w:sz w:val="20"/>
               </w:rPr>
             </w:pPr>
-            <w:ins w:id="10" w:author="Huang, Lili" w:date="2015-07-23T15:25:00Z">
-              <w:r>
-                <w:rPr>
-                  <w:rFonts w:ascii="Times New Roman" w:hAnsi="Times New Roman"/>
-                  <w:sz w:val="20"/>
-                </w:rPr>
-                <w:t>Lili Huang</w:t>
-              </w:r>
-            </w:ins>
+            <w:r>
+              <w:rPr>
+                <w:rFonts w:ascii="Times New Roman" w:hAnsi="Times New Roman"/>
+                <w:sz w:val="20"/>
+              </w:rPr>
+              <w:t>Lili Huang</w:t>
+            </w:r>
           </w:p>
         </w:tc>
       </w:tr>
@@ -3237,10 +3376,10 @@
           <w:rFonts w:ascii="Times New Roman" w:hAnsi="Times New Roman"/>
         </w:rPr>
       </w:pPr>
-      <w:bookmarkStart w:id="11" w:name="_Toc184635826"/>
-      <w:bookmarkStart w:id="12" w:name="_Toc424557781"/>
-      <w:bookmarkStart w:id="13" w:name="_Toc424557872"/>
-      <w:bookmarkStart w:id="14" w:name="_Toc81713402"/>
+      <w:bookmarkStart w:id="3" w:name="_Toc184635826"/>
+      <w:bookmarkStart w:id="4" w:name="_Toc424557781"/>
+      <w:bookmarkStart w:id="5" w:name="_Toc424557872"/>
+      <w:bookmarkStart w:id="6" w:name="_Toc81713402"/>
       <w:r>
         <w:rPr>
           <w:rFonts w:ascii="Times New Roman" w:hAnsi="Times New Roman"/>
@@ -3248,16 +3387,16 @@
         <w:lastRenderedPageBreak/>
         <w:t>Design Criteria</w:t>
       </w:r>
-      <w:bookmarkEnd w:id="11"/>
-      <w:bookmarkEnd w:id="12"/>
-      <w:bookmarkEnd w:id="13"/>
+      <w:bookmarkEnd w:id="3"/>
+      <w:bookmarkEnd w:id="4"/>
+      <w:bookmarkEnd w:id="5"/>
       <w:r>
         <w:rPr>
           <w:rFonts w:ascii="Times New Roman" w:hAnsi="Times New Roman"/>
         </w:rPr>
         <w:t xml:space="preserve"> </w:t>
       </w:r>
-      <w:bookmarkEnd w:id="14"/>
+      <w:bookmarkEnd w:id="6"/>
       <w:r>
         <w:rPr>
           <w:rFonts w:ascii="Times New Roman" w:hAnsi="Times New Roman"/>
@@ -3273,8 +3412,8 @@
           <w:i w:val="0"/>
         </w:rPr>
       </w:pPr>
-      <w:bookmarkStart w:id="15" w:name="_Toc424557782"/>
-      <w:bookmarkStart w:id="16" w:name="_Toc424557873"/>
+      <w:bookmarkStart w:id="7" w:name="_Toc424557782"/>
+      <w:bookmarkStart w:id="8" w:name="_Toc424557873"/>
       <w:r>
         <w:rPr>
           <w:rFonts w:ascii="Times New Roman" w:hAnsi="Times New Roman"/>
@@ -3282,8 +3421,8 @@
         </w:rPr>
         <w:t>Location Grid</w:t>
       </w:r>
-      <w:bookmarkEnd w:id="15"/>
-      <w:bookmarkEnd w:id="16"/>
+      <w:bookmarkEnd w:id="7"/>
+      <w:bookmarkEnd w:id="8"/>
       <w:r>
         <w:rPr>
           <w:rFonts w:ascii="Times New Roman" w:hAnsi="Times New Roman"/>
@@ -4756,8 +4895,8 @@
       <w:pPr>
         <w:pStyle w:val="Heading1"/>
       </w:pPr>
-      <w:bookmarkStart w:id="17" w:name="_Toc424557783"/>
-      <w:bookmarkStart w:id="18" w:name="_Toc424557874"/>
+      <w:bookmarkStart w:id="9" w:name="_Toc424557783"/>
+      <w:bookmarkStart w:id="10" w:name="_Toc424557874"/>
       <w:r>
         <w:t>eC</w:t>
       </w:r>
@@ -4779,8 +4918,8 @@
       <w:r>
         <w:t>Application</w:t>
       </w:r>
-      <w:bookmarkEnd w:id="17"/>
-      <w:bookmarkEnd w:id="18"/>
+      <w:bookmarkEnd w:id="9"/>
+      <w:bookmarkEnd w:id="10"/>
     </w:p>
     <w:p>
       <w:pPr>
@@ -4791,8 +4930,8 @@
           <w:szCs w:val="24"/>
         </w:rPr>
       </w:pPr>
-      <w:bookmarkStart w:id="19" w:name="_Toc424557784"/>
-      <w:bookmarkStart w:id="20" w:name="_Toc424557875"/>
+      <w:bookmarkStart w:id="11" w:name="_Toc424557784"/>
+      <w:bookmarkStart w:id="12" w:name="_Toc424557875"/>
       <w:r>
         <w:rPr>
           <w:rFonts w:ascii="Times New Roman" w:hAnsi="Times New Roman"/>
@@ -4801,8 +4940,8 @@
         </w:rPr>
         <w:t>Purpose</w:t>
       </w:r>
-      <w:bookmarkEnd w:id="19"/>
-      <w:bookmarkEnd w:id="20"/>
+      <w:bookmarkEnd w:id="11"/>
+      <w:bookmarkEnd w:id="12"/>
     </w:p>
     <w:p>
       <w:pPr>
@@ -4847,13 +4986,13 @@
           <w:i w:val="0"/>
         </w:rPr>
       </w:pPr>
-      <w:bookmarkStart w:id="21" w:name="_Toc184635844"/>
+      <w:bookmarkStart w:id="13" w:name="_Toc184635844"/>
       <w:r>
         <w:t xml:space="preserve"> </w:t>
       </w:r>
-      <w:bookmarkStart w:id="22" w:name="_Toc424557785"/>
-      <w:bookmarkStart w:id="23" w:name="_Toc424557876"/>
-      <w:bookmarkEnd w:id="21"/>
+      <w:bookmarkStart w:id="14" w:name="_Toc424557785"/>
+      <w:bookmarkStart w:id="15" w:name="_Toc424557876"/>
+      <w:bookmarkEnd w:id="13"/>
       <w:r>
         <w:rPr>
           <w:rFonts w:ascii="Times New Roman" w:hAnsi="Times New Roman"/>
@@ -4861,8 +5000,8 @@
         </w:rPr>
         <w:t>Assumptions</w:t>
       </w:r>
-      <w:bookmarkEnd w:id="22"/>
-      <w:bookmarkEnd w:id="23"/>
+      <w:bookmarkEnd w:id="14"/>
+      <w:bookmarkEnd w:id="15"/>
     </w:p>
     <w:p>
       <w:pPr>
@@ -5048,8 +5187,8 @@
           <w:i w:val="0"/>
         </w:rPr>
       </w:pPr>
-      <w:bookmarkStart w:id="24" w:name="_Toc424557786"/>
-      <w:bookmarkStart w:id="25" w:name="_Toc424557877"/>
+      <w:bookmarkStart w:id="16" w:name="_Toc424557786"/>
+      <w:bookmarkStart w:id="17" w:name="_Toc424557877"/>
       <w:r>
         <w:rPr>
           <w:rFonts w:ascii="Times New Roman" w:hAnsi="Times New Roman"/>
@@ -5057,8 +5196,8 @@
         </w:rPr>
         <w:t>User</w:t>
       </w:r>
-      <w:bookmarkEnd w:id="24"/>
-      <w:bookmarkEnd w:id="25"/>
+      <w:bookmarkEnd w:id="16"/>
+      <w:bookmarkEnd w:id="17"/>
     </w:p>
     <w:p>
       <w:pPr>
@@ -5189,8 +5328,8 @@
           <w:i w:val="0"/>
         </w:rPr>
       </w:pPr>
-      <w:bookmarkStart w:id="26" w:name="_Toc424557787"/>
-      <w:bookmarkStart w:id="27" w:name="_Toc424557878"/>
+      <w:bookmarkStart w:id="18" w:name="_Toc424557787"/>
+      <w:bookmarkStart w:id="19" w:name="_Toc424557878"/>
       <w:r>
         <w:rPr>
           <w:rFonts w:ascii="Times New Roman" w:hAnsi="Times New Roman"/>
@@ -5198,8 +5337,8 @@
         </w:rPr>
         <w:t>Page Description</w:t>
       </w:r>
-      <w:bookmarkEnd w:id="26"/>
-      <w:bookmarkEnd w:id="27"/>
+      <w:bookmarkEnd w:id="18"/>
+      <w:bookmarkEnd w:id="19"/>
     </w:p>
     <w:p>
       <w:pPr>
@@ -5210,8 +5349,8 @@
           <w:szCs w:val="22"/>
         </w:rPr>
       </w:pPr>
-      <w:bookmarkStart w:id="28" w:name="_Toc424557788"/>
-      <w:bookmarkStart w:id="29" w:name="_Toc424557879"/>
+      <w:bookmarkStart w:id="20" w:name="_Toc424557788"/>
+      <w:bookmarkStart w:id="21" w:name="_Toc424557879"/>
       <w:r>
         <w:rPr>
           <w:rFonts w:ascii="Times New Roman" w:hAnsi="Times New Roman"/>
@@ -5220,8 +5359,8 @@
         </w:rPr>
         <w:t>“eCoaching Log” Page (default.asp – secure)</w:t>
       </w:r>
-      <w:bookmarkEnd w:id="28"/>
-      <w:bookmarkEnd w:id="29"/>
+      <w:bookmarkEnd w:id="20"/>
+      <w:bookmarkEnd w:id="21"/>
     </w:p>
     <w:p>
       <w:pPr>
@@ -6082,8 +6221,8 @@
           <w:szCs w:val="22"/>
         </w:rPr>
       </w:pPr>
-      <w:bookmarkStart w:id="30" w:name="_Toc424557789"/>
-      <w:bookmarkStart w:id="31" w:name="_Toc424557880"/>
+      <w:bookmarkStart w:id="22" w:name="_Toc424557789"/>
+      <w:bookmarkStart w:id="23" w:name="_Toc424557880"/>
       <w:r>
         <w:rPr>
           <w:rFonts w:ascii="Times New Roman" w:hAnsi="Times New Roman"/>
@@ -6132,8 +6271,8 @@
         </w:rPr>
         <w:t>.asp – secure)</w:t>
       </w:r>
-      <w:bookmarkEnd w:id="30"/>
-      <w:bookmarkEnd w:id="31"/>
+      <w:bookmarkEnd w:id="22"/>
+      <w:bookmarkEnd w:id="23"/>
     </w:p>
     <w:p>
       <w:pPr>
@@ -6249,9 +6388,6 @@
     <w:p>
       <w:pPr>
         <w:spacing w:before="120" w:after="120"/>
-        <w:rPr>
-          <w:ins w:id="32" w:author="Huang, Lili" w:date="2015-07-23T15:28:00Z"/>
-        </w:rPr>
       </w:pPr>
       <w:r>
         <w:t xml:space="preserve">A user will be authenticated upon entering </w:t>
@@ -6268,172 +6404,130 @@
     <w:p>
       <w:pPr>
         <w:spacing w:before="120" w:after="120"/>
-        <w:rPr>
-          <w:ins w:id="33" w:author="Huang, Lili" w:date="2015-07-23T15:32:00Z"/>
-        </w:rPr>
       </w:pPr>
-      <w:ins w:id="34" w:author="Huang, Lili" w:date="2015-07-23T15:31:00Z">
-        <w:r>
-          <w:t>To avoid duplicate form names</w:t>
-        </w:r>
-        <w:proofErr w:type="gramStart"/>
-        <w:r>
-          <w:t xml:space="preserve">, </w:t>
-        </w:r>
-      </w:ins>
-      <w:ins w:id="35" w:author="Huang, Lili" w:date="2015-07-23T15:32:00Z">
-        <w:r>
-          <w:t xml:space="preserve"> </w:t>
-        </w:r>
-      </w:ins>
-      <w:ins w:id="36" w:author="Huang, Lili" w:date="2015-07-23T15:35:00Z">
-        <w:r>
-          <w:t>UI</w:t>
-        </w:r>
-        <w:proofErr w:type="gramEnd"/>
-        <w:r>
-          <w:t xml:space="preserve"> will pass the form</w:t>
-        </w:r>
-      </w:ins>
-      <w:ins w:id="37" w:author="Huang, Lili" w:date="2015-07-23T15:36:00Z">
-        <w:r>
-          <w:t xml:space="preserve">’s recipient Lan ID to stored procedures </w:t>
-        </w:r>
-        <w:proofErr w:type="spellStart"/>
-        <w:r>
-          <w:t>sp_InsertInto_Coaching_Log</w:t>
-        </w:r>
-        <w:proofErr w:type="spellEnd"/>
-        <w:r>
-          <w:t xml:space="preserve"> and </w:t>
-        </w:r>
-        <w:proofErr w:type="spellStart"/>
-        <w:r>
-          <w:t>sp_InsertInto_Warning_log</w:t>
-        </w:r>
-        <w:proofErr w:type="spellEnd"/>
-        <w:r>
-          <w:t>, the stored procedures will first insert the record with form name as the recipient Lan ID, then update the inserted record with the form name as below:</w:t>
-        </w:r>
-      </w:ins>
+      <w:r>
+        <w:t>To avoid duplicate form names</w:t>
+      </w:r>
+      <w:proofErr w:type="gramStart"/>
+      <w:r>
+        <w:t xml:space="preserve">,  </w:t>
+      </w:r>
+      <w:r>
+        <w:t>UI</w:t>
+      </w:r>
+      <w:proofErr w:type="gramEnd"/>
+      <w:r>
+        <w:t xml:space="preserve"> will pass the form’s recipient Lan ID to stored procedures </w:t>
+      </w:r>
+      <w:proofErr w:type="spellStart"/>
+      <w:r>
+        <w:t>sp_InsertInto_Coaching_Log</w:t>
+      </w:r>
+      <w:proofErr w:type="spellEnd"/>
+      <w:r>
+        <w:t xml:space="preserve"> and </w:t>
+      </w:r>
+      <w:proofErr w:type="spellStart"/>
+      <w:r>
+        <w:t>sp_InsertInto_Warning_log</w:t>
+      </w:r>
+      <w:proofErr w:type="spellEnd"/>
+      <w:r>
+        <w:t>, the stored procedures will first insert the record with form name as the recipient Lan ID, then update the inserted record with the form name as below:</w:t>
+      </w:r>
     </w:p>
     <w:p>
       <w:pPr>
         <w:spacing w:before="120" w:after="120"/>
-        <w:rPr>
-          <w:ins w:id="38" w:author="Huang, Lili" w:date="2015-07-23T15:33:00Z"/>
-        </w:rPr>
       </w:pPr>
       <w:proofErr w:type="spellStart"/>
       <w:proofErr w:type="gramStart"/>
-      <w:ins w:id="39" w:author="Huang, Lili" w:date="2015-07-23T15:33:00Z">
-        <w:r>
-          <w:t>eCL-EmployeeLanID-PrimaryKey</w:t>
-        </w:r>
-        <w:proofErr w:type="spellEnd"/>
-        <w:proofErr w:type="gramEnd"/>
-      </w:ins>
+      <w:r>
+        <w:t>eCL-EmployeeLanID-PrimaryKey</w:t>
+      </w:r>
+      <w:proofErr w:type="spellEnd"/>
+      <w:proofErr w:type="gramEnd"/>
     </w:p>
     <w:p>
       <w:pPr>
         <w:spacing w:before="120" w:after="120"/>
       </w:pPr>
       <w:proofErr w:type="gramStart"/>
-      <w:ins w:id="40" w:author="Huang, Lili" w:date="2015-07-23T15:33:00Z">
-        <w:r>
-          <w:t>where</w:t>
-        </w:r>
-        <w:proofErr w:type="gramEnd"/>
-        <w:r>
-          <w:t xml:space="preserve"> </w:t>
-        </w:r>
-        <w:proofErr w:type="spellStart"/>
-        <w:r>
-          <w:t>EmployeeLanID</w:t>
-        </w:r>
-        <w:proofErr w:type="spellEnd"/>
-        <w:r>
-          <w:t xml:space="preserve"> is the form</w:t>
-        </w:r>
-      </w:ins>
-      <w:ins w:id="41" w:author="Huang, Lili" w:date="2015-07-23T15:34:00Z">
-        <w:r>
-          <w:t xml:space="preserve">’s recipient Lan ID; For a Coaching form, </w:t>
-        </w:r>
-        <w:proofErr w:type="spellStart"/>
-        <w:r>
-          <w:t>PrimaryKey</w:t>
-        </w:r>
-        <w:proofErr w:type="spellEnd"/>
-        <w:r>
-          <w:t xml:space="preserve"> is the </w:t>
-        </w:r>
-        <w:proofErr w:type="spellStart"/>
-        <w:r>
-          <w:t>CoachingID</w:t>
-        </w:r>
-        <w:proofErr w:type="spellEnd"/>
-        <w:r>
-          <w:t xml:space="preserve"> of the inserted </w:t>
-        </w:r>
-      </w:ins>
-      <w:ins w:id="42" w:author="Huang, Lili" w:date="2015-07-23T15:39:00Z">
-        <w:r>
-          <w:t>record</w:t>
-        </w:r>
-      </w:ins>
-      <w:ins w:id="43" w:author="Huang, Lili" w:date="2015-07-23T15:34:00Z">
-        <w:r>
-          <w:t xml:space="preserve"> in </w:t>
-        </w:r>
-        <w:proofErr w:type="spellStart"/>
-        <w:r>
-          <w:t>Coaching_Log</w:t>
-        </w:r>
-        <w:proofErr w:type="spellEnd"/>
-        <w:r>
-          <w:t xml:space="preserve"> table</w:t>
-        </w:r>
-      </w:ins>
-      <w:ins w:id="44" w:author="Huang, Lili" w:date="2015-07-23T15:35:00Z">
-        <w:r>
-          <w:t xml:space="preserve">; For a Warning form, </w:t>
-        </w:r>
-        <w:proofErr w:type="spellStart"/>
-        <w:r>
-          <w:t>PrimaryKey</w:t>
-        </w:r>
-        <w:proofErr w:type="spellEnd"/>
-        <w:r>
-          <w:t xml:space="preserve"> is the </w:t>
-        </w:r>
-        <w:proofErr w:type="spellStart"/>
-        <w:r>
-          <w:t>WarningID</w:t>
-        </w:r>
-        <w:proofErr w:type="spellEnd"/>
-        <w:r>
-          <w:t xml:space="preserve"> of the inserted </w:t>
-        </w:r>
-      </w:ins>
-      <w:ins w:id="45" w:author="Huang, Lili" w:date="2015-07-23T15:39:00Z">
-        <w:r>
-          <w:t>record</w:t>
-        </w:r>
-      </w:ins>
-      <w:ins w:id="46" w:author="Huang, Lili" w:date="2015-07-23T15:35:00Z">
-        <w:r>
-          <w:t xml:space="preserve"> in </w:t>
-        </w:r>
-        <w:proofErr w:type="spellStart"/>
-        <w:r>
-          <w:t>Warning_Log</w:t>
-        </w:r>
-        <w:proofErr w:type="spellEnd"/>
-        <w:r>
-          <w:t xml:space="preserve"> table.</w:t>
-        </w:r>
-      </w:ins>
+      <w:r>
+        <w:t>where</w:t>
+      </w:r>
+      <w:proofErr w:type="gramEnd"/>
+      <w:r>
+        <w:t xml:space="preserve"> </w:t>
+      </w:r>
+      <w:proofErr w:type="spellStart"/>
+      <w:r>
+        <w:t>EmployeeLanID</w:t>
+      </w:r>
+      <w:proofErr w:type="spellEnd"/>
+      <w:r>
+        <w:t xml:space="preserve"> is the form</w:t>
+      </w:r>
+      <w:r>
+        <w:t xml:space="preserve">’s recipient Lan ID; For a Coaching form, </w:t>
+      </w:r>
+      <w:proofErr w:type="spellStart"/>
+      <w:r>
+        <w:t>PrimaryKey</w:t>
+      </w:r>
+      <w:proofErr w:type="spellEnd"/>
+      <w:r>
+        <w:t xml:space="preserve"> is the </w:t>
+      </w:r>
+      <w:proofErr w:type="spellStart"/>
+      <w:r>
+        <w:t>CoachingID</w:t>
+      </w:r>
+      <w:proofErr w:type="spellEnd"/>
+      <w:r>
+        <w:t xml:space="preserve"> of the inserted </w:t>
+      </w:r>
+      <w:r>
+        <w:t>record</w:t>
+      </w:r>
+      <w:r>
+        <w:t xml:space="preserve"> in </w:t>
+      </w:r>
+      <w:proofErr w:type="spellStart"/>
+      <w:r>
+        <w:t>Coaching_Log</w:t>
+      </w:r>
+      <w:proofErr w:type="spellEnd"/>
+      <w:r>
+        <w:t xml:space="preserve"> table</w:t>
+      </w:r>
+      <w:r>
+        <w:t xml:space="preserve">; For a Warning form, </w:t>
+      </w:r>
+      <w:proofErr w:type="spellStart"/>
+      <w:r>
+        <w:t>PrimaryKey</w:t>
+      </w:r>
+      <w:proofErr w:type="spellEnd"/>
+      <w:r>
+        <w:t xml:space="preserve"> is the </w:t>
+      </w:r>
+      <w:proofErr w:type="spellStart"/>
+      <w:r>
+        <w:t>WarningID</w:t>
+      </w:r>
+      <w:proofErr w:type="spellEnd"/>
+      <w:r>
+        <w:t xml:space="preserve"> of the inserted record in </w:t>
+      </w:r>
+      <w:proofErr w:type="spellStart"/>
+      <w:r>
+        <w:t>Warning_Log</w:t>
+      </w:r>
+      <w:proofErr w:type="spellEnd"/>
+      <w:r>
+        <w:t xml:space="preserve"> table.</w:t>
+      </w:r>
     </w:p>
     <w:tbl>
       <w:tblPr>
@@ -9172,14 +9266,19 @@
           </w:tcPr>
           <w:p>
             <w:r>
-              <w:t xml:space="preserve">Display the following when the selected employee reports to current user (supervisor) or current user’s employee (manager) for CSR </w:t>
-            </w:r>
-            <w:r>
-              <w:t xml:space="preserve">or Supervisor </w:t>
-            </w:r>
-            <w:r>
-              <w:t>module)</w:t>
-            </w:r>
+              <w:t xml:space="preserve">Display the following when the selected employee reports to current user (supervisor) or current user’s employee (manager) </w:t>
+            </w:r>
+            <w:del w:id="24" w:author="Huang, Lili" w:date="2015-10-22T10:55:00Z">
+              <w:r>
+                <w:delText xml:space="preserve">for CSR </w:delText>
+              </w:r>
+              <w:r>
+                <w:delText xml:space="preserve">or Supervisor </w:delText>
+              </w:r>
+              <w:r>
+                <w:delText>module)</w:delText>
+              </w:r>
+            </w:del>
           </w:p>
         </w:tc>
       </w:tr>
@@ -15052,7 +15151,7 @@
         <w:noProof/>
         <w:sz w:val="18"/>
       </w:rPr>
-      <w:t>07/23/15</w:t>
+      <w:t>10/22/15</w:t>
     </w:r>
     <w:r>
       <w:rPr>
@@ -18408,7 +18507,7 @@
 </file>
 
 <file path=customXml/itemProps1.xml><?xml version="1.0" encoding="utf-8"?>
-<ds:datastoreItem xmlns:ds="http://schemas.openxmlformats.org/officeDocument/2006/customXml" ds:itemID="{2786493E-06B1-4C06-9869-075D014CCD54}">
+<ds:datastoreItem xmlns:ds="http://schemas.openxmlformats.org/officeDocument/2006/customXml" ds:itemID="{5FA4783E-899F-46C3-9D16-B9D6946C89A5}">
   <ds:schemaRefs>
     <ds:schemaRef ds:uri="http://schemas.openxmlformats.org/officeDocument/2006/bibliography"/>
   </ds:schemaRefs>

</xml_diff>